<commit_message>
[Add] Add API user update.
</commit_message>
<xml_diff>
--- a/config/backup/api/document.docx
+++ b/config/backup/api/document.docx
@@ -48,8 +48,6 @@
         <w:tab/>
         <w:t>Set variable:</w:t>
       </w:r>
-      <w:bookmarkStart w:id="2" w:name="_GoBack"/>
-      <w:bookmarkEnd w:id="2"/>
     </w:p>
     <w:p>
       <w:pPr>
@@ -199,8 +197,8 @@
       </w:r>
     </w:p>
     <w:p>
-      <w:bookmarkStart w:id="3" w:name="_z9ox8kk9sa8h" w:colFirst="0" w:colLast="0"/>
-      <w:bookmarkEnd w:id="3"/>
+      <w:bookmarkStart w:id="2" w:name="_z9ox8kk9sa8h" w:colFirst="0" w:colLast="0"/>
+      <w:bookmarkEnd w:id="2"/>
     </w:p>
     <w:p>
       <w:pPr>
@@ -1883,8 +1881,8 @@
       <w:pPr>
         <w:pStyle w:val="Heading3"/>
       </w:pPr>
-      <w:bookmarkStart w:id="4" w:name="_piw6ecemotxp" w:colFirst="0" w:colLast="0"/>
-      <w:bookmarkEnd w:id="4"/>
+      <w:bookmarkStart w:id="3" w:name="_piw6ecemotxp" w:colFirst="0" w:colLast="0"/>
+      <w:bookmarkEnd w:id="3"/>
       <w:r>
         <w:t>Sign in with refresh token</w:t>
       </w:r>
@@ -3351,8 +3349,8 @@
       <w:pPr>
         <w:pStyle w:val="Heading3"/>
       </w:pPr>
-      <w:bookmarkStart w:id="5" w:name="_m1l3i0ardiwx" w:colFirst="0" w:colLast="0"/>
-      <w:bookmarkEnd w:id="5"/>
+      <w:bookmarkStart w:id="4" w:name="_m1l3i0ardiwx" w:colFirst="0" w:colLast="0"/>
+      <w:bookmarkEnd w:id="4"/>
       <w:r>
         <w:t>Register</w:t>
       </w:r>
@@ -9035,8 +9033,8 @@
       <w:pPr>
         <w:pStyle w:val="Heading3"/>
       </w:pPr>
-      <w:bookmarkStart w:id="6" w:name="_36km4znovps6" w:colFirst="0" w:colLast="0"/>
-      <w:bookmarkEnd w:id="6"/>
+      <w:bookmarkStart w:id="5" w:name="_36km4znovps6" w:colFirst="0" w:colLast="0"/>
+      <w:bookmarkEnd w:id="5"/>
       <w:r>
         <w:t>User Logout</w:t>
       </w:r>
@@ -10131,6 +10129,1791 @@
       </w:tr>
     </w:tbl>
     <w:p/>
+    <w:p/>
+    <w:p>
+      <w:pPr>
+        <w:pStyle w:val="Heading3"/>
+      </w:pPr>
+      <w:r>
+        <w:t xml:space="preserve">User </w:t>
+      </w:r>
+      <w:r>
+        <w:t>Update</w:t>
+      </w:r>
+    </w:p>
+    <w:tbl>
+      <w:tblPr>
+        <w:tblW w:w="9350" w:type="dxa"/>
+        <w:tblCellMar>
+          <w:top w:w="15" w:type="dxa"/>
+          <w:left w:w="15" w:type="dxa"/>
+          <w:bottom w:w="15" w:type="dxa"/>
+          <w:right w:w="15" w:type="dxa"/>
+        </w:tblCellMar>
+        <w:tblLook w:val="04A0" w:firstRow="1" w:lastRow="0" w:firstColumn="1" w:lastColumn="0" w:noHBand="0" w:noVBand="1"/>
+      </w:tblPr>
+      <w:tblGrid>
+        <w:gridCol w:w="1318"/>
+        <w:gridCol w:w="8032"/>
+      </w:tblGrid>
+      <w:tr>
+        <w:trPr>
+          <w:trHeight w:val="380"/>
+        </w:trPr>
+        <w:tc>
+          <w:tcPr>
+            <w:tcW w:w="9350" w:type="dxa"/>
+            <w:gridSpan w:val="2"/>
+            <w:tcBorders>
+              <w:top w:val="single" w:sz="8" w:space="0" w:color="000000"/>
+              <w:left w:val="single" w:sz="8" w:space="0" w:color="000000"/>
+              <w:bottom w:val="single" w:sz="8" w:space="0" w:color="000000"/>
+              <w:right w:val="single" w:sz="8" w:space="0" w:color="000000"/>
+            </w:tcBorders>
+            <w:shd w:val="clear" w:color="auto" w:fill="4A86E8"/>
+            <w:tcMar>
+              <w:top w:w="100" w:type="dxa"/>
+              <w:left w:w="100" w:type="dxa"/>
+              <w:bottom w:w="100" w:type="dxa"/>
+              <w:right w:w="100" w:type="dxa"/>
+            </w:tcMar>
+            <w:hideMark/>
+          </w:tcPr>
+          <w:p>
+            <w:pPr>
+              <w:spacing w:line="240" w:lineRule="auto"/>
+              <w:rPr>
+                <w:rFonts w:ascii="Times New Roman" w:eastAsia="Times New Roman" w:hAnsi="Times New Roman" w:cs="Times New Roman"/>
+                <w:sz w:val="24"/>
+                <w:szCs w:val="24"/>
+                <w:lang w:val="en-US"/>
+              </w:rPr>
+            </w:pPr>
+            <w:r>
+              <w:rPr>
+                <w:rFonts w:eastAsia="Times New Roman"/>
+                <w:b/>
+                <w:bCs/>
+                <w:color w:val="FFFFFF"/>
+                <w:lang w:val="en-US"/>
+              </w:rPr>
+              <w:t>Request</w:t>
+            </w:r>
+          </w:p>
+        </w:tc>
+      </w:tr>
+      <w:tr>
+        <w:tc>
+          <w:tcPr>
+            <w:tcW w:w="0" w:type="auto"/>
+            <w:tcBorders>
+              <w:top w:val="single" w:sz="8" w:space="0" w:color="000000"/>
+              <w:left w:val="single" w:sz="8" w:space="0" w:color="000000"/>
+              <w:bottom w:val="single" w:sz="8" w:space="0" w:color="000000"/>
+              <w:right w:val="single" w:sz="8" w:space="0" w:color="000000"/>
+            </w:tcBorders>
+            <w:tcMar>
+              <w:top w:w="100" w:type="dxa"/>
+              <w:left w:w="100" w:type="dxa"/>
+              <w:bottom w:w="100" w:type="dxa"/>
+              <w:right w:w="100" w:type="dxa"/>
+            </w:tcMar>
+            <w:hideMark/>
+          </w:tcPr>
+          <w:p>
+            <w:pPr>
+              <w:spacing w:line="240" w:lineRule="auto"/>
+              <w:rPr>
+                <w:rFonts w:ascii="Times New Roman" w:eastAsia="Times New Roman" w:hAnsi="Times New Roman" w:cs="Times New Roman"/>
+                <w:sz w:val="24"/>
+                <w:szCs w:val="24"/>
+                <w:lang w:val="en-US"/>
+              </w:rPr>
+            </w:pPr>
+            <w:r>
+              <w:rPr>
+                <w:rFonts w:ascii="Roboto" w:eastAsia="Times New Roman" w:hAnsi="Roboto" w:cs="Times New Roman"/>
+                <w:color w:val="212121"/>
+                <w:sz w:val="18"/>
+                <w:szCs w:val="18"/>
+                <w:shd w:val="clear" w:color="auto" w:fill="FFFFFF"/>
+                <w:lang w:val="en-US"/>
+              </w:rPr>
+              <w:t>URL</w:t>
+            </w:r>
+          </w:p>
+        </w:tc>
+        <w:tc>
+          <w:tcPr>
+            <w:tcW w:w="8032" w:type="dxa"/>
+            <w:tcBorders>
+              <w:top w:val="single" w:sz="8" w:space="0" w:color="000000"/>
+              <w:left w:val="single" w:sz="8" w:space="0" w:color="000000"/>
+              <w:bottom w:val="single" w:sz="8" w:space="0" w:color="000000"/>
+              <w:right w:val="single" w:sz="8" w:space="0" w:color="000000"/>
+            </w:tcBorders>
+            <w:tcMar>
+              <w:top w:w="100" w:type="dxa"/>
+              <w:left w:w="100" w:type="dxa"/>
+              <w:bottom w:w="100" w:type="dxa"/>
+              <w:right w:w="100" w:type="dxa"/>
+            </w:tcMar>
+            <w:hideMark/>
+          </w:tcPr>
+          <w:p>
+            <w:pPr>
+              <w:spacing w:line="240" w:lineRule="auto"/>
+              <w:rPr>
+                <w:rFonts w:ascii="Times New Roman" w:eastAsia="Times New Roman" w:hAnsi="Times New Roman" w:cs="Times New Roman"/>
+                <w:sz w:val="24"/>
+                <w:szCs w:val="24"/>
+                <w:lang w:val="en-US"/>
+              </w:rPr>
+            </w:pPr>
+            <w:r>
+              <w:rPr>
+                <w:rFonts w:ascii="Roboto" w:eastAsia="Times New Roman" w:hAnsi="Roboto" w:cs="Times New Roman"/>
+                <w:color w:val="434343"/>
+                <w:sz w:val="18"/>
+                <w:szCs w:val="18"/>
+                <w:shd w:val="clear" w:color="auto" w:fill="FFFFFF"/>
+                <w:lang w:val="en-US"/>
+              </w:rPr>
+              <w:t>{{URL_ID</w:t>
+            </w:r>
+            <w:proofErr w:type="gramStart"/>
+            <w:r>
+              <w:rPr>
+                <w:rFonts w:ascii="Roboto" w:eastAsia="Times New Roman" w:hAnsi="Roboto" w:cs="Times New Roman"/>
+                <w:color w:val="434343"/>
+                <w:sz w:val="18"/>
+                <w:szCs w:val="18"/>
+                <w:shd w:val="clear" w:color="auto" w:fill="FFFFFF"/>
+                <w:lang w:val="en-US"/>
+              </w:rPr>
+              <w:t>}</w:t>
+            </w:r>
+            <w:r>
+              <w:rPr>
+                <w:rFonts w:ascii="Roboto" w:eastAsia="Times New Roman" w:hAnsi="Roboto" w:cs="Times New Roman"/>
+                <w:color w:val="434343"/>
+                <w:sz w:val="18"/>
+                <w:szCs w:val="18"/>
+                <w:shd w:val="clear" w:color="auto" w:fill="FFFFFF"/>
+                <w:lang w:val="en-US"/>
+              </w:rPr>
+              <w:t>}</w:t>
+            </w:r>
+            <w:proofErr w:type="spellStart"/>
+            <w:r>
+              <w:rPr>
+                <w:rFonts w:ascii="Segoe UI" w:hAnsi="Segoe UI" w:cs="Segoe UI"/>
+                <w:color w:val="212121"/>
+                <w:sz w:val="18"/>
+                <w:szCs w:val="18"/>
+                <w:shd w:val="clear" w:color="auto" w:fill="FFFFFF"/>
+              </w:rPr>
+              <w:t>api</w:t>
+            </w:r>
+            <w:proofErr w:type="spellEnd"/>
+            <w:proofErr w:type="gramEnd"/>
+            <w:r>
+              <w:rPr>
+                <w:rFonts w:ascii="Segoe UI" w:hAnsi="Segoe UI" w:cs="Segoe UI"/>
+                <w:color w:val="212121"/>
+                <w:sz w:val="18"/>
+                <w:szCs w:val="18"/>
+                <w:shd w:val="clear" w:color="auto" w:fill="FFFFFF"/>
+              </w:rPr>
+              <w:t>/user</w:t>
+            </w:r>
+          </w:p>
+        </w:tc>
+      </w:tr>
+      <w:tr>
+        <w:tc>
+          <w:tcPr>
+            <w:tcW w:w="0" w:type="auto"/>
+            <w:tcBorders>
+              <w:top w:val="single" w:sz="8" w:space="0" w:color="000000"/>
+              <w:left w:val="single" w:sz="8" w:space="0" w:color="000000"/>
+              <w:bottom w:val="single" w:sz="8" w:space="0" w:color="000000"/>
+              <w:right w:val="single" w:sz="8" w:space="0" w:color="000000"/>
+            </w:tcBorders>
+            <w:tcMar>
+              <w:top w:w="100" w:type="dxa"/>
+              <w:left w:w="100" w:type="dxa"/>
+              <w:bottom w:w="100" w:type="dxa"/>
+              <w:right w:w="100" w:type="dxa"/>
+            </w:tcMar>
+            <w:hideMark/>
+          </w:tcPr>
+          <w:p>
+            <w:pPr>
+              <w:spacing w:line="240" w:lineRule="auto"/>
+              <w:rPr>
+                <w:rFonts w:ascii="Times New Roman" w:eastAsia="Times New Roman" w:hAnsi="Times New Roman" w:cs="Times New Roman"/>
+                <w:sz w:val="24"/>
+                <w:szCs w:val="24"/>
+                <w:lang w:val="en-US"/>
+              </w:rPr>
+            </w:pPr>
+            <w:r>
+              <w:rPr>
+                <w:rFonts w:ascii="Roboto" w:eastAsia="Times New Roman" w:hAnsi="Roboto" w:cs="Times New Roman"/>
+                <w:color w:val="212121"/>
+                <w:sz w:val="18"/>
+                <w:szCs w:val="18"/>
+                <w:shd w:val="clear" w:color="auto" w:fill="FFFFFF"/>
+                <w:lang w:val="en-US"/>
+              </w:rPr>
+              <w:t>Method</w:t>
+            </w:r>
+          </w:p>
+        </w:tc>
+        <w:tc>
+          <w:tcPr>
+            <w:tcW w:w="8032" w:type="dxa"/>
+            <w:tcBorders>
+              <w:top w:val="single" w:sz="8" w:space="0" w:color="000000"/>
+              <w:left w:val="single" w:sz="8" w:space="0" w:color="000000"/>
+              <w:bottom w:val="single" w:sz="8" w:space="0" w:color="000000"/>
+              <w:right w:val="single" w:sz="8" w:space="0" w:color="000000"/>
+            </w:tcBorders>
+            <w:tcMar>
+              <w:top w:w="100" w:type="dxa"/>
+              <w:left w:w="100" w:type="dxa"/>
+              <w:bottom w:w="100" w:type="dxa"/>
+              <w:right w:w="100" w:type="dxa"/>
+            </w:tcMar>
+            <w:hideMark/>
+          </w:tcPr>
+          <w:p>
+            <w:pPr>
+              <w:spacing w:line="240" w:lineRule="auto"/>
+              <w:rPr>
+                <w:rFonts w:ascii="Times New Roman" w:eastAsia="Times New Roman" w:hAnsi="Times New Roman" w:cs="Times New Roman"/>
+                <w:sz w:val="24"/>
+                <w:szCs w:val="24"/>
+                <w:lang w:val="en-US"/>
+              </w:rPr>
+            </w:pPr>
+            <w:r>
+              <w:rPr>
+                <w:rFonts w:ascii="Roboto" w:eastAsia="Times New Roman" w:hAnsi="Roboto" w:cs="Times New Roman"/>
+                <w:color w:val="212121"/>
+                <w:sz w:val="18"/>
+                <w:szCs w:val="18"/>
+                <w:shd w:val="clear" w:color="auto" w:fill="FFFFFF"/>
+                <w:lang w:val="en-US"/>
+              </w:rPr>
+              <w:t>PATCH</w:t>
+            </w:r>
+          </w:p>
+        </w:tc>
+      </w:tr>
+      <w:tr>
+        <w:tc>
+          <w:tcPr>
+            <w:tcW w:w="0" w:type="auto"/>
+            <w:tcBorders>
+              <w:top w:val="single" w:sz="8" w:space="0" w:color="000000"/>
+              <w:left w:val="single" w:sz="8" w:space="0" w:color="000000"/>
+              <w:bottom w:val="single" w:sz="8" w:space="0" w:color="000000"/>
+              <w:right w:val="single" w:sz="8" w:space="0" w:color="000000"/>
+            </w:tcBorders>
+            <w:tcMar>
+              <w:top w:w="100" w:type="dxa"/>
+              <w:left w:w="100" w:type="dxa"/>
+              <w:bottom w:w="100" w:type="dxa"/>
+              <w:right w:w="100" w:type="dxa"/>
+            </w:tcMar>
+            <w:hideMark/>
+          </w:tcPr>
+          <w:p>
+            <w:pPr>
+              <w:spacing w:line="240" w:lineRule="auto"/>
+              <w:rPr>
+                <w:rFonts w:ascii="Times New Roman" w:eastAsia="Times New Roman" w:hAnsi="Times New Roman" w:cs="Times New Roman"/>
+                <w:sz w:val="24"/>
+                <w:szCs w:val="24"/>
+                <w:lang w:val="en-US"/>
+              </w:rPr>
+            </w:pPr>
+            <w:r>
+              <w:rPr>
+                <w:rFonts w:ascii="Roboto" w:eastAsia="Times New Roman" w:hAnsi="Roboto" w:cs="Times New Roman"/>
+                <w:color w:val="212121"/>
+                <w:sz w:val="18"/>
+                <w:szCs w:val="18"/>
+                <w:shd w:val="clear" w:color="auto" w:fill="FFFFFF"/>
+                <w:lang w:val="en-US"/>
+              </w:rPr>
+              <w:t>Authorization</w:t>
+            </w:r>
+          </w:p>
+        </w:tc>
+        <w:tc>
+          <w:tcPr>
+            <w:tcW w:w="8032" w:type="dxa"/>
+            <w:tcBorders>
+              <w:top w:val="single" w:sz="8" w:space="0" w:color="000000"/>
+              <w:left w:val="single" w:sz="8" w:space="0" w:color="000000"/>
+              <w:bottom w:val="single" w:sz="8" w:space="0" w:color="000000"/>
+              <w:right w:val="single" w:sz="8" w:space="0" w:color="000000"/>
+            </w:tcBorders>
+            <w:tcMar>
+              <w:top w:w="100" w:type="dxa"/>
+              <w:left w:w="100" w:type="dxa"/>
+              <w:bottom w:w="100" w:type="dxa"/>
+              <w:right w:w="100" w:type="dxa"/>
+            </w:tcMar>
+            <w:hideMark/>
+          </w:tcPr>
+          <w:p>
+            <w:pPr>
+              <w:spacing w:line="240" w:lineRule="auto"/>
+              <w:rPr>
+                <w:rFonts w:ascii="Times New Roman" w:eastAsia="Times New Roman" w:hAnsi="Times New Roman" w:cs="Times New Roman"/>
+                <w:sz w:val="24"/>
+                <w:szCs w:val="24"/>
+                <w:lang w:val="en-US"/>
+              </w:rPr>
+            </w:pPr>
+          </w:p>
+        </w:tc>
+      </w:tr>
+      <w:tr>
+        <w:tc>
+          <w:tcPr>
+            <w:tcW w:w="0" w:type="auto"/>
+            <w:tcBorders>
+              <w:top w:val="single" w:sz="8" w:space="0" w:color="000000"/>
+              <w:left w:val="single" w:sz="8" w:space="0" w:color="000000"/>
+              <w:bottom w:val="single" w:sz="8" w:space="0" w:color="000000"/>
+              <w:right w:val="single" w:sz="8" w:space="0" w:color="000000"/>
+            </w:tcBorders>
+            <w:tcMar>
+              <w:top w:w="100" w:type="dxa"/>
+              <w:left w:w="100" w:type="dxa"/>
+              <w:bottom w:w="100" w:type="dxa"/>
+              <w:right w:w="100" w:type="dxa"/>
+            </w:tcMar>
+            <w:hideMark/>
+          </w:tcPr>
+          <w:p>
+            <w:pPr>
+              <w:spacing w:line="240" w:lineRule="auto"/>
+              <w:rPr>
+                <w:rFonts w:ascii="Times New Roman" w:eastAsia="Times New Roman" w:hAnsi="Times New Roman" w:cs="Times New Roman"/>
+                <w:sz w:val="24"/>
+                <w:szCs w:val="24"/>
+                <w:lang w:val="en-US"/>
+              </w:rPr>
+            </w:pPr>
+            <w:r>
+              <w:rPr>
+                <w:rFonts w:ascii="Roboto" w:eastAsia="Times New Roman" w:hAnsi="Roboto" w:cs="Times New Roman"/>
+                <w:color w:val="212121"/>
+                <w:sz w:val="18"/>
+                <w:szCs w:val="18"/>
+                <w:shd w:val="clear" w:color="auto" w:fill="FFFFFF"/>
+                <w:lang w:val="en-US"/>
+              </w:rPr>
+              <w:t>Header</w:t>
+            </w:r>
+          </w:p>
+        </w:tc>
+        <w:tc>
+          <w:tcPr>
+            <w:tcW w:w="8032" w:type="dxa"/>
+            <w:tcBorders>
+              <w:top w:val="single" w:sz="8" w:space="0" w:color="000000"/>
+              <w:left w:val="single" w:sz="8" w:space="0" w:color="000000"/>
+              <w:bottom w:val="single" w:sz="8" w:space="0" w:color="000000"/>
+              <w:right w:val="single" w:sz="8" w:space="0" w:color="000000"/>
+            </w:tcBorders>
+            <w:tcMar>
+              <w:top w:w="100" w:type="dxa"/>
+              <w:left w:w="100" w:type="dxa"/>
+              <w:bottom w:w="100" w:type="dxa"/>
+              <w:right w:w="100" w:type="dxa"/>
+            </w:tcMar>
+            <w:hideMark/>
+          </w:tcPr>
+          <w:p>
+            <w:pPr>
+              <w:spacing w:line="240" w:lineRule="auto"/>
+              <w:rPr>
+                <w:rStyle w:val="resolvedvariable"/>
+                <w:rFonts w:ascii="Segoe UI" w:hAnsi="Segoe UI" w:cs="Segoe UI"/>
+                <w:sz w:val="18"/>
+                <w:szCs w:val="18"/>
+                <w:shd w:val="clear" w:color="auto" w:fill="FFFFFF"/>
+              </w:rPr>
+            </w:pPr>
+            <w:r>
+              <w:rPr>
+                <w:rFonts w:ascii="Segoe UI" w:hAnsi="Segoe UI" w:cs="Segoe UI"/>
+                <w:color w:val="212121"/>
+                <w:sz w:val="18"/>
+                <w:szCs w:val="18"/>
+                <w:shd w:val="clear" w:color="auto" w:fill="FFFFFF"/>
+              </w:rPr>
+              <w:t>Authorization</w:t>
+            </w:r>
+            <w:r>
+              <w:rPr>
+                <w:rFonts w:ascii="Segoe UI" w:hAnsi="Segoe UI" w:cs="Segoe UI"/>
+                <w:color w:val="212121"/>
+                <w:sz w:val="18"/>
+                <w:szCs w:val="18"/>
+                <w:shd w:val="clear" w:color="auto" w:fill="FFFFFF"/>
+              </w:rPr>
+              <w:t xml:space="preserve">: </w:t>
+            </w:r>
+            <w:r>
+              <w:rPr>
+                <w:rFonts w:ascii="Segoe UI" w:hAnsi="Segoe UI" w:cs="Segoe UI"/>
+                <w:color w:val="212121"/>
+                <w:sz w:val="18"/>
+                <w:szCs w:val="18"/>
+                <w:shd w:val="clear" w:color="auto" w:fill="FFFFFF"/>
+              </w:rPr>
+              <w:t xml:space="preserve">Bearer </w:t>
+            </w:r>
+            <w:r>
+              <w:rPr>
+                <w:rStyle w:val="resolvedvariable"/>
+                <w:rFonts w:ascii="Segoe UI" w:hAnsi="Segoe UI" w:cs="Segoe UI"/>
+                <w:sz w:val="18"/>
+                <w:szCs w:val="18"/>
+                <w:shd w:val="clear" w:color="auto" w:fill="FFFFFF"/>
+              </w:rPr>
+              <w:t>{{</w:t>
+            </w:r>
+            <w:proofErr w:type="spellStart"/>
+            <w:r>
+              <w:rPr>
+                <w:rStyle w:val="resolvedvariable"/>
+                <w:rFonts w:ascii="Segoe UI" w:hAnsi="Segoe UI" w:cs="Segoe UI"/>
+                <w:sz w:val="18"/>
+                <w:szCs w:val="18"/>
+                <w:shd w:val="clear" w:color="auto" w:fill="FFFFFF"/>
+              </w:rPr>
+              <w:t>access_token</w:t>
+            </w:r>
+            <w:proofErr w:type="spellEnd"/>
+            <w:r>
+              <w:rPr>
+                <w:rStyle w:val="resolvedvariable"/>
+                <w:rFonts w:ascii="Segoe UI" w:hAnsi="Segoe UI" w:cs="Segoe UI"/>
+                <w:sz w:val="18"/>
+                <w:szCs w:val="18"/>
+                <w:shd w:val="clear" w:color="auto" w:fill="FFFFFF"/>
+              </w:rPr>
+              <w:t>}}</w:t>
+            </w:r>
+          </w:p>
+          <w:p>
+            <w:pPr>
+              <w:spacing w:line="240" w:lineRule="auto"/>
+              <w:rPr>
+                <w:rFonts w:ascii="Times New Roman" w:eastAsia="Times New Roman" w:hAnsi="Times New Roman" w:cs="Times New Roman"/>
+                <w:sz w:val="24"/>
+                <w:szCs w:val="24"/>
+                <w:lang w:val="en-US"/>
+              </w:rPr>
+            </w:pPr>
+            <w:r>
+              <w:rPr>
+                <w:rFonts w:ascii="Segoe UI" w:hAnsi="Segoe UI" w:cs="Segoe UI"/>
+                <w:color w:val="212121"/>
+                <w:sz w:val="18"/>
+                <w:szCs w:val="18"/>
+                <w:shd w:val="clear" w:color="auto" w:fill="FFFFFF"/>
+              </w:rPr>
+              <w:t>Content-Type</w:t>
+            </w:r>
+            <w:r>
+              <w:rPr>
+                <w:rFonts w:ascii="Segoe UI" w:hAnsi="Segoe UI" w:cs="Segoe UI"/>
+                <w:color w:val="212121"/>
+                <w:sz w:val="18"/>
+                <w:szCs w:val="18"/>
+                <w:shd w:val="clear" w:color="auto" w:fill="FFFFFF"/>
+              </w:rPr>
+              <w:t xml:space="preserve">: </w:t>
+            </w:r>
+            <w:r>
+              <w:rPr>
+                <w:rFonts w:ascii="Segoe UI" w:hAnsi="Segoe UI" w:cs="Segoe UI"/>
+                <w:color w:val="212121"/>
+                <w:sz w:val="18"/>
+                <w:szCs w:val="18"/>
+                <w:shd w:val="clear" w:color="auto" w:fill="FFFFFF"/>
+              </w:rPr>
+              <w:t>application/json</w:t>
+            </w:r>
+          </w:p>
+        </w:tc>
+      </w:tr>
+      <w:tr>
+        <w:tc>
+          <w:tcPr>
+            <w:tcW w:w="0" w:type="auto"/>
+            <w:tcBorders>
+              <w:top w:val="single" w:sz="8" w:space="0" w:color="000000"/>
+              <w:left w:val="single" w:sz="8" w:space="0" w:color="000000"/>
+              <w:bottom w:val="single" w:sz="8" w:space="0" w:color="000000"/>
+              <w:right w:val="single" w:sz="8" w:space="0" w:color="000000"/>
+            </w:tcBorders>
+            <w:tcMar>
+              <w:top w:w="100" w:type="dxa"/>
+              <w:left w:w="100" w:type="dxa"/>
+              <w:bottom w:w="100" w:type="dxa"/>
+              <w:right w:w="100" w:type="dxa"/>
+            </w:tcMar>
+          </w:tcPr>
+          <w:p>
+            <w:pPr>
+              <w:widowControl w:val="0"/>
+              <w:spacing w:line="240" w:lineRule="auto"/>
+              <w:rPr>
+                <w:color w:val="212121"/>
+                <w:sz w:val="20"/>
+                <w:szCs w:val="20"/>
+                <w:highlight w:val="white"/>
+              </w:rPr>
+            </w:pPr>
+            <w:r>
+              <w:rPr>
+                <w:color w:val="212121"/>
+                <w:sz w:val="20"/>
+                <w:szCs w:val="20"/>
+                <w:highlight w:val="white"/>
+              </w:rPr>
+              <w:t>Request Body</w:t>
+            </w:r>
+          </w:p>
+          <w:p>
+            <w:pPr>
+              <w:spacing w:line="240" w:lineRule="auto"/>
+              <w:rPr>
+                <w:rFonts w:ascii="Roboto" w:eastAsia="Times New Roman" w:hAnsi="Roboto" w:cs="Times New Roman"/>
+                <w:color w:val="212121"/>
+                <w:sz w:val="18"/>
+                <w:szCs w:val="18"/>
+                <w:shd w:val="clear" w:color="auto" w:fill="FFFFFF"/>
+                <w:lang w:val="en-US"/>
+              </w:rPr>
+            </w:pPr>
+            <w:r>
+              <w:rPr>
+                <w:color w:val="212121"/>
+                <w:sz w:val="20"/>
+                <w:szCs w:val="20"/>
+                <w:highlight w:val="white"/>
+              </w:rPr>
+              <w:t>(raw)</w:t>
+            </w:r>
+          </w:p>
+        </w:tc>
+        <w:tc>
+          <w:tcPr>
+            <w:tcW w:w="8032" w:type="dxa"/>
+            <w:tcBorders>
+              <w:top w:val="single" w:sz="8" w:space="0" w:color="000000"/>
+              <w:left w:val="single" w:sz="8" w:space="0" w:color="000000"/>
+              <w:bottom w:val="single" w:sz="8" w:space="0" w:color="000000"/>
+              <w:right w:val="single" w:sz="8" w:space="0" w:color="000000"/>
+            </w:tcBorders>
+            <w:tcMar>
+              <w:top w:w="100" w:type="dxa"/>
+              <w:left w:w="100" w:type="dxa"/>
+              <w:bottom w:w="100" w:type="dxa"/>
+              <w:right w:w="100" w:type="dxa"/>
+            </w:tcMar>
+          </w:tcPr>
+          <w:p>
+            <w:pPr>
+              <w:shd w:val="clear" w:color="auto" w:fill="FFFFFE"/>
+              <w:spacing w:line="270" w:lineRule="atLeast"/>
+              <w:rPr>
+                <w:rFonts w:ascii="Courier New" w:eastAsia="Times New Roman" w:hAnsi="Courier New" w:cs="Courier New"/>
+                <w:color w:val="000000"/>
+                <w:sz w:val="18"/>
+                <w:szCs w:val="18"/>
+                <w:lang w:val="en-US"/>
+              </w:rPr>
+            </w:pPr>
+            <w:r>
+              <w:rPr>
+                <w:rFonts w:ascii="Courier New" w:eastAsia="Times New Roman" w:hAnsi="Courier New" w:cs="Courier New"/>
+                <w:color w:val="000000"/>
+                <w:sz w:val="18"/>
+                <w:szCs w:val="18"/>
+                <w:lang w:val="en-US"/>
+              </w:rPr>
+              <w:t>{</w:t>
+            </w:r>
+          </w:p>
+          <w:p>
+            <w:pPr>
+              <w:shd w:val="clear" w:color="auto" w:fill="FFFFFE"/>
+              <w:spacing w:line="270" w:lineRule="atLeast"/>
+              <w:rPr>
+                <w:rFonts w:ascii="Courier New" w:eastAsia="Times New Roman" w:hAnsi="Courier New" w:cs="Courier New"/>
+                <w:color w:val="000000"/>
+                <w:sz w:val="18"/>
+                <w:szCs w:val="18"/>
+                <w:lang w:val="en-US"/>
+              </w:rPr>
+            </w:pPr>
+            <w:r>
+              <w:rPr>
+                <w:rFonts w:ascii="Courier New" w:eastAsia="Times New Roman" w:hAnsi="Courier New" w:cs="Courier New"/>
+                <w:color w:val="000000"/>
+                <w:sz w:val="18"/>
+                <w:szCs w:val="18"/>
+                <w:lang w:val="en-US"/>
+              </w:rPr>
+              <w:t>    </w:t>
+            </w:r>
+            <w:r>
+              <w:rPr>
+                <w:rFonts w:ascii="Courier New" w:eastAsia="Times New Roman" w:hAnsi="Courier New" w:cs="Courier New"/>
+                <w:color w:val="A31515"/>
+                <w:sz w:val="18"/>
+                <w:szCs w:val="18"/>
+                <w:lang w:val="en-US"/>
+              </w:rPr>
+              <w:t>"picture"</w:t>
+            </w:r>
+            <w:r>
+              <w:rPr>
+                <w:rFonts w:ascii="Courier New" w:eastAsia="Times New Roman" w:hAnsi="Courier New" w:cs="Courier New"/>
+                <w:color w:val="000000"/>
+                <w:sz w:val="18"/>
+                <w:szCs w:val="18"/>
+                <w:lang w:val="en-US"/>
+              </w:rPr>
+              <w:t>: </w:t>
+            </w:r>
+            <w:r>
+              <w:rPr>
+                <w:rFonts w:ascii="Courier New" w:eastAsia="Times New Roman" w:hAnsi="Courier New" w:cs="Courier New"/>
+                <w:color w:val="0451A5"/>
+                <w:sz w:val="18"/>
+                <w:szCs w:val="18"/>
+                <w:lang w:val="en-US"/>
+              </w:rPr>
+              <w:t>"4565"</w:t>
+            </w:r>
+            <w:r>
+              <w:rPr>
+                <w:rFonts w:ascii="Courier New" w:eastAsia="Times New Roman" w:hAnsi="Courier New" w:cs="Courier New"/>
+                <w:color w:val="000000"/>
+                <w:sz w:val="18"/>
+                <w:szCs w:val="18"/>
+                <w:lang w:val="en-US"/>
+              </w:rPr>
+              <w:t>,</w:t>
+            </w:r>
+          </w:p>
+          <w:p>
+            <w:pPr>
+              <w:shd w:val="clear" w:color="auto" w:fill="FFFFFE"/>
+              <w:spacing w:line="270" w:lineRule="atLeast"/>
+              <w:rPr>
+                <w:rFonts w:ascii="Courier New" w:eastAsia="Times New Roman" w:hAnsi="Courier New" w:cs="Courier New"/>
+                <w:color w:val="000000"/>
+                <w:sz w:val="18"/>
+                <w:szCs w:val="18"/>
+                <w:lang w:val="en-US"/>
+              </w:rPr>
+            </w:pPr>
+            <w:r>
+              <w:rPr>
+                <w:rFonts w:ascii="Courier New" w:eastAsia="Times New Roman" w:hAnsi="Courier New" w:cs="Courier New"/>
+                <w:color w:val="000000"/>
+                <w:sz w:val="18"/>
+                <w:szCs w:val="18"/>
+                <w:lang w:val="en-US"/>
+              </w:rPr>
+              <w:t>    </w:t>
+            </w:r>
+            <w:r>
+              <w:rPr>
+                <w:rFonts w:ascii="Courier New" w:eastAsia="Times New Roman" w:hAnsi="Courier New" w:cs="Courier New"/>
+                <w:color w:val="A31515"/>
+                <w:sz w:val="18"/>
+                <w:szCs w:val="18"/>
+                <w:lang w:val="en-US"/>
+              </w:rPr>
+              <w:t>"address"</w:t>
+            </w:r>
+            <w:r>
+              <w:rPr>
+                <w:rFonts w:ascii="Courier New" w:eastAsia="Times New Roman" w:hAnsi="Courier New" w:cs="Courier New"/>
+                <w:color w:val="000000"/>
+                <w:sz w:val="18"/>
+                <w:szCs w:val="18"/>
+                <w:lang w:val="en-US"/>
+              </w:rPr>
+              <w:t>: [</w:t>
+            </w:r>
+          </w:p>
+          <w:p>
+            <w:pPr>
+              <w:shd w:val="clear" w:color="auto" w:fill="FFFFFE"/>
+              <w:spacing w:line="270" w:lineRule="atLeast"/>
+              <w:rPr>
+                <w:rFonts w:ascii="Courier New" w:eastAsia="Times New Roman" w:hAnsi="Courier New" w:cs="Courier New"/>
+                <w:color w:val="000000"/>
+                <w:sz w:val="18"/>
+                <w:szCs w:val="18"/>
+                <w:lang w:val="en-US"/>
+              </w:rPr>
+            </w:pPr>
+            <w:r>
+              <w:rPr>
+                <w:rFonts w:ascii="Courier New" w:eastAsia="Times New Roman" w:hAnsi="Courier New" w:cs="Courier New"/>
+                <w:color w:val="000000"/>
+                <w:sz w:val="18"/>
+                <w:szCs w:val="18"/>
+                <w:lang w:val="en-US"/>
+              </w:rPr>
+              <w:t>        </w:t>
+            </w:r>
+            <w:r>
+              <w:rPr>
+                <w:rFonts w:ascii="Courier New" w:eastAsia="Times New Roman" w:hAnsi="Courier New" w:cs="Courier New"/>
+                <w:color w:val="0451A5"/>
+                <w:sz w:val="18"/>
+                <w:szCs w:val="18"/>
+                <w:lang w:val="en-US"/>
+              </w:rPr>
+              <w:t>"address 1"</w:t>
+            </w:r>
+            <w:r>
+              <w:rPr>
+                <w:rFonts w:ascii="Courier New" w:eastAsia="Times New Roman" w:hAnsi="Courier New" w:cs="Courier New"/>
+                <w:color w:val="000000"/>
+                <w:sz w:val="18"/>
+                <w:szCs w:val="18"/>
+                <w:lang w:val="en-US"/>
+              </w:rPr>
+              <w:t>,</w:t>
+            </w:r>
+          </w:p>
+          <w:p>
+            <w:pPr>
+              <w:shd w:val="clear" w:color="auto" w:fill="FFFFFE"/>
+              <w:spacing w:line="270" w:lineRule="atLeast"/>
+              <w:rPr>
+                <w:rFonts w:ascii="Courier New" w:eastAsia="Times New Roman" w:hAnsi="Courier New" w:cs="Courier New"/>
+                <w:color w:val="000000"/>
+                <w:sz w:val="18"/>
+                <w:szCs w:val="18"/>
+                <w:lang w:val="en-US"/>
+              </w:rPr>
+            </w:pPr>
+            <w:r>
+              <w:rPr>
+                <w:rFonts w:ascii="Courier New" w:eastAsia="Times New Roman" w:hAnsi="Courier New" w:cs="Courier New"/>
+                <w:color w:val="000000"/>
+                <w:sz w:val="18"/>
+                <w:szCs w:val="18"/>
+                <w:lang w:val="en-US"/>
+              </w:rPr>
+              <w:t>        </w:t>
+            </w:r>
+            <w:r>
+              <w:rPr>
+                <w:rFonts w:ascii="Courier New" w:eastAsia="Times New Roman" w:hAnsi="Courier New" w:cs="Courier New"/>
+                <w:color w:val="0451A5"/>
+                <w:sz w:val="18"/>
+                <w:szCs w:val="18"/>
+                <w:lang w:val="en-US"/>
+              </w:rPr>
+              <w:t>"address 2"</w:t>
+            </w:r>
+          </w:p>
+          <w:p>
+            <w:pPr>
+              <w:shd w:val="clear" w:color="auto" w:fill="FFFFFE"/>
+              <w:spacing w:line="270" w:lineRule="atLeast"/>
+              <w:rPr>
+                <w:rFonts w:ascii="Courier New" w:eastAsia="Times New Roman" w:hAnsi="Courier New" w:cs="Courier New"/>
+                <w:color w:val="000000"/>
+                <w:sz w:val="18"/>
+                <w:szCs w:val="18"/>
+                <w:lang w:val="en-US"/>
+              </w:rPr>
+            </w:pPr>
+            <w:r>
+              <w:rPr>
+                <w:rFonts w:ascii="Courier New" w:eastAsia="Times New Roman" w:hAnsi="Courier New" w:cs="Courier New"/>
+                <w:color w:val="000000"/>
+                <w:sz w:val="18"/>
+                <w:szCs w:val="18"/>
+                <w:lang w:val="en-US"/>
+              </w:rPr>
+              <w:t>    ],</w:t>
+            </w:r>
+          </w:p>
+          <w:p>
+            <w:pPr>
+              <w:shd w:val="clear" w:color="auto" w:fill="FFFFFE"/>
+              <w:spacing w:line="270" w:lineRule="atLeast"/>
+              <w:rPr>
+                <w:rFonts w:ascii="Courier New" w:eastAsia="Times New Roman" w:hAnsi="Courier New" w:cs="Courier New"/>
+                <w:color w:val="000000"/>
+                <w:sz w:val="18"/>
+                <w:szCs w:val="18"/>
+                <w:lang w:val="en-US"/>
+              </w:rPr>
+            </w:pPr>
+            <w:r>
+              <w:rPr>
+                <w:rFonts w:ascii="Courier New" w:eastAsia="Times New Roman" w:hAnsi="Courier New" w:cs="Courier New"/>
+                <w:color w:val="000000"/>
+                <w:sz w:val="18"/>
+                <w:szCs w:val="18"/>
+                <w:lang w:val="en-US"/>
+              </w:rPr>
+              <w:t>    </w:t>
+            </w:r>
+            <w:r>
+              <w:rPr>
+                <w:rFonts w:ascii="Courier New" w:eastAsia="Times New Roman" w:hAnsi="Courier New" w:cs="Courier New"/>
+                <w:color w:val="A31515"/>
+                <w:sz w:val="18"/>
+                <w:szCs w:val="18"/>
+                <w:lang w:val="en-US"/>
+              </w:rPr>
+              <w:t>"</w:t>
+            </w:r>
+            <w:proofErr w:type="spellStart"/>
+            <w:r>
+              <w:rPr>
+                <w:rFonts w:ascii="Courier New" w:eastAsia="Times New Roman" w:hAnsi="Courier New" w:cs="Courier New"/>
+                <w:color w:val="A31515"/>
+                <w:sz w:val="18"/>
+                <w:szCs w:val="18"/>
+                <w:lang w:val="en-US"/>
+              </w:rPr>
+              <w:t>old_pass</w:t>
+            </w:r>
+            <w:proofErr w:type="spellEnd"/>
+            <w:r>
+              <w:rPr>
+                <w:rFonts w:ascii="Courier New" w:eastAsia="Times New Roman" w:hAnsi="Courier New" w:cs="Courier New"/>
+                <w:color w:val="A31515"/>
+                <w:sz w:val="18"/>
+                <w:szCs w:val="18"/>
+                <w:lang w:val="en-US"/>
+              </w:rPr>
+              <w:t>"</w:t>
+            </w:r>
+            <w:r>
+              <w:rPr>
+                <w:rFonts w:ascii="Courier New" w:eastAsia="Times New Roman" w:hAnsi="Courier New" w:cs="Courier New"/>
+                <w:color w:val="000000"/>
+                <w:sz w:val="18"/>
+                <w:szCs w:val="18"/>
+                <w:lang w:val="en-US"/>
+              </w:rPr>
+              <w:t>: </w:t>
+            </w:r>
+            <w:r>
+              <w:rPr>
+                <w:rFonts w:ascii="Courier New" w:eastAsia="Times New Roman" w:hAnsi="Courier New" w:cs="Courier New"/>
+                <w:color w:val="0451A5"/>
+                <w:sz w:val="18"/>
+                <w:szCs w:val="18"/>
+                <w:lang w:val="en-US"/>
+              </w:rPr>
+              <w:t>"1234567"</w:t>
+            </w:r>
+            <w:r>
+              <w:rPr>
+                <w:rFonts w:ascii="Courier New" w:eastAsia="Times New Roman" w:hAnsi="Courier New" w:cs="Courier New"/>
+                <w:color w:val="000000"/>
+                <w:sz w:val="18"/>
+                <w:szCs w:val="18"/>
+                <w:lang w:val="en-US"/>
+              </w:rPr>
+              <w:t>,</w:t>
+            </w:r>
+          </w:p>
+          <w:p>
+            <w:pPr>
+              <w:shd w:val="clear" w:color="auto" w:fill="FFFFFE"/>
+              <w:spacing w:line="270" w:lineRule="atLeast"/>
+              <w:rPr>
+                <w:rFonts w:ascii="Courier New" w:eastAsia="Times New Roman" w:hAnsi="Courier New" w:cs="Courier New"/>
+                <w:color w:val="000000"/>
+                <w:sz w:val="18"/>
+                <w:szCs w:val="18"/>
+                <w:lang w:val="en-US"/>
+              </w:rPr>
+            </w:pPr>
+            <w:r>
+              <w:rPr>
+                <w:rFonts w:ascii="Courier New" w:eastAsia="Times New Roman" w:hAnsi="Courier New" w:cs="Courier New"/>
+                <w:color w:val="000000"/>
+                <w:sz w:val="18"/>
+                <w:szCs w:val="18"/>
+                <w:lang w:val="en-US"/>
+              </w:rPr>
+              <w:t>    </w:t>
+            </w:r>
+            <w:r>
+              <w:rPr>
+                <w:rFonts w:ascii="Courier New" w:eastAsia="Times New Roman" w:hAnsi="Courier New" w:cs="Courier New"/>
+                <w:color w:val="A31515"/>
+                <w:sz w:val="18"/>
+                <w:szCs w:val="18"/>
+                <w:lang w:val="en-US"/>
+              </w:rPr>
+              <w:t>"</w:t>
+            </w:r>
+            <w:proofErr w:type="spellStart"/>
+            <w:r>
+              <w:rPr>
+                <w:rFonts w:ascii="Courier New" w:eastAsia="Times New Roman" w:hAnsi="Courier New" w:cs="Courier New"/>
+                <w:color w:val="A31515"/>
+                <w:sz w:val="18"/>
+                <w:szCs w:val="18"/>
+                <w:lang w:val="en-US"/>
+              </w:rPr>
+              <w:t>new_pass</w:t>
+            </w:r>
+            <w:proofErr w:type="spellEnd"/>
+            <w:r>
+              <w:rPr>
+                <w:rFonts w:ascii="Courier New" w:eastAsia="Times New Roman" w:hAnsi="Courier New" w:cs="Courier New"/>
+                <w:color w:val="A31515"/>
+                <w:sz w:val="18"/>
+                <w:szCs w:val="18"/>
+                <w:lang w:val="en-US"/>
+              </w:rPr>
+              <w:t>"</w:t>
+            </w:r>
+            <w:r>
+              <w:rPr>
+                <w:rFonts w:ascii="Courier New" w:eastAsia="Times New Roman" w:hAnsi="Courier New" w:cs="Courier New"/>
+                <w:color w:val="000000"/>
+                <w:sz w:val="18"/>
+                <w:szCs w:val="18"/>
+                <w:lang w:val="en-US"/>
+              </w:rPr>
+              <w:t>: </w:t>
+            </w:r>
+            <w:r>
+              <w:rPr>
+                <w:rFonts w:ascii="Courier New" w:eastAsia="Times New Roman" w:hAnsi="Courier New" w:cs="Courier New"/>
+                <w:color w:val="0451A5"/>
+                <w:sz w:val="18"/>
+                <w:szCs w:val="18"/>
+                <w:lang w:val="en-US"/>
+              </w:rPr>
+              <w:t>"123456"</w:t>
+            </w:r>
+          </w:p>
+          <w:p>
+            <w:pPr>
+              <w:shd w:val="clear" w:color="auto" w:fill="FFFFFE"/>
+              <w:spacing w:line="270" w:lineRule="atLeast"/>
+              <w:rPr>
+                <w:rFonts w:ascii="Courier New" w:eastAsia="Times New Roman" w:hAnsi="Courier New" w:cs="Courier New"/>
+                <w:color w:val="000000"/>
+                <w:sz w:val="18"/>
+                <w:szCs w:val="18"/>
+                <w:lang w:val="en-US"/>
+              </w:rPr>
+            </w:pPr>
+            <w:r>
+              <w:rPr>
+                <w:rFonts w:ascii="Courier New" w:eastAsia="Times New Roman" w:hAnsi="Courier New" w:cs="Courier New"/>
+                <w:color w:val="000000"/>
+                <w:sz w:val="18"/>
+                <w:szCs w:val="18"/>
+                <w:lang w:val="en-US"/>
+              </w:rPr>
+              <w:t>}</w:t>
+            </w:r>
+          </w:p>
+          <w:p>
+            <w:pPr>
+              <w:spacing w:line="240" w:lineRule="auto"/>
+              <w:rPr>
+                <w:rFonts w:ascii="Segoe UI" w:hAnsi="Segoe UI" w:cs="Segoe UI"/>
+                <w:color w:val="212121"/>
+                <w:sz w:val="18"/>
+                <w:szCs w:val="18"/>
+                <w:shd w:val="clear" w:color="auto" w:fill="FFFFFF"/>
+              </w:rPr>
+            </w:pPr>
+          </w:p>
+        </w:tc>
+      </w:tr>
+    </w:tbl>
+    <w:p>
+      <w:pPr>
+        <w:spacing w:after="240" w:line="240" w:lineRule="auto"/>
+        <w:rPr>
+          <w:rFonts w:ascii="Times New Roman" w:eastAsia="Times New Roman" w:hAnsi="Times New Roman" w:cs="Times New Roman"/>
+          <w:sz w:val="24"/>
+          <w:szCs w:val="24"/>
+          <w:lang w:val="en-US"/>
+        </w:rPr>
+      </w:pPr>
+    </w:p>
+    <w:tbl>
+      <w:tblPr>
+        <w:tblW w:w="9350" w:type="dxa"/>
+        <w:tblCellMar>
+          <w:top w:w="15" w:type="dxa"/>
+          <w:left w:w="15" w:type="dxa"/>
+          <w:bottom w:w="15" w:type="dxa"/>
+          <w:right w:w="15" w:type="dxa"/>
+        </w:tblCellMar>
+        <w:tblLook w:val="04A0" w:firstRow="1" w:lastRow="0" w:firstColumn="1" w:lastColumn="0" w:noHBand="0" w:noVBand="1"/>
+      </w:tblPr>
+      <w:tblGrid>
+        <w:gridCol w:w="982"/>
+        <w:gridCol w:w="549"/>
+        <w:gridCol w:w="7819"/>
+      </w:tblGrid>
+      <w:tr>
+        <w:trPr>
+          <w:trHeight w:val="380"/>
+        </w:trPr>
+        <w:tc>
+          <w:tcPr>
+            <w:tcW w:w="9350" w:type="dxa"/>
+            <w:gridSpan w:val="3"/>
+            <w:tcBorders>
+              <w:top w:val="single" w:sz="8" w:space="0" w:color="000000"/>
+              <w:left w:val="single" w:sz="8" w:space="0" w:color="000000"/>
+              <w:bottom w:val="single" w:sz="8" w:space="0" w:color="000000"/>
+              <w:right w:val="single" w:sz="8" w:space="0" w:color="000000"/>
+            </w:tcBorders>
+            <w:shd w:val="clear" w:color="auto" w:fill="4A86E8"/>
+            <w:tcMar>
+              <w:top w:w="100" w:type="dxa"/>
+              <w:left w:w="100" w:type="dxa"/>
+              <w:bottom w:w="100" w:type="dxa"/>
+              <w:right w:w="100" w:type="dxa"/>
+            </w:tcMar>
+            <w:hideMark/>
+          </w:tcPr>
+          <w:p>
+            <w:pPr>
+              <w:spacing w:line="240" w:lineRule="auto"/>
+              <w:rPr>
+                <w:rFonts w:ascii="Times New Roman" w:eastAsia="Times New Roman" w:hAnsi="Times New Roman" w:cs="Times New Roman"/>
+                <w:sz w:val="24"/>
+                <w:szCs w:val="24"/>
+                <w:lang w:val="en-US"/>
+              </w:rPr>
+            </w:pPr>
+            <w:r>
+              <w:rPr>
+                <w:rFonts w:eastAsia="Times New Roman"/>
+                <w:b/>
+                <w:bCs/>
+                <w:color w:val="FFFFFF"/>
+                <w:lang w:val="en-US"/>
+              </w:rPr>
+              <w:t>Response</w:t>
+            </w:r>
+          </w:p>
+        </w:tc>
+      </w:tr>
+      <w:tr>
+        <w:trPr>
+          <w:trHeight w:val="612"/>
+        </w:trPr>
+        <w:tc>
+          <w:tcPr>
+            <w:tcW w:w="0" w:type="auto"/>
+            <w:tcBorders>
+              <w:top w:val="single" w:sz="8" w:space="0" w:color="000000"/>
+              <w:left w:val="single" w:sz="8" w:space="0" w:color="000000"/>
+              <w:bottom w:val="single" w:sz="8" w:space="0" w:color="000000"/>
+              <w:right w:val="single" w:sz="8" w:space="0" w:color="000000"/>
+            </w:tcBorders>
+            <w:tcMar>
+              <w:top w:w="100" w:type="dxa"/>
+              <w:left w:w="100" w:type="dxa"/>
+              <w:bottom w:w="100" w:type="dxa"/>
+              <w:right w:w="100" w:type="dxa"/>
+            </w:tcMar>
+            <w:hideMark/>
+          </w:tcPr>
+          <w:p>
+            <w:pPr>
+              <w:spacing w:line="240" w:lineRule="auto"/>
+              <w:rPr>
+                <w:rFonts w:ascii="Times New Roman" w:eastAsia="Times New Roman" w:hAnsi="Times New Roman" w:cs="Times New Roman"/>
+                <w:sz w:val="24"/>
+                <w:szCs w:val="24"/>
+                <w:lang w:val="en-US"/>
+              </w:rPr>
+            </w:pPr>
+            <w:r>
+              <w:rPr>
+                <w:rFonts w:ascii="Roboto" w:eastAsia="Times New Roman" w:hAnsi="Roboto" w:cs="Times New Roman"/>
+                <w:color w:val="212121"/>
+                <w:sz w:val="20"/>
+                <w:szCs w:val="20"/>
+                <w:shd w:val="clear" w:color="auto" w:fill="FFFFFF"/>
+                <w:lang w:val="en-US"/>
+              </w:rPr>
+              <w:t>Success</w:t>
+            </w:r>
+          </w:p>
+        </w:tc>
+        <w:tc>
+          <w:tcPr>
+            <w:tcW w:w="0" w:type="auto"/>
+            <w:tcBorders>
+              <w:top w:val="single" w:sz="8" w:space="0" w:color="000000"/>
+              <w:left w:val="single" w:sz="8" w:space="0" w:color="000000"/>
+              <w:bottom w:val="single" w:sz="8" w:space="0" w:color="000000"/>
+              <w:right w:val="single" w:sz="8" w:space="0" w:color="000000"/>
+            </w:tcBorders>
+            <w:tcMar>
+              <w:top w:w="100" w:type="dxa"/>
+              <w:left w:w="100" w:type="dxa"/>
+              <w:bottom w:w="100" w:type="dxa"/>
+              <w:right w:w="100" w:type="dxa"/>
+            </w:tcMar>
+            <w:hideMark/>
+          </w:tcPr>
+          <w:p>
+            <w:pPr>
+              <w:spacing w:line="240" w:lineRule="auto"/>
+              <w:rPr>
+                <w:rFonts w:ascii="Times New Roman" w:eastAsia="Times New Roman" w:hAnsi="Times New Roman" w:cs="Times New Roman"/>
+                <w:sz w:val="24"/>
+                <w:szCs w:val="24"/>
+                <w:lang w:val="en-US"/>
+              </w:rPr>
+            </w:pPr>
+            <w:r>
+              <w:rPr>
+                <w:rFonts w:ascii="Roboto" w:eastAsia="Times New Roman" w:hAnsi="Roboto" w:cs="Times New Roman"/>
+                <w:color w:val="212121"/>
+                <w:sz w:val="20"/>
+                <w:szCs w:val="20"/>
+                <w:shd w:val="clear" w:color="auto" w:fill="FFFFFF"/>
+                <w:lang w:val="en-US"/>
+              </w:rPr>
+              <w:t>200</w:t>
+            </w:r>
+          </w:p>
+        </w:tc>
+        <w:tc>
+          <w:tcPr>
+            <w:tcW w:w="7612" w:type="dxa"/>
+            <w:tcBorders>
+              <w:top w:val="single" w:sz="8" w:space="0" w:color="000000"/>
+              <w:left w:val="single" w:sz="8" w:space="0" w:color="000000"/>
+              <w:bottom w:val="single" w:sz="8" w:space="0" w:color="000000"/>
+              <w:right w:val="single" w:sz="8" w:space="0" w:color="000000"/>
+            </w:tcBorders>
+            <w:tcMar>
+              <w:top w:w="100" w:type="dxa"/>
+              <w:left w:w="100" w:type="dxa"/>
+              <w:bottom w:w="100" w:type="dxa"/>
+              <w:right w:w="100" w:type="dxa"/>
+            </w:tcMar>
+            <w:hideMark/>
+          </w:tcPr>
+          <w:p>
+            <w:pPr>
+              <w:shd w:val="clear" w:color="auto" w:fill="FFFFFE"/>
+              <w:spacing w:line="270" w:lineRule="atLeast"/>
+              <w:rPr>
+                <w:rFonts w:ascii="Courier New" w:eastAsia="Times New Roman" w:hAnsi="Courier New" w:cs="Courier New"/>
+                <w:color w:val="000000"/>
+                <w:sz w:val="18"/>
+                <w:szCs w:val="18"/>
+                <w:lang w:val="en-US"/>
+              </w:rPr>
+            </w:pPr>
+            <w:r>
+              <w:rPr>
+                <w:rFonts w:ascii="Courier New" w:eastAsia="Times New Roman" w:hAnsi="Courier New" w:cs="Courier New"/>
+                <w:color w:val="000000"/>
+                <w:sz w:val="18"/>
+                <w:szCs w:val="18"/>
+                <w:lang w:val="en-US"/>
+              </w:rPr>
+              <w:t>{</w:t>
+            </w:r>
+          </w:p>
+          <w:p>
+            <w:pPr>
+              <w:shd w:val="clear" w:color="auto" w:fill="FFFFFE"/>
+              <w:spacing w:line="270" w:lineRule="atLeast"/>
+              <w:rPr>
+                <w:rFonts w:ascii="Courier New" w:eastAsia="Times New Roman" w:hAnsi="Courier New" w:cs="Courier New"/>
+                <w:color w:val="000000"/>
+                <w:sz w:val="18"/>
+                <w:szCs w:val="18"/>
+                <w:lang w:val="en-US"/>
+              </w:rPr>
+            </w:pPr>
+            <w:r>
+              <w:rPr>
+                <w:rFonts w:ascii="Courier New" w:eastAsia="Times New Roman" w:hAnsi="Courier New" w:cs="Courier New"/>
+                <w:color w:val="000000"/>
+                <w:sz w:val="18"/>
+                <w:szCs w:val="18"/>
+                <w:lang w:val="en-US"/>
+              </w:rPr>
+              <w:t>    </w:t>
+            </w:r>
+            <w:r>
+              <w:rPr>
+                <w:rFonts w:ascii="Courier New" w:eastAsia="Times New Roman" w:hAnsi="Courier New" w:cs="Courier New"/>
+                <w:color w:val="A31515"/>
+                <w:sz w:val="18"/>
+                <w:szCs w:val="18"/>
+                <w:lang w:val="en-US"/>
+              </w:rPr>
+              <w:t>"results"</w:t>
+            </w:r>
+            <w:r>
+              <w:rPr>
+                <w:rFonts w:ascii="Courier New" w:eastAsia="Times New Roman" w:hAnsi="Courier New" w:cs="Courier New"/>
+                <w:color w:val="000000"/>
+                <w:sz w:val="18"/>
+                <w:szCs w:val="18"/>
+                <w:lang w:val="en-US"/>
+              </w:rPr>
+              <w:t>: {</w:t>
+            </w:r>
+          </w:p>
+          <w:p>
+            <w:pPr>
+              <w:shd w:val="clear" w:color="auto" w:fill="FFFFFE"/>
+              <w:spacing w:line="270" w:lineRule="atLeast"/>
+              <w:rPr>
+                <w:rFonts w:ascii="Courier New" w:eastAsia="Times New Roman" w:hAnsi="Courier New" w:cs="Courier New"/>
+                <w:color w:val="000000"/>
+                <w:sz w:val="18"/>
+                <w:szCs w:val="18"/>
+                <w:lang w:val="en-US"/>
+              </w:rPr>
+            </w:pPr>
+            <w:r>
+              <w:rPr>
+                <w:rFonts w:ascii="Courier New" w:eastAsia="Times New Roman" w:hAnsi="Courier New" w:cs="Courier New"/>
+                <w:color w:val="000000"/>
+                <w:sz w:val="18"/>
+                <w:szCs w:val="18"/>
+                <w:lang w:val="en-US"/>
+              </w:rPr>
+              <w:t>        </w:t>
+            </w:r>
+            <w:r>
+              <w:rPr>
+                <w:rFonts w:ascii="Courier New" w:eastAsia="Times New Roman" w:hAnsi="Courier New" w:cs="Courier New"/>
+                <w:color w:val="A31515"/>
+                <w:sz w:val="18"/>
+                <w:szCs w:val="18"/>
+                <w:lang w:val="en-US"/>
+              </w:rPr>
+              <w:t>"</w:t>
+            </w:r>
+            <w:proofErr w:type="spellStart"/>
+            <w:r>
+              <w:rPr>
+                <w:rFonts w:ascii="Courier New" w:eastAsia="Times New Roman" w:hAnsi="Courier New" w:cs="Courier New"/>
+                <w:color w:val="A31515"/>
+                <w:sz w:val="18"/>
+                <w:szCs w:val="18"/>
+                <w:lang w:val="en-US"/>
+              </w:rPr>
+              <w:t>user_id</w:t>
+            </w:r>
+            <w:proofErr w:type="spellEnd"/>
+            <w:r>
+              <w:rPr>
+                <w:rFonts w:ascii="Courier New" w:eastAsia="Times New Roman" w:hAnsi="Courier New" w:cs="Courier New"/>
+                <w:color w:val="A31515"/>
+                <w:sz w:val="18"/>
+                <w:szCs w:val="18"/>
+                <w:lang w:val="en-US"/>
+              </w:rPr>
+              <w:t>"</w:t>
+            </w:r>
+            <w:r>
+              <w:rPr>
+                <w:rFonts w:ascii="Courier New" w:eastAsia="Times New Roman" w:hAnsi="Courier New" w:cs="Courier New"/>
+                <w:color w:val="000000"/>
+                <w:sz w:val="18"/>
+                <w:szCs w:val="18"/>
+                <w:lang w:val="en-US"/>
+              </w:rPr>
+              <w:t>: </w:t>
+            </w:r>
+            <w:r>
+              <w:rPr>
+                <w:rFonts w:ascii="Courier New" w:eastAsia="Times New Roman" w:hAnsi="Courier New" w:cs="Courier New"/>
+                <w:color w:val="0451A5"/>
+                <w:sz w:val="18"/>
+                <w:szCs w:val="18"/>
+                <w:lang w:val="en-US"/>
+              </w:rPr>
+              <w:t>"4"</w:t>
+            </w:r>
+            <w:r>
+              <w:rPr>
+                <w:rFonts w:ascii="Courier New" w:eastAsia="Times New Roman" w:hAnsi="Courier New" w:cs="Courier New"/>
+                <w:color w:val="000000"/>
+                <w:sz w:val="18"/>
+                <w:szCs w:val="18"/>
+                <w:lang w:val="en-US"/>
+              </w:rPr>
+              <w:t>,</w:t>
+            </w:r>
+          </w:p>
+          <w:p>
+            <w:pPr>
+              <w:shd w:val="clear" w:color="auto" w:fill="FFFFFE"/>
+              <w:spacing w:line="270" w:lineRule="atLeast"/>
+              <w:rPr>
+                <w:rFonts w:ascii="Courier New" w:eastAsia="Times New Roman" w:hAnsi="Courier New" w:cs="Courier New"/>
+                <w:color w:val="000000"/>
+                <w:sz w:val="18"/>
+                <w:szCs w:val="18"/>
+                <w:lang w:val="en-US"/>
+              </w:rPr>
+            </w:pPr>
+            <w:r>
+              <w:rPr>
+                <w:rFonts w:ascii="Courier New" w:eastAsia="Times New Roman" w:hAnsi="Courier New" w:cs="Courier New"/>
+                <w:color w:val="000000"/>
+                <w:sz w:val="18"/>
+                <w:szCs w:val="18"/>
+                <w:lang w:val="en-US"/>
+              </w:rPr>
+              <w:t>        </w:t>
+            </w:r>
+            <w:r>
+              <w:rPr>
+                <w:rFonts w:ascii="Courier New" w:eastAsia="Times New Roman" w:hAnsi="Courier New" w:cs="Courier New"/>
+                <w:color w:val="A31515"/>
+                <w:sz w:val="18"/>
+                <w:szCs w:val="18"/>
+                <w:lang w:val="en-US"/>
+              </w:rPr>
+              <w:t>"</w:t>
+            </w:r>
+            <w:proofErr w:type="spellStart"/>
+            <w:r>
+              <w:rPr>
+                <w:rFonts w:ascii="Courier New" w:eastAsia="Times New Roman" w:hAnsi="Courier New" w:cs="Courier New"/>
+                <w:color w:val="A31515"/>
+                <w:sz w:val="18"/>
+                <w:szCs w:val="18"/>
+                <w:lang w:val="en-US"/>
+              </w:rPr>
+              <w:t>user_name</w:t>
+            </w:r>
+            <w:proofErr w:type="spellEnd"/>
+            <w:r>
+              <w:rPr>
+                <w:rFonts w:ascii="Courier New" w:eastAsia="Times New Roman" w:hAnsi="Courier New" w:cs="Courier New"/>
+                <w:color w:val="A31515"/>
+                <w:sz w:val="18"/>
+                <w:szCs w:val="18"/>
+                <w:lang w:val="en-US"/>
+              </w:rPr>
+              <w:t>"</w:t>
+            </w:r>
+            <w:r>
+              <w:rPr>
+                <w:rFonts w:ascii="Courier New" w:eastAsia="Times New Roman" w:hAnsi="Courier New" w:cs="Courier New"/>
+                <w:color w:val="000000"/>
+                <w:sz w:val="18"/>
+                <w:szCs w:val="18"/>
+                <w:lang w:val="en-US"/>
+              </w:rPr>
+              <w:t>: </w:t>
+            </w:r>
+            <w:r>
+              <w:rPr>
+                <w:rFonts w:ascii="Courier New" w:eastAsia="Times New Roman" w:hAnsi="Courier New" w:cs="Courier New"/>
+                <w:color w:val="0451A5"/>
+                <w:sz w:val="18"/>
+                <w:szCs w:val="18"/>
+                <w:lang w:val="en-US"/>
+              </w:rPr>
+              <w:t>"member"</w:t>
+            </w:r>
+            <w:r>
+              <w:rPr>
+                <w:rFonts w:ascii="Courier New" w:eastAsia="Times New Roman" w:hAnsi="Courier New" w:cs="Courier New"/>
+                <w:color w:val="000000"/>
+                <w:sz w:val="18"/>
+                <w:szCs w:val="18"/>
+                <w:lang w:val="en-US"/>
+              </w:rPr>
+              <w:t>,</w:t>
+            </w:r>
+          </w:p>
+          <w:p>
+            <w:pPr>
+              <w:shd w:val="clear" w:color="auto" w:fill="FFFFFE"/>
+              <w:spacing w:line="270" w:lineRule="atLeast"/>
+              <w:rPr>
+                <w:rFonts w:ascii="Courier New" w:eastAsia="Times New Roman" w:hAnsi="Courier New" w:cs="Courier New"/>
+                <w:color w:val="000000"/>
+                <w:sz w:val="18"/>
+                <w:szCs w:val="18"/>
+                <w:lang w:val="en-US"/>
+              </w:rPr>
+            </w:pPr>
+            <w:r>
+              <w:rPr>
+                <w:rFonts w:ascii="Courier New" w:eastAsia="Times New Roman" w:hAnsi="Courier New" w:cs="Courier New"/>
+                <w:color w:val="000000"/>
+                <w:sz w:val="18"/>
+                <w:szCs w:val="18"/>
+                <w:lang w:val="en-US"/>
+              </w:rPr>
+              <w:t>        </w:t>
+            </w:r>
+            <w:r>
+              <w:rPr>
+                <w:rFonts w:ascii="Courier New" w:eastAsia="Times New Roman" w:hAnsi="Courier New" w:cs="Courier New"/>
+                <w:color w:val="A31515"/>
+                <w:sz w:val="18"/>
+                <w:szCs w:val="18"/>
+                <w:lang w:val="en-US"/>
+              </w:rPr>
+              <w:t>"user_picture"</w:t>
+            </w:r>
+            <w:r>
+              <w:rPr>
+                <w:rFonts w:ascii="Courier New" w:eastAsia="Times New Roman" w:hAnsi="Courier New" w:cs="Courier New"/>
+                <w:color w:val="000000"/>
+                <w:sz w:val="18"/>
+                <w:szCs w:val="18"/>
+                <w:lang w:val="en-US"/>
+              </w:rPr>
+              <w:t>: </w:t>
+            </w:r>
+            <w:r>
+              <w:rPr>
+                <w:rFonts w:ascii="Courier New" w:eastAsia="Times New Roman" w:hAnsi="Courier New" w:cs="Courier New"/>
+                <w:color w:val="0451A5"/>
+                <w:sz w:val="18"/>
+                <w:szCs w:val="18"/>
+                <w:lang w:val="en-US"/>
+              </w:rPr>
+              <w:t>"https://ttv-local.com:8109/sites/default/files/webform-files/benefit2_2.png"</w:t>
+            </w:r>
+            <w:r>
+              <w:rPr>
+                <w:rFonts w:ascii="Courier New" w:eastAsia="Times New Roman" w:hAnsi="Courier New" w:cs="Courier New"/>
+                <w:color w:val="000000"/>
+                <w:sz w:val="18"/>
+                <w:szCs w:val="18"/>
+                <w:lang w:val="en-US"/>
+              </w:rPr>
+              <w:t>,</w:t>
+            </w:r>
+          </w:p>
+          <w:p>
+            <w:pPr>
+              <w:shd w:val="clear" w:color="auto" w:fill="FFFFFE"/>
+              <w:spacing w:line="270" w:lineRule="atLeast"/>
+              <w:rPr>
+                <w:rFonts w:ascii="Courier New" w:eastAsia="Times New Roman" w:hAnsi="Courier New" w:cs="Courier New"/>
+                <w:color w:val="000000"/>
+                <w:sz w:val="18"/>
+                <w:szCs w:val="18"/>
+                <w:lang w:val="en-US"/>
+              </w:rPr>
+            </w:pPr>
+            <w:r>
+              <w:rPr>
+                <w:rFonts w:ascii="Courier New" w:eastAsia="Times New Roman" w:hAnsi="Courier New" w:cs="Courier New"/>
+                <w:color w:val="000000"/>
+                <w:sz w:val="18"/>
+                <w:szCs w:val="18"/>
+                <w:lang w:val="en-US"/>
+              </w:rPr>
+              <w:t>        </w:t>
+            </w:r>
+            <w:r>
+              <w:rPr>
+                <w:rFonts w:ascii="Courier New" w:eastAsia="Times New Roman" w:hAnsi="Courier New" w:cs="Courier New"/>
+                <w:color w:val="A31515"/>
+                <w:sz w:val="18"/>
+                <w:szCs w:val="18"/>
+                <w:lang w:val="en-US"/>
+              </w:rPr>
+              <w:t>"</w:t>
+            </w:r>
+            <w:proofErr w:type="spellStart"/>
+            <w:r>
+              <w:rPr>
+                <w:rFonts w:ascii="Courier New" w:eastAsia="Times New Roman" w:hAnsi="Courier New" w:cs="Courier New"/>
+                <w:color w:val="A31515"/>
+                <w:sz w:val="18"/>
+                <w:szCs w:val="18"/>
+                <w:lang w:val="en-US"/>
+              </w:rPr>
+              <w:t>user_address</w:t>
+            </w:r>
+            <w:proofErr w:type="spellEnd"/>
+            <w:r>
+              <w:rPr>
+                <w:rFonts w:ascii="Courier New" w:eastAsia="Times New Roman" w:hAnsi="Courier New" w:cs="Courier New"/>
+                <w:color w:val="A31515"/>
+                <w:sz w:val="18"/>
+                <w:szCs w:val="18"/>
+                <w:lang w:val="en-US"/>
+              </w:rPr>
+              <w:t>"</w:t>
+            </w:r>
+            <w:r>
+              <w:rPr>
+                <w:rFonts w:ascii="Courier New" w:eastAsia="Times New Roman" w:hAnsi="Courier New" w:cs="Courier New"/>
+                <w:color w:val="000000"/>
+                <w:sz w:val="18"/>
+                <w:szCs w:val="18"/>
+                <w:lang w:val="en-US"/>
+              </w:rPr>
+              <w:t>: [</w:t>
+            </w:r>
+          </w:p>
+          <w:p>
+            <w:pPr>
+              <w:shd w:val="clear" w:color="auto" w:fill="FFFFFE"/>
+              <w:spacing w:line="270" w:lineRule="atLeast"/>
+              <w:rPr>
+                <w:rFonts w:ascii="Courier New" w:eastAsia="Times New Roman" w:hAnsi="Courier New" w:cs="Courier New"/>
+                <w:color w:val="000000"/>
+                <w:sz w:val="18"/>
+                <w:szCs w:val="18"/>
+                <w:lang w:val="en-US"/>
+              </w:rPr>
+            </w:pPr>
+            <w:r>
+              <w:rPr>
+                <w:rFonts w:ascii="Courier New" w:eastAsia="Times New Roman" w:hAnsi="Courier New" w:cs="Courier New"/>
+                <w:color w:val="000000"/>
+                <w:sz w:val="18"/>
+                <w:szCs w:val="18"/>
+                <w:lang w:val="en-US"/>
+              </w:rPr>
+              <w:t>            </w:t>
+            </w:r>
+            <w:r>
+              <w:rPr>
+                <w:rFonts w:ascii="Courier New" w:eastAsia="Times New Roman" w:hAnsi="Courier New" w:cs="Courier New"/>
+                <w:color w:val="0451A5"/>
+                <w:sz w:val="18"/>
+                <w:szCs w:val="18"/>
+                <w:lang w:val="en-US"/>
+              </w:rPr>
+              <w:t>"address 1"</w:t>
+            </w:r>
+            <w:r>
+              <w:rPr>
+                <w:rFonts w:ascii="Courier New" w:eastAsia="Times New Roman" w:hAnsi="Courier New" w:cs="Courier New"/>
+                <w:color w:val="000000"/>
+                <w:sz w:val="18"/>
+                <w:szCs w:val="18"/>
+                <w:lang w:val="en-US"/>
+              </w:rPr>
+              <w:t>,</w:t>
+            </w:r>
+          </w:p>
+          <w:p>
+            <w:pPr>
+              <w:shd w:val="clear" w:color="auto" w:fill="FFFFFE"/>
+              <w:spacing w:line="270" w:lineRule="atLeast"/>
+              <w:rPr>
+                <w:rFonts w:ascii="Courier New" w:eastAsia="Times New Roman" w:hAnsi="Courier New" w:cs="Courier New"/>
+                <w:color w:val="000000"/>
+                <w:sz w:val="18"/>
+                <w:szCs w:val="18"/>
+                <w:lang w:val="en-US"/>
+              </w:rPr>
+            </w:pPr>
+            <w:r>
+              <w:rPr>
+                <w:rFonts w:ascii="Courier New" w:eastAsia="Times New Roman" w:hAnsi="Courier New" w:cs="Courier New"/>
+                <w:color w:val="000000"/>
+                <w:sz w:val="18"/>
+                <w:szCs w:val="18"/>
+                <w:lang w:val="en-US"/>
+              </w:rPr>
+              <w:t>            </w:t>
+            </w:r>
+            <w:r>
+              <w:rPr>
+                <w:rFonts w:ascii="Courier New" w:eastAsia="Times New Roman" w:hAnsi="Courier New" w:cs="Courier New"/>
+                <w:color w:val="0451A5"/>
+                <w:sz w:val="18"/>
+                <w:szCs w:val="18"/>
+                <w:lang w:val="en-US"/>
+              </w:rPr>
+              <w:t>"address 2"</w:t>
+            </w:r>
+          </w:p>
+          <w:p>
+            <w:pPr>
+              <w:shd w:val="clear" w:color="auto" w:fill="FFFFFE"/>
+              <w:spacing w:line="270" w:lineRule="atLeast"/>
+              <w:rPr>
+                <w:rFonts w:ascii="Courier New" w:eastAsia="Times New Roman" w:hAnsi="Courier New" w:cs="Courier New"/>
+                <w:color w:val="000000"/>
+                <w:sz w:val="18"/>
+                <w:szCs w:val="18"/>
+                <w:lang w:val="en-US"/>
+              </w:rPr>
+            </w:pPr>
+            <w:r>
+              <w:rPr>
+                <w:rFonts w:ascii="Courier New" w:eastAsia="Times New Roman" w:hAnsi="Courier New" w:cs="Courier New"/>
+                <w:color w:val="000000"/>
+                <w:sz w:val="18"/>
+                <w:szCs w:val="18"/>
+                <w:lang w:val="en-US"/>
+              </w:rPr>
+              <w:t>        ]</w:t>
+            </w:r>
+          </w:p>
+          <w:p>
+            <w:pPr>
+              <w:shd w:val="clear" w:color="auto" w:fill="FFFFFE"/>
+              <w:spacing w:line="270" w:lineRule="atLeast"/>
+              <w:rPr>
+                <w:rFonts w:ascii="Courier New" w:eastAsia="Times New Roman" w:hAnsi="Courier New" w:cs="Courier New"/>
+                <w:color w:val="000000"/>
+                <w:sz w:val="18"/>
+                <w:szCs w:val="18"/>
+                <w:lang w:val="en-US"/>
+              </w:rPr>
+            </w:pPr>
+            <w:r>
+              <w:rPr>
+                <w:rFonts w:ascii="Courier New" w:eastAsia="Times New Roman" w:hAnsi="Courier New" w:cs="Courier New"/>
+                <w:color w:val="000000"/>
+                <w:sz w:val="18"/>
+                <w:szCs w:val="18"/>
+                <w:lang w:val="en-US"/>
+              </w:rPr>
+              <w:t>    },</w:t>
+            </w:r>
+            <w:bookmarkStart w:id="6" w:name="_GoBack"/>
+            <w:bookmarkEnd w:id="6"/>
+          </w:p>
+          <w:p>
+            <w:pPr>
+              <w:shd w:val="clear" w:color="auto" w:fill="FFFFFE"/>
+              <w:spacing w:line="270" w:lineRule="atLeast"/>
+              <w:rPr>
+                <w:rFonts w:ascii="Courier New" w:eastAsia="Times New Roman" w:hAnsi="Courier New" w:cs="Courier New"/>
+                <w:color w:val="000000"/>
+                <w:sz w:val="18"/>
+                <w:szCs w:val="18"/>
+                <w:lang w:val="en-US"/>
+              </w:rPr>
+            </w:pPr>
+            <w:r>
+              <w:rPr>
+                <w:rFonts w:ascii="Courier New" w:eastAsia="Times New Roman" w:hAnsi="Courier New" w:cs="Courier New"/>
+                <w:color w:val="000000"/>
+                <w:sz w:val="18"/>
+                <w:szCs w:val="18"/>
+                <w:lang w:val="en-US"/>
+              </w:rPr>
+              <w:t>    </w:t>
+            </w:r>
+            <w:r>
+              <w:rPr>
+                <w:rFonts w:ascii="Courier New" w:eastAsia="Times New Roman" w:hAnsi="Courier New" w:cs="Courier New"/>
+                <w:color w:val="A31515"/>
+                <w:sz w:val="18"/>
+                <w:szCs w:val="18"/>
+                <w:lang w:val="en-US"/>
+              </w:rPr>
+              <w:t>"message"</w:t>
+            </w:r>
+            <w:r>
+              <w:rPr>
+                <w:rFonts w:ascii="Courier New" w:eastAsia="Times New Roman" w:hAnsi="Courier New" w:cs="Courier New"/>
+                <w:color w:val="000000"/>
+                <w:sz w:val="18"/>
+                <w:szCs w:val="18"/>
+                <w:lang w:val="en-US"/>
+              </w:rPr>
+              <w:t>: </w:t>
+            </w:r>
+            <w:r>
+              <w:rPr>
+                <w:rFonts w:ascii="Courier New" w:eastAsia="Times New Roman" w:hAnsi="Courier New" w:cs="Courier New"/>
+                <w:color w:val="0451A5"/>
+                <w:sz w:val="18"/>
+                <w:szCs w:val="18"/>
+                <w:lang w:val="en-US"/>
+              </w:rPr>
+              <w:t>"Success!"</w:t>
+            </w:r>
+          </w:p>
+          <w:p>
+            <w:pPr>
+              <w:shd w:val="clear" w:color="auto" w:fill="FFFFFE"/>
+              <w:spacing w:line="270" w:lineRule="atLeast"/>
+              <w:rPr>
+                <w:rFonts w:ascii="Courier New" w:eastAsia="Times New Roman" w:hAnsi="Courier New" w:cs="Courier New"/>
+                <w:color w:val="000000"/>
+                <w:sz w:val="18"/>
+                <w:szCs w:val="18"/>
+                <w:lang w:val="en-US"/>
+              </w:rPr>
+            </w:pPr>
+            <w:r>
+              <w:rPr>
+                <w:rFonts w:ascii="Courier New" w:eastAsia="Times New Roman" w:hAnsi="Courier New" w:cs="Courier New"/>
+                <w:color w:val="000000"/>
+                <w:sz w:val="18"/>
+                <w:szCs w:val="18"/>
+                <w:lang w:val="en-US"/>
+              </w:rPr>
+              <w:t>}</w:t>
+            </w:r>
+          </w:p>
+          <w:p>
+            <w:pPr>
+              <w:shd w:val="clear" w:color="auto" w:fill="FFFFFE"/>
+              <w:spacing w:line="240" w:lineRule="auto"/>
+              <w:rPr>
+                <w:rFonts w:ascii="Times New Roman" w:eastAsia="Times New Roman" w:hAnsi="Times New Roman" w:cs="Times New Roman"/>
+                <w:sz w:val="24"/>
+                <w:szCs w:val="24"/>
+                <w:lang w:val="en-US"/>
+              </w:rPr>
+            </w:pPr>
+          </w:p>
+        </w:tc>
+      </w:tr>
+    </w:tbl>
     <w:p/>
     <w:p>
       <w:pPr>
@@ -11453,7 +13236,6 @@
                 <w:szCs w:val="18"/>
                 <w:highlight w:val="white"/>
               </w:rPr>
-              <w:lastRenderedPageBreak/>
               <w:t>type: [table, chair, sofa]</w:t>
             </w:r>
           </w:p>
@@ -11544,6 +13326,7 @@
                 <w:b/>
                 <w:color w:val="FFFFFF"/>
               </w:rPr>
+              <w:lastRenderedPageBreak/>
               <w:t>Response</w:t>
             </w:r>
           </w:p>
@@ -12490,7 +14273,7 @@
                 <w:szCs w:val="18"/>
                 <w:lang w:val="en-US"/>
               </w:rPr>
-              <w:t>"Adipiscing conventio ea nimis quidne si suscipit te. Brevitas commodo consequat cui patria. Ad diam iaceo inhibeo lenis quae qui sudo veniam vulpes. Fere magna ratis uxor. Brevitas haero importunus laoreet usitas. Genitus minim obruo. Adipiscing aliquam comis consequat huic immitto jugis nimis refero te. Amet pagus quibus. At distineo hendrerit illum nimis probo quae. Appellatio comis dolore letalis lobortis nimis nisl. Facilisis interdico typicus. Aliquam caecus elit feugiat gilvus modo molior pertineo tation turpis. Augue camur causa eros fere importunus lucidus turpis ulciscor. Jus nutus turpis. Dolus iaceo iusto nostrud quidne saepius sed. Abdo eligo facilisis persto quia ratis vicis. Modo nostrud olim. Elit pala similis velit. Cogo consectetuer humo roto suscipere ut. Jugis jumentum lobortis secundum vero. Accumsan autem diam iriure proprius suscipere torqueo valde vindico. Abdo feugiat nobis pneum populus vereor. Enim et iustum letalis luptatum mauris occuro pala roto. Abluo consequat enim euismod gravis iustum luptatum patria scisco. Abdo capto laoreet magna nimis nunc oppeto velit voco. Autem consequat duis ea esca interdico qui tego. Aptent distineo eu lobortis ludus pecus quis turpis uxor. At eum hendrerit incassum nisl paulatim qui suscipit veniam. Importunus imputo jugis lenis luptatum plaga suscipit. Augue eum suscipere. Abbas populus probo quae similis volutpat. Conventio decet gravis lenis loquor nisl persto quadr</w:t>
+              <w:t>"Adipiscing conventio ea nimis quidne si suscipit te. Brevitas commodo consequat cui patria. Ad diam iaceo inhibeo lenis quae qui sudo veniam vulpes. Fere magna ratis uxor. Brevitas haero importunus laoreet usitas. Genitus minim obruo. Adipiscing aliquam comis consequat huic immitto jugis nimis refero te. Amet pagus quibus. At distineo hendrerit illum nimis probo quae. Appellatio comis dolore letalis lobortis nimis nisl. Facilisis interdico typicus. Aliquam caecus elit feugiat gilvus modo molior pertineo tation turpis. Augue camur causa eros fere importunus lucidus turpis ulciscor. Jus nutus turpis. Dolus iaceo iusto nostrud quidne saepius sed. Abdo eligo facilisis persto quia ratis vicis. Modo nostrud olim. Elit pala similis velit. Cogo consectetuer humo roto suscipere ut. Jugis jumentum lobortis secundum vero. Accumsan autem diam iriure proprius suscipere torqueo valde vindico. Abdo feugiat nobis pneum populus vereor. Enim et iustum letalis luptatum mauris occuro pala roto. Abluo consequat enim euismod gravis iustum luptatum patria scisco. Abdo capto laoreet magna nimis nunc oppeto velit voco. Autem consequat duis ea esca interdico qui tego. Aptent distineo eu lobortis ludus pecus quis turpis uxor. At eum hendrerit incassum nisl paulatim qui suscipit veniam. Importunus imputo jugis lenis luptatum plaga suscipit. Augue eum suscipere. Abbas populus probo quae similis volutpat. Conventio decet gravis lenis loquor nisl persto quadrum. Abigo cogo eligo lenis turpis usitas. Aliquam diam natu te typicus ut voco. Accumsan camur virtus. Ad commoveo distineo enim haero immitto macto olim paratus tego. Dolore importunus minim persto qui quidem saluto sit suscipere virtus. Accumsan </w:t>
             </w:r>
             <w:r>
               <w:rPr>
@@ -12501,7 +14284,7 @@
                 <w:lang w:val="en-US"/>
               </w:rPr>
               <w:lastRenderedPageBreak/>
-              <w:t>um. Abigo cogo eligo lenis turpis usitas. Aliquam diam natu te typicus ut voco. Accumsan camur virtus. Ad commoveo distineo enim haero immitto macto olim paratus tego. Dolore importunus minim persto qui quidem saluto sit suscipere virtus. Accumsan esse hos loquor lucidus meus nulla sagaciter sudo. Accumsan eum ex gemino letalis nobis verto. Facilisi lucidus suscipere. Abigo appellatio feugiat iusto natu. Enim modo qui. Ad huic iustum lenis natu probo tation. Camur commodo esse ex haero importunus nibh sit tego. Gemino pagus plaga quidne. Dolor esca ratis tamen ullamcorper. Erat lobortis loquor volutpat. Abico abigo facilisi gilvus jumentum minim modo patria ratis veniam. Adipiscing commodo dolus enim erat et huic persto qui usitas. Comis conventio erat gravis iustum pecus valde. Abdo aliquip veniam. Aliquam commodo consequat nobis sagaciter suscipere. Esca euismod exerci facilisis iaceo paulatim quadrum sino zelus. Antehabeo aptent incassum molior persto premo. Abdo amet eligo fere humo ille nutus pneum. Loquor proprius venio. Abbas consectetuer diam mauris nulla pala torqueo virtus. Consequat ibidem luptatum populus quidne quis suscipere. Decet iaceo molior tego verto vicis. Acsi dolore ludus magna singularis ymo. Appellatio mos neo turpis. Antehabeo occuro pala persto torqueo. Eros ex exerci ludus ulciscor. Accumsan euismod lenis pala premo saluto ut. Aliquip amet camur eros metuo roto si ullamcorper valde. Autem distineo euismod hendrerit iriure metuo nobis sudo. Cui ex in pneum probo quae refero vero. Augue oppeto sudo ut. Autem elit ideo illum nunc olim. Acsi cui mauris praesent. Blandit euismod oppeto ullamcorper. Dignissim imputo quidem tamen te ymo. Camur damnum gemino nutus pecus praemitto virtus. Consectetuer euismod hos os pertineo virtus. Caecus decet elit gilvus mauris modo persto turpis valetudo."</w:t>
+              <w:t>esse hos loquor lucidus meus nulla sagaciter sudo. Accumsan eum ex gemino letalis nobis verto. Facilisi lucidus suscipere. Abigo appellatio feugiat iusto natu. Enim modo qui. Ad huic iustum lenis natu probo tation. Camur commodo esse ex haero importunus nibh sit tego. Gemino pagus plaga quidne. Dolor esca ratis tamen ullamcorper. Erat lobortis loquor volutpat. Abico abigo facilisi gilvus jumentum minim modo patria ratis veniam. Adipiscing commodo dolus enim erat et huic persto qui usitas. Comis conventio erat gravis iustum pecus valde. Abdo aliquip veniam. Aliquam commodo consequat nobis sagaciter suscipere. Esca euismod exerci facilisis iaceo paulatim quadrum sino zelus. Antehabeo aptent incassum molior persto premo. Abdo amet eligo fere humo ille nutus pneum. Loquor proprius venio. Abbas consectetuer diam mauris nulla pala torqueo virtus. Consequat ibidem luptatum populus quidne quis suscipere. Decet iaceo molior tego verto vicis. Acsi dolore ludus magna singularis ymo. Appellatio mos neo turpis. Antehabeo occuro pala persto torqueo. Eros ex exerci ludus ulciscor. Accumsan euismod lenis pala premo saluto ut. Aliquip amet camur eros metuo roto si ullamcorper valde. Autem distineo euismod hendrerit iriure metuo nobis sudo. Cui ex in pneum probo quae refero vero. Augue oppeto sudo ut. Autem elit ideo illum nunc olim. Acsi cui mauris praesent. Blandit euismod oppeto ullamcorper. Dignissim imputo quidem tamen te ymo. Camur damnum gemino nutus pecus praemitto virtus. Consectetuer euismod hos os pertineo virtus. Caecus decet elit gilvus mauris modo persto turpis valetudo."</w:t>
             </w:r>
             <w:r>
               <w:rPr>
@@ -13465,6 +15248,7 @@
                 <w:szCs w:val="20"/>
                 <w:highlight w:val="white"/>
               </w:rPr>
+              <w:lastRenderedPageBreak/>
               <w:t>URL</w:t>
             </w:r>
           </w:p>
@@ -14764,7 +16548,7 @@
                 <w:szCs w:val="18"/>
                 <w:lang w:val="en-US"/>
               </w:rPr>
-              <w:t>"Adipiscing conventio ea nimis quidne si suscipit te. Brevitas commodo consequat cui patria. Ad diam iaceo inhibeo lenis quae qui sudo veniam vulpes. Fere magna ratis uxor. Brevitas haero importunus laoreet usitas. Genitus minim obruo. Adipiscing aliquam comis consequat huic immitto jugis nimis refero te. Amet pagus quibus. At distineo hendrerit illum nimis probo quae. Appellatio comis dolore letalis lobortis nimis nisl. Facilisis interdico typicus. Aliquam caecus elit feugiat gilvus modo molior pertineo tation turpis. Augue camur causa eros fere importunus lucidus turpis ulciscor. Jus nutus turpis. Dolus iaceo iusto nostrud quidne saepius sed. Abdo eligo facilisis persto quia ratis vicis. Modo nostrud olim. Elit pala similis velit. Cogo consectetuer humo roto suscipere ut. Jugis jumentum lobortis secundum vero. Accumsan autem diam iriure proprius suscipere torqueo valde vindico. Abdo feugiat nobis pneum populus vereor. Enim et iustum letalis </w:t>
+              <w:t>"Adipiscing conventio ea nimis quidne si suscipit te. Brevitas commodo consequat cui patria. Ad diam iaceo inhibeo lenis quae qui sudo veniam vulpes. Fere magna ratis uxor. Brevitas haero importunus laoreet usitas. Genitus minim obruo. Adipiscing aliquam comis consequat huic immitto jugis nimis refero te. Amet pagus quibus. At distineo hendrerit illum nimis probo quae. Appellatio comis dolore letalis lobortis nimis nisl. Facilisis interdico typicus. Aliquam caecus elit feugiat gilvus modo molior pertineo tation turpis. Augue camur causa eros fere importunus lucidus turpis ulciscor. Jus nutus turpis. Dolus iaceo iusto nostrud quidne saepius sed. Abdo eligo facilisis persto quia ratis vicis. Modo nostrud olim. Elit pala similis velit. Cogo consectetuer humo roto suscipere ut. Jugis jumentum lobortis secundum vero. Accumsan autem diam iriure proprius suscipere torqueo valde vindico. Abdo feugiat nobis pneum populus vereor. Enim et iustum letalis luptatum mauris occuro pala roto. Abluo consequat enim euismod gravis iustum luptatum patria scisco. Abdo capto laoreet magna nimis nunc oppeto velit voco. Autem consequat duis ea esca interdico qui tego. Aptent distineo eu lobortis ludus pecus qui</w:t>
             </w:r>
             <w:r>
               <w:rPr>
@@ -14775,7 +16559,7 @@
                 <w:lang w:val="en-US"/>
               </w:rPr>
               <w:lastRenderedPageBreak/>
-              <w:t>luptatum mauris occuro pala roto. Abluo consequat enim euismod gravis iustum luptatum patria scisco. Abdo capto laoreet magna nimis nunc oppeto velit voco. Autem consequat duis ea esca interdico qui tego. Aptent distineo eu lobortis ludus pecus quis turpis uxor. At eum hendrerit incassum nisl paulatim qui suscipit veniam. Importunus imputo jugis lenis luptatum plaga suscipit. Augue eum suscipere. Abbas populus probo quae similis volutpat. Conventio decet gravis lenis loquor nisl persto quadrum. Abigo cogo eligo lenis turpis usitas. Aliquam diam natu te typicus ut voco. Accumsan camur virtus. Ad commoveo distineo enim haero immitto macto olim paratus tego. Dolore importunus minim persto qui quidem saluto sit suscipere virtus. Accumsan esse hos loquor lucidus meus nulla sagaciter sudo. Accumsan eum ex gemino letalis nobis verto. Facilisi lucidus suscipere. Abigo appellatio feugiat iusto natu. Enim modo qui. Ad huic iustum lenis natu probo tation. Camur commodo esse ex haero importunus nibh sit tego. Gemino pagus plaga quidne. Dolor esca ratis tamen ullamcorper. Erat lobortis loquor volutpat. Abico abigo facilisi gilvus jumentum minim modo patria ratis veniam. Adipiscing commodo dolus enim erat et huic persto qui usitas. Comis conventio erat gravis iustum pecus valde. Abdo aliquip veniam. Aliquam commodo consequat nobis sagaciter suscipere. Esca euismod exerci facilisis iaceo paulatim quadrum sino zelus. Antehabeo aptent incassum molior persto premo. Abdo amet eligo fere humo ille nutus pneum. Loquor proprius venio. Abbas consectetuer diam mauris nulla pala torqueo virtus. Consequat ibidem luptatum populus quidne quis suscipere. Decet iaceo molior tego verto vicis. Acsi dolore ludus magna singularis ymo. Appellatio mos neo turpis. Antehabeo occuro pala persto torqueo. Eros ex exerci ludus ulciscor. Accumsan euismod lenis pala premo saluto ut. Aliquip amet camur eros metuo roto si ullamcorper valde. Autem distineo euismod hendrerit iriure metuo nobis sudo. Cui ex in pneum probo quae refero vero. Augue oppeto sudo ut. Autem elit ideo illum nunc olim. Acsi cui mauris praesent. Blandit euismod oppeto ullamcorper. Dignissim imputo quidem tamen te ymo. Camur damnum gemino nutus pecus praemitto virtus. Consectetuer euismod hos os pertineo virtus. Caecus decet elit gilvus mauris modo persto turpis valetudo."</w:t>
+              <w:t>s turpis uxor. At eum hendrerit incassum nisl paulatim qui suscipit veniam. Importunus imputo jugis lenis luptatum plaga suscipit. Augue eum suscipere. Abbas populus probo quae similis volutpat. Conventio decet gravis lenis loquor nisl persto quadrum. Abigo cogo eligo lenis turpis usitas. Aliquam diam natu te typicus ut voco. Accumsan camur virtus. Ad commoveo distineo enim haero immitto macto olim paratus tego. Dolore importunus minim persto qui quidem saluto sit suscipere virtus. Accumsan esse hos loquor lucidus meus nulla sagaciter sudo. Accumsan eum ex gemino letalis nobis verto. Facilisi lucidus suscipere. Abigo appellatio feugiat iusto natu. Enim modo qui. Ad huic iustum lenis natu probo tation. Camur commodo esse ex haero importunus nibh sit tego. Gemino pagus plaga quidne. Dolor esca ratis tamen ullamcorper. Erat lobortis loquor volutpat. Abico abigo facilisi gilvus jumentum minim modo patria ratis veniam. Adipiscing commodo dolus enim erat et huic persto qui usitas. Comis conventio erat gravis iustum pecus valde. Abdo aliquip veniam. Aliquam commodo consequat nobis sagaciter suscipere. Esca euismod exerci facilisis iaceo paulatim quadrum sino zelus. Antehabeo aptent incassum molior persto premo. Abdo amet eligo fere humo ille nutus pneum. Loquor proprius venio. Abbas consectetuer diam mauris nulla pala torqueo virtus. Consequat ibidem luptatum populus quidne quis suscipere. Decet iaceo molior tego verto vicis. Acsi dolore ludus magna singularis ymo. Appellatio mos neo turpis. Antehabeo occuro pala persto torqueo. Eros ex exerci ludus ulciscor. Accumsan euismod lenis pala premo saluto ut. Aliquip amet camur eros metuo roto si ullamcorper valde. Autem distineo euismod hendrerit iriure metuo nobis sudo. Cui ex in pneum probo quae refero vero. Augue oppeto sudo ut. Autem elit ideo illum nunc olim. Acsi cui mauris praesent. Blandit euismod oppeto ullamcorper. Dignissim imputo quidem tamen te ymo. Camur damnum gemino nutus pecus praemitto virtus. Consectetuer euismod hos os pertineo virtus. Caecus decet elit gilvus mauris modo persto turpis valetudo."</w:t>
             </w:r>
             <w:r>
               <w:rPr>
@@ -24563,6 +26347,33 @@
                 <w:highlight w:val="white"/>
               </w:rPr>
             </w:pPr>
+            <w:r>
+              <w:rPr>
+                <w:color w:val="212121"/>
+                <w:sz w:val="18"/>
+                <w:szCs w:val="18"/>
+                <w:shd w:val="clear" w:color="auto" w:fill="F9F9F9"/>
+              </w:rPr>
+              <w:t xml:space="preserve">Content-Type: </w:t>
+            </w:r>
+            <w:r>
+              <w:rPr>
+                <w:color w:val="212121"/>
+                <w:sz w:val="18"/>
+                <w:szCs w:val="18"/>
+                <w:highlight w:val="white"/>
+              </w:rPr>
+              <w:t>application/json</w:t>
+            </w:r>
+            <w:r>
+              <w:rPr>
+                <w:color w:val="212121"/>
+                <w:sz w:val="18"/>
+                <w:szCs w:val="18"/>
+                <w:highlight w:val="white"/>
+              </w:rPr>
+              <w:br/>
+            </w:r>
           </w:p>
         </w:tc>
       </w:tr>
@@ -31847,6 +33658,1093 @@
                 <w:lang w:val="en-US"/>
               </w:rPr>
               <w:t>    }</w:t>
+            </w:r>
+          </w:p>
+          <w:p>
+            <w:pPr>
+              <w:shd w:val="clear" w:color="auto" w:fill="FFFFFE"/>
+              <w:spacing w:line="270" w:lineRule="atLeast"/>
+              <w:rPr>
+                <w:rFonts w:ascii="Courier New" w:eastAsia="Times New Roman" w:hAnsi="Courier New" w:cs="Courier New"/>
+                <w:color w:val="000000"/>
+                <w:sz w:val="18"/>
+                <w:szCs w:val="18"/>
+                <w:lang w:val="en-US"/>
+              </w:rPr>
+            </w:pPr>
+            <w:r>
+              <w:rPr>
+                <w:rFonts w:ascii="Courier New" w:eastAsia="Times New Roman" w:hAnsi="Courier New" w:cs="Courier New"/>
+                <w:color w:val="000000"/>
+                <w:sz w:val="18"/>
+                <w:szCs w:val="18"/>
+                <w:lang w:val="en-US"/>
+              </w:rPr>
+              <w:t>}</w:t>
+            </w:r>
+          </w:p>
+          <w:p>
+            <w:pPr>
+              <w:shd w:val="clear" w:color="auto" w:fill="FFFFFE"/>
+              <w:spacing w:line="240" w:lineRule="auto"/>
+              <w:rPr>
+                <w:rFonts w:ascii="Times New Roman" w:eastAsia="Times New Roman" w:hAnsi="Times New Roman" w:cs="Times New Roman"/>
+                <w:sz w:val="24"/>
+                <w:szCs w:val="24"/>
+                <w:lang w:val="en-US"/>
+              </w:rPr>
+            </w:pPr>
+          </w:p>
+        </w:tc>
+      </w:tr>
+    </w:tbl>
+    <w:p/>
+    <w:p>
+      <w:pPr>
+        <w:pStyle w:val="Heading2"/>
+      </w:pPr>
+      <w:r>
+        <w:t>Upload file</w:t>
+      </w:r>
+    </w:p>
+    <w:tbl>
+      <w:tblPr>
+        <w:tblStyle w:val="2"/>
+        <w:tblW w:w="9360" w:type="dxa"/>
+        <w:tblBorders>
+          <w:top w:val="single" w:sz="8" w:space="0" w:color="000000"/>
+          <w:left w:val="single" w:sz="8" w:space="0" w:color="000000"/>
+          <w:bottom w:val="single" w:sz="8" w:space="0" w:color="000000"/>
+          <w:right w:val="single" w:sz="8" w:space="0" w:color="000000"/>
+          <w:insideH w:val="single" w:sz="8" w:space="0" w:color="000000"/>
+          <w:insideV w:val="single" w:sz="8" w:space="0" w:color="000000"/>
+        </w:tblBorders>
+        <w:tblLayout w:type="fixed"/>
+        <w:tblLook w:val="0600" w:firstRow="0" w:lastRow="0" w:firstColumn="0" w:lastColumn="0" w:noHBand="1" w:noVBand="1"/>
+      </w:tblPr>
+      <w:tblGrid>
+        <w:gridCol w:w="2595"/>
+        <w:gridCol w:w="6765"/>
+      </w:tblGrid>
+      <w:tr>
+        <w:trPr>
+          <w:trHeight w:val="380"/>
+        </w:trPr>
+        <w:tc>
+          <w:tcPr>
+            <w:tcW w:w="9360" w:type="dxa"/>
+            <w:gridSpan w:val="2"/>
+            <w:tcBorders>
+              <w:top w:val="single" w:sz="8" w:space="0" w:color="000000"/>
+              <w:left w:val="single" w:sz="8" w:space="0" w:color="000000"/>
+              <w:bottom w:val="single" w:sz="8" w:space="0" w:color="000000"/>
+              <w:right w:val="single" w:sz="8" w:space="0" w:color="000000"/>
+            </w:tcBorders>
+            <w:shd w:val="clear" w:color="auto" w:fill="4A86E8"/>
+            <w:hideMark/>
+          </w:tcPr>
+          <w:p>
+            <w:pPr>
+              <w:spacing w:line="240" w:lineRule="auto"/>
+              <w:rPr>
+                <w:b/>
+                <w:color w:val="FFFFFF"/>
+                <w:sz w:val="18"/>
+                <w:szCs w:val="18"/>
+                <w:highlight w:val="white"/>
+              </w:rPr>
+            </w:pPr>
+            <w:r>
+              <w:rPr>
+                <w:b/>
+                <w:color w:val="FFFFFF"/>
+              </w:rPr>
+              <w:t>Request</w:t>
+            </w:r>
+          </w:p>
+        </w:tc>
+      </w:tr>
+      <w:tr>
+        <w:tc>
+          <w:tcPr>
+            <w:tcW w:w="2595" w:type="dxa"/>
+            <w:tcBorders>
+              <w:top w:val="single" w:sz="8" w:space="0" w:color="000000"/>
+              <w:left w:val="single" w:sz="8" w:space="0" w:color="000000"/>
+              <w:bottom w:val="single" w:sz="8" w:space="0" w:color="000000"/>
+              <w:right w:val="single" w:sz="8" w:space="0" w:color="000000"/>
+            </w:tcBorders>
+            <w:hideMark/>
+          </w:tcPr>
+          <w:p>
+            <w:pPr>
+              <w:widowControl w:val="0"/>
+              <w:spacing w:line="240" w:lineRule="auto"/>
+              <w:rPr>
+                <w:color w:val="212121"/>
+                <w:sz w:val="20"/>
+                <w:szCs w:val="20"/>
+                <w:highlight w:val="white"/>
+              </w:rPr>
+            </w:pPr>
+            <w:r>
+              <w:rPr>
+                <w:color w:val="212121"/>
+                <w:sz w:val="20"/>
+                <w:szCs w:val="20"/>
+                <w:highlight w:val="white"/>
+              </w:rPr>
+              <w:t>URL</w:t>
+            </w:r>
+          </w:p>
+        </w:tc>
+        <w:tc>
+          <w:tcPr>
+            <w:tcW w:w="6765" w:type="dxa"/>
+            <w:tcBorders>
+              <w:top w:val="single" w:sz="8" w:space="0" w:color="000000"/>
+              <w:left w:val="single" w:sz="8" w:space="0" w:color="000000"/>
+              <w:bottom w:val="single" w:sz="8" w:space="0" w:color="000000"/>
+              <w:right w:val="single" w:sz="8" w:space="0" w:color="000000"/>
+            </w:tcBorders>
+            <w:hideMark/>
+          </w:tcPr>
+          <w:p>
+            <w:pPr>
+              <w:widowControl w:val="0"/>
+              <w:spacing w:line="240" w:lineRule="auto"/>
+              <w:rPr>
+                <w:color w:val="212121"/>
+                <w:sz w:val="18"/>
+                <w:szCs w:val="18"/>
+                <w:highlight w:val="white"/>
+              </w:rPr>
+            </w:pPr>
+            <w:r>
+              <w:rPr>
+                <w:color w:val="434343"/>
+                <w:sz w:val="18"/>
+                <w:szCs w:val="18"/>
+                <w:highlight w:val="white"/>
+              </w:rPr>
+              <w:t>{{URL_ID</w:t>
+            </w:r>
+            <w:proofErr w:type="gramStart"/>
+            <w:r>
+              <w:rPr>
+                <w:color w:val="434343"/>
+                <w:sz w:val="18"/>
+                <w:szCs w:val="18"/>
+                <w:highlight w:val="white"/>
+              </w:rPr>
+              <w:t>}}</w:t>
+            </w:r>
+            <w:proofErr w:type="spellStart"/>
+            <w:r>
+              <w:rPr>
+                <w:rFonts w:ascii="Segoe UI" w:hAnsi="Segoe UI" w:cs="Segoe UI"/>
+                <w:color w:val="212121"/>
+                <w:sz w:val="18"/>
+                <w:szCs w:val="18"/>
+                <w:shd w:val="clear" w:color="auto" w:fill="FFFFFF"/>
+              </w:rPr>
+              <w:t>api</w:t>
+            </w:r>
+            <w:proofErr w:type="spellEnd"/>
+            <w:proofErr w:type="gramEnd"/>
+            <w:r>
+              <w:rPr>
+                <w:rFonts w:ascii="Segoe UI" w:hAnsi="Segoe UI" w:cs="Segoe UI"/>
+                <w:color w:val="212121"/>
+                <w:sz w:val="18"/>
+                <w:szCs w:val="18"/>
+                <w:shd w:val="clear" w:color="auto" w:fill="FFFFFF"/>
+              </w:rPr>
+              <w:t>/upload-file</w:t>
+            </w:r>
+          </w:p>
+        </w:tc>
+      </w:tr>
+      <w:tr>
+        <w:tc>
+          <w:tcPr>
+            <w:tcW w:w="2595" w:type="dxa"/>
+            <w:tcBorders>
+              <w:top w:val="single" w:sz="8" w:space="0" w:color="000000"/>
+              <w:left w:val="single" w:sz="8" w:space="0" w:color="000000"/>
+              <w:bottom w:val="single" w:sz="8" w:space="0" w:color="000000"/>
+              <w:right w:val="single" w:sz="8" w:space="0" w:color="000000"/>
+            </w:tcBorders>
+            <w:hideMark/>
+          </w:tcPr>
+          <w:p>
+            <w:pPr>
+              <w:widowControl w:val="0"/>
+              <w:spacing w:line="240" w:lineRule="auto"/>
+              <w:rPr>
+                <w:color w:val="212121"/>
+                <w:sz w:val="20"/>
+                <w:szCs w:val="20"/>
+                <w:highlight w:val="white"/>
+              </w:rPr>
+            </w:pPr>
+            <w:r>
+              <w:rPr>
+                <w:color w:val="212121"/>
+                <w:sz w:val="20"/>
+                <w:szCs w:val="20"/>
+                <w:highlight w:val="white"/>
+              </w:rPr>
+              <w:t>Method</w:t>
+            </w:r>
+          </w:p>
+        </w:tc>
+        <w:tc>
+          <w:tcPr>
+            <w:tcW w:w="6765" w:type="dxa"/>
+            <w:tcBorders>
+              <w:top w:val="single" w:sz="8" w:space="0" w:color="000000"/>
+              <w:left w:val="single" w:sz="8" w:space="0" w:color="000000"/>
+              <w:bottom w:val="single" w:sz="8" w:space="0" w:color="000000"/>
+              <w:right w:val="single" w:sz="8" w:space="0" w:color="000000"/>
+            </w:tcBorders>
+            <w:hideMark/>
+          </w:tcPr>
+          <w:p>
+            <w:pPr>
+              <w:widowControl w:val="0"/>
+              <w:spacing w:line="240" w:lineRule="auto"/>
+              <w:rPr>
+                <w:color w:val="212121"/>
+                <w:sz w:val="18"/>
+                <w:szCs w:val="18"/>
+                <w:highlight w:val="white"/>
+              </w:rPr>
+            </w:pPr>
+            <w:r>
+              <w:rPr>
+                <w:color w:val="212121"/>
+                <w:sz w:val="18"/>
+                <w:szCs w:val="18"/>
+                <w:highlight w:val="white"/>
+              </w:rPr>
+              <w:t>PATCH</w:t>
+            </w:r>
+          </w:p>
+        </w:tc>
+      </w:tr>
+      <w:tr>
+        <w:tc>
+          <w:tcPr>
+            <w:tcW w:w="2595" w:type="dxa"/>
+            <w:tcBorders>
+              <w:top w:val="single" w:sz="8" w:space="0" w:color="000000"/>
+              <w:left w:val="single" w:sz="8" w:space="0" w:color="000000"/>
+              <w:bottom w:val="single" w:sz="8" w:space="0" w:color="000000"/>
+              <w:right w:val="single" w:sz="8" w:space="0" w:color="000000"/>
+            </w:tcBorders>
+            <w:hideMark/>
+          </w:tcPr>
+          <w:p>
+            <w:pPr>
+              <w:widowControl w:val="0"/>
+              <w:spacing w:line="240" w:lineRule="auto"/>
+              <w:rPr>
+                <w:color w:val="212121"/>
+                <w:sz w:val="20"/>
+                <w:szCs w:val="20"/>
+                <w:highlight w:val="white"/>
+              </w:rPr>
+            </w:pPr>
+            <w:r>
+              <w:rPr>
+                <w:color w:val="212121"/>
+                <w:sz w:val="20"/>
+                <w:szCs w:val="20"/>
+                <w:highlight w:val="white"/>
+              </w:rPr>
+              <w:t>Authorization</w:t>
+            </w:r>
+          </w:p>
+        </w:tc>
+        <w:tc>
+          <w:tcPr>
+            <w:tcW w:w="6765" w:type="dxa"/>
+            <w:tcBorders>
+              <w:top w:val="single" w:sz="8" w:space="0" w:color="000000"/>
+              <w:left w:val="single" w:sz="8" w:space="0" w:color="000000"/>
+              <w:bottom w:val="single" w:sz="8" w:space="0" w:color="000000"/>
+              <w:right w:val="single" w:sz="8" w:space="0" w:color="000000"/>
+            </w:tcBorders>
+          </w:tcPr>
+          <w:p>
+            <w:pPr>
+              <w:widowControl w:val="0"/>
+              <w:spacing w:line="240" w:lineRule="auto"/>
+              <w:rPr>
+                <w:color w:val="212121"/>
+                <w:sz w:val="18"/>
+                <w:szCs w:val="18"/>
+                <w:highlight w:val="white"/>
+              </w:rPr>
+            </w:pPr>
+          </w:p>
+        </w:tc>
+      </w:tr>
+      <w:tr>
+        <w:tc>
+          <w:tcPr>
+            <w:tcW w:w="2595" w:type="dxa"/>
+            <w:tcBorders>
+              <w:top w:val="single" w:sz="8" w:space="0" w:color="000000"/>
+              <w:left w:val="single" w:sz="8" w:space="0" w:color="000000"/>
+              <w:bottom w:val="single" w:sz="8" w:space="0" w:color="000000"/>
+              <w:right w:val="single" w:sz="8" w:space="0" w:color="000000"/>
+            </w:tcBorders>
+          </w:tcPr>
+          <w:p>
+            <w:pPr>
+              <w:widowControl w:val="0"/>
+              <w:spacing w:line="240" w:lineRule="auto"/>
+              <w:rPr>
+                <w:color w:val="212121"/>
+                <w:sz w:val="20"/>
+                <w:szCs w:val="20"/>
+                <w:highlight w:val="white"/>
+              </w:rPr>
+            </w:pPr>
+            <w:r>
+              <w:rPr>
+                <w:color w:val="212121"/>
+                <w:sz w:val="20"/>
+                <w:szCs w:val="20"/>
+                <w:highlight w:val="white"/>
+              </w:rPr>
+              <w:t>Headers</w:t>
+            </w:r>
+          </w:p>
+        </w:tc>
+        <w:tc>
+          <w:tcPr>
+            <w:tcW w:w="6765" w:type="dxa"/>
+            <w:tcBorders>
+              <w:top w:val="single" w:sz="8" w:space="0" w:color="000000"/>
+              <w:left w:val="single" w:sz="8" w:space="0" w:color="000000"/>
+              <w:bottom w:val="single" w:sz="8" w:space="0" w:color="000000"/>
+              <w:right w:val="single" w:sz="8" w:space="0" w:color="000000"/>
+            </w:tcBorders>
+          </w:tcPr>
+          <w:p>
+            <w:pPr>
+              <w:widowControl w:val="0"/>
+              <w:spacing w:line="240" w:lineRule="auto"/>
+              <w:rPr>
+                <w:rStyle w:val="resolvedvariable"/>
+                <w:rFonts w:ascii="Segoe UI" w:hAnsi="Segoe UI" w:cs="Segoe UI"/>
+                <w:sz w:val="18"/>
+                <w:szCs w:val="18"/>
+                <w:shd w:val="clear" w:color="auto" w:fill="FFFFFF"/>
+              </w:rPr>
+            </w:pPr>
+            <w:r>
+              <w:rPr>
+                <w:rFonts w:ascii="Segoe UI" w:hAnsi="Segoe UI" w:cs="Segoe UI"/>
+                <w:color w:val="212121"/>
+                <w:sz w:val="18"/>
+                <w:szCs w:val="18"/>
+                <w:shd w:val="clear" w:color="auto" w:fill="FFFFFF"/>
+              </w:rPr>
+              <w:t xml:space="preserve">Authorization: Bearer </w:t>
+            </w:r>
+            <w:r>
+              <w:rPr>
+                <w:rStyle w:val="resolvedvariable"/>
+                <w:rFonts w:ascii="Segoe UI" w:hAnsi="Segoe UI" w:cs="Segoe UI"/>
+                <w:sz w:val="18"/>
+                <w:szCs w:val="18"/>
+                <w:shd w:val="clear" w:color="auto" w:fill="FFFFFF"/>
+              </w:rPr>
+              <w:t>{{</w:t>
+            </w:r>
+            <w:proofErr w:type="spellStart"/>
+            <w:r>
+              <w:rPr>
+                <w:rStyle w:val="resolvedvariable"/>
+                <w:rFonts w:ascii="Segoe UI" w:hAnsi="Segoe UI" w:cs="Segoe UI"/>
+                <w:sz w:val="18"/>
+                <w:szCs w:val="18"/>
+                <w:shd w:val="clear" w:color="auto" w:fill="FFFFFF"/>
+              </w:rPr>
+              <w:t>access_token</w:t>
+            </w:r>
+            <w:proofErr w:type="spellEnd"/>
+            <w:r>
+              <w:rPr>
+                <w:rStyle w:val="resolvedvariable"/>
+                <w:rFonts w:ascii="Segoe UI" w:hAnsi="Segoe UI" w:cs="Segoe UI"/>
+                <w:sz w:val="18"/>
+                <w:szCs w:val="18"/>
+                <w:shd w:val="clear" w:color="auto" w:fill="FFFFFF"/>
+              </w:rPr>
+              <w:t>}}</w:t>
+            </w:r>
+          </w:p>
+          <w:p>
+            <w:pPr>
+              <w:widowControl w:val="0"/>
+              <w:spacing w:line="240" w:lineRule="auto"/>
+              <w:rPr>
+                <w:rFonts w:ascii="Segoe UI" w:hAnsi="Segoe UI" w:cs="Segoe UI"/>
+                <w:color w:val="212121"/>
+                <w:sz w:val="18"/>
+                <w:szCs w:val="18"/>
+                <w:shd w:val="clear" w:color="auto" w:fill="FFFFFF"/>
+              </w:rPr>
+            </w:pPr>
+            <w:r>
+              <w:rPr>
+                <w:rFonts w:ascii="Segoe UI" w:hAnsi="Segoe UI" w:cs="Segoe UI"/>
+                <w:color w:val="212121"/>
+                <w:sz w:val="18"/>
+                <w:szCs w:val="18"/>
+                <w:shd w:val="clear" w:color="auto" w:fill="FFFFFF"/>
+              </w:rPr>
+              <w:t>Content-Type: application/octet-stream</w:t>
+            </w:r>
+          </w:p>
+          <w:p>
+            <w:pPr>
+              <w:widowControl w:val="0"/>
+              <w:spacing w:line="240" w:lineRule="auto"/>
+              <w:rPr>
+                <w:color w:val="212121"/>
+                <w:sz w:val="18"/>
+                <w:szCs w:val="18"/>
+                <w:highlight w:val="white"/>
+              </w:rPr>
+            </w:pPr>
+            <w:r>
+              <w:rPr>
+                <w:rFonts w:ascii="Segoe UI" w:hAnsi="Segoe UI" w:cs="Segoe UI"/>
+                <w:color w:val="212121"/>
+                <w:sz w:val="18"/>
+                <w:szCs w:val="18"/>
+                <w:shd w:val="clear" w:color="auto" w:fill="FFFFFF"/>
+              </w:rPr>
+              <w:t xml:space="preserve">Content-Disposition: </w:t>
+            </w:r>
+            <w:proofErr w:type="spellStart"/>
+            <w:proofErr w:type="gramStart"/>
+            <w:r>
+              <w:rPr>
+                <w:rFonts w:ascii="Segoe UI" w:hAnsi="Segoe UI" w:cs="Segoe UI"/>
+                <w:color w:val="212121"/>
+                <w:sz w:val="18"/>
+                <w:szCs w:val="18"/>
+                <w:shd w:val="clear" w:color="auto" w:fill="FFFFFF"/>
+              </w:rPr>
+              <w:t>file;filename</w:t>
+            </w:r>
+            <w:proofErr w:type="spellEnd"/>
+            <w:proofErr w:type="gramEnd"/>
+            <w:r>
+              <w:rPr>
+                <w:rFonts w:ascii="Segoe UI" w:hAnsi="Segoe UI" w:cs="Segoe UI"/>
+                <w:color w:val="212121"/>
+                <w:sz w:val="18"/>
+                <w:szCs w:val="18"/>
+                <w:shd w:val="clear" w:color="auto" w:fill="FFFFFF"/>
+              </w:rPr>
+              <w:t>="benefit2.png"</w:t>
+            </w:r>
+          </w:p>
+        </w:tc>
+      </w:tr>
+      <w:tr>
+        <w:trPr>
+          <w:trHeight w:val="699"/>
+        </w:trPr>
+        <w:tc>
+          <w:tcPr>
+            <w:tcW w:w="2595" w:type="dxa"/>
+            <w:tcBorders>
+              <w:top w:val="single" w:sz="8" w:space="0" w:color="000000"/>
+              <w:left w:val="single" w:sz="8" w:space="0" w:color="000000"/>
+              <w:bottom w:val="single" w:sz="8" w:space="0" w:color="000000"/>
+              <w:right w:val="single" w:sz="8" w:space="0" w:color="000000"/>
+            </w:tcBorders>
+          </w:tcPr>
+          <w:p>
+            <w:pPr>
+              <w:widowControl w:val="0"/>
+              <w:spacing w:line="240" w:lineRule="auto"/>
+              <w:rPr>
+                <w:color w:val="212121"/>
+                <w:sz w:val="20"/>
+                <w:szCs w:val="20"/>
+                <w:highlight w:val="white"/>
+              </w:rPr>
+            </w:pPr>
+            <w:r>
+              <w:rPr>
+                <w:color w:val="212121"/>
+                <w:sz w:val="20"/>
+                <w:szCs w:val="20"/>
+                <w:highlight w:val="white"/>
+              </w:rPr>
+              <w:t>Request Body</w:t>
+            </w:r>
+          </w:p>
+          <w:p>
+            <w:pPr>
+              <w:widowControl w:val="0"/>
+              <w:spacing w:line="240" w:lineRule="auto"/>
+              <w:rPr>
+                <w:color w:val="212121"/>
+                <w:sz w:val="20"/>
+                <w:szCs w:val="20"/>
+                <w:highlight w:val="white"/>
+              </w:rPr>
+            </w:pPr>
+            <w:r>
+              <w:rPr>
+                <w:color w:val="212121"/>
+                <w:sz w:val="20"/>
+                <w:szCs w:val="20"/>
+                <w:highlight w:val="white"/>
+              </w:rPr>
+              <w:t>(binary)</w:t>
+            </w:r>
+          </w:p>
+        </w:tc>
+        <w:tc>
+          <w:tcPr>
+            <w:tcW w:w="6765" w:type="dxa"/>
+            <w:tcBorders>
+              <w:top w:val="single" w:sz="8" w:space="0" w:color="000000"/>
+              <w:left w:val="single" w:sz="8" w:space="0" w:color="000000"/>
+              <w:bottom w:val="single" w:sz="8" w:space="0" w:color="000000"/>
+              <w:right w:val="single" w:sz="8" w:space="0" w:color="000000"/>
+            </w:tcBorders>
+          </w:tcPr>
+          <w:p>
+            <w:pPr>
+              <w:spacing w:line="240" w:lineRule="auto"/>
+              <w:rPr>
+                <w:sz w:val="18"/>
+                <w:szCs w:val="18"/>
+              </w:rPr>
+            </w:pPr>
+          </w:p>
+        </w:tc>
+      </w:tr>
+    </w:tbl>
+    <w:p/>
+    <w:tbl>
+      <w:tblPr>
+        <w:tblW w:w="9350" w:type="dxa"/>
+        <w:tblCellMar>
+          <w:top w:w="15" w:type="dxa"/>
+          <w:left w:w="15" w:type="dxa"/>
+          <w:bottom w:w="15" w:type="dxa"/>
+          <w:right w:w="15" w:type="dxa"/>
+        </w:tblCellMar>
+        <w:tblLook w:val="04A0" w:firstRow="1" w:lastRow="0" w:firstColumn="1" w:lastColumn="0" w:noHBand="0" w:noVBand="1"/>
+      </w:tblPr>
+      <w:tblGrid>
+        <w:gridCol w:w="1115"/>
+        <w:gridCol w:w="623"/>
+        <w:gridCol w:w="7612"/>
+      </w:tblGrid>
+      <w:tr>
+        <w:trPr>
+          <w:trHeight w:val="380"/>
+        </w:trPr>
+        <w:tc>
+          <w:tcPr>
+            <w:tcW w:w="9350" w:type="dxa"/>
+            <w:gridSpan w:val="3"/>
+            <w:tcBorders>
+              <w:top w:val="single" w:sz="8" w:space="0" w:color="000000"/>
+              <w:left w:val="single" w:sz="8" w:space="0" w:color="000000"/>
+              <w:bottom w:val="single" w:sz="8" w:space="0" w:color="000000"/>
+              <w:right w:val="single" w:sz="8" w:space="0" w:color="000000"/>
+            </w:tcBorders>
+            <w:shd w:val="clear" w:color="auto" w:fill="4A86E8"/>
+            <w:tcMar>
+              <w:top w:w="100" w:type="dxa"/>
+              <w:left w:w="100" w:type="dxa"/>
+              <w:bottom w:w="100" w:type="dxa"/>
+              <w:right w:w="100" w:type="dxa"/>
+            </w:tcMar>
+            <w:hideMark/>
+          </w:tcPr>
+          <w:p>
+            <w:pPr>
+              <w:spacing w:line="240" w:lineRule="auto"/>
+              <w:rPr>
+                <w:rFonts w:ascii="Times New Roman" w:eastAsia="Times New Roman" w:hAnsi="Times New Roman" w:cs="Times New Roman"/>
+                <w:sz w:val="24"/>
+                <w:szCs w:val="24"/>
+                <w:lang w:val="en-US"/>
+              </w:rPr>
+            </w:pPr>
+            <w:r>
+              <w:rPr>
+                <w:rFonts w:eastAsia="Times New Roman"/>
+                <w:b/>
+                <w:bCs/>
+                <w:color w:val="FFFFFF"/>
+                <w:lang w:val="en-US"/>
+              </w:rPr>
+              <w:lastRenderedPageBreak/>
+              <w:t>Response</w:t>
+            </w:r>
+          </w:p>
+        </w:tc>
+      </w:tr>
+      <w:tr>
+        <w:trPr>
+          <w:trHeight w:val="612"/>
+        </w:trPr>
+        <w:tc>
+          <w:tcPr>
+            <w:tcW w:w="0" w:type="auto"/>
+            <w:tcBorders>
+              <w:top w:val="single" w:sz="8" w:space="0" w:color="000000"/>
+              <w:left w:val="single" w:sz="8" w:space="0" w:color="000000"/>
+              <w:bottom w:val="single" w:sz="8" w:space="0" w:color="000000"/>
+              <w:right w:val="single" w:sz="8" w:space="0" w:color="000000"/>
+            </w:tcBorders>
+            <w:tcMar>
+              <w:top w:w="100" w:type="dxa"/>
+              <w:left w:w="100" w:type="dxa"/>
+              <w:bottom w:w="100" w:type="dxa"/>
+              <w:right w:w="100" w:type="dxa"/>
+            </w:tcMar>
+            <w:hideMark/>
+          </w:tcPr>
+          <w:p>
+            <w:pPr>
+              <w:spacing w:line="240" w:lineRule="auto"/>
+              <w:rPr>
+                <w:rFonts w:ascii="Times New Roman" w:eastAsia="Times New Roman" w:hAnsi="Times New Roman" w:cs="Times New Roman"/>
+                <w:sz w:val="24"/>
+                <w:szCs w:val="24"/>
+                <w:lang w:val="en-US"/>
+              </w:rPr>
+            </w:pPr>
+            <w:r>
+              <w:rPr>
+                <w:rFonts w:ascii="Roboto" w:eastAsia="Times New Roman" w:hAnsi="Roboto" w:cs="Times New Roman"/>
+                <w:color w:val="212121"/>
+                <w:sz w:val="20"/>
+                <w:szCs w:val="20"/>
+                <w:shd w:val="clear" w:color="auto" w:fill="FFFFFF"/>
+                <w:lang w:val="en-US"/>
+              </w:rPr>
+              <w:t>Success</w:t>
+            </w:r>
+          </w:p>
+        </w:tc>
+        <w:tc>
+          <w:tcPr>
+            <w:tcW w:w="0" w:type="auto"/>
+            <w:tcBorders>
+              <w:top w:val="single" w:sz="8" w:space="0" w:color="000000"/>
+              <w:left w:val="single" w:sz="8" w:space="0" w:color="000000"/>
+              <w:bottom w:val="single" w:sz="8" w:space="0" w:color="000000"/>
+              <w:right w:val="single" w:sz="8" w:space="0" w:color="000000"/>
+            </w:tcBorders>
+            <w:tcMar>
+              <w:top w:w="100" w:type="dxa"/>
+              <w:left w:w="100" w:type="dxa"/>
+              <w:bottom w:w="100" w:type="dxa"/>
+              <w:right w:w="100" w:type="dxa"/>
+            </w:tcMar>
+            <w:hideMark/>
+          </w:tcPr>
+          <w:p>
+            <w:pPr>
+              <w:spacing w:line="240" w:lineRule="auto"/>
+              <w:rPr>
+                <w:rFonts w:ascii="Times New Roman" w:eastAsia="Times New Roman" w:hAnsi="Times New Roman" w:cs="Times New Roman"/>
+                <w:sz w:val="24"/>
+                <w:szCs w:val="24"/>
+                <w:lang w:val="en-US"/>
+              </w:rPr>
+            </w:pPr>
+            <w:r>
+              <w:rPr>
+                <w:rFonts w:ascii="Roboto" w:eastAsia="Times New Roman" w:hAnsi="Roboto" w:cs="Times New Roman"/>
+                <w:color w:val="212121"/>
+                <w:sz w:val="20"/>
+                <w:szCs w:val="20"/>
+                <w:shd w:val="clear" w:color="auto" w:fill="FFFFFF"/>
+                <w:lang w:val="en-US"/>
+              </w:rPr>
+              <w:t>200</w:t>
+            </w:r>
+          </w:p>
+        </w:tc>
+        <w:tc>
+          <w:tcPr>
+            <w:tcW w:w="6528" w:type="dxa"/>
+            <w:tcBorders>
+              <w:top w:val="single" w:sz="8" w:space="0" w:color="000000"/>
+              <w:left w:val="single" w:sz="8" w:space="0" w:color="000000"/>
+              <w:bottom w:val="single" w:sz="8" w:space="0" w:color="000000"/>
+              <w:right w:val="single" w:sz="8" w:space="0" w:color="000000"/>
+            </w:tcBorders>
+            <w:tcMar>
+              <w:top w:w="100" w:type="dxa"/>
+              <w:left w:w="100" w:type="dxa"/>
+              <w:bottom w:w="100" w:type="dxa"/>
+              <w:right w:w="100" w:type="dxa"/>
+            </w:tcMar>
+            <w:hideMark/>
+          </w:tcPr>
+          <w:p>
+            <w:pPr>
+              <w:shd w:val="clear" w:color="auto" w:fill="FFFFFE"/>
+              <w:spacing w:line="270" w:lineRule="atLeast"/>
+              <w:rPr>
+                <w:rFonts w:ascii="Courier New" w:eastAsia="Times New Roman" w:hAnsi="Courier New" w:cs="Courier New"/>
+                <w:color w:val="000000"/>
+                <w:sz w:val="18"/>
+                <w:szCs w:val="18"/>
+                <w:lang w:val="en-US"/>
+              </w:rPr>
+            </w:pPr>
+            <w:r>
+              <w:rPr>
+                <w:rFonts w:ascii="Courier New" w:eastAsia="Times New Roman" w:hAnsi="Courier New" w:cs="Courier New"/>
+                <w:color w:val="000000"/>
+                <w:sz w:val="18"/>
+                <w:szCs w:val="18"/>
+                <w:lang w:val="en-US"/>
+              </w:rPr>
+              <w:t>{</w:t>
+            </w:r>
+          </w:p>
+          <w:p>
+            <w:pPr>
+              <w:shd w:val="clear" w:color="auto" w:fill="FFFFFE"/>
+              <w:spacing w:line="270" w:lineRule="atLeast"/>
+              <w:rPr>
+                <w:rFonts w:ascii="Courier New" w:eastAsia="Times New Roman" w:hAnsi="Courier New" w:cs="Courier New"/>
+                <w:color w:val="000000"/>
+                <w:sz w:val="18"/>
+                <w:szCs w:val="18"/>
+                <w:lang w:val="en-US"/>
+              </w:rPr>
+            </w:pPr>
+            <w:r>
+              <w:rPr>
+                <w:rFonts w:ascii="Courier New" w:eastAsia="Times New Roman" w:hAnsi="Courier New" w:cs="Courier New"/>
+                <w:color w:val="000000"/>
+                <w:sz w:val="18"/>
+                <w:szCs w:val="18"/>
+                <w:lang w:val="en-US"/>
+              </w:rPr>
+              <w:t>    </w:t>
+            </w:r>
+            <w:r>
+              <w:rPr>
+                <w:rFonts w:ascii="Courier New" w:eastAsia="Times New Roman" w:hAnsi="Courier New" w:cs="Courier New"/>
+                <w:color w:val="A31515"/>
+                <w:sz w:val="18"/>
+                <w:szCs w:val="18"/>
+                <w:lang w:val="en-US"/>
+              </w:rPr>
+              <w:t>"results"</w:t>
+            </w:r>
+            <w:r>
+              <w:rPr>
+                <w:rFonts w:ascii="Courier New" w:eastAsia="Times New Roman" w:hAnsi="Courier New" w:cs="Courier New"/>
+                <w:color w:val="000000"/>
+                <w:sz w:val="18"/>
+                <w:szCs w:val="18"/>
+                <w:lang w:val="en-US"/>
+              </w:rPr>
+              <w:t>: {</w:t>
+            </w:r>
+          </w:p>
+          <w:p>
+            <w:pPr>
+              <w:shd w:val="clear" w:color="auto" w:fill="FFFFFE"/>
+              <w:spacing w:line="270" w:lineRule="atLeast"/>
+              <w:rPr>
+                <w:rFonts w:ascii="Courier New" w:eastAsia="Times New Roman" w:hAnsi="Courier New" w:cs="Courier New"/>
+                <w:color w:val="000000"/>
+                <w:sz w:val="18"/>
+                <w:szCs w:val="18"/>
+                <w:lang w:val="en-US"/>
+              </w:rPr>
+            </w:pPr>
+            <w:r>
+              <w:rPr>
+                <w:rFonts w:ascii="Courier New" w:eastAsia="Times New Roman" w:hAnsi="Courier New" w:cs="Courier New"/>
+                <w:color w:val="000000"/>
+                <w:sz w:val="18"/>
+                <w:szCs w:val="18"/>
+                <w:lang w:val="en-US"/>
+              </w:rPr>
+              <w:t>        </w:t>
+            </w:r>
+            <w:r>
+              <w:rPr>
+                <w:rFonts w:ascii="Courier New" w:eastAsia="Times New Roman" w:hAnsi="Courier New" w:cs="Courier New"/>
+                <w:color w:val="A31515"/>
+                <w:sz w:val="18"/>
+                <w:szCs w:val="18"/>
+                <w:lang w:val="en-US"/>
+              </w:rPr>
+              <w:t>"id"</w:t>
+            </w:r>
+            <w:r>
+              <w:rPr>
+                <w:rFonts w:ascii="Courier New" w:eastAsia="Times New Roman" w:hAnsi="Courier New" w:cs="Courier New"/>
+                <w:color w:val="000000"/>
+                <w:sz w:val="18"/>
+                <w:szCs w:val="18"/>
+                <w:lang w:val="en-US"/>
+              </w:rPr>
+              <w:t>: </w:t>
+            </w:r>
+            <w:r>
+              <w:rPr>
+                <w:rFonts w:ascii="Courier New" w:eastAsia="Times New Roman" w:hAnsi="Courier New" w:cs="Courier New"/>
+                <w:color w:val="0451A5"/>
+                <w:sz w:val="18"/>
+                <w:szCs w:val="18"/>
+                <w:lang w:val="en-US"/>
+              </w:rPr>
+              <w:t>"4565"</w:t>
+            </w:r>
+            <w:r>
+              <w:rPr>
+                <w:rFonts w:ascii="Courier New" w:eastAsia="Times New Roman" w:hAnsi="Courier New" w:cs="Courier New"/>
+                <w:color w:val="000000"/>
+                <w:sz w:val="18"/>
+                <w:szCs w:val="18"/>
+                <w:lang w:val="en-US"/>
+              </w:rPr>
+              <w:t>,</w:t>
+            </w:r>
+          </w:p>
+          <w:p>
+            <w:pPr>
+              <w:shd w:val="clear" w:color="auto" w:fill="FFFFFE"/>
+              <w:spacing w:line="270" w:lineRule="atLeast"/>
+              <w:rPr>
+                <w:rFonts w:ascii="Courier New" w:eastAsia="Times New Roman" w:hAnsi="Courier New" w:cs="Courier New"/>
+                <w:color w:val="000000"/>
+                <w:sz w:val="18"/>
+                <w:szCs w:val="18"/>
+                <w:lang w:val="en-US"/>
+              </w:rPr>
+            </w:pPr>
+            <w:r>
+              <w:rPr>
+                <w:rFonts w:ascii="Courier New" w:eastAsia="Times New Roman" w:hAnsi="Courier New" w:cs="Courier New"/>
+                <w:color w:val="000000"/>
+                <w:sz w:val="18"/>
+                <w:szCs w:val="18"/>
+                <w:lang w:val="en-US"/>
+              </w:rPr>
+              <w:t>        </w:t>
+            </w:r>
+            <w:r>
+              <w:rPr>
+                <w:rFonts w:ascii="Courier New" w:eastAsia="Times New Roman" w:hAnsi="Courier New" w:cs="Courier New"/>
+                <w:color w:val="A31515"/>
+                <w:sz w:val="18"/>
+                <w:szCs w:val="18"/>
+                <w:lang w:val="en-US"/>
+              </w:rPr>
+              <w:t>"url"</w:t>
+            </w:r>
+            <w:r>
+              <w:rPr>
+                <w:rFonts w:ascii="Courier New" w:eastAsia="Times New Roman" w:hAnsi="Courier New" w:cs="Courier New"/>
+                <w:color w:val="000000"/>
+                <w:sz w:val="18"/>
+                <w:szCs w:val="18"/>
+                <w:lang w:val="en-US"/>
+              </w:rPr>
+              <w:t>: </w:t>
+            </w:r>
+            <w:r>
+              <w:rPr>
+                <w:rFonts w:ascii="Courier New" w:eastAsia="Times New Roman" w:hAnsi="Courier New" w:cs="Courier New"/>
+                <w:color w:val="0451A5"/>
+                <w:sz w:val="18"/>
+                <w:szCs w:val="18"/>
+                <w:lang w:val="en-US"/>
+              </w:rPr>
+              <w:t>"https://ttv-local.com:8109/sites/default/files/webform-files/benefit2_2.png"</w:t>
+            </w:r>
+            <w:r>
+              <w:rPr>
+                <w:rFonts w:ascii="Courier New" w:eastAsia="Times New Roman" w:hAnsi="Courier New" w:cs="Courier New"/>
+                <w:color w:val="000000"/>
+                <w:sz w:val="18"/>
+                <w:szCs w:val="18"/>
+                <w:lang w:val="en-US"/>
+              </w:rPr>
+              <w:t>,</w:t>
+            </w:r>
+          </w:p>
+          <w:p>
+            <w:pPr>
+              <w:shd w:val="clear" w:color="auto" w:fill="FFFFFE"/>
+              <w:spacing w:line="270" w:lineRule="atLeast"/>
+              <w:rPr>
+                <w:rFonts w:ascii="Courier New" w:eastAsia="Times New Roman" w:hAnsi="Courier New" w:cs="Courier New"/>
+                <w:color w:val="000000"/>
+                <w:sz w:val="18"/>
+                <w:szCs w:val="18"/>
+                <w:lang w:val="en-US"/>
+              </w:rPr>
+            </w:pPr>
+            <w:r>
+              <w:rPr>
+                <w:rFonts w:ascii="Courier New" w:eastAsia="Times New Roman" w:hAnsi="Courier New" w:cs="Courier New"/>
+                <w:color w:val="000000"/>
+                <w:sz w:val="18"/>
+                <w:szCs w:val="18"/>
+                <w:lang w:val="en-US"/>
+              </w:rPr>
+              <w:t>        </w:t>
+            </w:r>
+            <w:r>
+              <w:rPr>
+                <w:rFonts w:ascii="Courier New" w:eastAsia="Times New Roman" w:hAnsi="Courier New" w:cs="Courier New"/>
+                <w:color w:val="A31515"/>
+                <w:sz w:val="18"/>
+                <w:szCs w:val="18"/>
+                <w:lang w:val="en-US"/>
+              </w:rPr>
+              <w:t>"</w:t>
+            </w:r>
+            <w:proofErr w:type="spellStart"/>
+            <w:r>
+              <w:rPr>
+                <w:rFonts w:ascii="Courier New" w:eastAsia="Times New Roman" w:hAnsi="Courier New" w:cs="Courier New"/>
+                <w:color w:val="A31515"/>
+                <w:sz w:val="18"/>
+                <w:szCs w:val="18"/>
+                <w:lang w:val="en-US"/>
+              </w:rPr>
+              <w:t>file_name</w:t>
+            </w:r>
+            <w:proofErr w:type="spellEnd"/>
+            <w:r>
+              <w:rPr>
+                <w:rFonts w:ascii="Courier New" w:eastAsia="Times New Roman" w:hAnsi="Courier New" w:cs="Courier New"/>
+                <w:color w:val="A31515"/>
+                <w:sz w:val="18"/>
+                <w:szCs w:val="18"/>
+                <w:lang w:val="en-US"/>
+              </w:rPr>
+              <w:t>"</w:t>
+            </w:r>
+            <w:r>
+              <w:rPr>
+                <w:rFonts w:ascii="Courier New" w:eastAsia="Times New Roman" w:hAnsi="Courier New" w:cs="Courier New"/>
+                <w:color w:val="000000"/>
+                <w:sz w:val="18"/>
+                <w:szCs w:val="18"/>
+                <w:lang w:val="en-US"/>
+              </w:rPr>
+              <w:t>: </w:t>
+            </w:r>
+            <w:r>
+              <w:rPr>
+                <w:rFonts w:ascii="Courier New" w:eastAsia="Times New Roman" w:hAnsi="Courier New" w:cs="Courier New"/>
+                <w:color w:val="0451A5"/>
+                <w:sz w:val="18"/>
+                <w:szCs w:val="18"/>
+                <w:lang w:val="en-US"/>
+              </w:rPr>
+              <w:t>"benefit2.png"</w:t>
+            </w:r>
+          </w:p>
+          <w:p>
+            <w:pPr>
+              <w:shd w:val="clear" w:color="auto" w:fill="FFFFFE"/>
+              <w:spacing w:line="270" w:lineRule="atLeast"/>
+              <w:rPr>
+                <w:rFonts w:ascii="Courier New" w:eastAsia="Times New Roman" w:hAnsi="Courier New" w:cs="Courier New"/>
+                <w:color w:val="000000"/>
+                <w:sz w:val="18"/>
+                <w:szCs w:val="18"/>
+                <w:lang w:val="en-US"/>
+              </w:rPr>
+            </w:pPr>
+            <w:r>
+              <w:rPr>
+                <w:rFonts w:ascii="Courier New" w:eastAsia="Times New Roman" w:hAnsi="Courier New" w:cs="Courier New"/>
+                <w:color w:val="000000"/>
+                <w:sz w:val="18"/>
+                <w:szCs w:val="18"/>
+                <w:lang w:val="en-US"/>
+              </w:rPr>
+              <w:t>    },</w:t>
+            </w:r>
+          </w:p>
+          <w:p>
+            <w:pPr>
+              <w:shd w:val="clear" w:color="auto" w:fill="FFFFFE"/>
+              <w:spacing w:line="270" w:lineRule="atLeast"/>
+              <w:rPr>
+                <w:rFonts w:ascii="Courier New" w:eastAsia="Times New Roman" w:hAnsi="Courier New" w:cs="Courier New"/>
+                <w:color w:val="000000"/>
+                <w:sz w:val="18"/>
+                <w:szCs w:val="18"/>
+                <w:lang w:val="en-US"/>
+              </w:rPr>
+            </w:pPr>
+            <w:r>
+              <w:rPr>
+                <w:rFonts w:ascii="Courier New" w:eastAsia="Times New Roman" w:hAnsi="Courier New" w:cs="Courier New"/>
+                <w:color w:val="000000"/>
+                <w:sz w:val="18"/>
+                <w:szCs w:val="18"/>
+                <w:lang w:val="en-US"/>
+              </w:rPr>
+              <w:t>    </w:t>
+            </w:r>
+            <w:r>
+              <w:rPr>
+                <w:rFonts w:ascii="Courier New" w:eastAsia="Times New Roman" w:hAnsi="Courier New" w:cs="Courier New"/>
+                <w:color w:val="A31515"/>
+                <w:sz w:val="18"/>
+                <w:szCs w:val="18"/>
+                <w:lang w:val="en-US"/>
+              </w:rPr>
+              <w:t>"message"</w:t>
+            </w:r>
+            <w:r>
+              <w:rPr>
+                <w:rFonts w:ascii="Courier New" w:eastAsia="Times New Roman" w:hAnsi="Courier New" w:cs="Courier New"/>
+                <w:color w:val="000000"/>
+                <w:sz w:val="18"/>
+                <w:szCs w:val="18"/>
+                <w:lang w:val="en-US"/>
+              </w:rPr>
+              <w:t>: </w:t>
+            </w:r>
+            <w:r>
+              <w:rPr>
+                <w:rFonts w:ascii="Courier New" w:eastAsia="Times New Roman" w:hAnsi="Courier New" w:cs="Courier New"/>
+                <w:color w:val="0451A5"/>
+                <w:sz w:val="18"/>
+                <w:szCs w:val="18"/>
+                <w:lang w:val="en-US"/>
+              </w:rPr>
+              <w:t>"Created"</w:t>
             </w:r>
           </w:p>
           <w:p>
@@ -32295,7 +35193,7 @@
   <w:style w:type="paragraph" w:default="1" w:styleId="Normal">
     <w:name w:val="Normal"/>
     <w:qFormat/>
-    <w:rsid w:val="00615C0B"/>
+    <w:rsid w:val="009E058D"/>
   </w:style>
   <w:style w:type="paragraph" w:styleId="Heading1">
     <w:name w:val="heading 1"/>
@@ -32318,6 +35216,7 @@
     <w:name w:val="heading 2"/>
     <w:basedOn w:val="Normal"/>
     <w:next w:val="Normal"/>
+    <w:link w:val="Heading2Char"/>
     <w:uiPriority w:val="9"/>
     <w:unhideWhenUsed/>
     <w:qFormat/>
@@ -32336,6 +35235,7 @@
     <w:name w:val="heading 3"/>
     <w:basedOn w:val="Normal"/>
     <w:next w:val="Normal"/>
+    <w:link w:val="Heading3Char"/>
     <w:uiPriority w:val="9"/>
     <w:unhideWhenUsed/>
     <w:qFormat/>
@@ -32579,6 +35479,34 @@
       <w:sz w:val="24"/>
       <w:szCs w:val="24"/>
       <w:lang w:val="en-US"/>
+    </w:rPr>
+  </w:style>
+  <w:style w:type="character" w:customStyle="1" w:styleId="Heading2Char">
+    <w:name w:val="Heading 2 Char"/>
+    <w:basedOn w:val="DefaultParagraphFont"/>
+    <w:link w:val="Heading2"/>
+    <w:uiPriority w:val="9"/>
+    <w:rsid w:val="00831FEF"/>
+    <w:rPr>
+      <w:sz w:val="32"/>
+      <w:szCs w:val="32"/>
+    </w:rPr>
+  </w:style>
+  <w:style w:type="character" w:customStyle="1" w:styleId="resolvedvariable">
+    <w:name w:val="resolvedvariable"/>
+    <w:basedOn w:val="DefaultParagraphFont"/>
+    <w:rsid w:val="00831FEF"/>
+  </w:style>
+  <w:style w:type="character" w:customStyle="1" w:styleId="Heading3Char">
+    <w:name w:val="Heading 3 Char"/>
+    <w:basedOn w:val="DefaultParagraphFont"/>
+    <w:link w:val="Heading3"/>
+    <w:uiPriority w:val="9"/>
+    <w:rsid w:val="004A0B37"/>
+    <w:rPr>
+      <w:color w:val="434343"/>
+      <w:sz w:val="28"/>
+      <w:szCs w:val="28"/>
     </w:rPr>
   </w:style>
 </w:styles>
@@ -32909,7 +35837,7 @@
 </file>
 
 <file path=customXml/itemProps1.xml><?xml version="1.0" encoding="utf-8"?>
-<ds:datastoreItem xmlns:ds="http://schemas.openxmlformats.org/officeDocument/2006/customXml" ds:itemID="{9AA0F054-4304-42E6-9C29-6DAB9DC9F1FF}">
+<ds:datastoreItem xmlns:ds="http://schemas.openxmlformats.org/officeDocument/2006/customXml" ds:itemID="{C86EB6C4-F946-40D0-AEAC-255E96A3E231}">
   <ds:schemaRefs>
     <ds:schemaRef ds:uri="http://schemas.openxmlformats.org/officeDocument/2006/bibliography"/>
   </ds:schemaRefs>

</xml_diff>

<commit_message>
[Add] Add Payment UI.
</commit_message>
<xml_diff>
--- a/config/backup/api/document.docx
+++ b/config/backup/api/document.docx
@@ -10135,10 +10135,7 @@
         <w:pStyle w:val="Heading3"/>
       </w:pPr>
       <w:r>
-        <w:t xml:space="preserve">User </w:t>
-      </w:r>
-      <w:r>
-        <w:t>Update</w:t>
+        <w:t>User Update</w:t>
       </w:r>
     </w:p>
     <w:tbl>
@@ -10560,27 +10557,7 @@
                 <w:szCs w:val="18"/>
                 <w:shd w:val="clear" w:color="auto" w:fill="FFFFFF"/>
               </w:rPr>
-              <w:t>Authorization</w:t>
-            </w:r>
-            <w:r>
-              <w:rPr>
-                <w:rFonts w:ascii="Segoe UI" w:hAnsi="Segoe UI" w:cs="Segoe UI"/>
-                <w:color w:val="212121"/>
-                <w:sz w:val="18"/>
-                <w:szCs w:val="18"/>
-                <w:shd w:val="clear" w:color="auto" w:fill="FFFFFF"/>
-              </w:rPr>
-              <w:t xml:space="preserve">: </w:t>
-            </w:r>
-            <w:r>
-              <w:rPr>
-                <w:rFonts w:ascii="Segoe UI" w:hAnsi="Segoe UI" w:cs="Segoe UI"/>
-                <w:color w:val="212121"/>
-                <w:sz w:val="18"/>
-                <w:szCs w:val="18"/>
-                <w:shd w:val="clear" w:color="auto" w:fill="FFFFFF"/>
-              </w:rPr>
-              <w:t xml:space="preserve">Bearer </w:t>
+              <w:t xml:space="preserve">Authorization: Bearer </w:t>
             </w:r>
             <w:r>
               <w:rPr>
@@ -10633,27 +10610,7 @@
                 <w:szCs w:val="18"/>
                 <w:shd w:val="clear" w:color="auto" w:fill="FFFFFF"/>
               </w:rPr>
-              <w:t>Content-Type</w:t>
-            </w:r>
-            <w:r>
-              <w:rPr>
-                <w:rFonts w:ascii="Segoe UI" w:hAnsi="Segoe UI" w:cs="Segoe UI"/>
-                <w:color w:val="212121"/>
-                <w:sz w:val="18"/>
-                <w:szCs w:val="18"/>
-                <w:shd w:val="clear" w:color="auto" w:fill="FFFFFF"/>
-              </w:rPr>
-              <w:t xml:space="preserve">: </w:t>
-            </w:r>
-            <w:r>
-              <w:rPr>
-                <w:rFonts w:ascii="Segoe UI" w:hAnsi="Segoe UI" w:cs="Segoe UI"/>
-                <w:color w:val="212121"/>
-                <w:sz w:val="18"/>
-                <w:szCs w:val="18"/>
-                <w:shd w:val="clear" w:color="auto" w:fill="FFFFFF"/>
-              </w:rPr>
-              <w:t>application/json</w:t>
+              <w:t>Content-Type: application/json</w:t>
             </w:r>
           </w:p>
         </w:tc>
@@ -11820,8 +11777,6 @@
               </w:rPr>
               <w:t>    },</w:t>
             </w:r>
-            <w:bookmarkStart w:id="6" w:name="_GoBack"/>
-            <w:bookmarkEnd w:id="6"/>
           </w:p>
           <w:p>
             <w:pPr>
@@ -11920,6 +11875,7 @@
         <w:pStyle w:val="Heading2"/>
       </w:pPr>
       <w:r>
+        <w:lastRenderedPageBreak/>
         <w:t>Product</w:t>
       </w:r>
     </w:p>
@@ -13326,7 +13282,6 @@
                 <w:b/>
                 <w:color w:val="FFFFFF"/>
               </w:rPr>
-              <w:lastRenderedPageBreak/>
               <w:t>Response</w:t>
             </w:r>
           </w:p>
@@ -13365,6 +13320,7 @@
                 <w:szCs w:val="20"/>
                 <w:highlight w:val="white"/>
               </w:rPr>
+              <w:lastRenderedPageBreak/>
               <w:t>Success</w:t>
             </w:r>
           </w:p>
@@ -14273,7 +14229,7 @@
                 <w:szCs w:val="18"/>
                 <w:lang w:val="en-US"/>
               </w:rPr>
-              <w:t>"Adipiscing conventio ea nimis quidne si suscipit te. Brevitas commodo consequat cui patria. Ad diam iaceo inhibeo lenis quae qui sudo veniam vulpes. Fere magna ratis uxor. Brevitas haero importunus laoreet usitas. Genitus minim obruo. Adipiscing aliquam comis consequat huic immitto jugis nimis refero te. Amet pagus quibus. At distineo hendrerit illum nimis probo quae. Appellatio comis dolore letalis lobortis nimis nisl. Facilisis interdico typicus. Aliquam caecus elit feugiat gilvus modo molior pertineo tation turpis. Augue camur causa eros fere importunus lucidus turpis ulciscor. Jus nutus turpis. Dolus iaceo iusto nostrud quidne saepius sed. Abdo eligo facilisis persto quia ratis vicis. Modo nostrud olim. Elit pala similis velit. Cogo consectetuer humo roto suscipere ut. Jugis jumentum lobortis secundum vero. Accumsan autem diam iriure proprius suscipere torqueo valde vindico. Abdo feugiat nobis pneum populus vereor. Enim et iustum letalis luptatum mauris occuro pala roto. Abluo consequat enim euismod gravis iustum luptatum patria scisco. Abdo capto laoreet magna nimis nunc oppeto velit voco. Autem consequat duis ea esca interdico qui tego. Aptent distineo eu lobortis ludus pecus quis turpis uxor. At eum hendrerit incassum nisl paulatim qui suscipit veniam. Importunus imputo jugis lenis luptatum plaga suscipit. Augue eum suscipere. Abbas populus probo quae similis volutpat. Conventio decet gravis lenis loquor nisl persto quadrum. Abigo cogo eligo lenis turpis usitas. Aliquam diam natu te typicus ut voco. Accumsan camur virtus. Ad commoveo distineo enim haero immitto macto olim paratus tego. Dolore importunus minim persto qui quidem saluto sit suscipere virtus. Accumsan </w:t>
+              <w:t>"Adipiscing conventio ea nimis quidne si suscipit te. Brevitas commodo consequat cui patria. Ad diam iaceo inhibeo lenis quae qui sudo veniam vulpes. Fere magna ratis uxor. Brevitas haero importunus laoreet usitas. Genitus minim obruo. Adipiscing aliquam comis consequat huic immitto jugis nimis refero te. Amet pagus quibus. At distineo hendrerit illum nimis probo quae. Appellatio comis dolore letalis lobortis nimis nisl. Facilisis interdico typicus. Aliquam caecus elit feugiat gilvus modo molior pertineo tation turpis. Augue camur causa eros fere importunus lucidus turpis ulciscor. Jus nutus turpis. Dolus iaceo iusto nostrud quidne saepius sed. Abdo eligo facilisis persto quia ratis vicis. Modo nostrud olim. Elit pala similis velit. Cogo consectetuer humo roto suscipere ut. Jugis jumentum lobortis secundum vero. Accumsan autem diam iriure proprius suscipere torqueo valde vindico. Abdo feugiat nobis pneum populus vereor. Enim et iustum letalis luptatum mauris occuro pala roto. Abluo consequat enim euismod gravis iustum luptatum patria scisco. Abdo capto laoreet magna nimis nunc oppeto velit voco. Autem consequat duis ea esca interdico qui tego. Aptent distineo eu lobortis ludus pecus quis turpis uxor. At eum hendrerit incassum nisl paulatim qui suscipit veniam. Importunus imputo jugis lenis luptatum plaga suscipit. Augue eum suscipere. Abbas populus probo quae similis volutpat. Conventio decet gravis lenis loquor nisl persto quadrum. Abigo cogo eligo lenis turpis usitas. Aliquam diam natu te typicus ut voco. Accumsan camur virtus. Ad commoveo distineo enim haero immitto macto olim paratus tego. Dolore importunus minim persto qui quidem saluto sit suscipere virtus. Accumsan esse hos loquor lucidus meus nulla sagaciter sudo. Accumsan eum ex gemino letalis nobis verto. Facilisi lucidus suscipere. Abigo appellatio feugiat iusto natu. Enim modo qui. Ad huic ius</w:t>
             </w:r>
             <w:r>
               <w:rPr>
@@ -14284,7 +14240,7 @@
                 <w:lang w:val="en-US"/>
               </w:rPr>
               <w:lastRenderedPageBreak/>
-              <w:t>esse hos loquor lucidus meus nulla sagaciter sudo. Accumsan eum ex gemino letalis nobis verto. Facilisi lucidus suscipere. Abigo appellatio feugiat iusto natu. Enim modo qui. Ad huic iustum lenis natu probo tation. Camur commodo esse ex haero importunus nibh sit tego. Gemino pagus plaga quidne. Dolor esca ratis tamen ullamcorper. Erat lobortis loquor volutpat. Abico abigo facilisi gilvus jumentum minim modo patria ratis veniam. Adipiscing commodo dolus enim erat et huic persto qui usitas. Comis conventio erat gravis iustum pecus valde. Abdo aliquip veniam. Aliquam commodo consequat nobis sagaciter suscipere. Esca euismod exerci facilisis iaceo paulatim quadrum sino zelus. Antehabeo aptent incassum molior persto premo. Abdo amet eligo fere humo ille nutus pneum. Loquor proprius venio. Abbas consectetuer diam mauris nulla pala torqueo virtus. Consequat ibidem luptatum populus quidne quis suscipere. Decet iaceo molior tego verto vicis. Acsi dolore ludus magna singularis ymo. Appellatio mos neo turpis. Antehabeo occuro pala persto torqueo. Eros ex exerci ludus ulciscor. Accumsan euismod lenis pala premo saluto ut. Aliquip amet camur eros metuo roto si ullamcorper valde. Autem distineo euismod hendrerit iriure metuo nobis sudo. Cui ex in pneum probo quae refero vero. Augue oppeto sudo ut. Autem elit ideo illum nunc olim. Acsi cui mauris praesent. Blandit euismod oppeto ullamcorper. Dignissim imputo quidem tamen te ymo. Camur damnum gemino nutus pecus praemitto virtus. Consectetuer euismod hos os pertineo virtus. Caecus decet elit gilvus mauris modo persto turpis valetudo."</w:t>
+              <w:t>tum lenis natu probo tation. Camur commodo esse ex haero importunus nibh sit tego. Gemino pagus plaga quidne. Dolor esca ratis tamen ullamcorper. Erat lobortis loquor volutpat. Abico abigo facilisi gilvus jumentum minim modo patria ratis veniam. Adipiscing commodo dolus enim erat et huic persto qui usitas. Comis conventio erat gravis iustum pecus valde. Abdo aliquip veniam. Aliquam commodo consequat nobis sagaciter suscipere. Esca euismod exerci facilisis iaceo paulatim quadrum sino zelus. Antehabeo aptent incassum molior persto premo. Abdo amet eligo fere humo ille nutus pneum. Loquor proprius venio. Abbas consectetuer diam mauris nulla pala torqueo virtus. Consequat ibidem luptatum populus quidne quis suscipere. Decet iaceo molior tego verto vicis. Acsi dolore ludus magna singularis ymo. Appellatio mos neo turpis. Antehabeo occuro pala persto torqueo. Eros ex exerci ludus ulciscor. Accumsan euismod lenis pala premo saluto ut. Aliquip amet camur eros metuo roto si ullamcorper valde. Autem distineo euismod hendrerit iriure metuo nobis sudo. Cui ex in pneum probo quae refero vero. Augue oppeto sudo ut. Autem elit ideo illum nunc olim. Acsi cui mauris praesent. Blandit euismod oppeto ullamcorper. Dignissim imputo quidem tamen te ymo. Camur damnum gemino nutus pecus praemitto virtus. Consectetuer euismod hos os pertineo virtus. Caecus decet elit gilvus mauris modo persto turpis valetudo."</w:t>
             </w:r>
             <w:r>
               <w:rPr>
@@ -15248,7 +15204,6 @@
                 <w:szCs w:val="20"/>
                 <w:highlight w:val="white"/>
               </w:rPr>
-              <w:lastRenderedPageBreak/>
               <w:t>URL</w:t>
             </w:r>
           </w:p>
@@ -15448,6 +15403,7 @@
                 <w:szCs w:val="20"/>
                 <w:highlight w:val="white"/>
               </w:rPr>
+              <w:lastRenderedPageBreak/>
               <w:t>Authorization</w:t>
             </w:r>
           </w:p>
@@ -16548,7 +16504,7 @@
                 <w:szCs w:val="18"/>
                 <w:lang w:val="en-US"/>
               </w:rPr>
-              <w:t>"Adipiscing conventio ea nimis quidne si suscipit te. Brevitas commodo consequat cui patria. Ad diam iaceo inhibeo lenis quae qui sudo veniam vulpes. Fere magna ratis uxor. Brevitas haero importunus laoreet usitas. Genitus minim obruo. Adipiscing aliquam comis consequat huic immitto jugis nimis refero te. Amet pagus quibus. At distineo hendrerit illum nimis probo quae. Appellatio comis dolore letalis lobortis nimis nisl. Facilisis interdico typicus. Aliquam caecus elit feugiat gilvus modo molior pertineo tation turpis. Augue camur causa eros fere importunus lucidus turpis ulciscor. Jus nutus turpis. Dolus iaceo iusto nostrud quidne saepius sed. Abdo eligo facilisis persto quia ratis vicis. Modo nostrud olim. Elit pala similis velit. Cogo consectetuer humo roto suscipere ut. Jugis jumentum lobortis secundum vero. Accumsan autem diam iriure proprius suscipere torqueo valde vindico. Abdo feugiat nobis pneum populus vereor. Enim et iustum letalis luptatum mauris occuro pala roto. Abluo consequat enim euismod gravis iustum luptatum patria scisco. Abdo capto laoreet magna nimis nunc oppeto velit voco. Autem consequat duis ea esca interdico qui tego. Aptent distineo eu lobortis ludus pecus qui</w:t>
+              <w:t>"Adipiscing conventio ea nimis quidne si suscipit te. Brevitas commodo consequat cui patria. Ad diam iaceo inhibeo lenis quae qui sudo veniam vulpes. Fere magna ratis uxor. Brevitas haero importunus laoreet usitas. Genitus minim obruo. Adipiscing aliquam comis consequat huic immitto jugis nimis refero te. Amet pagus quibus. At distineo hendrerit illum nimis probo quae. Appellatio comis dolore letalis lobortis nimis nisl. Facilisis interdico typicus. Aliquam caecus elit feugiat gilvus modo molior pertineo tation turpis. Augue camur causa eros fere importunus lucidus turpis ulciscor. Jus nutus turpis. Dolus iaceo iusto nostrud quidne saepius sed. Abdo eligo facilisis persto quia ratis vicis. Modo nostrud olim. Elit pala similis velit. Cogo consectetuer humo roto suscipere ut. Jugis jumentum lobortis secundum vero. Accumsan autem diam iriure proprius suscipere torqueo valde vindico. Abdo feugiat nobis pneum populus vereor. Enim et iustum letalis luptatum mauris occuro pala roto. Abluo consequat enim euismod gravis iustum luptatum patria scisco. Abdo capto laoreet magna nimis nunc oppeto velit voco. Autem consequat duis ea esca interdico qui tego. Aptent distineo eu lobortis ludus pecus quis turpis uxor. At eum hendrerit incassum nisl paulatim qui suscipit veniam. Importunus imputo jugis lenis luptatum plaga suscipit. Augue eum suscipere. Abbas populus probo quae similis v</w:t>
             </w:r>
             <w:r>
               <w:rPr>
@@ -16559,7 +16515,7 @@
                 <w:lang w:val="en-US"/>
               </w:rPr>
               <w:lastRenderedPageBreak/>
-              <w:t>s turpis uxor. At eum hendrerit incassum nisl paulatim qui suscipit veniam. Importunus imputo jugis lenis luptatum plaga suscipit. Augue eum suscipere. Abbas populus probo quae similis volutpat. Conventio decet gravis lenis loquor nisl persto quadrum. Abigo cogo eligo lenis turpis usitas. Aliquam diam natu te typicus ut voco. Accumsan camur virtus. Ad commoveo distineo enim haero immitto macto olim paratus tego. Dolore importunus minim persto qui quidem saluto sit suscipere virtus. Accumsan esse hos loquor lucidus meus nulla sagaciter sudo. Accumsan eum ex gemino letalis nobis verto. Facilisi lucidus suscipere. Abigo appellatio feugiat iusto natu. Enim modo qui. Ad huic iustum lenis natu probo tation. Camur commodo esse ex haero importunus nibh sit tego. Gemino pagus plaga quidne. Dolor esca ratis tamen ullamcorper. Erat lobortis loquor volutpat. Abico abigo facilisi gilvus jumentum minim modo patria ratis veniam. Adipiscing commodo dolus enim erat et huic persto qui usitas. Comis conventio erat gravis iustum pecus valde. Abdo aliquip veniam. Aliquam commodo consequat nobis sagaciter suscipere. Esca euismod exerci facilisis iaceo paulatim quadrum sino zelus. Antehabeo aptent incassum molior persto premo. Abdo amet eligo fere humo ille nutus pneum. Loquor proprius venio. Abbas consectetuer diam mauris nulla pala torqueo virtus. Consequat ibidem luptatum populus quidne quis suscipere. Decet iaceo molior tego verto vicis. Acsi dolore ludus magna singularis ymo. Appellatio mos neo turpis. Antehabeo occuro pala persto torqueo. Eros ex exerci ludus ulciscor. Accumsan euismod lenis pala premo saluto ut. Aliquip amet camur eros metuo roto si ullamcorper valde. Autem distineo euismod hendrerit iriure metuo nobis sudo. Cui ex in pneum probo quae refero vero. Augue oppeto sudo ut. Autem elit ideo illum nunc olim. Acsi cui mauris praesent. Blandit euismod oppeto ullamcorper. Dignissim imputo quidem tamen te ymo. Camur damnum gemino nutus pecus praemitto virtus. Consectetuer euismod hos os pertineo virtus. Caecus decet elit gilvus mauris modo persto turpis valetudo."</w:t>
+              <w:t>olutpat. Conventio decet gravis lenis loquor nisl persto quadrum. Abigo cogo eligo lenis turpis usitas. Aliquam diam natu te typicus ut voco. Accumsan camur virtus. Ad commoveo distineo enim haero immitto macto olim paratus tego. Dolore importunus minim persto qui quidem saluto sit suscipere virtus. Accumsan esse hos loquor lucidus meus nulla sagaciter sudo. Accumsan eum ex gemino letalis nobis verto. Facilisi lucidus suscipere. Abigo appellatio feugiat iusto natu. Enim modo qui. Ad huic iustum lenis natu probo tation. Camur commodo esse ex haero importunus nibh sit tego. Gemino pagus plaga quidne. Dolor esca ratis tamen ullamcorper. Erat lobortis loquor volutpat. Abico abigo facilisi gilvus jumentum minim modo patria ratis veniam. Adipiscing commodo dolus enim erat et huic persto qui usitas. Comis conventio erat gravis iustum pecus valde. Abdo aliquip veniam. Aliquam commodo consequat nobis sagaciter suscipere. Esca euismod exerci facilisis iaceo paulatim quadrum sino zelus. Antehabeo aptent incassum molior persto premo. Abdo amet eligo fere humo ille nutus pneum. Loquor proprius venio. Abbas consectetuer diam mauris nulla pala torqueo virtus. Consequat ibidem luptatum populus quidne quis suscipere. Decet iaceo molior tego verto vicis. Acsi dolore ludus magna singularis ymo. Appellatio mos neo turpis. Antehabeo occuro pala persto torqueo. Eros ex exerci ludus ulciscor. Accumsan euismod lenis pala premo saluto ut. Aliquip amet camur eros metuo roto si ullamcorper valde. Autem distineo euismod hendrerit iriure metuo nobis sudo. Cui ex in pneum probo quae refero vero. Augue oppeto sudo ut. Autem elit ideo illum nunc olim. Acsi cui mauris praesent. Blandit euismod oppeto ullamcorper. Dignissim imputo quidem tamen te ymo. Camur damnum gemino nutus pecus praemitto virtus. Consectetuer euismod hos os pertineo virtus. Caecus decet elit gilvus mauris modo persto turpis valetudo."</w:t>
             </w:r>
             <w:r>
               <w:rPr>
@@ -16994,6 +16950,14 @@
       </w:pPr>
       <w:r>
         <w:lastRenderedPageBreak/>
+        <w:t>Favorite</w:t>
+      </w:r>
+    </w:p>
+    <w:p>
+      <w:pPr>
+        <w:pStyle w:val="Heading4"/>
+      </w:pPr>
+      <w:r>
         <w:t>Get Favorite Products</w:t>
       </w:r>
     </w:p>
@@ -18175,7 +18139,7 @@
                 <w:szCs w:val="18"/>
                 <w:lang w:val="en-US"/>
               </w:rPr>
-              <w:t>"Adipiscing conventio ea nimis quidne si suscipit te. Brevitas commodo consequat cui patria. Ad diam iaceo inhibeo lenis quae qui sudo veniam vulpes. Fere magna ratis uxor. Brevitas haero importunus laoreet usitas. Genitus minim obruo. Adipiscing aliquam comis consequat huic immitto jugis nimis refero te. Amet pagus quibus. At distineo hendrerit illum nimis probo quae. Appellatio comis dolore letalis lobortis nimis nisl. Facilisis interdico typicus. Aliquam caecus elit feugiat gilvus modo molior pertineo tation turpis. Augue camur causa eros fere importunus lucidus turpis ulciscor. Jus nutus turpis. Dolus iaceo iusto nostrud quidne saepius sed. Abdo eligo facilisis persto quia ratis vicis. Modo nostrud olim. Elit pala similis velit. Cogo consectetuer humo roto suscipere ut. Jugis jumentum lobortis secundum vero. Accumsan autem diam iriure proprius suscipere torqueo valde vindico. Abdo feugiat nobis pneum populus</w:t>
+              <w:t>"Adipiscing conventio ea nimis quidne si suscipit te. Brevitas commodo consequat cui patria. Ad diam iaceo inhibeo lenis quae qui sudo veniam vulpes. Fere magna ratis uxor. Brevitas haero importunus laoreet usitas. Genitus minim obruo. Adipiscing aliquam comis consequat huic immitto jugis nimis refero te. Amet pagus quibus. At distineo hendrerit illum nimis probo quae. Appellatio comis dolore letalis lobortis nimis nisl. Facilisis interdico typicus. Aliquam caecus elit feugiat gilvus modo molior pertineo tation turpis. Augue camur causa eros fere importunus lucidus turpis ulciscor. Jus nutus turpis. Dolus iaceo iusto nostrud quidne saepius sed. Abdo eligo facilisis persto quia ratis vicis. Modo nostrud olim. Elit pala similis velit. Cogo consectetuer humo roto suscipere ut. Jugis jumentum lobor</w:t>
             </w:r>
             <w:r>
               <w:rPr>
@@ -18186,7 +18150,7 @@
                 <w:lang w:val="en-US"/>
               </w:rPr>
               <w:lastRenderedPageBreak/>
-              <w:t> vereor. Enim et iustum letalis luptatum mauris occuro pala roto. Abluo consequat enim euismod gravis iustum luptatum patria scisco. Abdo capto laoreet magna nimis nunc oppeto velit voco. Autem consequat duis ea esca interdico qui tego. Aptent distineo eu lobortis ludus pecus quis turpis uxor. At eum hendrerit incassum nisl paulatim qui suscipit veniam. Importunus imputo jugis lenis luptatum plaga suscipit. Augue eum suscipere. Abbas populus probo quae similis volutpat. Conventio decet gravis lenis loquor nisl persto quadrum. Abigo cogo eligo lenis turpis usitas. Aliquam diam natu te typicus ut voco. Accumsan camur virtus. Ad commoveo distineo enim haero immitto macto olim paratus tego. Dolore importunus minim persto qui quidem saluto sit suscipere virtus. Accumsan esse hos loquor lucidus meus nulla sagaciter sudo. Accumsan eum ex gemino letalis nobis verto. Facilisi lucidus suscipere. Abigo appellatio feugiat iusto natu. Enim modo qui. Ad huic iustum lenis natu probo tation. Camur commodo esse ex haero importunus nibh sit tego. Gemino pagus plaga quidne. Dolor esca ratis tamen ullamcorper. Erat lobortis loquor volutpat. Abico abigo facilisi gilvus jumentum minim modo patria ratis veniam. Adipiscing commodo dolus enim erat et huic persto qui usitas. Comis conventio erat gravis iustum pecus valde. Abdo aliquip veniam. Aliquam commodo consequat nobis sagaciter suscipere. Esca euismod exerci facilisis iaceo paulatim quadrum sino zelus. Antehabeo aptent incassum molior persto premo. Abdo amet eligo fere humo ille nutus pneum. Loquor proprius venio. Abbas consectetuer diam mauris nulla pala torqueo virtus. Consequat ibidem luptatum populus quidne quis suscipere. Decet iaceo molior tego verto vicis. Acsi dolore ludus magna singularis ymo. Appellatio mos neo turpis. Antehabeo occuro pala persto torqueo. Eros ex exerci ludus ulciscor. Accumsan euismod lenis pala premo saluto ut. Aliquip amet camur eros metuo roto si ullamcorper valde. Autem distineo euismod hendrerit iriure metuo nobis sudo. Cui ex in pneum probo quae refero vero. Augue oppeto sudo ut. Autem elit ideo illum nunc olim. Acsi cui mauris praesent. Blandit euismod oppeto ullamcorper. Dignissim imputo quidem tamen te ymo. Camur damnum gemino nutus pecus praemitto virtus. Consectetuer euismod hos os pertineo virtus. Caecus decet elit gilvus mauris modo persto turpis valetudo."</w:t>
+              <w:t>tis secundum vero. Accumsan autem diam iriure proprius suscipere torqueo valde vindico. Abdo feugiat nobis pneum populus vereor. Enim et iustum letalis luptatum mauris occuro pala roto. Abluo consequat enim euismod gravis iustum luptatum patria scisco. Abdo capto laoreet magna nimis nunc oppeto velit voco. Autem consequat duis ea esca interdico qui tego. Aptent distineo eu lobortis ludus pecus quis turpis uxor. At eum hendrerit incassum nisl paulatim qui suscipit veniam. Importunus imputo jugis lenis luptatum plaga suscipit. Augue eum suscipere. Abbas populus probo quae similis volutpat. Conventio decet gravis lenis loquor nisl persto quadrum. Abigo cogo eligo lenis turpis usitas. Aliquam diam natu te typicus ut voco. Accumsan camur virtus. Ad commoveo distineo enim haero immitto macto olim paratus tego. Dolore importunus minim persto qui quidem saluto sit suscipere virtus. Accumsan esse hos loquor lucidus meus nulla sagaciter sudo. Accumsan eum ex gemino letalis nobis verto. Facilisi lucidus suscipere. Abigo appellatio feugiat iusto natu. Enim modo qui. Ad huic iustum lenis natu probo tation. Camur commodo esse ex haero importunus nibh sit tego. Gemino pagus plaga quidne. Dolor esca ratis tamen ullamcorper. Erat lobortis loquor volutpat. Abico abigo facilisi gilvus jumentum minim modo patria ratis veniam. Adipiscing commodo dolus enim erat et huic persto qui usitas. Comis conventio erat gravis iustum pecus valde. Abdo aliquip veniam. Aliquam commodo consequat nobis sagaciter suscipere. Esca euismod exerci facilisis iaceo paulatim quadrum sino zelus. Antehabeo aptent incassum molior persto premo. Abdo amet eligo fere humo ille nutus pneum. Loquor proprius venio. Abbas consectetuer diam mauris nulla pala torqueo virtus. Consequat ibidem luptatum populus quidne quis suscipere. Decet iaceo molior tego verto vicis. Acsi dolore ludus magna singularis ymo. Appellatio mos neo turpis. Antehabeo occuro pala persto torqueo. Eros ex exerci ludus ulciscor. Accumsan euismod lenis pala premo saluto ut. Aliquip amet camur eros metuo roto si ullamcorper valde. Autem distineo euismod hendrerit iriure metuo nobis sudo. Cui ex in pneum probo quae refero vero. Augue oppeto sudo ut. Autem elit ideo illum nunc olim. Acsi cui mauris praesent. Blandit euismod oppeto ullamcorper. Dignissim imputo quidem tamen te ymo. Camur damnum gemino nutus pecus praemitto virtus. Consectetuer euismod hos os pertineo virtus. Caecus decet elit gilvus mauris modo persto turpis valetudo."</w:t>
             </w:r>
             <w:r>
               <w:rPr>
@@ -18572,6 +18536,7 @@
                 <w:szCs w:val="18"/>
                 <w:lang w:val="en-US"/>
               </w:rPr>
+              <w:lastRenderedPageBreak/>
               <w:t>        {</w:t>
             </w:r>
           </w:p>
@@ -18680,7 +18645,1180 @@
                 <w:szCs w:val="18"/>
                 <w:lang w:val="en-US"/>
               </w:rPr>
+              <w:t>            </w:t>
+            </w:r>
+            <w:r>
+              <w:rPr>
+                <w:rFonts w:ascii="Courier New" w:eastAsia="Times New Roman" w:hAnsi="Courier New" w:cs="Courier New"/>
+                <w:color w:val="A31515"/>
+                <w:sz w:val="18"/>
+                <w:szCs w:val="18"/>
+                <w:lang w:val="en-US"/>
+              </w:rPr>
+              <w:t>"</w:t>
+            </w:r>
+            <w:proofErr w:type="spellStart"/>
+            <w:r>
+              <w:rPr>
+                <w:rFonts w:ascii="Courier New" w:eastAsia="Times New Roman" w:hAnsi="Courier New" w:cs="Courier New"/>
+                <w:color w:val="A31515"/>
+                <w:sz w:val="18"/>
+                <w:szCs w:val="18"/>
+                <w:lang w:val="en-US"/>
+              </w:rPr>
+              <w:t>product_quantity</w:t>
+            </w:r>
+            <w:proofErr w:type="spellEnd"/>
+            <w:r>
+              <w:rPr>
+                <w:rFonts w:ascii="Courier New" w:eastAsia="Times New Roman" w:hAnsi="Courier New" w:cs="Courier New"/>
+                <w:color w:val="A31515"/>
+                <w:sz w:val="18"/>
+                <w:szCs w:val="18"/>
+                <w:lang w:val="en-US"/>
+              </w:rPr>
+              <w:t>"</w:t>
+            </w:r>
+            <w:r>
+              <w:rPr>
+                <w:rFonts w:ascii="Courier New" w:eastAsia="Times New Roman" w:hAnsi="Courier New" w:cs="Courier New"/>
+                <w:color w:val="000000"/>
+                <w:sz w:val="18"/>
+                <w:szCs w:val="18"/>
+                <w:lang w:val="en-US"/>
+              </w:rPr>
+              <w:t>: </w:t>
+            </w:r>
+            <w:r>
+              <w:rPr>
+                <w:rFonts w:ascii="Courier New" w:eastAsia="Times New Roman" w:hAnsi="Courier New" w:cs="Courier New"/>
+                <w:color w:val="0451A5"/>
+                <w:sz w:val="18"/>
+                <w:szCs w:val="18"/>
+                <w:lang w:val="en-US"/>
+              </w:rPr>
+              <w:t>""</w:t>
+            </w:r>
+            <w:r>
+              <w:rPr>
+                <w:rFonts w:ascii="Courier New" w:eastAsia="Times New Roman" w:hAnsi="Courier New" w:cs="Courier New"/>
+                <w:color w:val="000000"/>
+                <w:sz w:val="18"/>
+                <w:szCs w:val="18"/>
+                <w:lang w:val="en-US"/>
+              </w:rPr>
+              <w:t>,</w:t>
+            </w:r>
+          </w:p>
+          <w:p>
+            <w:pPr>
+              <w:shd w:val="clear" w:color="auto" w:fill="FFFFFE"/>
+              <w:spacing w:line="270" w:lineRule="atLeast"/>
+              <w:rPr>
+                <w:rFonts w:ascii="Courier New" w:eastAsia="Times New Roman" w:hAnsi="Courier New" w:cs="Courier New"/>
+                <w:color w:val="000000"/>
+                <w:sz w:val="18"/>
+                <w:szCs w:val="18"/>
+                <w:lang w:val="en-US"/>
+              </w:rPr>
+            </w:pPr>
+            <w:r>
+              <w:rPr>
+                <w:rFonts w:ascii="Courier New" w:eastAsia="Times New Roman" w:hAnsi="Courier New" w:cs="Courier New"/>
+                <w:color w:val="000000"/>
+                <w:sz w:val="18"/>
+                <w:szCs w:val="18"/>
+                <w:lang w:val="en-US"/>
+              </w:rPr>
+              <w:t>            </w:t>
+            </w:r>
+            <w:r>
+              <w:rPr>
+                <w:rFonts w:ascii="Courier New" w:eastAsia="Times New Roman" w:hAnsi="Courier New" w:cs="Courier New"/>
+                <w:color w:val="A31515"/>
+                <w:sz w:val="18"/>
+                <w:szCs w:val="18"/>
+                <w:lang w:val="en-US"/>
+              </w:rPr>
+              <w:t>"</w:t>
+            </w:r>
+            <w:proofErr w:type="spellStart"/>
+            <w:r>
+              <w:rPr>
+                <w:rFonts w:ascii="Courier New" w:eastAsia="Times New Roman" w:hAnsi="Courier New" w:cs="Courier New"/>
+                <w:color w:val="A31515"/>
+                <w:sz w:val="18"/>
+                <w:szCs w:val="18"/>
+                <w:lang w:val="en-US"/>
+              </w:rPr>
+              <w:t>product_label</w:t>
+            </w:r>
+            <w:proofErr w:type="spellEnd"/>
+            <w:r>
+              <w:rPr>
+                <w:rFonts w:ascii="Courier New" w:eastAsia="Times New Roman" w:hAnsi="Courier New" w:cs="Courier New"/>
+                <w:color w:val="A31515"/>
+                <w:sz w:val="18"/>
+                <w:szCs w:val="18"/>
+                <w:lang w:val="en-US"/>
+              </w:rPr>
+              <w:t>"</w:t>
+            </w:r>
+            <w:r>
+              <w:rPr>
+                <w:rFonts w:ascii="Courier New" w:eastAsia="Times New Roman" w:hAnsi="Courier New" w:cs="Courier New"/>
+                <w:color w:val="000000"/>
+                <w:sz w:val="18"/>
+                <w:szCs w:val="18"/>
+                <w:lang w:val="en-US"/>
+              </w:rPr>
+              <w:t>: </w:t>
+            </w:r>
+            <w:r>
+              <w:rPr>
+                <w:rFonts w:ascii="Courier New" w:eastAsia="Times New Roman" w:hAnsi="Courier New" w:cs="Courier New"/>
+                <w:color w:val="0451A5"/>
+                <w:sz w:val="18"/>
+                <w:szCs w:val="18"/>
+                <w:lang w:val="en-US"/>
+              </w:rPr>
+              <w:t>"</w:t>
+            </w:r>
+            <w:proofErr w:type="spellStart"/>
+            <w:r>
+              <w:rPr>
+                <w:rFonts w:ascii="Courier New" w:eastAsia="Times New Roman" w:hAnsi="Courier New" w:cs="Courier New"/>
+                <w:color w:val="0451A5"/>
+                <w:sz w:val="18"/>
+                <w:szCs w:val="18"/>
+                <w:lang w:val="en-US"/>
+              </w:rPr>
+              <w:t>Melior</w:t>
+            </w:r>
+            <w:proofErr w:type="spellEnd"/>
+            <w:r>
+              <w:rPr>
+                <w:rFonts w:ascii="Courier New" w:eastAsia="Times New Roman" w:hAnsi="Courier New" w:cs="Courier New"/>
+                <w:color w:val="0451A5"/>
+                <w:sz w:val="18"/>
+                <w:szCs w:val="18"/>
+                <w:lang w:val="en-US"/>
+              </w:rPr>
+              <w:t> </w:t>
+            </w:r>
+            <w:proofErr w:type="spellStart"/>
+            <w:r>
+              <w:rPr>
+                <w:rFonts w:ascii="Courier New" w:eastAsia="Times New Roman" w:hAnsi="Courier New" w:cs="Courier New"/>
+                <w:color w:val="0451A5"/>
+                <w:sz w:val="18"/>
+                <w:szCs w:val="18"/>
+                <w:lang w:val="en-US"/>
+              </w:rPr>
+              <w:t>Persto</w:t>
+            </w:r>
+            <w:proofErr w:type="spellEnd"/>
+            <w:r>
+              <w:rPr>
+                <w:rFonts w:ascii="Courier New" w:eastAsia="Times New Roman" w:hAnsi="Courier New" w:cs="Courier New"/>
+                <w:color w:val="0451A5"/>
+                <w:sz w:val="18"/>
+                <w:szCs w:val="18"/>
+                <w:lang w:val="en-US"/>
+              </w:rPr>
+              <w:t> </w:t>
+            </w:r>
+            <w:proofErr w:type="spellStart"/>
+            <w:r>
+              <w:rPr>
+                <w:rFonts w:ascii="Courier New" w:eastAsia="Times New Roman" w:hAnsi="Courier New" w:cs="Courier New"/>
+                <w:color w:val="0451A5"/>
+                <w:sz w:val="18"/>
+                <w:szCs w:val="18"/>
+                <w:lang w:val="en-US"/>
+              </w:rPr>
+              <w:t>Sagaciter</w:t>
+            </w:r>
+            <w:proofErr w:type="spellEnd"/>
+            <w:r>
+              <w:rPr>
+                <w:rFonts w:ascii="Courier New" w:eastAsia="Times New Roman" w:hAnsi="Courier New" w:cs="Courier New"/>
+                <w:color w:val="0451A5"/>
+                <w:sz w:val="18"/>
+                <w:szCs w:val="18"/>
+                <w:lang w:val="en-US"/>
+              </w:rPr>
+              <w:t>"</w:t>
+            </w:r>
+            <w:r>
+              <w:rPr>
+                <w:rFonts w:ascii="Courier New" w:eastAsia="Times New Roman" w:hAnsi="Courier New" w:cs="Courier New"/>
+                <w:color w:val="000000"/>
+                <w:sz w:val="18"/>
+                <w:szCs w:val="18"/>
+                <w:lang w:val="en-US"/>
+              </w:rPr>
+              <w:t>,</w:t>
+            </w:r>
+          </w:p>
+          <w:p>
+            <w:pPr>
+              <w:shd w:val="clear" w:color="auto" w:fill="FFFFFE"/>
+              <w:spacing w:line="270" w:lineRule="atLeast"/>
+              <w:rPr>
+                <w:rFonts w:ascii="Courier New" w:eastAsia="Times New Roman" w:hAnsi="Courier New" w:cs="Courier New"/>
+                <w:color w:val="000000"/>
+                <w:sz w:val="18"/>
+                <w:szCs w:val="18"/>
+                <w:lang w:val="en-US"/>
+              </w:rPr>
+            </w:pPr>
+            <w:r>
+              <w:rPr>
+                <w:rFonts w:ascii="Courier New" w:eastAsia="Times New Roman" w:hAnsi="Courier New" w:cs="Courier New"/>
+                <w:color w:val="000000"/>
+                <w:sz w:val="18"/>
+                <w:szCs w:val="18"/>
+                <w:lang w:val="en-US"/>
+              </w:rPr>
+              <w:t>            </w:t>
+            </w:r>
+            <w:r>
+              <w:rPr>
+                <w:rFonts w:ascii="Courier New" w:eastAsia="Times New Roman" w:hAnsi="Courier New" w:cs="Courier New"/>
+                <w:color w:val="A31515"/>
+                <w:sz w:val="18"/>
+                <w:szCs w:val="18"/>
+                <w:lang w:val="en-US"/>
+              </w:rPr>
+              <w:t>"product_media"</w:t>
+            </w:r>
+            <w:r>
+              <w:rPr>
+                <w:rFonts w:ascii="Courier New" w:eastAsia="Times New Roman" w:hAnsi="Courier New" w:cs="Courier New"/>
+                <w:color w:val="000000"/>
+                <w:sz w:val="18"/>
+                <w:szCs w:val="18"/>
+                <w:lang w:val="en-US"/>
+              </w:rPr>
+              <w:t>: </w:t>
+            </w:r>
+            <w:r>
+              <w:rPr>
+                <w:rFonts w:ascii="Courier New" w:eastAsia="Times New Roman" w:hAnsi="Courier New" w:cs="Courier New"/>
+                <w:color w:val="0451A5"/>
+                <w:sz w:val="18"/>
+                <w:szCs w:val="18"/>
+                <w:lang w:val="en-US"/>
+              </w:rPr>
+              <w:t>"https://picsum.photos/200/300.jpg, https://picsum.photos/200/300.jpg, https://picsum.photos/200/300.jpg, https://picsum.photos/200/300.jpg, https://picsum.photos/200/300.jpg"</w:t>
+            </w:r>
+            <w:r>
+              <w:rPr>
+                <w:rFonts w:ascii="Courier New" w:eastAsia="Times New Roman" w:hAnsi="Courier New" w:cs="Courier New"/>
+                <w:color w:val="000000"/>
+                <w:sz w:val="18"/>
+                <w:szCs w:val="18"/>
+                <w:lang w:val="en-US"/>
+              </w:rPr>
+              <w:t>,</w:t>
+            </w:r>
+          </w:p>
+          <w:p>
+            <w:pPr>
+              <w:shd w:val="clear" w:color="auto" w:fill="FFFFFE"/>
+              <w:spacing w:line="270" w:lineRule="atLeast"/>
+              <w:rPr>
+                <w:rFonts w:ascii="Courier New" w:eastAsia="Times New Roman" w:hAnsi="Courier New" w:cs="Courier New"/>
+                <w:color w:val="000000"/>
+                <w:sz w:val="18"/>
+                <w:szCs w:val="18"/>
+                <w:lang w:val="en-US"/>
+              </w:rPr>
+            </w:pPr>
+            <w:r>
+              <w:rPr>
+                <w:rFonts w:ascii="Courier New" w:eastAsia="Times New Roman" w:hAnsi="Courier New" w:cs="Courier New"/>
+                <w:color w:val="000000"/>
+                <w:sz w:val="18"/>
+                <w:szCs w:val="18"/>
+                <w:lang w:val="en-US"/>
+              </w:rPr>
+              <w:t>            </w:t>
+            </w:r>
+            <w:r>
+              <w:rPr>
+                <w:rFonts w:ascii="Courier New" w:eastAsia="Times New Roman" w:hAnsi="Courier New" w:cs="Courier New"/>
+                <w:color w:val="A31515"/>
+                <w:sz w:val="18"/>
+                <w:szCs w:val="18"/>
+                <w:lang w:val="en-US"/>
+              </w:rPr>
+              <w:t>"product_description"</w:t>
+            </w:r>
+            <w:r>
+              <w:rPr>
+                <w:rFonts w:ascii="Courier New" w:eastAsia="Times New Roman" w:hAnsi="Courier New" w:cs="Courier New"/>
+                <w:color w:val="000000"/>
+                <w:sz w:val="18"/>
+                <w:szCs w:val="18"/>
+                <w:lang w:val="en-US"/>
+              </w:rPr>
+              <w:t>: </w:t>
+            </w:r>
+            <w:r>
+              <w:rPr>
+                <w:rFonts w:ascii="Courier New" w:eastAsia="Times New Roman" w:hAnsi="Courier New" w:cs="Courier New"/>
+                <w:color w:val="0451A5"/>
+                <w:sz w:val="18"/>
+                <w:szCs w:val="18"/>
+                <w:lang w:val="en-US"/>
+              </w:rPr>
+              <w:t>"&lt;p&gt;Eligo illum jus laoreet suscipit. Interdico odio pertineo sino typicus veniam. Appellatio aptent defui quae sagaciter. Brevitas et immitto nunc quae saluto tation vel voco. Abbas aptent esca lobortis macto suscipere. Abigo abluo acsi consectetuer eum modo sudo. Abico eligo jus lucidus nobis premo probo qui similis sino. Abluo aliquam importunus metuo oppeto refoveo roto valde volutpat. Conventio ex gilvus suscipere. Abbas abluo adipiscing consectetuer dolus genitus imputo luctus nimis sagaciter. Ea esse feugiat gemino luctus nisl sed si uxor. Accumsan paratus refoveo. Camur iustum jumentum patria pneum quibus tamen torqueo venio </w:t>
+            </w:r>
+            <w:proofErr w:type="gramStart"/>
+            <w:r>
+              <w:rPr>
+                <w:rFonts w:ascii="Courier New" w:eastAsia="Times New Roman" w:hAnsi="Courier New" w:cs="Courier New"/>
+                <w:color w:val="0451A5"/>
+                <w:sz w:val="18"/>
+                <w:szCs w:val="18"/>
+                <w:lang w:val="en-US"/>
+              </w:rPr>
+              <w:t>volutpat.&lt;</w:t>
+            </w:r>
+            <w:proofErr w:type="gramEnd"/>
+            <w:r>
+              <w:rPr>
+                <w:rFonts w:ascii="Courier New" w:eastAsia="Times New Roman" w:hAnsi="Courier New" w:cs="Courier New"/>
+                <w:color w:val="0451A5"/>
+                <w:sz w:val="18"/>
+                <w:szCs w:val="18"/>
+                <w:lang w:val="en-US"/>
+              </w:rPr>
+              <w:t>/p&gt;\n"</w:t>
+            </w:r>
+            <w:r>
+              <w:rPr>
+                <w:rFonts w:ascii="Courier New" w:eastAsia="Times New Roman" w:hAnsi="Courier New" w:cs="Courier New"/>
+                <w:color w:val="000000"/>
+                <w:sz w:val="18"/>
+                <w:szCs w:val="18"/>
+                <w:lang w:val="en-US"/>
+              </w:rPr>
+              <w:t>,</w:t>
+            </w:r>
+          </w:p>
+          <w:p>
+            <w:pPr>
+              <w:shd w:val="clear" w:color="auto" w:fill="FFFFFE"/>
+              <w:spacing w:line="270" w:lineRule="atLeast"/>
+              <w:rPr>
+                <w:rFonts w:ascii="Courier New" w:eastAsia="Times New Roman" w:hAnsi="Courier New" w:cs="Courier New"/>
+                <w:color w:val="000000"/>
+                <w:sz w:val="18"/>
+                <w:szCs w:val="18"/>
+                <w:lang w:val="en-US"/>
+              </w:rPr>
+            </w:pPr>
+            <w:r>
+              <w:rPr>
+                <w:rFonts w:ascii="Courier New" w:eastAsia="Times New Roman" w:hAnsi="Courier New" w:cs="Courier New"/>
+                <w:color w:val="000000"/>
+                <w:sz w:val="18"/>
+                <w:szCs w:val="18"/>
+                <w:lang w:val="en-US"/>
+              </w:rPr>
+              <w:t>            </w:t>
+            </w:r>
+            <w:r>
+              <w:rPr>
+                <w:rFonts w:ascii="Courier New" w:eastAsia="Times New Roman" w:hAnsi="Courier New" w:cs="Courier New"/>
+                <w:color w:val="A31515"/>
+                <w:sz w:val="18"/>
+                <w:szCs w:val="18"/>
+                <w:lang w:val="en-US"/>
+              </w:rPr>
+              <w:t>"</w:t>
+            </w:r>
+            <w:proofErr w:type="spellStart"/>
+            <w:r>
+              <w:rPr>
+                <w:rFonts w:ascii="Courier New" w:eastAsia="Times New Roman" w:hAnsi="Courier New" w:cs="Courier New"/>
+                <w:color w:val="A31515"/>
+                <w:sz w:val="18"/>
+                <w:szCs w:val="18"/>
+                <w:lang w:val="en-US"/>
+              </w:rPr>
+              <w:t>product_discount</w:t>
+            </w:r>
+            <w:proofErr w:type="spellEnd"/>
+            <w:r>
+              <w:rPr>
+                <w:rFonts w:ascii="Courier New" w:eastAsia="Times New Roman" w:hAnsi="Courier New" w:cs="Courier New"/>
+                <w:color w:val="A31515"/>
+                <w:sz w:val="18"/>
+                <w:szCs w:val="18"/>
+                <w:lang w:val="en-US"/>
+              </w:rPr>
+              <w:t>"</w:t>
+            </w:r>
+            <w:r>
+              <w:rPr>
+                <w:rFonts w:ascii="Courier New" w:eastAsia="Times New Roman" w:hAnsi="Courier New" w:cs="Courier New"/>
+                <w:color w:val="000000"/>
+                <w:sz w:val="18"/>
+                <w:szCs w:val="18"/>
+                <w:lang w:val="en-US"/>
+              </w:rPr>
+              <w:t>: </w:t>
+            </w:r>
+            <w:r>
+              <w:rPr>
+                <w:rFonts w:ascii="Courier New" w:eastAsia="Times New Roman" w:hAnsi="Courier New" w:cs="Courier New"/>
+                <w:color w:val="0451A5"/>
+                <w:sz w:val="18"/>
+                <w:szCs w:val="18"/>
+                <w:lang w:val="en-US"/>
+              </w:rPr>
+              <w:t>"516915"</w:t>
+            </w:r>
+            <w:r>
+              <w:rPr>
+                <w:rFonts w:ascii="Courier New" w:eastAsia="Times New Roman" w:hAnsi="Courier New" w:cs="Courier New"/>
+                <w:color w:val="000000"/>
+                <w:sz w:val="18"/>
+                <w:szCs w:val="18"/>
+                <w:lang w:val="en-US"/>
+              </w:rPr>
+              <w:t>,</w:t>
+            </w:r>
+          </w:p>
+          <w:p>
+            <w:pPr>
+              <w:shd w:val="clear" w:color="auto" w:fill="FFFFFE"/>
+              <w:spacing w:line="270" w:lineRule="atLeast"/>
+              <w:rPr>
+                <w:rFonts w:ascii="Courier New" w:eastAsia="Times New Roman" w:hAnsi="Courier New" w:cs="Courier New"/>
+                <w:color w:val="000000"/>
+                <w:sz w:val="18"/>
+                <w:szCs w:val="18"/>
+                <w:lang w:val="en-US"/>
+              </w:rPr>
+            </w:pPr>
+            <w:r>
+              <w:rPr>
+                <w:rFonts w:ascii="Courier New" w:eastAsia="Times New Roman" w:hAnsi="Courier New" w:cs="Courier New"/>
+                <w:color w:val="000000"/>
+                <w:sz w:val="18"/>
+                <w:szCs w:val="18"/>
+                <w:lang w:val="en-US"/>
+              </w:rPr>
+              <w:t>            </w:t>
+            </w:r>
+            <w:r>
+              <w:rPr>
+                <w:rFonts w:ascii="Courier New" w:eastAsia="Times New Roman" w:hAnsi="Courier New" w:cs="Courier New"/>
+                <w:color w:val="A31515"/>
+                <w:sz w:val="18"/>
+                <w:szCs w:val="18"/>
+                <w:lang w:val="en-US"/>
+              </w:rPr>
+              <w:t>"</w:t>
+            </w:r>
+            <w:proofErr w:type="spellStart"/>
+            <w:r>
+              <w:rPr>
+                <w:rFonts w:ascii="Courier New" w:eastAsia="Times New Roman" w:hAnsi="Courier New" w:cs="Courier New"/>
+                <w:color w:val="A31515"/>
+                <w:sz w:val="18"/>
+                <w:szCs w:val="18"/>
+                <w:lang w:val="en-US"/>
+              </w:rPr>
+              <w:t>product_price</w:t>
+            </w:r>
+            <w:proofErr w:type="spellEnd"/>
+            <w:r>
+              <w:rPr>
+                <w:rFonts w:ascii="Courier New" w:eastAsia="Times New Roman" w:hAnsi="Courier New" w:cs="Courier New"/>
+                <w:color w:val="A31515"/>
+                <w:sz w:val="18"/>
+                <w:szCs w:val="18"/>
+                <w:lang w:val="en-US"/>
+              </w:rPr>
+              <w:t>"</w:t>
+            </w:r>
+            <w:r>
+              <w:rPr>
+                <w:rFonts w:ascii="Courier New" w:eastAsia="Times New Roman" w:hAnsi="Courier New" w:cs="Courier New"/>
+                <w:color w:val="000000"/>
+                <w:sz w:val="18"/>
+                <w:szCs w:val="18"/>
+                <w:lang w:val="en-US"/>
+              </w:rPr>
+              <w:t>: </w:t>
+            </w:r>
+            <w:r>
+              <w:rPr>
+                <w:rFonts w:ascii="Courier New" w:eastAsia="Times New Roman" w:hAnsi="Courier New" w:cs="Courier New"/>
+                <w:color w:val="0451A5"/>
+                <w:sz w:val="18"/>
+                <w:szCs w:val="18"/>
+                <w:lang w:val="en-US"/>
+              </w:rPr>
+              <w:t>"11737600"</w:t>
+            </w:r>
+            <w:r>
+              <w:rPr>
+                <w:rFonts w:ascii="Courier New" w:eastAsia="Times New Roman" w:hAnsi="Courier New" w:cs="Courier New"/>
+                <w:color w:val="000000"/>
+                <w:sz w:val="18"/>
+                <w:szCs w:val="18"/>
+                <w:lang w:val="en-US"/>
+              </w:rPr>
+              <w:t>,</w:t>
+            </w:r>
+          </w:p>
+          <w:p>
+            <w:pPr>
+              <w:shd w:val="clear" w:color="auto" w:fill="FFFFFE"/>
+              <w:spacing w:line="270" w:lineRule="atLeast"/>
+              <w:rPr>
+                <w:rFonts w:ascii="Courier New" w:eastAsia="Times New Roman" w:hAnsi="Courier New" w:cs="Courier New"/>
+                <w:color w:val="000000"/>
+                <w:sz w:val="18"/>
+                <w:szCs w:val="18"/>
+                <w:lang w:val="en-US"/>
+              </w:rPr>
+            </w:pPr>
+            <w:r>
+              <w:rPr>
+                <w:rFonts w:ascii="Courier New" w:eastAsia="Times New Roman" w:hAnsi="Courier New" w:cs="Courier New"/>
+                <w:color w:val="000000"/>
+                <w:sz w:val="18"/>
+                <w:szCs w:val="18"/>
+                <w:lang w:val="en-US"/>
+              </w:rPr>
+              <w:t>            </w:t>
+            </w:r>
+            <w:r>
+              <w:rPr>
+                <w:rFonts w:ascii="Courier New" w:eastAsia="Times New Roman" w:hAnsi="Courier New" w:cs="Courier New"/>
+                <w:color w:val="A31515"/>
+                <w:sz w:val="18"/>
+                <w:szCs w:val="18"/>
+                <w:lang w:val="en-US"/>
+              </w:rPr>
+              <w:t>"</w:t>
+            </w:r>
+            <w:proofErr w:type="spellStart"/>
+            <w:r>
+              <w:rPr>
+                <w:rFonts w:ascii="Courier New" w:eastAsia="Times New Roman" w:hAnsi="Courier New" w:cs="Courier New"/>
+                <w:color w:val="A31515"/>
+                <w:sz w:val="18"/>
+                <w:szCs w:val="18"/>
+                <w:lang w:val="en-US"/>
+              </w:rPr>
+              <w:t>product_hot</w:t>
+            </w:r>
+            <w:proofErr w:type="spellEnd"/>
+            <w:r>
+              <w:rPr>
+                <w:rFonts w:ascii="Courier New" w:eastAsia="Times New Roman" w:hAnsi="Courier New" w:cs="Courier New"/>
+                <w:color w:val="A31515"/>
+                <w:sz w:val="18"/>
+                <w:szCs w:val="18"/>
+                <w:lang w:val="en-US"/>
+              </w:rPr>
+              <w:t>"</w:t>
+            </w:r>
+            <w:r>
+              <w:rPr>
+                <w:rFonts w:ascii="Courier New" w:eastAsia="Times New Roman" w:hAnsi="Courier New" w:cs="Courier New"/>
+                <w:color w:val="000000"/>
+                <w:sz w:val="18"/>
+                <w:szCs w:val="18"/>
+                <w:lang w:val="en-US"/>
+              </w:rPr>
+              <w:t>: </w:t>
+            </w:r>
+            <w:r>
+              <w:rPr>
+                <w:rFonts w:ascii="Courier New" w:eastAsia="Times New Roman" w:hAnsi="Courier New" w:cs="Courier New"/>
+                <w:color w:val="0451A5"/>
+                <w:sz w:val="18"/>
+                <w:szCs w:val="18"/>
+                <w:lang w:val="en-US"/>
+              </w:rPr>
+              <w:t>"0"</w:t>
+            </w:r>
+            <w:r>
+              <w:rPr>
+                <w:rFonts w:ascii="Courier New" w:eastAsia="Times New Roman" w:hAnsi="Courier New" w:cs="Courier New"/>
+                <w:color w:val="000000"/>
+                <w:sz w:val="18"/>
+                <w:szCs w:val="18"/>
+                <w:lang w:val="en-US"/>
+              </w:rPr>
+              <w:t>,</w:t>
+            </w:r>
+          </w:p>
+          <w:p>
+            <w:pPr>
+              <w:shd w:val="clear" w:color="auto" w:fill="FFFFFE"/>
+              <w:spacing w:line="270" w:lineRule="atLeast"/>
+              <w:rPr>
+                <w:rFonts w:ascii="Courier New" w:eastAsia="Times New Roman" w:hAnsi="Courier New" w:cs="Courier New"/>
+                <w:color w:val="000000"/>
+                <w:sz w:val="18"/>
+                <w:szCs w:val="18"/>
+                <w:lang w:val="en-US"/>
+              </w:rPr>
+            </w:pPr>
+            <w:r>
+              <w:rPr>
+                <w:rFonts w:ascii="Courier New" w:eastAsia="Times New Roman" w:hAnsi="Courier New" w:cs="Courier New"/>
+                <w:color w:val="000000"/>
+                <w:sz w:val="18"/>
+                <w:szCs w:val="18"/>
+                <w:lang w:val="en-US"/>
+              </w:rPr>
+              <w:t>            </w:t>
+            </w:r>
+            <w:r>
+              <w:rPr>
+                <w:rFonts w:ascii="Courier New" w:eastAsia="Times New Roman" w:hAnsi="Courier New" w:cs="Courier New"/>
+                <w:color w:val="A31515"/>
+                <w:sz w:val="18"/>
+                <w:szCs w:val="18"/>
+                <w:lang w:val="en-US"/>
+              </w:rPr>
+              <w:t>"</w:t>
+            </w:r>
+            <w:proofErr w:type="spellStart"/>
+            <w:r>
+              <w:rPr>
+                <w:rFonts w:ascii="Courier New" w:eastAsia="Times New Roman" w:hAnsi="Courier New" w:cs="Courier New"/>
+                <w:color w:val="A31515"/>
+                <w:sz w:val="18"/>
+                <w:szCs w:val="18"/>
+                <w:lang w:val="en-US"/>
+              </w:rPr>
+              <w:t>product_type</w:t>
+            </w:r>
+            <w:proofErr w:type="spellEnd"/>
+            <w:r>
+              <w:rPr>
+                <w:rFonts w:ascii="Courier New" w:eastAsia="Times New Roman" w:hAnsi="Courier New" w:cs="Courier New"/>
+                <w:color w:val="A31515"/>
+                <w:sz w:val="18"/>
+                <w:szCs w:val="18"/>
+                <w:lang w:val="en-US"/>
+              </w:rPr>
+              <w:t>"</w:t>
+            </w:r>
+            <w:r>
+              <w:rPr>
+                <w:rFonts w:ascii="Courier New" w:eastAsia="Times New Roman" w:hAnsi="Courier New" w:cs="Courier New"/>
+                <w:color w:val="000000"/>
+                <w:sz w:val="18"/>
+                <w:szCs w:val="18"/>
+                <w:lang w:val="en-US"/>
+              </w:rPr>
+              <w:t>: </w:t>
+            </w:r>
+            <w:r>
+              <w:rPr>
+                <w:rFonts w:ascii="Courier New" w:eastAsia="Times New Roman" w:hAnsi="Courier New" w:cs="Courier New"/>
+                <w:color w:val="0451A5"/>
+                <w:sz w:val="18"/>
+                <w:szCs w:val="18"/>
+                <w:lang w:val="en-US"/>
+              </w:rPr>
+              <w:t>""</w:t>
+            </w:r>
+          </w:p>
+          <w:p>
+            <w:pPr>
+              <w:shd w:val="clear" w:color="auto" w:fill="FFFFFE"/>
+              <w:spacing w:line="270" w:lineRule="atLeast"/>
+              <w:rPr>
+                <w:rFonts w:ascii="Courier New" w:eastAsia="Times New Roman" w:hAnsi="Courier New" w:cs="Courier New"/>
+                <w:color w:val="000000"/>
+                <w:sz w:val="18"/>
+                <w:szCs w:val="18"/>
+                <w:lang w:val="en-US"/>
+              </w:rPr>
+            </w:pPr>
+            <w:r>
+              <w:rPr>
+                <w:rFonts w:ascii="Courier New" w:eastAsia="Times New Roman" w:hAnsi="Courier New" w:cs="Courier New"/>
+                <w:color w:val="000000"/>
+                <w:sz w:val="18"/>
+                <w:szCs w:val="18"/>
+                <w:lang w:val="en-US"/>
+              </w:rPr>
+              <w:t>        },</w:t>
+            </w:r>
+          </w:p>
+          <w:p>
+            <w:pPr>
+              <w:shd w:val="clear" w:color="auto" w:fill="FFFFFE"/>
+              <w:spacing w:line="270" w:lineRule="atLeast"/>
+              <w:rPr>
+                <w:rFonts w:ascii="Courier New" w:eastAsia="Times New Roman" w:hAnsi="Courier New" w:cs="Courier New"/>
+                <w:color w:val="000000"/>
+                <w:sz w:val="18"/>
+                <w:szCs w:val="18"/>
+                <w:lang w:val="en-US"/>
+              </w:rPr>
+            </w:pPr>
+            <w:r>
+              <w:rPr>
+                <w:rFonts w:ascii="Courier New" w:eastAsia="Times New Roman" w:hAnsi="Courier New" w:cs="Courier New"/>
+                <w:color w:val="000000"/>
+                <w:sz w:val="18"/>
+                <w:szCs w:val="18"/>
+                <w:lang w:val="en-US"/>
+              </w:rPr>
+              <w:t>        {</w:t>
+            </w:r>
+          </w:p>
+          <w:p>
+            <w:pPr>
+              <w:shd w:val="clear" w:color="auto" w:fill="FFFFFE"/>
+              <w:spacing w:line="270" w:lineRule="atLeast"/>
+              <w:rPr>
+                <w:rFonts w:ascii="Courier New" w:eastAsia="Times New Roman" w:hAnsi="Courier New" w:cs="Courier New"/>
+                <w:color w:val="000000"/>
+                <w:sz w:val="18"/>
+                <w:szCs w:val="18"/>
+                <w:lang w:val="en-US"/>
+              </w:rPr>
+            </w:pPr>
+            <w:r>
+              <w:rPr>
+                <w:rFonts w:ascii="Courier New" w:eastAsia="Times New Roman" w:hAnsi="Courier New" w:cs="Courier New"/>
+                <w:color w:val="000000"/>
+                <w:sz w:val="18"/>
+                <w:szCs w:val="18"/>
+                <w:lang w:val="en-US"/>
+              </w:rPr>
+              <w:t>            </w:t>
+            </w:r>
+            <w:r>
+              <w:rPr>
+                <w:rFonts w:ascii="Courier New" w:eastAsia="Times New Roman" w:hAnsi="Courier New" w:cs="Courier New"/>
+                <w:color w:val="A31515"/>
+                <w:sz w:val="18"/>
+                <w:szCs w:val="18"/>
+                <w:lang w:val="en-US"/>
+              </w:rPr>
+              <w:t>"</w:t>
+            </w:r>
+            <w:proofErr w:type="spellStart"/>
+            <w:r>
+              <w:rPr>
+                <w:rFonts w:ascii="Courier New" w:eastAsia="Times New Roman" w:hAnsi="Courier New" w:cs="Courier New"/>
+                <w:color w:val="A31515"/>
+                <w:sz w:val="18"/>
+                <w:szCs w:val="18"/>
+                <w:lang w:val="en-US"/>
+              </w:rPr>
+              <w:t>product_id</w:t>
+            </w:r>
+            <w:proofErr w:type="spellEnd"/>
+            <w:r>
+              <w:rPr>
+                <w:rFonts w:ascii="Courier New" w:eastAsia="Times New Roman" w:hAnsi="Courier New" w:cs="Courier New"/>
+                <w:color w:val="A31515"/>
+                <w:sz w:val="18"/>
+                <w:szCs w:val="18"/>
+                <w:lang w:val="en-US"/>
+              </w:rPr>
+              <w:t>"</w:t>
+            </w:r>
+            <w:r>
+              <w:rPr>
+                <w:rFonts w:ascii="Courier New" w:eastAsia="Times New Roman" w:hAnsi="Courier New" w:cs="Courier New"/>
+                <w:color w:val="000000"/>
+                <w:sz w:val="18"/>
+                <w:szCs w:val="18"/>
+                <w:lang w:val="en-US"/>
+              </w:rPr>
+              <w:t>: </w:t>
+            </w:r>
+            <w:r>
+              <w:rPr>
+                <w:rFonts w:ascii="Courier New" w:eastAsia="Times New Roman" w:hAnsi="Courier New" w:cs="Courier New"/>
+                <w:color w:val="0451A5"/>
+                <w:sz w:val="18"/>
+                <w:szCs w:val="18"/>
+                <w:lang w:val="en-US"/>
+              </w:rPr>
+              <w:t>"1221"</w:t>
+            </w:r>
+            <w:r>
+              <w:rPr>
+                <w:rFonts w:ascii="Courier New" w:eastAsia="Times New Roman" w:hAnsi="Courier New" w:cs="Courier New"/>
+                <w:color w:val="000000"/>
+                <w:sz w:val="18"/>
+                <w:szCs w:val="18"/>
+                <w:lang w:val="en-US"/>
+              </w:rPr>
+              <w:t>,</w:t>
+            </w:r>
+          </w:p>
+          <w:p>
+            <w:pPr>
+              <w:shd w:val="clear" w:color="auto" w:fill="FFFFFE"/>
+              <w:spacing w:line="270" w:lineRule="atLeast"/>
+              <w:rPr>
+                <w:rFonts w:ascii="Courier New" w:eastAsia="Times New Roman" w:hAnsi="Courier New" w:cs="Courier New"/>
+                <w:color w:val="000000"/>
+                <w:sz w:val="18"/>
+                <w:szCs w:val="18"/>
+                <w:lang w:val="en-US"/>
+              </w:rPr>
+            </w:pPr>
+            <w:r>
+              <w:rPr>
+                <w:rFonts w:ascii="Courier New" w:eastAsia="Times New Roman" w:hAnsi="Courier New" w:cs="Courier New"/>
+                <w:color w:val="000000"/>
+                <w:sz w:val="18"/>
+                <w:szCs w:val="18"/>
+                <w:lang w:val="en-US"/>
+              </w:rPr>
+              <w:t>            </w:t>
+            </w:r>
+            <w:r>
+              <w:rPr>
+                <w:rFonts w:ascii="Courier New" w:eastAsia="Times New Roman" w:hAnsi="Courier New" w:cs="Courier New"/>
+                <w:color w:val="A31515"/>
+                <w:sz w:val="18"/>
+                <w:szCs w:val="18"/>
+                <w:lang w:val="en-US"/>
+              </w:rPr>
+              <w:t>"</w:t>
+            </w:r>
+            <w:proofErr w:type="spellStart"/>
+            <w:r>
+              <w:rPr>
+                <w:rFonts w:ascii="Courier New" w:eastAsia="Times New Roman" w:hAnsi="Courier New" w:cs="Courier New"/>
+                <w:color w:val="A31515"/>
+                <w:sz w:val="18"/>
+                <w:szCs w:val="18"/>
+                <w:lang w:val="en-US"/>
+              </w:rPr>
+              <w:t>product_quantity</w:t>
+            </w:r>
+            <w:proofErr w:type="spellEnd"/>
+            <w:r>
+              <w:rPr>
+                <w:rFonts w:ascii="Courier New" w:eastAsia="Times New Roman" w:hAnsi="Courier New" w:cs="Courier New"/>
+                <w:color w:val="A31515"/>
+                <w:sz w:val="18"/>
+                <w:szCs w:val="18"/>
+                <w:lang w:val="en-US"/>
+              </w:rPr>
+              <w:t>"</w:t>
+            </w:r>
+            <w:r>
+              <w:rPr>
+                <w:rFonts w:ascii="Courier New" w:eastAsia="Times New Roman" w:hAnsi="Courier New" w:cs="Courier New"/>
+                <w:color w:val="000000"/>
+                <w:sz w:val="18"/>
+                <w:szCs w:val="18"/>
+                <w:lang w:val="en-US"/>
+              </w:rPr>
+              <w:t>: </w:t>
+            </w:r>
+            <w:r>
+              <w:rPr>
+                <w:rFonts w:ascii="Courier New" w:eastAsia="Times New Roman" w:hAnsi="Courier New" w:cs="Courier New"/>
+                <w:color w:val="0451A5"/>
+                <w:sz w:val="18"/>
+                <w:szCs w:val="18"/>
+                <w:lang w:val="en-US"/>
+              </w:rPr>
+              <w:t>""</w:t>
+            </w:r>
+            <w:r>
+              <w:rPr>
+                <w:rFonts w:ascii="Courier New" w:eastAsia="Times New Roman" w:hAnsi="Courier New" w:cs="Courier New"/>
+                <w:color w:val="000000"/>
+                <w:sz w:val="18"/>
+                <w:szCs w:val="18"/>
+                <w:lang w:val="en-US"/>
+              </w:rPr>
+              <w:t>,</w:t>
+            </w:r>
+          </w:p>
+          <w:p>
+            <w:pPr>
+              <w:shd w:val="clear" w:color="auto" w:fill="FFFFFE"/>
+              <w:spacing w:line="270" w:lineRule="atLeast"/>
+              <w:rPr>
+                <w:rFonts w:ascii="Courier New" w:eastAsia="Times New Roman" w:hAnsi="Courier New" w:cs="Courier New"/>
+                <w:color w:val="000000"/>
+                <w:sz w:val="18"/>
+                <w:szCs w:val="18"/>
+                <w:lang w:val="en-US"/>
+              </w:rPr>
+            </w:pPr>
+            <w:r>
+              <w:rPr>
+                <w:rFonts w:ascii="Courier New" w:eastAsia="Times New Roman" w:hAnsi="Courier New" w:cs="Courier New"/>
+                <w:color w:val="000000"/>
+                <w:sz w:val="18"/>
+                <w:szCs w:val="18"/>
+                <w:lang w:val="en-US"/>
+              </w:rPr>
+              <w:t>            </w:t>
+            </w:r>
+            <w:r>
+              <w:rPr>
+                <w:rFonts w:ascii="Courier New" w:eastAsia="Times New Roman" w:hAnsi="Courier New" w:cs="Courier New"/>
+                <w:color w:val="A31515"/>
+                <w:sz w:val="18"/>
+                <w:szCs w:val="18"/>
+                <w:lang w:val="en-US"/>
+              </w:rPr>
+              <w:t>"</w:t>
+            </w:r>
+            <w:proofErr w:type="spellStart"/>
+            <w:r>
+              <w:rPr>
+                <w:rFonts w:ascii="Courier New" w:eastAsia="Times New Roman" w:hAnsi="Courier New" w:cs="Courier New"/>
+                <w:color w:val="A31515"/>
+                <w:sz w:val="18"/>
+                <w:szCs w:val="18"/>
+                <w:lang w:val="en-US"/>
+              </w:rPr>
+              <w:t>product_label</w:t>
+            </w:r>
+            <w:proofErr w:type="spellEnd"/>
+            <w:r>
+              <w:rPr>
+                <w:rFonts w:ascii="Courier New" w:eastAsia="Times New Roman" w:hAnsi="Courier New" w:cs="Courier New"/>
+                <w:color w:val="A31515"/>
+                <w:sz w:val="18"/>
+                <w:szCs w:val="18"/>
+                <w:lang w:val="en-US"/>
+              </w:rPr>
+              <w:t>"</w:t>
+            </w:r>
+            <w:r>
+              <w:rPr>
+                <w:rFonts w:ascii="Courier New" w:eastAsia="Times New Roman" w:hAnsi="Courier New" w:cs="Courier New"/>
+                <w:color w:val="000000"/>
+                <w:sz w:val="18"/>
+                <w:szCs w:val="18"/>
+                <w:lang w:val="en-US"/>
+              </w:rPr>
+              <w:t>: </w:t>
+            </w:r>
+            <w:r>
+              <w:rPr>
+                <w:rFonts w:ascii="Courier New" w:eastAsia="Times New Roman" w:hAnsi="Courier New" w:cs="Courier New"/>
+                <w:color w:val="0451A5"/>
+                <w:sz w:val="18"/>
+                <w:szCs w:val="18"/>
+                <w:lang w:val="en-US"/>
+              </w:rPr>
+              <w:t>"Lenis Pala"</w:t>
+            </w:r>
+            <w:r>
+              <w:rPr>
+                <w:rFonts w:ascii="Courier New" w:eastAsia="Times New Roman" w:hAnsi="Courier New" w:cs="Courier New"/>
+                <w:color w:val="000000"/>
+                <w:sz w:val="18"/>
+                <w:szCs w:val="18"/>
+                <w:lang w:val="en-US"/>
+              </w:rPr>
+              <w:t>,</w:t>
+            </w:r>
+          </w:p>
+          <w:p>
+            <w:pPr>
+              <w:shd w:val="clear" w:color="auto" w:fill="FFFFFE"/>
+              <w:spacing w:line="270" w:lineRule="atLeast"/>
+              <w:rPr>
+                <w:rFonts w:ascii="Courier New" w:eastAsia="Times New Roman" w:hAnsi="Courier New" w:cs="Courier New"/>
+                <w:color w:val="000000"/>
+                <w:sz w:val="18"/>
+                <w:szCs w:val="18"/>
+                <w:lang w:val="en-US"/>
+              </w:rPr>
+            </w:pPr>
+            <w:r>
+              <w:rPr>
+                <w:rFonts w:ascii="Courier New" w:eastAsia="Times New Roman" w:hAnsi="Courier New" w:cs="Courier New"/>
+                <w:color w:val="000000"/>
+                <w:sz w:val="18"/>
+                <w:szCs w:val="18"/>
+                <w:lang w:val="en-US"/>
+              </w:rPr>
+              <w:t>            </w:t>
+            </w:r>
+            <w:r>
+              <w:rPr>
+                <w:rFonts w:ascii="Courier New" w:eastAsia="Times New Roman" w:hAnsi="Courier New" w:cs="Courier New"/>
+                <w:color w:val="A31515"/>
+                <w:sz w:val="18"/>
+                <w:szCs w:val="18"/>
+                <w:lang w:val="en-US"/>
+              </w:rPr>
+              <w:t>"product_media"</w:t>
+            </w:r>
+            <w:r>
+              <w:rPr>
+                <w:rFonts w:ascii="Courier New" w:eastAsia="Times New Roman" w:hAnsi="Courier New" w:cs="Courier New"/>
+                <w:color w:val="000000"/>
+                <w:sz w:val="18"/>
+                <w:szCs w:val="18"/>
+                <w:lang w:val="en-US"/>
+              </w:rPr>
+              <w:t>: </w:t>
+            </w:r>
+            <w:r>
+              <w:rPr>
+                <w:rFonts w:ascii="Courier New" w:eastAsia="Times New Roman" w:hAnsi="Courier New" w:cs="Courier New"/>
+                <w:color w:val="0451A5"/>
+                <w:sz w:val="18"/>
+                <w:szCs w:val="18"/>
+                <w:lang w:val="en-US"/>
+              </w:rPr>
+              <w:t>"https://picsum.photos/200/300.jpg, https://picsum.photos/200/300.jpg, https://picsum.photos/200/300.jpg"</w:t>
+            </w:r>
+            <w:r>
+              <w:rPr>
+                <w:rFonts w:ascii="Courier New" w:eastAsia="Times New Roman" w:hAnsi="Courier New" w:cs="Courier New"/>
+                <w:color w:val="000000"/>
+                <w:sz w:val="18"/>
+                <w:szCs w:val="18"/>
+                <w:lang w:val="en-US"/>
+              </w:rPr>
+              <w:t>,</w:t>
+            </w:r>
+          </w:p>
+          <w:p>
+            <w:pPr>
+              <w:shd w:val="clear" w:color="auto" w:fill="FFFFFE"/>
+              <w:spacing w:line="270" w:lineRule="atLeast"/>
+              <w:rPr>
+                <w:rFonts w:ascii="Courier New" w:eastAsia="Times New Roman" w:hAnsi="Courier New" w:cs="Courier New"/>
+                <w:color w:val="000000"/>
+                <w:sz w:val="18"/>
+                <w:szCs w:val="18"/>
+                <w:lang w:val="en-US"/>
+              </w:rPr>
+            </w:pPr>
+            <w:r>
+              <w:rPr>
+                <w:rFonts w:ascii="Courier New" w:eastAsia="Times New Roman" w:hAnsi="Courier New" w:cs="Courier New"/>
+                <w:color w:val="000000"/>
+                <w:sz w:val="18"/>
+                <w:szCs w:val="18"/>
+                <w:lang w:val="en-US"/>
+              </w:rPr>
+              <w:t>            </w:t>
+            </w:r>
+            <w:r>
+              <w:rPr>
+                <w:rFonts w:ascii="Courier New" w:eastAsia="Times New Roman" w:hAnsi="Courier New" w:cs="Courier New"/>
+                <w:color w:val="A31515"/>
+                <w:sz w:val="18"/>
+                <w:szCs w:val="18"/>
+                <w:lang w:val="en-US"/>
+              </w:rPr>
+              <w:t>"product_description"</w:t>
+            </w:r>
+            <w:r>
+              <w:rPr>
+                <w:rFonts w:ascii="Courier New" w:eastAsia="Times New Roman" w:hAnsi="Courier New" w:cs="Courier New"/>
+                <w:color w:val="000000"/>
+                <w:sz w:val="18"/>
+                <w:szCs w:val="18"/>
+                <w:lang w:val="en-US"/>
+              </w:rPr>
+              <w:t>: </w:t>
+            </w:r>
+            <w:r>
+              <w:rPr>
+                <w:rFonts w:ascii="Courier New" w:eastAsia="Times New Roman" w:hAnsi="Courier New" w:cs="Courier New"/>
+                <w:color w:val="0451A5"/>
+                <w:sz w:val="18"/>
+                <w:szCs w:val="18"/>
+                <w:lang w:val="en-US"/>
+              </w:rPr>
+              <w:t>"&lt;p&gt;Camur ea obruo verto vulputate. Iriure quia sino tation. Dignissim eligo euismod ibidem letalis modo quidne tation. Autem causa commoveo duis facilisis lenis refoveo vulpes. Acsi causa cui metuo odio olim quadrum sit sudo veniam. Nimis paulatim praesent. Antehabeo genitus neque nunc. Dolor haero in iriure. Abico hendrerit ludus nulla refero tamen veniam. Abico abigo augue tego vel. Eu ibidem imputo os torqueo. Ad diam eligo exerci oppeto secundum similis suscipit. Camur esse interdico meus nutus odio sagaciter te utinam vindico. Aliquam cogo refoveo vindico vulputate. Et immitto iriure jus luptatum nunc singularis sino tum venio. Appellatio consequat fere iriure mauris nutus olim qui valetudo vindico. Abluo letalis modo vereor. Abico augue cogo jumentum occuro odio. Aliquam comis esca gilvus ille immitto venio. Gilvus inhibeo jugis probo. Enim euism</w:t>
+            </w:r>
+            <w:r>
+              <w:rPr>
+                <w:rFonts w:ascii="Courier New" w:eastAsia="Times New Roman" w:hAnsi="Courier New" w:cs="Courier New"/>
+                <w:color w:val="0451A5"/>
+                <w:sz w:val="18"/>
+                <w:szCs w:val="18"/>
+                <w:lang w:val="en-US"/>
+              </w:rPr>
               <w:lastRenderedPageBreak/>
+              <w:t>od lenis pertineo quidne saluto ymo. Camur dolus molior nostrud nutus quibus similis uxor ymo. Amet eum fere ibidem lenis utinam vindico. Brevitas esse magna metuo neque os praemitto utinam. Iaceo letalis loquor tation. Acsi antehabeo facilisis fere jugis ludus metuo vero. Appellatio at ex gravis ideo lucidus pertineo probo refoveo sino. Aliquam causa eligo et importunus mos pala pecus usitas. Aliquam brevitas camur defui quadrum vulpes. Bene caecus eu ille incassum lobortis lucidus nostrud nulla sagaciter. Eligo euismod nostrud olim similis ullamcorper validus verto. Molior quae ratis. Bene capto enim esse nisl. Gemino iriure nobis paratus persto quadrum sed. Ad amet augue caecus fere immitto ludus nimis obruo paulatim. Magna mos natu proprius. Distineo inhibeo oppeto pagus paulatim praemitto singularis ut validus zelus. Abico cui facilisis humo olim praesent proprius ratis. Iusto pala roto rusticus similis tamen ullamcorper. Commoveo conventio dolor quadrum quis tum venio. Aliquam ex metuo pecus vindico. Eros facilisis fere ideo imputo lobortis natu odio pala tation. Autem eligo nibh. Antehabeo facilisi luptatum nobis nulla pecus pneum sagaciter velit. Aliquip diam fere in mauris nutus pagus quadrum sit. Decet occuro vel. Capto eros facilisi jus lenis modo odio secundum valetudo. Abluo et melior quae refoveo velit. Abico causa feugiat huic ut utrum validus. Conventio duis haero iaceo. Blandit capto molior ratis. Os ulciscor voco. Eligo eros nobis vulputate. Decet imputo jumentum loquor natu paratus plaga saluto tamen voco. Abdo illum incassum iusto luptatum magna oppeto tamen tincidunt. Ad meus valde. Abico capto commodo defui lobortis turpis usitas vel volutpat vulpes. Abigo duis gemino incassum lucidus oppeto scisco sit tation valde. Inhibeo populus te. Abigo causa molior refero saepius similis. Caecus esca et. Adipiscing ea letalis premo. Antehabeo hos illum pecus qui te zelus. Ex gemino mos natu odio utrum vereor vulputate. Damnum diam eligo esse sagaciter usitas valetudo vulpes. Abluo ad blandit commoveo conventio macto sagaciter vel voco. Dolor ludus meus occuro qui quidem refoveo validus. Abico acsi eligo gravis humo importunus iriure olim similis. Consectetuer dolore haero immitto valde validus veniam. Eligo illum mauris nostrud. Aliquip eligo luptatum nobis nulla os plaga saepius vulputate. Consequat conventio gemino pala sagaciter. Elit nunc similis. Eum illum imputo te valde wisi. Bene camur consectetuer lenis neo occuro persto sudo typicus </w:t>
+            </w:r>
+            <w:proofErr w:type="gramStart"/>
+            <w:r>
+              <w:rPr>
+                <w:rFonts w:ascii="Courier New" w:eastAsia="Times New Roman" w:hAnsi="Courier New" w:cs="Courier New"/>
+                <w:color w:val="0451A5"/>
+                <w:sz w:val="18"/>
+                <w:szCs w:val="18"/>
+                <w:lang w:val="en-US"/>
+              </w:rPr>
+              <w:t>validus.&lt;</w:t>
+            </w:r>
+            <w:proofErr w:type="gramEnd"/>
+            <w:r>
+              <w:rPr>
+                <w:rFonts w:ascii="Courier New" w:eastAsia="Times New Roman" w:hAnsi="Courier New" w:cs="Courier New"/>
+                <w:color w:val="0451A5"/>
+                <w:sz w:val="18"/>
+                <w:szCs w:val="18"/>
+                <w:lang w:val="en-US"/>
+              </w:rPr>
+              <w:t>/p&gt;\n"</w:t>
+            </w:r>
+            <w:r>
+              <w:rPr>
+                <w:rFonts w:ascii="Courier New" w:eastAsia="Times New Roman" w:hAnsi="Courier New" w:cs="Courier New"/>
+                <w:color w:val="000000"/>
+                <w:sz w:val="18"/>
+                <w:szCs w:val="18"/>
+                <w:lang w:val="en-US"/>
+              </w:rPr>
+              <w:t>,</w:t>
+            </w:r>
+          </w:p>
+          <w:p>
+            <w:pPr>
+              <w:shd w:val="clear" w:color="auto" w:fill="FFFFFE"/>
+              <w:spacing w:line="270" w:lineRule="atLeast"/>
+              <w:rPr>
+                <w:rFonts w:ascii="Courier New" w:eastAsia="Times New Roman" w:hAnsi="Courier New" w:cs="Courier New"/>
+                <w:color w:val="000000"/>
+                <w:sz w:val="18"/>
+                <w:szCs w:val="18"/>
+                <w:lang w:val="en-US"/>
+              </w:rPr>
+            </w:pPr>
+            <w:r>
+              <w:rPr>
+                <w:rFonts w:ascii="Courier New" w:eastAsia="Times New Roman" w:hAnsi="Courier New" w:cs="Courier New"/>
+                <w:color w:val="000000"/>
+                <w:sz w:val="18"/>
+                <w:szCs w:val="18"/>
+                <w:lang w:val="en-US"/>
+              </w:rPr>
               <w:t>            </w:t>
             </w:r>
             <w:r>
@@ -18702,7 +19840,7 @@
                 <w:szCs w:val="18"/>
                 <w:lang w:val="en-US"/>
               </w:rPr>
-              <w:t>product_quantity</w:t>
+              <w:t>product_discount</w:t>
             </w:r>
             <w:proofErr w:type="spellEnd"/>
             <w:r>
@@ -18733,8 +19871,385 @@
                 <w:szCs w:val="18"/>
                 <w:lang w:val="en-US"/>
               </w:rPr>
+              <w:t>"596629"</w:t>
+            </w:r>
+            <w:r>
+              <w:rPr>
+                <w:rFonts w:ascii="Courier New" w:eastAsia="Times New Roman" w:hAnsi="Courier New" w:cs="Courier New"/>
+                <w:color w:val="000000"/>
+                <w:sz w:val="18"/>
+                <w:szCs w:val="18"/>
+                <w:lang w:val="en-US"/>
+              </w:rPr>
+              <w:t>,</w:t>
+            </w:r>
+          </w:p>
+          <w:p>
+            <w:pPr>
+              <w:shd w:val="clear" w:color="auto" w:fill="FFFFFE"/>
+              <w:spacing w:line="270" w:lineRule="atLeast"/>
+              <w:rPr>
+                <w:rFonts w:ascii="Courier New" w:eastAsia="Times New Roman" w:hAnsi="Courier New" w:cs="Courier New"/>
+                <w:color w:val="000000"/>
+                <w:sz w:val="18"/>
+                <w:szCs w:val="18"/>
+                <w:lang w:val="en-US"/>
+              </w:rPr>
+            </w:pPr>
+            <w:r>
+              <w:rPr>
+                <w:rFonts w:ascii="Courier New" w:eastAsia="Times New Roman" w:hAnsi="Courier New" w:cs="Courier New"/>
+                <w:color w:val="000000"/>
+                <w:sz w:val="18"/>
+                <w:szCs w:val="18"/>
+                <w:lang w:val="en-US"/>
+              </w:rPr>
+              <w:t>            </w:t>
+            </w:r>
+            <w:r>
+              <w:rPr>
+                <w:rFonts w:ascii="Courier New" w:eastAsia="Times New Roman" w:hAnsi="Courier New" w:cs="Courier New"/>
+                <w:color w:val="A31515"/>
+                <w:sz w:val="18"/>
+                <w:szCs w:val="18"/>
+                <w:lang w:val="en-US"/>
+              </w:rPr>
+              <w:t>"</w:t>
+            </w:r>
+            <w:proofErr w:type="spellStart"/>
+            <w:r>
+              <w:rPr>
+                <w:rFonts w:ascii="Courier New" w:eastAsia="Times New Roman" w:hAnsi="Courier New" w:cs="Courier New"/>
+                <w:color w:val="A31515"/>
+                <w:sz w:val="18"/>
+                <w:szCs w:val="18"/>
+                <w:lang w:val="en-US"/>
+              </w:rPr>
+              <w:t>product_price</w:t>
+            </w:r>
+            <w:proofErr w:type="spellEnd"/>
+            <w:r>
+              <w:rPr>
+                <w:rFonts w:ascii="Courier New" w:eastAsia="Times New Roman" w:hAnsi="Courier New" w:cs="Courier New"/>
+                <w:color w:val="A31515"/>
+                <w:sz w:val="18"/>
+                <w:szCs w:val="18"/>
+                <w:lang w:val="en-US"/>
+              </w:rPr>
+              <w:t>"</w:t>
+            </w:r>
+            <w:r>
+              <w:rPr>
+                <w:rFonts w:ascii="Courier New" w:eastAsia="Times New Roman" w:hAnsi="Courier New" w:cs="Courier New"/>
+                <w:color w:val="000000"/>
+                <w:sz w:val="18"/>
+                <w:szCs w:val="18"/>
+                <w:lang w:val="en-US"/>
+              </w:rPr>
+              <w:t>: </w:t>
+            </w:r>
+            <w:r>
+              <w:rPr>
+                <w:rFonts w:ascii="Courier New" w:eastAsia="Times New Roman" w:hAnsi="Courier New" w:cs="Courier New"/>
+                <w:color w:val="0451A5"/>
+                <w:sz w:val="18"/>
+                <w:szCs w:val="18"/>
+                <w:lang w:val="en-US"/>
+              </w:rPr>
+              <w:t>"21354100"</w:t>
+            </w:r>
+            <w:r>
+              <w:rPr>
+                <w:rFonts w:ascii="Courier New" w:eastAsia="Times New Roman" w:hAnsi="Courier New" w:cs="Courier New"/>
+                <w:color w:val="000000"/>
+                <w:sz w:val="18"/>
+                <w:szCs w:val="18"/>
+                <w:lang w:val="en-US"/>
+              </w:rPr>
+              <w:t>,</w:t>
+            </w:r>
+          </w:p>
+          <w:p>
+            <w:pPr>
+              <w:shd w:val="clear" w:color="auto" w:fill="FFFFFE"/>
+              <w:spacing w:line="270" w:lineRule="atLeast"/>
+              <w:rPr>
+                <w:rFonts w:ascii="Courier New" w:eastAsia="Times New Roman" w:hAnsi="Courier New" w:cs="Courier New"/>
+                <w:color w:val="000000"/>
+                <w:sz w:val="18"/>
+                <w:szCs w:val="18"/>
+                <w:lang w:val="en-US"/>
+              </w:rPr>
+            </w:pPr>
+            <w:r>
+              <w:rPr>
+                <w:rFonts w:ascii="Courier New" w:eastAsia="Times New Roman" w:hAnsi="Courier New" w:cs="Courier New"/>
+                <w:color w:val="000000"/>
+                <w:sz w:val="18"/>
+                <w:szCs w:val="18"/>
+                <w:lang w:val="en-US"/>
+              </w:rPr>
+              <w:t>            </w:t>
+            </w:r>
+            <w:r>
+              <w:rPr>
+                <w:rFonts w:ascii="Courier New" w:eastAsia="Times New Roman" w:hAnsi="Courier New" w:cs="Courier New"/>
+                <w:color w:val="A31515"/>
+                <w:sz w:val="18"/>
+                <w:szCs w:val="18"/>
+                <w:lang w:val="en-US"/>
+              </w:rPr>
+              <w:t>"</w:t>
+            </w:r>
+            <w:proofErr w:type="spellStart"/>
+            <w:r>
+              <w:rPr>
+                <w:rFonts w:ascii="Courier New" w:eastAsia="Times New Roman" w:hAnsi="Courier New" w:cs="Courier New"/>
+                <w:color w:val="A31515"/>
+                <w:sz w:val="18"/>
+                <w:szCs w:val="18"/>
+                <w:lang w:val="en-US"/>
+              </w:rPr>
+              <w:t>product_hot</w:t>
+            </w:r>
+            <w:proofErr w:type="spellEnd"/>
+            <w:r>
+              <w:rPr>
+                <w:rFonts w:ascii="Courier New" w:eastAsia="Times New Roman" w:hAnsi="Courier New" w:cs="Courier New"/>
+                <w:color w:val="A31515"/>
+                <w:sz w:val="18"/>
+                <w:szCs w:val="18"/>
+                <w:lang w:val="en-US"/>
+              </w:rPr>
+              <w:t>"</w:t>
+            </w:r>
+            <w:r>
+              <w:rPr>
+                <w:rFonts w:ascii="Courier New" w:eastAsia="Times New Roman" w:hAnsi="Courier New" w:cs="Courier New"/>
+                <w:color w:val="000000"/>
+                <w:sz w:val="18"/>
+                <w:szCs w:val="18"/>
+                <w:lang w:val="en-US"/>
+              </w:rPr>
+              <w:t>: </w:t>
+            </w:r>
+            <w:r>
+              <w:rPr>
+                <w:rFonts w:ascii="Courier New" w:eastAsia="Times New Roman" w:hAnsi="Courier New" w:cs="Courier New"/>
+                <w:color w:val="0451A5"/>
+                <w:sz w:val="18"/>
+                <w:szCs w:val="18"/>
+                <w:lang w:val="en-US"/>
+              </w:rPr>
+              <w:t>"0"</w:t>
+            </w:r>
+            <w:r>
+              <w:rPr>
+                <w:rFonts w:ascii="Courier New" w:eastAsia="Times New Roman" w:hAnsi="Courier New" w:cs="Courier New"/>
+                <w:color w:val="000000"/>
+                <w:sz w:val="18"/>
+                <w:szCs w:val="18"/>
+                <w:lang w:val="en-US"/>
+              </w:rPr>
+              <w:t>,</w:t>
+            </w:r>
+          </w:p>
+          <w:p>
+            <w:pPr>
+              <w:shd w:val="clear" w:color="auto" w:fill="FFFFFE"/>
+              <w:spacing w:line="270" w:lineRule="atLeast"/>
+              <w:rPr>
+                <w:rFonts w:ascii="Courier New" w:eastAsia="Times New Roman" w:hAnsi="Courier New" w:cs="Courier New"/>
+                <w:color w:val="000000"/>
+                <w:sz w:val="18"/>
+                <w:szCs w:val="18"/>
+                <w:lang w:val="en-US"/>
+              </w:rPr>
+            </w:pPr>
+            <w:r>
+              <w:rPr>
+                <w:rFonts w:ascii="Courier New" w:eastAsia="Times New Roman" w:hAnsi="Courier New" w:cs="Courier New"/>
+                <w:color w:val="000000"/>
+                <w:sz w:val="18"/>
+                <w:szCs w:val="18"/>
+                <w:lang w:val="en-US"/>
+              </w:rPr>
+              <w:t>            </w:t>
+            </w:r>
+            <w:r>
+              <w:rPr>
+                <w:rFonts w:ascii="Courier New" w:eastAsia="Times New Roman" w:hAnsi="Courier New" w:cs="Courier New"/>
+                <w:color w:val="A31515"/>
+                <w:sz w:val="18"/>
+                <w:szCs w:val="18"/>
+                <w:lang w:val="en-US"/>
+              </w:rPr>
+              <w:t>"</w:t>
+            </w:r>
+            <w:proofErr w:type="spellStart"/>
+            <w:r>
+              <w:rPr>
+                <w:rFonts w:ascii="Courier New" w:eastAsia="Times New Roman" w:hAnsi="Courier New" w:cs="Courier New"/>
+                <w:color w:val="A31515"/>
+                <w:sz w:val="18"/>
+                <w:szCs w:val="18"/>
+                <w:lang w:val="en-US"/>
+              </w:rPr>
+              <w:t>product_type</w:t>
+            </w:r>
+            <w:proofErr w:type="spellEnd"/>
+            <w:r>
+              <w:rPr>
+                <w:rFonts w:ascii="Courier New" w:eastAsia="Times New Roman" w:hAnsi="Courier New" w:cs="Courier New"/>
+                <w:color w:val="A31515"/>
+                <w:sz w:val="18"/>
+                <w:szCs w:val="18"/>
+                <w:lang w:val="en-US"/>
+              </w:rPr>
+              <w:t>"</w:t>
+            </w:r>
+            <w:r>
+              <w:rPr>
+                <w:rFonts w:ascii="Courier New" w:eastAsia="Times New Roman" w:hAnsi="Courier New" w:cs="Courier New"/>
+                <w:color w:val="000000"/>
+                <w:sz w:val="18"/>
+                <w:szCs w:val="18"/>
+                <w:lang w:val="en-US"/>
+              </w:rPr>
+              <w:t>: </w:t>
+            </w:r>
+            <w:r>
+              <w:rPr>
+                <w:rFonts w:ascii="Courier New" w:eastAsia="Times New Roman" w:hAnsi="Courier New" w:cs="Courier New"/>
+                <w:color w:val="0451A5"/>
+                <w:sz w:val="18"/>
+                <w:szCs w:val="18"/>
+                <w:lang w:val="en-US"/>
+              </w:rPr>
               <w:t>""</w:t>
             </w:r>
+          </w:p>
+          <w:p>
+            <w:pPr>
+              <w:shd w:val="clear" w:color="auto" w:fill="FFFFFE"/>
+              <w:spacing w:line="270" w:lineRule="atLeast"/>
+              <w:rPr>
+                <w:rFonts w:ascii="Courier New" w:eastAsia="Times New Roman" w:hAnsi="Courier New" w:cs="Courier New"/>
+                <w:color w:val="000000"/>
+                <w:sz w:val="18"/>
+                <w:szCs w:val="18"/>
+                <w:lang w:val="en-US"/>
+              </w:rPr>
+            </w:pPr>
+            <w:r>
+              <w:rPr>
+                <w:rFonts w:ascii="Courier New" w:eastAsia="Times New Roman" w:hAnsi="Courier New" w:cs="Courier New"/>
+                <w:color w:val="000000"/>
+                <w:sz w:val="18"/>
+                <w:szCs w:val="18"/>
+                <w:lang w:val="en-US"/>
+              </w:rPr>
+              <w:t>        },</w:t>
+            </w:r>
+          </w:p>
+          <w:p>
+            <w:pPr>
+              <w:shd w:val="clear" w:color="auto" w:fill="FFFFFE"/>
+              <w:spacing w:line="270" w:lineRule="atLeast"/>
+              <w:rPr>
+                <w:rFonts w:ascii="Courier New" w:eastAsia="Times New Roman" w:hAnsi="Courier New" w:cs="Courier New"/>
+                <w:color w:val="000000"/>
+                <w:sz w:val="18"/>
+                <w:szCs w:val="18"/>
+                <w:lang w:val="en-US"/>
+              </w:rPr>
+            </w:pPr>
+            <w:r>
+              <w:rPr>
+                <w:rFonts w:ascii="Courier New" w:eastAsia="Times New Roman" w:hAnsi="Courier New" w:cs="Courier New"/>
+                <w:color w:val="000000"/>
+                <w:sz w:val="18"/>
+                <w:szCs w:val="18"/>
+                <w:lang w:val="en-US"/>
+              </w:rPr>
+              <w:lastRenderedPageBreak/>
+              <w:t>        {</w:t>
+            </w:r>
+          </w:p>
+          <w:p>
+            <w:pPr>
+              <w:shd w:val="clear" w:color="auto" w:fill="FFFFFE"/>
+              <w:spacing w:line="270" w:lineRule="atLeast"/>
+              <w:rPr>
+                <w:rFonts w:ascii="Courier New" w:eastAsia="Times New Roman" w:hAnsi="Courier New" w:cs="Courier New"/>
+                <w:color w:val="000000"/>
+                <w:sz w:val="18"/>
+                <w:szCs w:val="18"/>
+                <w:lang w:val="en-US"/>
+              </w:rPr>
+            </w:pPr>
+            <w:r>
+              <w:rPr>
+                <w:rFonts w:ascii="Courier New" w:eastAsia="Times New Roman" w:hAnsi="Courier New" w:cs="Courier New"/>
+                <w:color w:val="000000"/>
+                <w:sz w:val="18"/>
+                <w:szCs w:val="18"/>
+                <w:lang w:val="en-US"/>
+              </w:rPr>
+              <w:t>            </w:t>
+            </w:r>
+            <w:r>
+              <w:rPr>
+                <w:rFonts w:ascii="Courier New" w:eastAsia="Times New Roman" w:hAnsi="Courier New" w:cs="Courier New"/>
+                <w:color w:val="A31515"/>
+                <w:sz w:val="18"/>
+                <w:szCs w:val="18"/>
+                <w:lang w:val="en-US"/>
+              </w:rPr>
+              <w:t>"</w:t>
+            </w:r>
+            <w:proofErr w:type="spellStart"/>
+            <w:r>
+              <w:rPr>
+                <w:rFonts w:ascii="Courier New" w:eastAsia="Times New Roman" w:hAnsi="Courier New" w:cs="Courier New"/>
+                <w:color w:val="A31515"/>
+                <w:sz w:val="18"/>
+                <w:szCs w:val="18"/>
+                <w:lang w:val="en-US"/>
+              </w:rPr>
+              <w:t>product_id</w:t>
+            </w:r>
+            <w:proofErr w:type="spellEnd"/>
+            <w:r>
+              <w:rPr>
+                <w:rFonts w:ascii="Courier New" w:eastAsia="Times New Roman" w:hAnsi="Courier New" w:cs="Courier New"/>
+                <w:color w:val="A31515"/>
+                <w:sz w:val="18"/>
+                <w:szCs w:val="18"/>
+                <w:lang w:val="en-US"/>
+              </w:rPr>
+              <w:t>"</w:t>
+            </w:r>
+            <w:r>
+              <w:rPr>
+                <w:rFonts w:ascii="Courier New" w:eastAsia="Times New Roman" w:hAnsi="Courier New" w:cs="Courier New"/>
+                <w:color w:val="000000"/>
+                <w:sz w:val="18"/>
+                <w:szCs w:val="18"/>
+                <w:lang w:val="en-US"/>
+              </w:rPr>
+              <w:t>: </w:t>
+            </w:r>
+            <w:r>
+              <w:rPr>
+                <w:rFonts w:ascii="Courier New" w:eastAsia="Times New Roman" w:hAnsi="Courier New" w:cs="Courier New"/>
+                <w:color w:val="0451A5"/>
+                <w:sz w:val="18"/>
+                <w:szCs w:val="18"/>
+                <w:lang w:val="en-US"/>
+              </w:rPr>
+              <w:t>"1223"</w:t>
+            </w:r>
             <w:r>
               <w:rPr>
                 <w:rFonts w:ascii="Courier New" w:eastAsia="Times New Roman" w:hAnsi="Courier New" w:cs="Courier New"/>
@@ -18766,1557 +20281,6 @@
                 <w:szCs w:val="18"/>
                 <w:lang w:val="en-US"/>
               </w:rPr>
-              <w:t>            </w:t>
-            </w:r>
-            <w:r>
-              <w:rPr>
-                <w:rFonts w:ascii="Courier New" w:eastAsia="Times New Roman" w:hAnsi="Courier New" w:cs="Courier New"/>
-                <w:color w:val="A31515"/>
-                <w:sz w:val="18"/>
-                <w:szCs w:val="18"/>
-                <w:lang w:val="en-US"/>
-              </w:rPr>
-              <w:t>"</w:t>
-            </w:r>
-            <w:proofErr w:type="spellStart"/>
-            <w:r>
-              <w:rPr>
-                <w:rFonts w:ascii="Courier New" w:eastAsia="Times New Roman" w:hAnsi="Courier New" w:cs="Courier New"/>
-                <w:color w:val="A31515"/>
-                <w:sz w:val="18"/>
-                <w:szCs w:val="18"/>
-                <w:lang w:val="en-US"/>
-              </w:rPr>
-              <w:t>product_label</w:t>
-            </w:r>
-            <w:proofErr w:type="spellEnd"/>
-            <w:r>
-              <w:rPr>
-                <w:rFonts w:ascii="Courier New" w:eastAsia="Times New Roman" w:hAnsi="Courier New" w:cs="Courier New"/>
-                <w:color w:val="A31515"/>
-                <w:sz w:val="18"/>
-                <w:szCs w:val="18"/>
-                <w:lang w:val="en-US"/>
-              </w:rPr>
-              <w:t>"</w:t>
-            </w:r>
-            <w:r>
-              <w:rPr>
-                <w:rFonts w:ascii="Courier New" w:eastAsia="Times New Roman" w:hAnsi="Courier New" w:cs="Courier New"/>
-                <w:color w:val="000000"/>
-                <w:sz w:val="18"/>
-                <w:szCs w:val="18"/>
-                <w:lang w:val="en-US"/>
-              </w:rPr>
-              <w:t>: </w:t>
-            </w:r>
-            <w:r>
-              <w:rPr>
-                <w:rFonts w:ascii="Courier New" w:eastAsia="Times New Roman" w:hAnsi="Courier New" w:cs="Courier New"/>
-                <w:color w:val="0451A5"/>
-                <w:sz w:val="18"/>
-                <w:szCs w:val="18"/>
-                <w:lang w:val="en-US"/>
-              </w:rPr>
-              <w:t>"</w:t>
-            </w:r>
-            <w:proofErr w:type="spellStart"/>
-            <w:r>
-              <w:rPr>
-                <w:rFonts w:ascii="Courier New" w:eastAsia="Times New Roman" w:hAnsi="Courier New" w:cs="Courier New"/>
-                <w:color w:val="0451A5"/>
-                <w:sz w:val="18"/>
-                <w:szCs w:val="18"/>
-                <w:lang w:val="en-US"/>
-              </w:rPr>
-              <w:t>Melior</w:t>
-            </w:r>
-            <w:proofErr w:type="spellEnd"/>
-            <w:r>
-              <w:rPr>
-                <w:rFonts w:ascii="Courier New" w:eastAsia="Times New Roman" w:hAnsi="Courier New" w:cs="Courier New"/>
-                <w:color w:val="0451A5"/>
-                <w:sz w:val="18"/>
-                <w:szCs w:val="18"/>
-                <w:lang w:val="en-US"/>
-              </w:rPr>
-              <w:t> </w:t>
-            </w:r>
-            <w:proofErr w:type="spellStart"/>
-            <w:r>
-              <w:rPr>
-                <w:rFonts w:ascii="Courier New" w:eastAsia="Times New Roman" w:hAnsi="Courier New" w:cs="Courier New"/>
-                <w:color w:val="0451A5"/>
-                <w:sz w:val="18"/>
-                <w:szCs w:val="18"/>
-                <w:lang w:val="en-US"/>
-              </w:rPr>
-              <w:t>Persto</w:t>
-            </w:r>
-            <w:proofErr w:type="spellEnd"/>
-            <w:r>
-              <w:rPr>
-                <w:rFonts w:ascii="Courier New" w:eastAsia="Times New Roman" w:hAnsi="Courier New" w:cs="Courier New"/>
-                <w:color w:val="0451A5"/>
-                <w:sz w:val="18"/>
-                <w:szCs w:val="18"/>
-                <w:lang w:val="en-US"/>
-              </w:rPr>
-              <w:t> </w:t>
-            </w:r>
-            <w:proofErr w:type="spellStart"/>
-            <w:r>
-              <w:rPr>
-                <w:rFonts w:ascii="Courier New" w:eastAsia="Times New Roman" w:hAnsi="Courier New" w:cs="Courier New"/>
-                <w:color w:val="0451A5"/>
-                <w:sz w:val="18"/>
-                <w:szCs w:val="18"/>
-                <w:lang w:val="en-US"/>
-              </w:rPr>
-              <w:t>Sagaciter</w:t>
-            </w:r>
-            <w:proofErr w:type="spellEnd"/>
-            <w:r>
-              <w:rPr>
-                <w:rFonts w:ascii="Courier New" w:eastAsia="Times New Roman" w:hAnsi="Courier New" w:cs="Courier New"/>
-                <w:color w:val="0451A5"/>
-                <w:sz w:val="18"/>
-                <w:szCs w:val="18"/>
-                <w:lang w:val="en-US"/>
-              </w:rPr>
-              <w:t>"</w:t>
-            </w:r>
-            <w:r>
-              <w:rPr>
-                <w:rFonts w:ascii="Courier New" w:eastAsia="Times New Roman" w:hAnsi="Courier New" w:cs="Courier New"/>
-                <w:color w:val="000000"/>
-                <w:sz w:val="18"/>
-                <w:szCs w:val="18"/>
-                <w:lang w:val="en-US"/>
-              </w:rPr>
-              <w:t>,</w:t>
-            </w:r>
-          </w:p>
-          <w:p>
-            <w:pPr>
-              <w:shd w:val="clear" w:color="auto" w:fill="FFFFFE"/>
-              <w:spacing w:line="270" w:lineRule="atLeast"/>
-              <w:rPr>
-                <w:rFonts w:ascii="Courier New" w:eastAsia="Times New Roman" w:hAnsi="Courier New" w:cs="Courier New"/>
-                <w:color w:val="000000"/>
-                <w:sz w:val="18"/>
-                <w:szCs w:val="18"/>
-                <w:lang w:val="en-US"/>
-              </w:rPr>
-            </w:pPr>
-            <w:r>
-              <w:rPr>
-                <w:rFonts w:ascii="Courier New" w:eastAsia="Times New Roman" w:hAnsi="Courier New" w:cs="Courier New"/>
-                <w:color w:val="000000"/>
-                <w:sz w:val="18"/>
-                <w:szCs w:val="18"/>
-                <w:lang w:val="en-US"/>
-              </w:rPr>
-              <w:t>            </w:t>
-            </w:r>
-            <w:r>
-              <w:rPr>
-                <w:rFonts w:ascii="Courier New" w:eastAsia="Times New Roman" w:hAnsi="Courier New" w:cs="Courier New"/>
-                <w:color w:val="A31515"/>
-                <w:sz w:val="18"/>
-                <w:szCs w:val="18"/>
-                <w:lang w:val="en-US"/>
-              </w:rPr>
-              <w:t>"product_media"</w:t>
-            </w:r>
-            <w:r>
-              <w:rPr>
-                <w:rFonts w:ascii="Courier New" w:eastAsia="Times New Roman" w:hAnsi="Courier New" w:cs="Courier New"/>
-                <w:color w:val="000000"/>
-                <w:sz w:val="18"/>
-                <w:szCs w:val="18"/>
-                <w:lang w:val="en-US"/>
-              </w:rPr>
-              <w:t>: </w:t>
-            </w:r>
-            <w:r>
-              <w:rPr>
-                <w:rFonts w:ascii="Courier New" w:eastAsia="Times New Roman" w:hAnsi="Courier New" w:cs="Courier New"/>
-                <w:color w:val="0451A5"/>
-                <w:sz w:val="18"/>
-                <w:szCs w:val="18"/>
-                <w:lang w:val="en-US"/>
-              </w:rPr>
-              <w:t>"https://picsum.photos/200/300.jpg, https://picsum.photos/200/300.jpg, https://picsum.photos/200/300.jpg, https://picsum.photos/200/300.jpg, https://picsum.photos/200/300.jpg"</w:t>
-            </w:r>
-            <w:r>
-              <w:rPr>
-                <w:rFonts w:ascii="Courier New" w:eastAsia="Times New Roman" w:hAnsi="Courier New" w:cs="Courier New"/>
-                <w:color w:val="000000"/>
-                <w:sz w:val="18"/>
-                <w:szCs w:val="18"/>
-                <w:lang w:val="en-US"/>
-              </w:rPr>
-              <w:t>,</w:t>
-            </w:r>
-          </w:p>
-          <w:p>
-            <w:pPr>
-              <w:shd w:val="clear" w:color="auto" w:fill="FFFFFE"/>
-              <w:spacing w:line="270" w:lineRule="atLeast"/>
-              <w:rPr>
-                <w:rFonts w:ascii="Courier New" w:eastAsia="Times New Roman" w:hAnsi="Courier New" w:cs="Courier New"/>
-                <w:color w:val="000000"/>
-                <w:sz w:val="18"/>
-                <w:szCs w:val="18"/>
-                <w:lang w:val="en-US"/>
-              </w:rPr>
-            </w:pPr>
-            <w:r>
-              <w:rPr>
-                <w:rFonts w:ascii="Courier New" w:eastAsia="Times New Roman" w:hAnsi="Courier New" w:cs="Courier New"/>
-                <w:color w:val="000000"/>
-                <w:sz w:val="18"/>
-                <w:szCs w:val="18"/>
-                <w:lang w:val="en-US"/>
-              </w:rPr>
-              <w:t>            </w:t>
-            </w:r>
-            <w:r>
-              <w:rPr>
-                <w:rFonts w:ascii="Courier New" w:eastAsia="Times New Roman" w:hAnsi="Courier New" w:cs="Courier New"/>
-                <w:color w:val="A31515"/>
-                <w:sz w:val="18"/>
-                <w:szCs w:val="18"/>
-                <w:lang w:val="en-US"/>
-              </w:rPr>
-              <w:t>"product_description"</w:t>
-            </w:r>
-            <w:r>
-              <w:rPr>
-                <w:rFonts w:ascii="Courier New" w:eastAsia="Times New Roman" w:hAnsi="Courier New" w:cs="Courier New"/>
-                <w:color w:val="000000"/>
-                <w:sz w:val="18"/>
-                <w:szCs w:val="18"/>
-                <w:lang w:val="en-US"/>
-              </w:rPr>
-              <w:t>: </w:t>
-            </w:r>
-            <w:r>
-              <w:rPr>
-                <w:rFonts w:ascii="Courier New" w:eastAsia="Times New Roman" w:hAnsi="Courier New" w:cs="Courier New"/>
-                <w:color w:val="0451A5"/>
-                <w:sz w:val="18"/>
-                <w:szCs w:val="18"/>
-                <w:lang w:val="en-US"/>
-              </w:rPr>
-              <w:t>"&lt;p&gt;Eligo illum jus laoreet suscipit. Interdico odio pertineo sino typicus veniam. Appellatio aptent defui quae sagaciter. Brevitas et immitto nunc quae saluto tation vel voco. Abbas aptent esca lobortis macto suscipere. Abigo abluo acsi consectetuer eum modo sudo. Abico eligo jus lucidus nobis premo probo qui similis sino. Abluo aliquam importunus metuo oppeto refoveo roto valde volutpat. Conventio ex gilvus suscipere. Abbas abluo adipiscing consectetuer dolus genitus imputo luctus nimis sagaciter. Ea esse feugiat gemino luctus nisl sed si uxor. Accumsan paratus refoveo. Camur iustum jumentum patria pneum quibus tamen torqueo venio </w:t>
-            </w:r>
-            <w:proofErr w:type="gramStart"/>
-            <w:r>
-              <w:rPr>
-                <w:rFonts w:ascii="Courier New" w:eastAsia="Times New Roman" w:hAnsi="Courier New" w:cs="Courier New"/>
-                <w:color w:val="0451A5"/>
-                <w:sz w:val="18"/>
-                <w:szCs w:val="18"/>
-                <w:lang w:val="en-US"/>
-              </w:rPr>
-              <w:t>volutpat.&lt;</w:t>
-            </w:r>
-            <w:proofErr w:type="gramEnd"/>
-            <w:r>
-              <w:rPr>
-                <w:rFonts w:ascii="Courier New" w:eastAsia="Times New Roman" w:hAnsi="Courier New" w:cs="Courier New"/>
-                <w:color w:val="0451A5"/>
-                <w:sz w:val="18"/>
-                <w:szCs w:val="18"/>
-                <w:lang w:val="en-US"/>
-              </w:rPr>
-              <w:t>/p&gt;\n"</w:t>
-            </w:r>
-            <w:r>
-              <w:rPr>
-                <w:rFonts w:ascii="Courier New" w:eastAsia="Times New Roman" w:hAnsi="Courier New" w:cs="Courier New"/>
-                <w:color w:val="000000"/>
-                <w:sz w:val="18"/>
-                <w:szCs w:val="18"/>
-                <w:lang w:val="en-US"/>
-              </w:rPr>
-              <w:t>,</w:t>
-            </w:r>
-          </w:p>
-          <w:p>
-            <w:pPr>
-              <w:shd w:val="clear" w:color="auto" w:fill="FFFFFE"/>
-              <w:spacing w:line="270" w:lineRule="atLeast"/>
-              <w:rPr>
-                <w:rFonts w:ascii="Courier New" w:eastAsia="Times New Roman" w:hAnsi="Courier New" w:cs="Courier New"/>
-                <w:color w:val="000000"/>
-                <w:sz w:val="18"/>
-                <w:szCs w:val="18"/>
-                <w:lang w:val="en-US"/>
-              </w:rPr>
-            </w:pPr>
-            <w:r>
-              <w:rPr>
-                <w:rFonts w:ascii="Courier New" w:eastAsia="Times New Roman" w:hAnsi="Courier New" w:cs="Courier New"/>
-                <w:color w:val="000000"/>
-                <w:sz w:val="18"/>
-                <w:szCs w:val="18"/>
-                <w:lang w:val="en-US"/>
-              </w:rPr>
-              <w:t>            </w:t>
-            </w:r>
-            <w:r>
-              <w:rPr>
-                <w:rFonts w:ascii="Courier New" w:eastAsia="Times New Roman" w:hAnsi="Courier New" w:cs="Courier New"/>
-                <w:color w:val="A31515"/>
-                <w:sz w:val="18"/>
-                <w:szCs w:val="18"/>
-                <w:lang w:val="en-US"/>
-              </w:rPr>
-              <w:t>"</w:t>
-            </w:r>
-            <w:proofErr w:type="spellStart"/>
-            <w:r>
-              <w:rPr>
-                <w:rFonts w:ascii="Courier New" w:eastAsia="Times New Roman" w:hAnsi="Courier New" w:cs="Courier New"/>
-                <w:color w:val="A31515"/>
-                <w:sz w:val="18"/>
-                <w:szCs w:val="18"/>
-                <w:lang w:val="en-US"/>
-              </w:rPr>
-              <w:t>product_discount</w:t>
-            </w:r>
-            <w:proofErr w:type="spellEnd"/>
-            <w:r>
-              <w:rPr>
-                <w:rFonts w:ascii="Courier New" w:eastAsia="Times New Roman" w:hAnsi="Courier New" w:cs="Courier New"/>
-                <w:color w:val="A31515"/>
-                <w:sz w:val="18"/>
-                <w:szCs w:val="18"/>
-                <w:lang w:val="en-US"/>
-              </w:rPr>
-              <w:t>"</w:t>
-            </w:r>
-            <w:r>
-              <w:rPr>
-                <w:rFonts w:ascii="Courier New" w:eastAsia="Times New Roman" w:hAnsi="Courier New" w:cs="Courier New"/>
-                <w:color w:val="000000"/>
-                <w:sz w:val="18"/>
-                <w:szCs w:val="18"/>
-                <w:lang w:val="en-US"/>
-              </w:rPr>
-              <w:t>: </w:t>
-            </w:r>
-            <w:r>
-              <w:rPr>
-                <w:rFonts w:ascii="Courier New" w:eastAsia="Times New Roman" w:hAnsi="Courier New" w:cs="Courier New"/>
-                <w:color w:val="0451A5"/>
-                <w:sz w:val="18"/>
-                <w:szCs w:val="18"/>
-                <w:lang w:val="en-US"/>
-              </w:rPr>
-              <w:t>"516915"</w:t>
-            </w:r>
-            <w:r>
-              <w:rPr>
-                <w:rFonts w:ascii="Courier New" w:eastAsia="Times New Roman" w:hAnsi="Courier New" w:cs="Courier New"/>
-                <w:color w:val="000000"/>
-                <w:sz w:val="18"/>
-                <w:szCs w:val="18"/>
-                <w:lang w:val="en-US"/>
-              </w:rPr>
-              <w:t>,</w:t>
-            </w:r>
-          </w:p>
-          <w:p>
-            <w:pPr>
-              <w:shd w:val="clear" w:color="auto" w:fill="FFFFFE"/>
-              <w:spacing w:line="270" w:lineRule="atLeast"/>
-              <w:rPr>
-                <w:rFonts w:ascii="Courier New" w:eastAsia="Times New Roman" w:hAnsi="Courier New" w:cs="Courier New"/>
-                <w:color w:val="000000"/>
-                <w:sz w:val="18"/>
-                <w:szCs w:val="18"/>
-                <w:lang w:val="en-US"/>
-              </w:rPr>
-            </w:pPr>
-            <w:r>
-              <w:rPr>
-                <w:rFonts w:ascii="Courier New" w:eastAsia="Times New Roman" w:hAnsi="Courier New" w:cs="Courier New"/>
-                <w:color w:val="000000"/>
-                <w:sz w:val="18"/>
-                <w:szCs w:val="18"/>
-                <w:lang w:val="en-US"/>
-              </w:rPr>
-              <w:t>            </w:t>
-            </w:r>
-            <w:r>
-              <w:rPr>
-                <w:rFonts w:ascii="Courier New" w:eastAsia="Times New Roman" w:hAnsi="Courier New" w:cs="Courier New"/>
-                <w:color w:val="A31515"/>
-                <w:sz w:val="18"/>
-                <w:szCs w:val="18"/>
-                <w:lang w:val="en-US"/>
-              </w:rPr>
-              <w:t>"</w:t>
-            </w:r>
-            <w:proofErr w:type="spellStart"/>
-            <w:r>
-              <w:rPr>
-                <w:rFonts w:ascii="Courier New" w:eastAsia="Times New Roman" w:hAnsi="Courier New" w:cs="Courier New"/>
-                <w:color w:val="A31515"/>
-                <w:sz w:val="18"/>
-                <w:szCs w:val="18"/>
-                <w:lang w:val="en-US"/>
-              </w:rPr>
-              <w:t>product_price</w:t>
-            </w:r>
-            <w:proofErr w:type="spellEnd"/>
-            <w:r>
-              <w:rPr>
-                <w:rFonts w:ascii="Courier New" w:eastAsia="Times New Roman" w:hAnsi="Courier New" w:cs="Courier New"/>
-                <w:color w:val="A31515"/>
-                <w:sz w:val="18"/>
-                <w:szCs w:val="18"/>
-                <w:lang w:val="en-US"/>
-              </w:rPr>
-              <w:t>"</w:t>
-            </w:r>
-            <w:r>
-              <w:rPr>
-                <w:rFonts w:ascii="Courier New" w:eastAsia="Times New Roman" w:hAnsi="Courier New" w:cs="Courier New"/>
-                <w:color w:val="000000"/>
-                <w:sz w:val="18"/>
-                <w:szCs w:val="18"/>
-                <w:lang w:val="en-US"/>
-              </w:rPr>
-              <w:t>: </w:t>
-            </w:r>
-            <w:r>
-              <w:rPr>
-                <w:rFonts w:ascii="Courier New" w:eastAsia="Times New Roman" w:hAnsi="Courier New" w:cs="Courier New"/>
-                <w:color w:val="0451A5"/>
-                <w:sz w:val="18"/>
-                <w:szCs w:val="18"/>
-                <w:lang w:val="en-US"/>
-              </w:rPr>
-              <w:t>"11737600"</w:t>
-            </w:r>
-            <w:r>
-              <w:rPr>
-                <w:rFonts w:ascii="Courier New" w:eastAsia="Times New Roman" w:hAnsi="Courier New" w:cs="Courier New"/>
-                <w:color w:val="000000"/>
-                <w:sz w:val="18"/>
-                <w:szCs w:val="18"/>
-                <w:lang w:val="en-US"/>
-              </w:rPr>
-              <w:t>,</w:t>
-            </w:r>
-          </w:p>
-          <w:p>
-            <w:pPr>
-              <w:shd w:val="clear" w:color="auto" w:fill="FFFFFE"/>
-              <w:spacing w:line="270" w:lineRule="atLeast"/>
-              <w:rPr>
-                <w:rFonts w:ascii="Courier New" w:eastAsia="Times New Roman" w:hAnsi="Courier New" w:cs="Courier New"/>
-                <w:color w:val="000000"/>
-                <w:sz w:val="18"/>
-                <w:szCs w:val="18"/>
-                <w:lang w:val="en-US"/>
-              </w:rPr>
-            </w:pPr>
-            <w:r>
-              <w:rPr>
-                <w:rFonts w:ascii="Courier New" w:eastAsia="Times New Roman" w:hAnsi="Courier New" w:cs="Courier New"/>
-                <w:color w:val="000000"/>
-                <w:sz w:val="18"/>
-                <w:szCs w:val="18"/>
-                <w:lang w:val="en-US"/>
-              </w:rPr>
-              <w:t>            </w:t>
-            </w:r>
-            <w:r>
-              <w:rPr>
-                <w:rFonts w:ascii="Courier New" w:eastAsia="Times New Roman" w:hAnsi="Courier New" w:cs="Courier New"/>
-                <w:color w:val="A31515"/>
-                <w:sz w:val="18"/>
-                <w:szCs w:val="18"/>
-                <w:lang w:val="en-US"/>
-              </w:rPr>
-              <w:t>"</w:t>
-            </w:r>
-            <w:proofErr w:type="spellStart"/>
-            <w:r>
-              <w:rPr>
-                <w:rFonts w:ascii="Courier New" w:eastAsia="Times New Roman" w:hAnsi="Courier New" w:cs="Courier New"/>
-                <w:color w:val="A31515"/>
-                <w:sz w:val="18"/>
-                <w:szCs w:val="18"/>
-                <w:lang w:val="en-US"/>
-              </w:rPr>
-              <w:t>product_hot</w:t>
-            </w:r>
-            <w:proofErr w:type="spellEnd"/>
-            <w:r>
-              <w:rPr>
-                <w:rFonts w:ascii="Courier New" w:eastAsia="Times New Roman" w:hAnsi="Courier New" w:cs="Courier New"/>
-                <w:color w:val="A31515"/>
-                <w:sz w:val="18"/>
-                <w:szCs w:val="18"/>
-                <w:lang w:val="en-US"/>
-              </w:rPr>
-              <w:t>"</w:t>
-            </w:r>
-            <w:r>
-              <w:rPr>
-                <w:rFonts w:ascii="Courier New" w:eastAsia="Times New Roman" w:hAnsi="Courier New" w:cs="Courier New"/>
-                <w:color w:val="000000"/>
-                <w:sz w:val="18"/>
-                <w:szCs w:val="18"/>
-                <w:lang w:val="en-US"/>
-              </w:rPr>
-              <w:t>: </w:t>
-            </w:r>
-            <w:r>
-              <w:rPr>
-                <w:rFonts w:ascii="Courier New" w:eastAsia="Times New Roman" w:hAnsi="Courier New" w:cs="Courier New"/>
-                <w:color w:val="0451A5"/>
-                <w:sz w:val="18"/>
-                <w:szCs w:val="18"/>
-                <w:lang w:val="en-US"/>
-              </w:rPr>
-              <w:t>"0"</w:t>
-            </w:r>
-            <w:r>
-              <w:rPr>
-                <w:rFonts w:ascii="Courier New" w:eastAsia="Times New Roman" w:hAnsi="Courier New" w:cs="Courier New"/>
-                <w:color w:val="000000"/>
-                <w:sz w:val="18"/>
-                <w:szCs w:val="18"/>
-                <w:lang w:val="en-US"/>
-              </w:rPr>
-              <w:t>,</w:t>
-            </w:r>
-          </w:p>
-          <w:p>
-            <w:pPr>
-              <w:shd w:val="clear" w:color="auto" w:fill="FFFFFE"/>
-              <w:spacing w:line="270" w:lineRule="atLeast"/>
-              <w:rPr>
-                <w:rFonts w:ascii="Courier New" w:eastAsia="Times New Roman" w:hAnsi="Courier New" w:cs="Courier New"/>
-                <w:color w:val="000000"/>
-                <w:sz w:val="18"/>
-                <w:szCs w:val="18"/>
-                <w:lang w:val="en-US"/>
-              </w:rPr>
-            </w:pPr>
-            <w:r>
-              <w:rPr>
-                <w:rFonts w:ascii="Courier New" w:eastAsia="Times New Roman" w:hAnsi="Courier New" w:cs="Courier New"/>
-                <w:color w:val="000000"/>
-                <w:sz w:val="18"/>
-                <w:szCs w:val="18"/>
-                <w:lang w:val="en-US"/>
-              </w:rPr>
-              <w:t>            </w:t>
-            </w:r>
-            <w:r>
-              <w:rPr>
-                <w:rFonts w:ascii="Courier New" w:eastAsia="Times New Roman" w:hAnsi="Courier New" w:cs="Courier New"/>
-                <w:color w:val="A31515"/>
-                <w:sz w:val="18"/>
-                <w:szCs w:val="18"/>
-                <w:lang w:val="en-US"/>
-              </w:rPr>
-              <w:t>"</w:t>
-            </w:r>
-            <w:proofErr w:type="spellStart"/>
-            <w:r>
-              <w:rPr>
-                <w:rFonts w:ascii="Courier New" w:eastAsia="Times New Roman" w:hAnsi="Courier New" w:cs="Courier New"/>
-                <w:color w:val="A31515"/>
-                <w:sz w:val="18"/>
-                <w:szCs w:val="18"/>
-                <w:lang w:val="en-US"/>
-              </w:rPr>
-              <w:t>product_type</w:t>
-            </w:r>
-            <w:proofErr w:type="spellEnd"/>
-            <w:r>
-              <w:rPr>
-                <w:rFonts w:ascii="Courier New" w:eastAsia="Times New Roman" w:hAnsi="Courier New" w:cs="Courier New"/>
-                <w:color w:val="A31515"/>
-                <w:sz w:val="18"/>
-                <w:szCs w:val="18"/>
-                <w:lang w:val="en-US"/>
-              </w:rPr>
-              <w:t>"</w:t>
-            </w:r>
-            <w:r>
-              <w:rPr>
-                <w:rFonts w:ascii="Courier New" w:eastAsia="Times New Roman" w:hAnsi="Courier New" w:cs="Courier New"/>
-                <w:color w:val="000000"/>
-                <w:sz w:val="18"/>
-                <w:szCs w:val="18"/>
-                <w:lang w:val="en-US"/>
-              </w:rPr>
-              <w:t>: </w:t>
-            </w:r>
-            <w:r>
-              <w:rPr>
-                <w:rFonts w:ascii="Courier New" w:eastAsia="Times New Roman" w:hAnsi="Courier New" w:cs="Courier New"/>
-                <w:color w:val="0451A5"/>
-                <w:sz w:val="18"/>
-                <w:szCs w:val="18"/>
-                <w:lang w:val="en-US"/>
-              </w:rPr>
-              <w:t>""</w:t>
-            </w:r>
-          </w:p>
-          <w:p>
-            <w:pPr>
-              <w:shd w:val="clear" w:color="auto" w:fill="FFFFFE"/>
-              <w:spacing w:line="270" w:lineRule="atLeast"/>
-              <w:rPr>
-                <w:rFonts w:ascii="Courier New" w:eastAsia="Times New Roman" w:hAnsi="Courier New" w:cs="Courier New"/>
-                <w:color w:val="000000"/>
-                <w:sz w:val="18"/>
-                <w:szCs w:val="18"/>
-                <w:lang w:val="en-US"/>
-              </w:rPr>
-            </w:pPr>
-            <w:r>
-              <w:rPr>
-                <w:rFonts w:ascii="Courier New" w:eastAsia="Times New Roman" w:hAnsi="Courier New" w:cs="Courier New"/>
-                <w:color w:val="000000"/>
-                <w:sz w:val="18"/>
-                <w:szCs w:val="18"/>
-                <w:lang w:val="en-US"/>
-              </w:rPr>
-              <w:t>        },</w:t>
-            </w:r>
-          </w:p>
-          <w:p>
-            <w:pPr>
-              <w:shd w:val="clear" w:color="auto" w:fill="FFFFFE"/>
-              <w:spacing w:line="270" w:lineRule="atLeast"/>
-              <w:rPr>
-                <w:rFonts w:ascii="Courier New" w:eastAsia="Times New Roman" w:hAnsi="Courier New" w:cs="Courier New"/>
-                <w:color w:val="000000"/>
-                <w:sz w:val="18"/>
-                <w:szCs w:val="18"/>
-                <w:lang w:val="en-US"/>
-              </w:rPr>
-            </w:pPr>
-            <w:r>
-              <w:rPr>
-                <w:rFonts w:ascii="Courier New" w:eastAsia="Times New Roman" w:hAnsi="Courier New" w:cs="Courier New"/>
-                <w:color w:val="000000"/>
-                <w:sz w:val="18"/>
-                <w:szCs w:val="18"/>
-                <w:lang w:val="en-US"/>
-              </w:rPr>
-              <w:t>        {</w:t>
-            </w:r>
-          </w:p>
-          <w:p>
-            <w:pPr>
-              <w:shd w:val="clear" w:color="auto" w:fill="FFFFFE"/>
-              <w:spacing w:line="270" w:lineRule="atLeast"/>
-              <w:rPr>
-                <w:rFonts w:ascii="Courier New" w:eastAsia="Times New Roman" w:hAnsi="Courier New" w:cs="Courier New"/>
-                <w:color w:val="000000"/>
-                <w:sz w:val="18"/>
-                <w:szCs w:val="18"/>
-                <w:lang w:val="en-US"/>
-              </w:rPr>
-            </w:pPr>
-            <w:r>
-              <w:rPr>
-                <w:rFonts w:ascii="Courier New" w:eastAsia="Times New Roman" w:hAnsi="Courier New" w:cs="Courier New"/>
-                <w:color w:val="000000"/>
-                <w:sz w:val="18"/>
-                <w:szCs w:val="18"/>
-                <w:lang w:val="en-US"/>
-              </w:rPr>
-              <w:t>            </w:t>
-            </w:r>
-            <w:r>
-              <w:rPr>
-                <w:rFonts w:ascii="Courier New" w:eastAsia="Times New Roman" w:hAnsi="Courier New" w:cs="Courier New"/>
-                <w:color w:val="A31515"/>
-                <w:sz w:val="18"/>
-                <w:szCs w:val="18"/>
-                <w:lang w:val="en-US"/>
-              </w:rPr>
-              <w:t>"</w:t>
-            </w:r>
-            <w:proofErr w:type="spellStart"/>
-            <w:r>
-              <w:rPr>
-                <w:rFonts w:ascii="Courier New" w:eastAsia="Times New Roman" w:hAnsi="Courier New" w:cs="Courier New"/>
-                <w:color w:val="A31515"/>
-                <w:sz w:val="18"/>
-                <w:szCs w:val="18"/>
-                <w:lang w:val="en-US"/>
-              </w:rPr>
-              <w:t>product_id</w:t>
-            </w:r>
-            <w:proofErr w:type="spellEnd"/>
-            <w:r>
-              <w:rPr>
-                <w:rFonts w:ascii="Courier New" w:eastAsia="Times New Roman" w:hAnsi="Courier New" w:cs="Courier New"/>
-                <w:color w:val="A31515"/>
-                <w:sz w:val="18"/>
-                <w:szCs w:val="18"/>
-                <w:lang w:val="en-US"/>
-              </w:rPr>
-              <w:t>"</w:t>
-            </w:r>
-            <w:r>
-              <w:rPr>
-                <w:rFonts w:ascii="Courier New" w:eastAsia="Times New Roman" w:hAnsi="Courier New" w:cs="Courier New"/>
-                <w:color w:val="000000"/>
-                <w:sz w:val="18"/>
-                <w:szCs w:val="18"/>
-                <w:lang w:val="en-US"/>
-              </w:rPr>
-              <w:t>: </w:t>
-            </w:r>
-            <w:r>
-              <w:rPr>
-                <w:rFonts w:ascii="Courier New" w:eastAsia="Times New Roman" w:hAnsi="Courier New" w:cs="Courier New"/>
-                <w:color w:val="0451A5"/>
-                <w:sz w:val="18"/>
-                <w:szCs w:val="18"/>
-                <w:lang w:val="en-US"/>
-              </w:rPr>
-              <w:t>"1221"</w:t>
-            </w:r>
-            <w:r>
-              <w:rPr>
-                <w:rFonts w:ascii="Courier New" w:eastAsia="Times New Roman" w:hAnsi="Courier New" w:cs="Courier New"/>
-                <w:color w:val="000000"/>
-                <w:sz w:val="18"/>
-                <w:szCs w:val="18"/>
-                <w:lang w:val="en-US"/>
-              </w:rPr>
-              <w:t>,</w:t>
-            </w:r>
-          </w:p>
-          <w:p>
-            <w:pPr>
-              <w:shd w:val="clear" w:color="auto" w:fill="FFFFFE"/>
-              <w:spacing w:line="270" w:lineRule="atLeast"/>
-              <w:rPr>
-                <w:rFonts w:ascii="Courier New" w:eastAsia="Times New Roman" w:hAnsi="Courier New" w:cs="Courier New"/>
-                <w:color w:val="000000"/>
-                <w:sz w:val="18"/>
-                <w:szCs w:val="18"/>
-                <w:lang w:val="en-US"/>
-              </w:rPr>
-            </w:pPr>
-            <w:r>
-              <w:rPr>
-                <w:rFonts w:ascii="Courier New" w:eastAsia="Times New Roman" w:hAnsi="Courier New" w:cs="Courier New"/>
-                <w:color w:val="000000"/>
-                <w:sz w:val="18"/>
-                <w:szCs w:val="18"/>
-                <w:lang w:val="en-US"/>
-              </w:rPr>
-              <w:t>            </w:t>
-            </w:r>
-            <w:r>
-              <w:rPr>
-                <w:rFonts w:ascii="Courier New" w:eastAsia="Times New Roman" w:hAnsi="Courier New" w:cs="Courier New"/>
-                <w:color w:val="A31515"/>
-                <w:sz w:val="18"/>
-                <w:szCs w:val="18"/>
-                <w:lang w:val="en-US"/>
-              </w:rPr>
-              <w:t>"</w:t>
-            </w:r>
-            <w:proofErr w:type="spellStart"/>
-            <w:r>
-              <w:rPr>
-                <w:rFonts w:ascii="Courier New" w:eastAsia="Times New Roman" w:hAnsi="Courier New" w:cs="Courier New"/>
-                <w:color w:val="A31515"/>
-                <w:sz w:val="18"/>
-                <w:szCs w:val="18"/>
-                <w:lang w:val="en-US"/>
-              </w:rPr>
-              <w:t>product_quantity</w:t>
-            </w:r>
-            <w:proofErr w:type="spellEnd"/>
-            <w:r>
-              <w:rPr>
-                <w:rFonts w:ascii="Courier New" w:eastAsia="Times New Roman" w:hAnsi="Courier New" w:cs="Courier New"/>
-                <w:color w:val="A31515"/>
-                <w:sz w:val="18"/>
-                <w:szCs w:val="18"/>
-                <w:lang w:val="en-US"/>
-              </w:rPr>
-              <w:t>"</w:t>
-            </w:r>
-            <w:r>
-              <w:rPr>
-                <w:rFonts w:ascii="Courier New" w:eastAsia="Times New Roman" w:hAnsi="Courier New" w:cs="Courier New"/>
-                <w:color w:val="000000"/>
-                <w:sz w:val="18"/>
-                <w:szCs w:val="18"/>
-                <w:lang w:val="en-US"/>
-              </w:rPr>
-              <w:t>: </w:t>
-            </w:r>
-            <w:r>
-              <w:rPr>
-                <w:rFonts w:ascii="Courier New" w:eastAsia="Times New Roman" w:hAnsi="Courier New" w:cs="Courier New"/>
-                <w:color w:val="0451A5"/>
-                <w:sz w:val="18"/>
-                <w:szCs w:val="18"/>
-                <w:lang w:val="en-US"/>
-              </w:rPr>
-              <w:t>""</w:t>
-            </w:r>
-            <w:r>
-              <w:rPr>
-                <w:rFonts w:ascii="Courier New" w:eastAsia="Times New Roman" w:hAnsi="Courier New" w:cs="Courier New"/>
-                <w:color w:val="000000"/>
-                <w:sz w:val="18"/>
-                <w:szCs w:val="18"/>
-                <w:lang w:val="en-US"/>
-              </w:rPr>
-              <w:t>,</w:t>
-            </w:r>
-          </w:p>
-          <w:p>
-            <w:pPr>
-              <w:shd w:val="clear" w:color="auto" w:fill="FFFFFE"/>
-              <w:spacing w:line="270" w:lineRule="atLeast"/>
-              <w:rPr>
-                <w:rFonts w:ascii="Courier New" w:eastAsia="Times New Roman" w:hAnsi="Courier New" w:cs="Courier New"/>
-                <w:color w:val="000000"/>
-                <w:sz w:val="18"/>
-                <w:szCs w:val="18"/>
-                <w:lang w:val="en-US"/>
-              </w:rPr>
-            </w:pPr>
-            <w:r>
-              <w:rPr>
-                <w:rFonts w:ascii="Courier New" w:eastAsia="Times New Roman" w:hAnsi="Courier New" w:cs="Courier New"/>
-                <w:color w:val="000000"/>
-                <w:sz w:val="18"/>
-                <w:szCs w:val="18"/>
-                <w:lang w:val="en-US"/>
-              </w:rPr>
-              <w:t>            </w:t>
-            </w:r>
-            <w:r>
-              <w:rPr>
-                <w:rFonts w:ascii="Courier New" w:eastAsia="Times New Roman" w:hAnsi="Courier New" w:cs="Courier New"/>
-                <w:color w:val="A31515"/>
-                <w:sz w:val="18"/>
-                <w:szCs w:val="18"/>
-                <w:lang w:val="en-US"/>
-              </w:rPr>
-              <w:t>"</w:t>
-            </w:r>
-            <w:proofErr w:type="spellStart"/>
-            <w:r>
-              <w:rPr>
-                <w:rFonts w:ascii="Courier New" w:eastAsia="Times New Roman" w:hAnsi="Courier New" w:cs="Courier New"/>
-                <w:color w:val="A31515"/>
-                <w:sz w:val="18"/>
-                <w:szCs w:val="18"/>
-                <w:lang w:val="en-US"/>
-              </w:rPr>
-              <w:t>product_label</w:t>
-            </w:r>
-            <w:proofErr w:type="spellEnd"/>
-            <w:r>
-              <w:rPr>
-                <w:rFonts w:ascii="Courier New" w:eastAsia="Times New Roman" w:hAnsi="Courier New" w:cs="Courier New"/>
-                <w:color w:val="A31515"/>
-                <w:sz w:val="18"/>
-                <w:szCs w:val="18"/>
-                <w:lang w:val="en-US"/>
-              </w:rPr>
-              <w:t>"</w:t>
-            </w:r>
-            <w:r>
-              <w:rPr>
-                <w:rFonts w:ascii="Courier New" w:eastAsia="Times New Roman" w:hAnsi="Courier New" w:cs="Courier New"/>
-                <w:color w:val="000000"/>
-                <w:sz w:val="18"/>
-                <w:szCs w:val="18"/>
-                <w:lang w:val="en-US"/>
-              </w:rPr>
-              <w:t>: </w:t>
-            </w:r>
-            <w:r>
-              <w:rPr>
-                <w:rFonts w:ascii="Courier New" w:eastAsia="Times New Roman" w:hAnsi="Courier New" w:cs="Courier New"/>
-                <w:color w:val="0451A5"/>
-                <w:sz w:val="18"/>
-                <w:szCs w:val="18"/>
-                <w:lang w:val="en-US"/>
-              </w:rPr>
-              <w:t>"Lenis Pala"</w:t>
-            </w:r>
-            <w:r>
-              <w:rPr>
-                <w:rFonts w:ascii="Courier New" w:eastAsia="Times New Roman" w:hAnsi="Courier New" w:cs="Courier New"/>
-                <w:color w:val="000000"/>
-                <w:sz w:val="18"/>
-                <w:szCs w:val="18"/>
-                <w:lang w:val="en-US"/>
-              </w:rPr>
-              <w:t>,</w:t>
-            </w:r>
-          </w:p>
-          <w:p>
-            <w:pPr>
-              <w:shd w:val="clear" w:color="auto" w:fill="FFFFFE"/>
-              <w:spacing w:line="270" w:lineRule="atLeast"/>
-              <w:rPr>
-                <w:rFonts w:ascii="Courier New" w:eastAsia="Times New Roman" w:hAnsi="Courier New" w:cs="Courier New"/>
-                <w:color w:val="000000"/>
-                <w:sz w:val="18"/>
-                <w:szCs w:val="18"/>
-                <w:lang w:val="en-US"/>
-              </w:rPr>
-            </w:pPr>
-            <w:r>
-              <w:rPr>
-                <w:rFonts w:ascii="Courier New" w:eastAsia="Times New Roman" w:hAnsi="Courier New" w:cs="Courier New"/>
-                <w:color w:val="000000"/>
-                <w:sz w:val="18"/>
-                <w:szCs w:val="18"/>
-                <w:lang w:val="en-US"/>
-              </w:rPr>
-              <w:t>            </w:t>
-            </w:r>
-            <w:r>
-              <w:rPr>
-                <w:rFonts w:ascii="Courier New" w:eastAsia="Times New Roman" w:hAnsi="Courier New" w:cs="Courier New"/>
-                <w:color w:val="A31515"/>
-                <w:sz w:val="18"/>
-                <w:szCs w:val="18"/>
-                <w:lang w:val="en-US"/>
-              </w:rPr>
-              <w:t>"product_media"</w:t>
-            </w:r>
-            <w:r>
-              <w:rPr>
-                <w:rFonts w:ascii="Courier New" w:eastAsia="Times New Roman" w:hAnsi="Courier New" w:cs="Courier New"/>
-                <w:color w:val="000000"/>
-                <w:sz w:val="18"/>
-                <w:szCs w:val="18"/>
-                <w:lang w:val="en-US"/>
-              </w:rPr>
-              <w:t>: </w:t>
-            </w:r>
-            <w:r>
-              <w:rPr>
-                <w:rFonts w:ascii="Courier New" w:eastAsia="Times New Roman" w:hAnsi="Courier New" w:cs="Courier New"/>
-                <w:color w:val="0451A5"/>
-                <w:sz w:val="18"/>
-                <w:szCs w:val="18"/>
-                <w:lang w:val="en-US"/>
-              </w:rPr>
-              <w:t>"https://picsum.photos/200/300.jpg, https://picsum.photos/200/300.jpg, https://picsum.photos/200/300.jpg"</w:t>
-            </w:r>
-            <w:r>
-              <w:rPr>
-                <w:rFonts w:ascii="Courier New" w:eastAsia="Times New Roman" w:hAnsi="Courier New" w:cs="Courier New"/>
-                <w:color w:val="000000"/>
-                <w:sz w:val="18"/>
-                <w:szCs w:val="18"/>
-                <w:lang w:val="en-US"/>
-              </w:rPr>
-              <w:t>,</w:t>
-            </w:r>
-          </w:p>
-          <w:p>
-            <w:pPr>
-              <w:shd w:val="clear" w:color="auto" w:fill="FFFFFE"/>
-              <w:spacing w:line="270" w:lineRule="atLeast"/>
-              <w:rPr>
-                <w:rFonts w:ascii="Courier New" w:eastAsia="Times New Roman" w:hAnsi="Courier New" w:cs="Courier New"/>
-                <w:color w:val="000000"/>
-                <w:sz w:val="18"/>
-                <w:szCs w:val="18"/>
-                <w:lang w:val="en-US"/>
-              </w:rPr>
-            </w:pPr>
-            <w:r>
-              <w:rPr>
-                <w:rFonts w:ascii="Courier New" w:eastAsia="Times New Roman" w:hAnsi="Courier New" w:cs="Courier New"/>
-                <w:color w:val="000000"/>
-                <w:sz w:val="18"/>
-                <w:szCs w:val="18"/>
-                <w:lang w:val="en-US"/>
-              </w:rPr>
-              <w:t>            </w:t>
-            </w:r>
-            <w:r>
-              <w:rPr>
-                <w:rFonts w:ascii="Courier New" w:eastAsia="Times New Roman" w:hAnsi="Courier New" w:cs="Courier New"/>
-                <w:color w:val="A31515"/>
-                <w:sz w:val="18"/>
-                <w:szCs w:val="18"/>
-                <w:lang w:val="en-US"/>
-              </w:rPr>
-              <w:t>"product_description"</w:t>
-            </w:r>
-            <w:r>
-              <w:rPr>
-                <w:rFonts w:ascii="Courier New" w:eastAsia="Times New Roman" w:hAnsi="Courier New" w:cs="Courier New"/>
-                <w:color w:val="000000"/>
-                <w:sz w:val="18"/>
-                <w:szCs w:val="18"/>
-                <w:lang w:val="en-US"/>
-              </w:rPr>
-              <w:t>: </w:t>
-            </w:r>
-            <w:r>
-              <w:rPr>
-                <w:rFonts w:ascii="Courier New" w:eastAsia="Times New Roman" w:hAnsi="Courier New" w:cs="Courier New"/>
-                <w:color w:val="0451A5"/>
-                <w:sz w:val="18"/>
-                <w:szCs w:val="18"/>
-                <w:lang w:val="en-US"/>
-              </w:rPr>
-              <w:t>"&lt;p&gt;Camur ea obruo verto vulputate. Iriure quia sino tation. Dignissim eligo euismod ibidem letalis modo quidne tation. Autem causa commoveo duis facilisis lenis refoveo vulpes. Acsi causa cui metuo odio olim quadrum sit sudo veniam. Nimis paulatim praesent. Antehabeo genitus neque nunc. Dolor haero in iriure. Abico hendrerit ludus nulla refero tamen veniam. Abico abigo augue tego vel. Eu ibidem imputo os torqueo. Ad diam eligo exerci oppeto secundum similis suscipit. Camur esse interdico meus nutus odio sagaciter te utinam vindico. Aliquam cogo refoveo vindico vulputate. Et immitto iriure jus luptatum nunc singularis sino tum venio. Appellatio consequat fere iriure mauris nutus olim qui valetudo vindico. Abluo letalis modo vereor. Abico augue cogo jumentum occuro odio. Aliquam comis esca gilvus ille immitto venio. Gilvus inhibeo jugis probo. Enim euismod lenis pertineo quidne saluto ymo. Camur dolus molior nostrud nutus quibus similis uxor ymo. Amet eum fere ibidem leni</w:t>
-            </w:r>
-            <w:r>
-              <w:rPr>
-                <w:rFonts w:ascii="Courier New" w:eastAsia="Times New Roman" w:hAnsi="Courier New" w:cs="Courier New"/>
-                <w:color w:val="0451A5"/>
-                <w:sz w:val="18"/>
-                <w:szCs w:val="18"/>
-                <w:lang w:val="en-US"/>
-              </w:rPr>
-              <w:lastRenderedPageBreak/>
-              <w:t>s utinam vindico. Brevitas esse magna metuo neque os praemitto utinam. Iaceo letalis loquor tation. Acsi antehabeo facilisis fere jugis ludus metuo vero. Appellatio at ex gravis ideo lucidus pertineo probo refoveo sino. Aliquam causa eligo et importunus mos pala pecus usitas. Aliquam brevitas camur defui quadrum vulpes. Bene caecus eu ille incassum lobortis lucidus nostrud nulla sagaciter. Eligo euismod nostrud olim similis ullamcorper validus verto. Molior quae ratis. Bene capto enim esse nisl. Gemino iriure nobis paratus persto quadrum sed. Ad amet augue caecus fere immitto ludus nimis obruo paulatim. Magna mos natu proprius. Distineo inhibeo oppeto pagus paulatim praemitto singularis ut validus zelus. Abico cui facilisis humo olim praesent proprius ratis. Iusto pala roto rusticus similis tamen ullamcorper. Commoveo conventio dolor quadrum quis tum venio. Aliquam ex metuo pecus vindico. Eros facilisis fere ideo imputo lobortis natu odio pala tation. Autem eligo nibh. Antehabeo facilisi luptatum nobis nulla pecus pneum sagaciter velit. Aliquip diam fere in mauris nutus pagus quadrum sit. Decet occuro vel. Capto eros facilisi jus lenis modo odio secundum valetudo. Abluo et melior quae refoveo velit. Abico causa feugiat huic ut utrum validus. Conventio duis haero iaceo. Blandit capto molior ratis. Os ulciscor voco. Eligo eros nobis vulputate. Decet imputo jumentum loquor natu paratus plaga saluto tamen voco. Abdo illum incassum iusto luptatum magna oppeto tamen tincidunt. Ad meus valde. Abico capto commodo defui lobortis turpis usitas vel volutpat vulpes. Abigo duis gemino incassum lucidus oppeto scisco sit tation valde. Inhibeo populus te. Abigo causa molior refero saepius similis. Caecus esca et. Adipiscing ea letalis premo. Antehabeo hos illum pecus qui te zelus. Ex gemino mos natu odio utrum vereor vulputate. Damnum diam eligo esse sagaciter usitas valetudo vulpes. Abluo ad blandit commoveo conventio macto sagaciter vel voco. Dolor ludus meus occuro qui quidem refoveo validus. Abico acsi eligo gravis humo importunus iriure olim similis. Consectetuer dolore haero immitto valde validus veniam. Eligo illum mauris nostrud. Aliquip eligo luptatum nobis nulla os plaga saepius vulputate. Consequat conventio gemino pala sagaciter. Elit nunc similis. Eum illum imputo te valde wisi. Bene camur consectetuer lenis neo occuro persto sudo typicus </w:t>
-            </w:r>
-            <w:proofErr w:type="gramStart"/>
-            <w:r>
-              <w:rPr>
-                <w:rFonts w:ascii="Courier New" w:eastAsia="Times New Roman" w:hAnsi="Courier New" w:cs="Courier New"/>
-                <w:color w:val="0451A5"/>
-                <w:sz w:val="18"/>
-                <w:szCs w:val="18"/>
-                <w:lang w:val="en-US"/>
-              </w:rPr>
-              <w:t>validus.&lt;</w:t>
-            </w:r>
-            <w:proofErr w:type="gramEnd"/>
-            <w:r>
-              <w:rPr>
-                <w:rFonts w:ascii="Courier New" w:eastAsia="Times New Roman" w:hAnsi="Courier New" w:cs="Courier New"/>
-                <w:color w:val="0451A5"/>
-                <w:sz w:val="18"/>
-                <w:szCs w:val="18"/>
-                <w:lang w:val="en-US"/>
-              </w:rPr>
-              <w:t>/p&gt;\n"</w:t>
-            </w:r>
-            <w:r>
-              <w:rPr>
-                <w:rFonts w:ascii="Courier New" w:eastAsia="Times New Roman" w:hAnsi="Courier New" w:cs="Courier New"/>
-                <w:color w:val="000000"/>
-                <w:sz w:val="18"/>
-                <w:szCs w:val="18"/>
-                <w:lang w:val="en-US"/>
-              </w:rPr>
-              <w:t>,</w:t>
-            </w:r>
-          </w:p>
-          <w:p>
-            <w:pPr>
-              <w:shd w:val="clear" w:color="auto" w:fill="FFFFFE"/>
-              <w:spacing w:line="270" w:lineRule="atLeast"/>
-              <w:rPr>
-                <w:rFonts w:ascii="Courier New" w:eastAsia="Times New Roman" w:hAnsi="Courier New" w:cs="Courier New"/>
-                <w:color w:val="000000"/>
-                <w:sz w:val="18"/>
-                <w:szCs w:val="18"/>
-                <w:lang w:val="en-US"/>
-              </w:rPr>
-            </w:pPr>
-            <w:r>
-              <w:rPr>
-                <w:rFonts w:ascii="Courier New" w:eastAsia="Times New Roman" w:hAnsi="Courier New" w:cs="Courier New"/>
-                <w:color w:val="000000"/>
-                <w:sz w:val="18"/>
-                <w:szCs w:val="18"/>
-                <w:lang w:val="en-US"/>
-              </w:rPr>
-              <w:t>            </w:t>
-            </w:r>
-            <w:r>
-              <w:rPr>
-                <w:rFonts w:ascii="Courier New" w:eastAsia="Times New Roman" w:hAnsi="Courier New" w:cs="Courier New"/>
-                <w:color w:val="A31515"/>
-                <w:sz w:val="18"/>
-                <w:szCs w:val="18"/>
-                <w:lang w:val="en-US"/>
-              </w:rPr>
-              <w:t>"</w:t>
-            </w:r>
-            <w:proofErr w:type="spellStart"/>
-            <w:r>
-              <w:rPr>
-                <w:rFonts w:ascii="Courier New" w:eastAsia="Times New Roman" w:hAnsi="Courier New" w:cs="Courier New"/>
-                <w:color w:val="A31515"/>
-                <w:sz w:val="18"/>
-                <w:szCs w:val="18"/>
-                <w:lang w:val="en-US"/>
-              </w:rPr>
-              <w:t>product_discount</w:t>
-            </w:r>
-            <w:proofErr w:type="spellEnd"/>
-            <w:r>
-              <w:rPr>
-                <w:rFonts w:ascii="Courier New" w:eastAsia="Times New Roman" w:hAnsi="Courier New" w:cs="Courier New"/>
-                <w:color w:val="A31515"/>
-                <w:sz w:val="18"/>
-                <w:szCs w:val="18"/>
-                <w:lang w:val="en-US"/>
-              </w:rPr>
-              <w:t>"</w:t>
-            </w:r>
-            <w:r>
-              <w:rPr>
-                <w:rFonts w:ascii="Courier New" w:eastAsia="Times New Roman" w:hAnsi="Courier New" w:cs="Courier New"/>
-                <w:color w:val="000000"/>
-                <w:sz w:val="18"/>
-                <w:szCs w:val="18"/>
-                <w:lang w:val="en-US"/>
-              </w:rPr>
-              <w:t>: </w:t>
-            </w:r>
-            <w:r>
-              <w:rPr>
-                <w:rFonts w:ascii="Courier New" w:eastAsia="Times New Roman" w:hAnsi="Courier New" w:cs="Courier New"/>
-                <w:color w:val="0451A5"/>
-                <w:sz w:val="18"/>
-                <w:szCs w:val="18"/>
-                <w:lang w:val="en-US"/>
-              </w:rPr>
-              <w:t>"596629"</w:t>
-            </w:r>
-            <w:r>
-              <w:rPr>
-                <w:rFonts w:ascii="Courier New" w:eastAsia="Times New Roman" w:hAnsi="Courier New" w:cs="Courier New"/>
-                <w:color w:val="000000"/>
-                <w:sz w:val="18"/>
-                <w:szCs w:val="18"/>
-                <w:lang w:val="en-US"/>
-              </w:rPr>
-              <w:t>,</w:t>
-            </w:r>
-          </w:p>
-          <w:p>
-            <w:pPr>
-              <w:shd w:val="clear" w:color="auto" w:fill="FFFFFE"/>
-              <w:spacing w:line="270" w:lineRule="atLeast"/>
-              <w:rPr>
-                <w:rFonts w:ascii="Courier New" w:eastAsia="Times New Roman" w:hAnsi="Courier New" w:cs="Courier New"/>
-                <w:color w:val="000000"/>
-                <w:sz w:val="18"/>
-                <w:szCs w:val="18"/>
-                <w:lang w:val="en-US"/>
-              </w:rPr>
-            </w:pPr>
-            <w:r>
-              <w:rPr>
-                <w:rFonts w:ascii="Courier New" w:eastAsia="Times New Roman" w:hAnsi="Courier New" w:cs="Courier New"/>
-                <w:color w:val="000000"/>
-                <w:sz w:val="18"/>
-                <w:szCs w:val="18"/>
-                <w:lang w:val="en-US"/>
-              </w:rPr>
-              <w:t>            </w:t>
-            </w:r>
-            <w:r>
-              <w:rPr>
-                <w:rFonts w:ascii="Courier New" w:eastAsia="Times New Roman" w:hAnsi="Courier New" w:cs="Courier New"/>
-                <w:color w:val="A31515"/>
-                <w:sz w:val="18"/>
-                <w:szCs w:val="18"/>
-                <w:lang w:val="en-US"/>
-              </w:rPr>
-              <w:t>"</w:t>
-            </w:r>
-            <w:proofErr w:type="spellStart"/>
-            <w:r>
-              <w:rPr>
-                <w:rFonts w:ascii="Courier New" w:eastAsia="Times New Roman" w:hAnsi="Courier New" w:cs="Courier New"/>
-                <w:color w:val="A31515"/>
-                <w:sz w:val="18"/>
-                <w:szCs w:val="18"/>
-                <w:lang w:val="en-US"/>
-              </w:rPr>
-              <w:t>product_price</w:t>
-            </w:r>
-            <w:proofErr w:type="spellEnd"/>
-            <w:r>
-              <w:rPr>
-                <w:rFonts w:ascii="Courier New" w:eastAsia="Times New Roman" w:hAnsi="Courier New" w:cs="Courier New"/>
-                <w:color w:val="A31515"/>
-                <w:sz w:val="18"/>
-                <w:szCs w:val="18"/>
-                <w:lang w:val="en-US"/>
-              </w:rPr>
-              <w:t>"</w:t>
-            </w:r>
-            <w:r>
-              <w:rPr>
-                <w:rFonts w:ascii="Courier New" w:eastAsia="Times New Roman" w:hAnsi="Courier New" w:cs="Courier New"/>
-                <w:color w:val="000000"/>
-                <w:sz w:val="18"/>
-                <w:szCs w:val="18"/>
-                <w:lang w:val="en-US"/>
-              </w:rPr>
-              <w:t>: </w:t>
-            </w:r>
-            <w:r>
-              <w:rPr>
-                <w:rFonts w:ascii="Courier New" w:eastAsia="Times New Roman" w:hAnsi="Courier New" w:cs="Courier New"/>
-                <w:color w:val="0451A5"/>
-                <w:sz w:val="18"/>
-                <w:szCs w:val="18"/>
-                <w:lang w:val="en-US"/>
-              </w:rPr>
-              <w:t>"21354100"</w:t>
-            </w:r>
-            <w:r>
-              <w:rPr>
-                <w:rFonts w:ascii="Courier New" w:eastAsia="Times New Roman" w:hAnsi="Courier New" w:cs="Courier New"/>
-                <w:color w:val="000000"/>
-                <w:sz w:val="18"/>
-                <w:szCs w:val="18"/>
-                <w:lang w:val="en-US"/>
-              </w:rPr>
-              <w:t>,</w:t>
-            </w:r>
-          </w:p>
-          <w:p>
-            <w:pPr>
-              <w:shd w:val="clear" w:color="auto" w:fill="FFFFFE"/>
-              <w:spacing w:line="270" w:lineRule="atLeast"/>
-              <w:rPr>
-                <w:rFonts w:ascii="Courier New" w:eastAsia="Times New Roman" w:hAnsi="Courier New" w:cs="Courier New"/>
-                <w:color w:val="000000"/>
-                <w:sz w:val="18"/>
-                <w:szCs w:val="18"/>
-                <w:lang w:val="en-US"/>
-              </w:rPr>
-            </w:pPr>
-            <w:r>
-              <w:rPr>
-                <w:rFonts w:ascii="Courier New" w:eastAsia="Times New Roman" w:hAnsi="Courier New" w:cs="Courier New"/>
-                <w:color w:val="000000"/>
-                <w:sz w:val="18"/>
-                <w:szCs w:val="18"/>
-                <w:lang w:val="en-US"/>
-              </w:rPr>
-              <w:t>            </w:t>
-            </w:r>
-            <w:r>
-              <w:rPr>
-                <w:rFonts w:ascii="Courier New" w:eastAsia="Times New Roman" w:hAnsi="Courier New" w:cs="Courier New"/>
-                <w:color w:val="A31515"/>
-                <w:sz w:val="18"/>
-                <w:szCs w:val="18"/>
-                <w:lang w:val="en-US"/>
-              </w:rPr>
-              <w:t>"</w:t>
-            </w:r>
-            <w:proofErr w:type="spellStart"/>
-            <w:r>
-              <w:rPr>
-                <w:rFonts w:ascii="Courier New" w:eastAsia="Times New Roman" w:hAnsi="Courier New" w:cs="Courier New"/>
-                <w:color w:val="A31515"/>
-                <w:sz w:val="18"/>
-                <w:szCs w:val="18"/>
-                <w:lang w:val="en-US"/>
-              </w:rPr>
-              <w:t>product_hot</w:t>
-            </w:r>
-            <w:proofErr w:type="spellEnd"/>
-            <w:r>
-              <w:rPr>
-                <w:rFonts w:ascii="Courier New" w:eastAsia="Times New Roman" w:hAnsi="Courier New" w:cs="Courier New"/>
-                <w:color w:val="A31515"/>
-                <w:sz w:val="18"/>
-                <w:szCs w:val="18"/>
-                <w:lang w:val="en-US"/>
-              </w:rPr>
-              <w:t>"</w:t>
-            </w:r>
-            <w:r>
-              <w:rPr>
-                <w:rFonts w:ascii="Courier New" w:eastAsia="Times New Roman" w:hAnsi="Courier New" w:cs="Courier New"/>
-                <w:color w:val="000000"/>
-                <w:sz w:val="18"/>
-                <w:szCs w:val="18"/>
-                <w:lang w:val="en-US"/>
-              </w:rPr>
-              <w:t>: </w:t>
-            </w:r>
-            <w:r>
-              <w:rPr>
-                <w:rFonts w:ascii="Courier New" w:eastAsia="Times New Roman" w:hAnsi="Courier New" w:cs="Courier New"/>
-                <w:color w:val="0451A5"/>
-                <w:sz w:val="18"/>
-                <w:szCs w:val="18"/>
-                <w:lang w:val="en-US"/>
-              </w:rPr>
-              <w:t>"0"</w:t>
-            </w:r>
-            <w:r>
-              <w:rPr>
-                <w:rFonts w:ascii="Courier New" w:eastAsia="Times New Roman" w:hAnsi="Courier New" w:cs="Courier New"/>
-                <w:color w:val="000000"/>
-                <w:sz w:val="18"/>
-                <w:szCs w:val="18"/>
-                <w:lang w:val="en-US"/>
-              </w:rPr>
-              <w:t>,</w:t>
-            </w:r>
-          </w:p>
-          <w:p>
-            <w:pPr>
-              <w:shd w:val="clear" w:color="auto" w:fill="FFFFFE"/>
-              <w:spacing w:line="270" w:lineRule="atLeast"/>
-              <w:rPr>
-                <w:rFonts w:ascii="Courier New" w:eastAsia="Times New Roman" w:hAnsi="Courier New" w:cs="Courier New"/>
-                <w:color w:val="000000"/>
-                <w:sz w:val="18"/>
-                <w:szCs w:val="18"/>
-                <w:lang w:val="en-US"/>
-              </w:rPr>
-            </w:pPr>
-            <w:r>
-              <w:rPr>
-                <w:rFonts w:ascii="Courier New" w:eastAsia="Times New Roman" w:hAnsi="Courier New" w:cs="Courier New"/>
-                <w:color w:val="000000"/>
-                <w:sz w:val="18"/>
-                <w:szCs w:val="18"/>
-                <w:lang w:val="en-US"/>
-              </w:rPr>
-              <w:t>            </w:t>
-            </w:r>
-            <w:r>
-              <w:rPr>
-                <w:rFonts w:ascii="Courier New" w:eastAsia="Times New Roman" w:hAnsi="Courier New" w:cs="Courier New"/>
-                <w:color w:val="A31515"/>
-                <w:sz w:val="18"/>
-                <w:szCs w:val="18"/>
-                <w:lang w:val="en-US"/>
-              </w:rPr>
-              <w:t>"</w:t>
-            </w:r>
-            <w:proofErr w:type="spellStart"/>
-            <w:r>
-              <w:rPr>
-                <w:rFonts w:ascii="Courier New" w:eastAsia="Times New Roman" w:hAnsi="Courier New" w:cs="Courier New"/>
-                <w:color w:val="A31515"/>
-                <w:sz w:val="18"/>
-                <w:szCs w:val="18"/>
-                <w:lang w:val="en-US"/>
-              </w:rPr>
-              <w:t>product_type</w:t>
-            </w:r>
-            <w:proofErr w:type="spellEnd"/>
-            <w:r>
-              <w:rPr>
-                <w:rFonts w:ascii="Courier New" w:eastAsia="Times New Roman" w:hAnsi="Courier New" w:cs="Courier New"/>
-                <w:color w:val="A31515"/>
-                <w:sz w:val="18"/>
-                <w:szCs w:val="18"/>
-                <w:lang w:val="en-US"/>
-              </w:rPr>
-              <w:t>"</w:t>
-            </w:r>
-            <w:r>
-              <w:rPr>
-                <w:rFonts w:ascii="Courier New" w:eastAsia="Times New Roman" w:hAnsi="Courier New" w:cs="Courier New"/>
-                <w:color w:val="000000"/>
-                <w:sz w:val="18"/>
-                <w:szCs w:val="18"/>
-                <w:lang w:val="en-US"/>
-              </w:rPr>
-              <w:t>: </w:t>
-            </w:r>
-            <w:r>
-              <w:rPr>
-                <w:rFonts w:ascii="Courier New" w:eastAsia="Times New Roman" w:hAnsi="Courier New" w:cs="Courier New"/>
-                <w:color w:val="0451A5"/>
-                <w:sz w:val="18"/>
-                <w:szCs w:val="18"/>
-                <w:lang w:val="en-US"/>
-              </w:rPr>
-              <w:t>""</w:t>
-            </w:r>
-          </w:p>
-          <w:p>
-            <w:pPr>
-              <w:shd w:val="clear" w:color="auto" w:fill="FFFFFE"/>
-              <w:spacing w:line="270" w:lineRule="atLeast"/>
-              <w:rPr>
-                <w:rFonts w:ascii="Courier New" w:eastAsia="Times New Roman" w:hAnsi="Courier New" w:cs="Courier New"/>
-                <w:color w:val="000000"/>
-                <w:sz w:val="18"/>
-                <w:szCs w:val="18"/>
-                <w:lang w:val="en-US"/>
-              </w:rPr>
-            </w:pPr>
-            <w:r>
-              <w:rPr>
-                <w:rFonts w:ascii="Courier New" w:eastAsia="Times New Roman" w:hAnsi="Courier New" w:cs="Courier New"/>
-                <w:color w:val="000000"/>
-                <w:sz w:val="18"/>
-                <w:szCs w:val="18"/>
-                <w:lang w:val="en-US"/>
-              </w:rPr>
-              <w:t>        },</w:t>
-            </w:r>
-          </w:p>
-          <w:p>
-            <w:pPr>
-              <w:shd w:val="clear" w:color="auto" w:fill="FFFFFE"/>
-              <w:spacing w:line="270" w:lineRule="atLeast"/>
-              <w:rPr>
-                <w:rFonts w:ascii="Courier New" w:eastAsia="Times New Roman" w:hAnsi="Courier New" w:cs="Courier New"/>
-                <w:color w:val="000000"/>
-                <w:sz w:val="18"/>
-                <w:szCs w:val="18"/>
-                <w:lang w:val="en-US"/>
-              </w:rPr>
-            </w:pPr>
-            <w:r>
-              <w:rPr>
-                <w:rFonts w:ascii="Courier New" w:eastAsia="Times New Roman" w:hAnsi="Courier New" w:cs="Courier New"/>
-                <w:color w:val="000000"/>
-                <w:sz w:val="18"/>
-                <w:szCs w:val="18"/>
-                <w:lang w:val="en-US"/>
-              </w:rPr>
-              <w:t>        {</w:t>
-            </w:r>
-          </w:p>
-          <w:p>
-            <w:pPr>
-              <w:shd w:val="clear" w:color="auto" w:fill="FFFFFE"/>
-              <w:spacing w:line="270" w:lineRule="atLeast"/>
-              <w:rPr>
-                <w:rFonts w:ascii="Courier New" w:eastAsia="Times New Roman" w:hAnsi="Courier New" w:cs="Courier New"/>
-                <w:color w:val="000000"/>
-                <w:sz w:val="18"/>
-                <w:szCs w:val="18"/>
-                <w:lang w:val="en-US"/>
-              </w:rPr>
-            </w:pPr>
-            <w:r>
-              <w:rPr>
-                <w:rFonts w:ascii="Courier New" w:eastAsia="Times New Roman" w:hAnsi="Courier New" w:cs="Courier New"/>
-                <w:color w:val="000000"/>
-                <w:sz w:val="18"/>
-                <w:szCs w:val="18"/>
-                <w:lang w:val="en-US"/>
-              </w:rPr>
-              <w:t>            </w:t>
-            </w:r>
-            <w:r>
-              <w:rPr>
-                <w:rFonts w:ascii="Courier New" w:eastAsia="Times New Roman" w:hAnsi="Courier New" w:cs="Courier New"/>
-                <w:color w:val="A31515"/>
-                <w:sz w:val="18"/>
-                <w:szCs w:val="18"/>
-                <w:lang w:val="en-US"/>
-              </w:rPr>
-              <w:t>"</w:t>
-            </w:r>
-            <w:proofErr w:type="spellStart"/>
-            <w:r>
-              <w:rPr>
-                <w:rFonts w:ascii="Courier New" w:eastAsia="Times New Roman" w:hAnsi="Courier New" w:cs="Courier New"/>
-                <w:color w:val="A31515"/>
-                <w:sz w:val="18"/>
-                <w:szCs w:val="18"/>
-                <w:lang w:val="en-US"/>
-              </w:rPr>
-              <w:t>product_id</w:t>
-            </w:r>
-            <w:proofErr w:type="spellEnd"/>
-            <w:r>
-              <w:rPr>
-                <w:rFonts w:ascii="Courier New" w:eastAsia="Times New Roman" w:hAnsi="Courier New" w:cs="Courier New"/>
-                <w:color w:val="A31515"/>
-                <w:sz w:val="18"/>
-                <w:szCs w:val="18"/>
-                <w:lang w:val="en-US"/>
-              </w:rPr>
-              <w:t>"</w:t>
-            </w:r>
-            <w:r>
-              <w:rPr>
-                <w:rFonts w:ascii="Courier New" w:eastAsia="Times New Roman" w:hAnsi="Courier New" w:cs="Courier New"/>
-                <w:color w:val="000000"/>
-                <w:sz w:val="18"/>
-                <w:szCs w:val="18"/>
-                <w:lang w:val="en-US"/>
-              </w:rPr>
-              <w:t>: </w:t>
-            </w:r>
-            <w:r>
-              <w:rPr>
-                <w:rFonts w:ascii="Courier New" w:eastAsia="Times New Roman" w:hAnsi="Courier New" w:cs="Courier New"/>
-                <w:color w:val="0451A5"/>
-                <w:sz w:val="18"/>
-                <w:szCs w:val="18"/>
-                <w:lang w:val="en-US"/>
-              </w:rPr>
-              <w:t>"1223"</w:t>
-            </w:r>
-            <w:r>
-              <w:rPr>
-                <w:rFonts w:ascii="Courier New" w:eastAsia="Times New Roman" w:hAnsi="Courier New" w:cs="Courier New"/>
-                <w:color w:val="000000"/>
-                <w:sz w:val="18"/>
-                <w:szCs w:val="18"/>
-                <w:lang w:val="en-US"/>
-              </w:rPr>
-              <w:t>,</w:t>
-            </w:r>
-          </w:p>
-          <w:p>
-            <w:pPr>
-              <w:shd w:val="clear" w:color="auto" w:fill="FFFFFE"/>
-              <w:spacing w:line="270" w:lineRule="atLeast"/>
-              <w:rPr>
-                <w:rFonts w:ascii="Courier New" w:eastAsia="Times New Roman" w:hAnsi="Courier New" w:cs="Courier New"/>
-                <w:color w:val="000000"/>
-                <w:sz w:val="18"/>
-                <w:szCs w:val="18"/>
-                <w:lang w:val="en-US"/>
-              </w:rPr>
-            </w:pPr>
-            <w:r>
-              <w:rPr>
-                <w:rFonts w:ascii="Courier New" w:eastAsia="Times New Roman" w:hAnsi="Courier New" w:cs="Courier New"/>
-                <w:color w:val="000000"/>
-                <w:sz w:val="18"/>
-                <w:szCs w:val="18"/>
-                <w:lang w:val="en-US"/>
-              </w:rPr>
-              <w:lastRenderedPageBreak/>
               <w:t>            </w:t>
             </w:r>
             <w:r>
@@ -21513,7 +21477,7 @@
     <w:p/>
     <w:p>
       <w:pPr>
-        <w:pStyle w:val="Heading3"/>
+        <w:pStyle w:val="Heading4"/>
       </w:pPr>
       <w:r>
         <w:t>Add/Remove Product to favorite list</w:t>
@@ -21599,6 +21563,7 @@
                 <w:highlight w:val="white"/>
               </w:rPr>
             </w:pPr>
+            <w:bookmarkStart w:id="6" w:name="_GoBack"/>
             <w:r>
               <w:rPr>
                 <w:color w:val="212121"/>
@@ -21677,6 +21642,7 @@
           </w:p>
         </w:tc>
       </w:tr>
+      <w:bookmarkEnd w:id="6"/>
       <w:tr>
         <w:tc>
           <w:tcPr>
@@ -35837,7 +35803,7 @@
 </file>
 
 <file path=customXml/itemProps1.xml><?xml version="1.0" encoding="utf-8"?>
-<ds:datastoreItem xmlns:ds="http://schemas.openxmlformats.org/officeDocument/2006/customXml" ds:itemID="{C86EB6C4-F946-40D0-AEAC-255E96A3E231}">
+<ds:datastoreItem xmlns:ds="http://schemas.openxmlformats.org/officeDocument/2006/customXml" ds:itemID="{666BCCFE-F494-4CB0-8BCD-A41AAAC262FC}">
   <ds:schemaRefs>
     <ds:schemaRef ds:uri="http://schemas.openxmlformats.org/officeDocument/2006/bibliography"/>
   </ds:schemaRefs>

</xml_diff>

<commit_message>
[Add] Add API Payment.
</commit_message>
<xml_diff>
--- a/config/backup/api/document.docx
+++ b/config/backup/api/document.docx
@@ -21850,8 +21850,6 @@
               </w:rPr>
               <w:t>ss</w:t>
             </w:r>
-            <w:bookmarkStart w:id="6" w:name="_GoBack"/>
-            <w:bookmarkEnd w:id="6"/>
             <w:r>
               <w:rPr>
                 <w:rFonts w:ascii="Courier New" w:eastAsia="Times New Roman" w:hAnsi="Courier New" w:cs="Courier New"/>
@@ -39037,6 +39035,1130 @@
                 <w:lang w:val="en-US"/>
               </w:rPr>
               <w:t>"Created"</w:t>
+            </w:r>
+          </w:p>
+          <w:p>
+            <w:pPr>
+              <w:shd w:val="clear" w:color="auto" w:fill="FFFFFE"/>
+              <w:spacing w:line="270" w:lineRule="atLeast"/>
+              <w:rPr>
+                <w:rFonts w:ascii="Courier New" w:eastAsia="Times New Roman" w:hAnsi="Courier New" w:cs="Courier New"/>
+                <w:color w:val="000000"/>
+                <w:sz w:val="18"/>
+                <w:szCs w:val="18"/>
+                <w:lang w:val="en-US"/>
+              </w:rPr>
+            </w:pPr>
+            <w:r>
+              <w:rPr>
+                <w:rFonts w:ascii="Courier New" w:eastAsia="Times New Roman" w:hAnsi="Courier New" w:cs="Courier New"/>
+                <w:color w:val="000000"/>
+                <w:sz w:val="18"/>
+                <w:szCs w:val="18"/>
+                <w:lang w:val="en-US"/>
+              </w:rPr>
+              <w:t>}</w:t>
+            </w:r>
+          </w:p>
+          <w:p>
+            <w:pPr>
+              <w:shd w:val="clear" w:color="auto" w:fill="FFFFFE"/>
+              <w:spacing w:line="240" w:lineRule="auto"/>
+              <w:rPr>
+                <w:rFonts w:ascii="Times New Roman" w:eastAsia="Times New Roman" w:hAnsi="Times New Roman" w:cs="Times New Roman"/>
+                <w:sz w:val="24"/>
+                <w:szCs w:val="24"/>
+                <w:lang w:val="en-US"/>
+              </w:rPr>
+            </w:pPr>
+          </w:p>
+        </w:tc>
+      </w:tr>
+    </w:tbl>
+    <w:p/>
+    <w:p>
+      <w:pPr>
+        <w:pStyle w:val="Heading2"/>
+      </w:pPr>
+      <w:r>
+        <w:t>Payment</w:t>
+      </w:r>
+      <w:bookmarkStart w:id="6" w:name="_GoBack"/>
+      <w:bookmarkEnd w:id="6"/>
+    </w:p>
+    <w:p>
+      <w:r>
+        <w:t xml:space="preserve">Setting redirect url and expired request in </w:t>
+      </w:r>
+      <w:r>
+        <w:t>/admin/config/hb_payment/settings</w:t>
+      </w:r>
+    </w:p>
+    <w:tbl>
+      <w:tblPr>
+        <w:tblStyle w:val="2"/>
+        <w:tblW w:w="9360" w:type="dxa"/>
+        <w:tblBorders>
+          <w:top w:val="single" w:sz="8" w:space="0" w:color="000000"/>
+          <w:left w:val="single" w:sz="8" w:space="0" w:color="000000"/>
+          <w:bottom w:val="single" w:sz="8" w:space="0" w:color="000000"/>
+          <w:right w:val="single" w:sz="8" w:space="0" w:color="000000"/>
+          <w:insideH w:val="single" w:sz="8" w:space="0" w:color="000000"/>
+          <w:insideV w:val="single" w:sz="8" w:space="0" w:color="000000"/>
+        </w:tblBorders>
+        <w:tblLayout w:type="fixed"/>
+        <w:tblLook w:val="0600" w:firstRow="0" w:lastRow="0" w:firstColumn="0" w:lastColumn="0" w:noHBand="1" w:noVBand="1"/>
+      </w:tblPr>
+      <w:tblGrid>
+        <w:gridCol w:w="2595"/>
+        <w:gridCol w:w="6765"/>
+      </w:tblGrid>
+      <w:tr>
+        <w:trPr>
+          <w:trHeight w:val="380"/>
+        </w:trPr>
+        <w:tc>
+          <w:tcPr>
+            <w:tcW w:w="9360" w:type="dxa"/>
+            <w:gridSpan w:val="2"/>
+            <w:tcBorders>
+              <w:top w:val="single" w:sz="8" w:space="0" w:color="000000"/>
+              <w:left w:val="single" w:sz="8" w:space="0" w:color="000000"/>
+              <w:bottom w:val="single" w:sz="8" w:space="0" w:color="000000"/>
+              <w:right w:val="single" w:sz="8" w:space="0" w:color="000000"/>
+            </w:tcBorders>
+            <w:shd w:val="clear" w:color="auto" w:fill="4A86E8"/>
+            <w:hideMark/>
+          </w:tcPr>
+          <w:p>
+            <w:pPr>
+              <w:spacing w:line="240" w:lineRule="auto"/>
+              <w:rPr>
+                <w:b/>
+                <w:color w:val="FFFFFF"/>
+                <w:sz w:val="18"/>
+                <w:szCs w:val="18"/>
+                <w:highlight w:val="white"/>
+              </w:rPr>
+            </w:pPr>
+            <w:r>
+              <w:rPr>
+                <w:b/>
+                <w:color w:val="FFFFFF"/>
+              </w:rPr>
+              <w:t>Request</w:t>
+            </w:r>
+          </w:p>
+        </w:tc>
+      </w:tr>
+      <w:tr>
+        <w:tc>
+          <w:tcPr>
+            <w:tcW w:w="2595" w:type="dxa"/>
+            <w:tcBorders>
+              <w:top w:val="single" w:sz="8" w:space="0" w:color="000000"/>
+              <w:left w:val="single" w:sz="8" w:space="0" w:color="000000"/>
+              <w:bottom w:val="single" w:sz="8" w:space="0" w:color="000000"/>
+              <w:right w:val="single" w:sz="8" w:space="0" w:color="000000"/>
+            </w:tcBorders>
+            <w:hideMark/>
+          </w:tcPr>
+          <w:p>
+            <w:pPr>
+              <w:widowControl w:val="0"/>
+              <w:spacing w:line="240" w:lineRule="auto"/>
+              <w:rPr>
+                <w:color w:val="212121"/>
+                <w:sz w:val="20"/>
+                <w:szCs w:val="20"/>
+                <w:highlight w:val="white"/>
+              </w:rPr>
+            </w:pPr>
+            <w:r>
+              <w:rPr>
+                <w:color w:val="212121"/>
+                <w:sz w:val="20"/>
+                <w:szCs w:val="20"/>
+                <w:highlight w:val="white"/>
+              </w:rPr>
+              <w:lastRenderedPageBreak/>
+              <w:t>URL</w:t>
+            </w:r>
+          </w:p>
+        </w:tc>
+        <w:tc>
+          <w:tcPr>
+            <w:tcW w:w="6765" w:type="dxa"/>
+            <w:tcBorders>
+              <w:top w:val="single" w:sz="8" w:space="0" w:color="000000"/>
+              <w:left w:val="single" w:sz="8" w:space="0" w:color="000000"/>
+              <w:bottom w:val="single" w:sz="8" w:space="0" w:color="000000"/>
+              <w:right w:val="single" w:sz="8" w:space="0" w:color="000000"/>
+            </w:tcBorders>
+            <w:hideMark/>
+          </w:tcPr>
+          <w:p>
+            <w:pPr>
+              <w:widowControl w:val="0"/>
+              <w:spacing w:line="240" w:lineRule="auto"/>
+              <w:rPr>
+                <w:color w:val="212121"/>
+                <w:sz w:val="18"/>
+                <w:szCs w:val="18"/>
+                <w:highlight w:val="white"/>
+              </w:rPr>
+            </w:pPr>
+            <w:r>
+              <w:rPr>
+                <w:color w:val="434343"/>
+                <w:sz w:val="18"/>
+                <w:szCs w:val="18"/>
+                <w:highlight w:val="white"/>
+              </w:rPr>
+              <w:t>{{URL_ID}}</w:t>
+            </w:r>
+            <w:r>
+              <w:rPr>
+                <w:rFonts w:ascii="Segoe UI" w:hAnsi="Segoe UI" w:cs="Segoe UI"/>
+                <w:color w:val="212121"/>
+                <w:sz w:val="18"/>
+                <w:szCs w:val="18"/>
+                <w:shd w:val="clear" w:color="auto" w:fill="FFFFFF"/>
+              </w:rPr>
+              <w:t>api/payment</w:t>
+            </w:r>
+          </w:p>
+        </w:tc>
+      </w:tr>
+      <w:tr>
+        <w:tc>
+          <w:tcPr>
+            <w:tcW w:w="2595" w:type="dxa"/>
+            <w:tcBorders>
+              <w:top w:val="single" w:sz="8" w:space="0" w:color="000000"/>
+              <w:left w:val="single" w:sz="8" w:space="0" w:color="000000"/>
+              <w:bottom w:val="single" w:sz="8" w:space="0" w:color="000000"/>
+              <w:right w:val="single" w:sz="8" w:space="0" w:color="000000"/>
+            </w:tcBorders>
+            <w:hideMark/>
+          </w:tcPr>
+          <w:p>
+            <w:pPr>
+              <w:widowControl w:val="0"/>
+              <w:spacing w:line="240" w:lineRule="auto"/>
+              <w:rPr>
+                <w:color w:val="212121"/>
+                <w:sz w:val="20"/>
+                <w:szCs w:val="20"/>
+                <w:highlight w:val="white"/>
+              </w:rPr>
+            </w:pPr>
+            <w:r>
+              <w:rPr>
+                <w:color w:val="212121"/>
+                <w:sz w:val="20"/>
+                <w:szCs w:val="20"/>
+                <w:highlight w:val="white"/>
+              </w:rPr>
+              <w:t>Method</w:t>
+            </w:r>
+          </w:p>
+        </w:tc>
+        <w:tc>
+          <w:tcPr>
+            <w:tcW w:w="6765" w:type="dxa"/>
+            <w:tcBorders>
+              <w:top w:val="single" w:sz="8" w:space="0" w:color="000000"/>
+              <w:left w:val="single" w:sz="8" w:space="0" w:color="000000"/>
+              <w:bottom w:val="single" w:sz="8" w:space="0" w:color="000000"/>
+              <w:right w:val="single" w:sz="8" w:space="0" w:color="000000"/>
+            </w:tcBorders>
+            <w:hideMark/>
+          </w:tcPr>
+          <w:p>
+            <w:pPr>
+              <w:widowControl w:val="0"/>
+              <w:spacing w:line="240" w:lineRule="auto"/>
+              <w:rPr>
+                <w:color w:val="212121"/>
+                <w:sz w:val="18"/>
+                <w:szCs w:val="18"/>
+                <w:highlight w:val="white"/>
+              </w:rPr>
+            </w:pPr>
+            <w:r>
+              <w:rPr>
+                <w:color w:val="212121"/>
+                <w:sz w:val="18"/>
+                <w:szCs w:val="18"/>
+                <w:highlight w:val="white"/>
+              </w:rPr>
+              <w:t>POST</w:t>
+            </w:r>
+          </w:p>
+        </w:tc>
+      </w:tr>
+      <w:tr>
+        <w:tc>
+          <w:tcPr>
+            <w:tcW w:w="2595" w:type="dxa"/>
+            <w:tcBorders>
+              <w:top w:val="single" w:sz="8" w:space="0" w:color="000000"/>
+              <w:left w:val="single" w:sz="8" w:space="0" w:color="000000"/>
+              <w:bottom w:val="single" w:sz="8" w:space="0" w:color="000000"/>
+              <w:right w:val="single" w:sz="8" w:space="0" w:color="000000"/>
+            </w:tcBorders>
+            <w:hideMark/>
+          </w:tcPr>
+          <w:p>
+            <w:pPr>
+              <w:widowControl w:val="0"/>
+              <w:spacing w:line="240" w:lineRule="auto"/>
+              <w:rPr>
+                <w:color w:val="212121"/>
+                <w:sz w:val="20"/>
+                <w:szCs w:val="20"/>
+                <w:highlight w:val="white"/>
+              </w:rPr>
+            </w:pPr>
+            <w:r>
+              <w:rPr>
+                <w:color w:val="212121"/>
+                <w:sz w:val="20"/>
+                <w:szCs w:val="20"/>
+                <w:highlight w:val="white"/>
+              </w:rPr>
+              <w:t>Authorization</w:t>
+            </w:r>
+          </w:p>
+        </w:tc>
+        <w:tc>
+          <w:tcPr>
+            <w:tcW w:w="6765" w:type="dxa"/>
+            <w:tcBorders>
+              <w:top w:val="single" w:sz="8" w:space="0" w:color="000000"/>
+              <w:left w:val="single" w:sz="8" w:space="0" w:color="000000"/>
+              <w:bottom w:val="single" w:sz="8" w:space="0" w:color="000000"/>
+              <w:right w:val="single" w:sz="8" w:space="0" w:color="000000"/>
+            </w:tcBorders>
+          </w:tcPr>
+          <w:p>
+            <w:pPr>
+              <w:widowControl w:val="0"/>
+              <w:spacing w:line="240" w:lineRule="auto"/>
+              <w:rPr>
+                <w:color w:val="212121"/>
+                <w:sz w:val="18"/>
+                <w:szCs w:val="18"/>
+                <w:highlight w:val="white"/>
+              </w:rPr>
+            </w:pPr>
+          </w:p>
+        </w:tc>
+      </w:tr>
+      <w:tr>
+        <w:tc>
+          <w:tcPr>
+            <w:tcW w:w="2595" w:type="dxa"/>
+            <w:tcBorders>
+              <w:top w:val="single" w:sz="8" w:space="0" w:color="000000"/>
+              <w:left w:val="single" w:sz="8" w:space="0" w:color="000000"/>
+              <w:bottom w:val="single" w:sz="8" w:space="0" w:color="000000"/>
+              <w:right w:val="single" w:sz="8" w:space="0" w:color="000000"/>
+            </w:tcBorders>
+          </w:tcPr>
+          <w:p>
+            <w:pPr>
+              <w:widowControl w:val="0"/>
+              <w:spacing w:line="240" w:lineRule="auto"/>
+              <w:rPr>
+                <w:color w:val="212121"/>
+                <w:sz w:val="20"/>
+                <w:szCs w:val="20"/>
+                <w:highlight w:val="white"/>
+              </w:rPr>
+            </w:pPr>
+            <w:r>
+              <w:rPr>
+                <w:color w:val="212121"/>
+                <w:sz w:val="20"/>
+                <w:szCs w:val="20"/>
+                <w:highlight w:val="white"/>
+              </w:rPr>
+              <w:t>Headers</w:t>
+            </w:r>
+          </w:p>
+        </w:tc>
+        <w:tc>
+          <w:tcPr>
+            <w:tcW w:w="6765" w:type="dxa"/>
+            <w:tcBorders>
+              <w:top w:val="single" w:sz="8" w:space="0" w:color="000000"/>
+              <w:left w:val="single" w:sz="8" w:space="0" w:color="000000"/>
+              <w:bottom w:val="single" w:sz="8" w:space="0" w:color="000000"/>
+              <w:right w:val="single" w:sz="8" w:space="0" w:color="000000"/>
+            </w:tcBorders>
+          </w:tcPr>
+          <w:p>
+            <w:pPr>
+              <w:widowControl w:val="0"/>
+              <w:spacing w:line="240" w:lineRule="auto"/>
+              <w:rPr>
+                <w:rStyle w:val="resolvedvariable"/>
+                <w:rFonts w:ascii="Segoe UI" w:hAnsi="Segoe UI" w:cs="Segoe UI"/>
+                <w:sz w:val="18"/>
+                <w:szCs w:val="18"/>
+                <w:shd w:val="clear" w:color="auto" w:fill="FFFFFF"/>
+              </w:rPr>
+            </w:pPr>
+            <w:r>
+              <w:rPr>
+                <w:rFonts w:ascii="Segoe UI" w:hAnsi="Segoe UI" w:cs="Segoe UI"/>
+                <w:color w:val="212121"/>
+                <w:sz w:val="18"/>
+                <w:szCs w:val="18"/>
+                <w:shd w:val="clear" w:color="auto" w:fill="FFFFFF"/>
+              </w:rPr>
+              <w:t xml:space="preserve">Authorization: Bearer </w:t>
+            </w:r>
+            <w:r>
+              <w:rPr>
+                <w:rStyle w:val="resolvedvariable"/>
+                <w:rFonts w:ascii="Segoe UI" w:hAnsi="Segoe UI" w:cs="Segoe UI"/>
+                <w:sz w:val="18"/>
+                <w:szCs w:val="18"/>
+                <w:shd w:val="clear" w:color="auto" w:fill="FFFFFF"/>
+              </w:rPr>
+              <w:t>{{access_token}}</w:t>
+            </w:r>
+          </w:p>
+          <w:p>
+            <w:pPr>
+              <w:widowControl w:val="0"/>
+              <w:spacing w:line="240" w:lineRule="auto"/>
+              <w:rPr>
+                <w:color w:val="212121"/>
+                <w:sz w:val="18"/>
+                <w:szCs w:val="18"/>
+                <w:highlight w:val="white"/>
+              </w:rPr>
+            </w:pPr>
+            <w:r>
+              <w:rPr>
+                <w:rFonts w:ascii="Segoe UI" w:hAnsi="Segoe UI" w:cs="Segoe UI"/>
+                <w:color w:val="212121"/>
+                <w:sz w:val="18"/>
+                <w:szCs w:val="18"/>
+                <w:shd w:val="clear" w:color="auto" w:fill="FFFFFF"/>
+              </w:rPr>
+              <w:t xml:space="preserve">Content-Type: </w:t>
+            </w:r>
+            <w:r>
+              <w:rPr>
+                <w:rFonts w:ascii="Segoe UI" w:hAnsi="Segoe UI" w:cs="Segoe UI"/>
+                <w:color w:val="212121"/>
+                <w:sz w:val="18"/>
+                <w:szCs w:val="18"/>
+                <w:shd w:val="clear" w:color="auto" w:fill="FFFFFF"/>
+              </w:rPr>
+              <w:t>application/json</w:t>
+            </w:r>
+          </w:p>
+        </w:tc>
+      </w:tr>
+      <w:tr>
+        <w:trPr>
+          <w:trHeight w:val="699"/>
+        </w:trPr>
+        <w:tc>
+          <w:tcPr>
+            <w:tcW w:w="2595" w:type="dxa"/>
+            <w:tcBorders>
+              <w:top w:val="single" w:sz="8" w:space="0" w:color="000000"/>
+              <w:left w:val="single" w:sz="8" w:space="0" w:color="000000"/>
+              <w:bottom w:val="single" w:sz="8" w:space="0" w:color="000000"/>
+              <w:right w:val="single" w:sz="8" w:space="0" w:color="000000"/>
+            </w:tcBorders>
+          </w:tcPr>
+          <w:p>
+            <w:pPr>
+              <w:widowControl w:val="0"/>
+              <w:spacing w:line="240" w:lineRule="auto"/>
+              <w:rPr>
+                <w:color w:val="212121"/>
+                <w:sz w:val="20"/>
+                <w:szCs w:val="20"/>
+                <w:highlight w:val="white"/>
+              </w:rPr>
+            </w:pPr>
+            <w:r>
+              <w:rPr>
+                <w:color w:val="212121"/>
+                <w:sz w:val="20"/>
+                <w:szCs w:val="20"/>
+                <w:highlight w:val="white"/>
+              </w:rPr>
+              <w:t>Request Body</w:t>
+            </w:r>
+          </w:p>
+          <w:p>
+            <w:pPr>
+              <w:widowControl w:val="0"/>
+              <w:spacing w:line="240" w:lineRule="auto"/>
+              <w:rPr>
+                <w:color w:val="212121"/>
+                <w:sz w:val="20"/>
+                <w:szCs w:val="20"/>
+                <w:highlight w:val="white"/>
+              </w:rPr>
+            </w:pPr>
+            <w:r>
+              <w:rPr>
+                <w:color w:val="212121"/>
+                <w:sz w:val="20"/>
+                <w:szCs w:val="20"/>
+                <w:highlight w:val="white"/>
+              </w:rPr>
+              <w:t>(binary)</w:t>
+            </w:r>
+          </w:p>
+        </w:tc>
+        <w:tc>
+          <w:tcPr>
+            <w:tcW w:w="6765" w:type="dxa"/>
+            <w:tcBorders>
+              <w:top w:val="single" w:sz="8" w:space="0" w:color="000000"/>
+              <w:left w:val="single" w:sz="8" w:space="0" w:color="000000"/>
+              <w:bottom w:val="single" w:sz="8" w:space="0" w:color="000000"/>
+              <w:right w:val="single" w:sz="8" w:space="0" w:color="000000"/>
+            </w:tcBorders>
+          </w:tcPr>
+          <w:p>
+            <w:pPr>
+              <w:spacing w:line="240" w:lineRule="auto"/>
+              <w:rPr>
+                <w:sz w:val="18"/>
+                <w:szCs w:val="18"/>
+              </w:rPr>
+            </w:pPr>
+          </w:p>
+        </w:tc>
+      </w:tr>
+    </w:tbl>
+    <w:p/>
+    <w:tbl>
+      <w:tblPr>
+        <w:tblW w:w="9350" w:type="dxa"/>
+        <w:tblCellMar>
+          <w:top w:w="15" w:type="dxa"/>
+          <w:left w:w="15" w:type="dxa"/>
+          <w:bottom w:w="15" w:type="dxa"/>
+          <w:right w:w="15" w:type="dxa"/>
+        </w:tblCellMar>
+        <w:tblLook w:val="04A0" w:firstRow="1" w:lastRow="0" w:firstColumn="1" w:lastColumn="0" w:noHBand="0" w:noVBand="1"/>
+      </w:tblPr>
+      <w:tblGrid>
+        <w:gridCol w:w="1026"/>
+        <w:gridCol w:w="573"/>
+        <w:gridCol w:w="7751"/>
+      </w:tblGrid>
+      <w:tr>
+        <w:trPr>
+          <w:trHeight w:val="380"/>
+        </w:trPr>
+        <w:tc>
+          <w:tcPr>
+            <w:tcW w:w="9350" w:type="dxa"/>
+            <w:gridSpan w:val="3"/>
+            <w:tcBorders>
+              <w:top w:val="single" w:sz="8" w:space="0" w:color="000000"/>
+              <w:left w:val="single" w:sz="8" w:space="0" w:color="000000"/>
+              <w:bottom w:val="single" w:sz="8" w:space="0" w:color="000000"/>
+              <w:right w:val="single" w:sz="8" w:space="0" w:color="000000"/>
+            </w:tcBorders>
+            <w:shd w:val="clear" w:color="auto" w:fill="4A86E8"/>
+            <w:tcMar>
+              <w:top w:w="100" w:type="dxa"/>
+              <w:left w:w="100" w:type="dxa"/>
+              <w:bottom w:w="100" w:type="dxa"/>
+              <w:right w:w="100" w:type="dxa"/>
+            </w:tcMar>
+            <w:hideMark/>
+          </w:tcPr>
+          <w:p>
+            <w:pPr>
+              <w:spacing w:line="240" w:lineRule="auto"/>
+              <w:rPr>
+                <w:rFonts w:ascii="Times New Roman" w:eastAsia="Times New Roman" w:hAnsi="Times New Roman" w:cs="Times New Roman"/>
+                <w:sz w:val="24"/>
+                <w:szCs w:val="24"/>
+                <w:lang w:val="en-US"/>
+              </w:rPr>
+            </w:pPr>
+            <w:r>
+              <w:rPr>
+                <w:rFonts w:eastAsia="Times New Roman"/>
+                <w:b/>
+                <w:bCs/>
+                <w:color w:val="FFFFFF"/>
+                <w:lang w:val="en-US"/>
+              </w:rPr>
+              <w:t>Response</w:t>
+            </w:r>
+          </w:p>
+        </w:tc>
+      </w:tr>
+      <w:tr>
+        <w:trPr>
+          <w:trHeight w:val="612"/>
+        </w:trPr>
+        <w:tc>
+          <w:tcPr>
+            <w:tcW w:w="0" w:type="auto"/>
+            <w:tcBorders>
+              <w:top w:val="single" w:sz="8" w:space="0" w:color="000000"/>
+              <w:left w:val="single" w:sz="8" w:space="0" w:color="000000"/>
+              <w:bottom w:val="single" w:sz="8" w:space="0" w:color="000000"/>
+              <w:right w:val="single" w:sz="8" w:space="0" w:color="000000"/>
+            </w:tcBorders>
+            <w:tcMar>
+              <w:top w:w="100" w:type="dxa"/>
+              <w:left w:w="100" w:type="dxa"/>
+              <w:bottom w:w="100" w:type="dxa"/>
+              <w:right w:w="100" w:type="dxa"/>
+            </w:tcMar>
+            <w:hideMark/>
+          </w:tcPr>
+          <w:p>
+            <w:pPr>
+              <w:spacing w:line="240" w:lineRule="auto"/>
+              <w:rPr>
+                <w:rFonts w:ascii="Times New Roman" w:eastAsia="Times New Roman" w:hAnsi="Times New Roman" w:cs="Times New Roman"/>
+                <w:sz w:val="24"/>
+                <w:szCs w:val="24"/>
+                <w:lang w:val="en-US"/>
+              </w:rPr>
+            </w:pPr>
+            <w:r>
+              <w:rPr>
+                <w:rFonts w:ascii="Roboto" w:eastAsia="Times New Roman" w:hAnsi="Roboto" w:cs="Times New Roman"/>
+                <w:color w:val="212121"/>
+                <w:sz w:val="20"/>
+                <w:szCs w:val="20"/>
+                <w:shd w:val="clear" w:color="auto" w:fill="FFFFFF"/>
+                <w:lang w:val="en-US"/>
+              </w:rPr>
+              <w:t>Success</w:t>
+            </w:r>
+          </w:p>
+        </w:tc>
+        <w:tc>
+          <w:tcPr>
+            <w:tcW w:w="0" w:type="auto"/>
+            <w:tcBorders>
+              <w:top w:val="single" w:sz="8" w:space="0" w:color="000000"/>
+              <w:left w:val="single" w:sz="8" w:space="0" w:color="000000"/>
+              <w:bottom w:val="single" w:sz="8" w:space="0" w:color="000000"/>
+              <w:right w:val="single" w:sz="8" w:space="0" w:color="000000"/>
+            </w:tcBorders>
+            <w:tcMar>
+              <w:top w:w="100" w:type="dxa"/>
+              <w:left w:w="100" w:type="dxa"/>
+              <w:bottom w:w="100" w:type="dxa"/>
+              <w:right w:w="100" w:type="dxa"/>
+            </w:tcMar>
+            <w:hideMark/>
+          </w:tcPr>
+          <w:p>
+            <w:pPr>
+              <w:spacing w:line="240" w:lineRule="auto"/>
+              <w:rPr>
+                <w:rFonts w:ascii="Times New Roman" w:eastAsia="Times New Roman" w:hAnsi="Times New Roman" w:cs="Times New Roman"/>
+                <w:sz w:val="24"/>
+                <w:szCs w:val="24"/>
+                <w:lang w:val="en-US"/>
+              </w:rPr>
+            </w:pPr>
+            <w:r>
+              <w:rPr>
+                <w:rFonts w:ascii="Roboto" w:eastAsia="Times New Roman" w:hAnsi="Roboto" w:cs="Times New Roman"/>
+                <w:color w:val="212121"/>
+                <w:sz w:val="20"/>
+                <w:szCs w:val="20"/>
+                <w:shd w:val="clear" w:color="auto" w:fill="FFFFFF"/>
+                <w:lang w:val="en-US"/>
+              </w:rPr>
+              <w:t>200</w:t>
+            </w:r>
+          </w:p>
+        </w:tc>
+        <w:tc>
+          <w:tcPr>
+            <w:tcW w:w="6528" w:type="dxa"/>
+            <w:tcBorders>
+              <w:top w:val="single" w:sz="8" w:space="0" w:color="000000"/>
+              <w:left w:val="single" w:sz="8" w:space="0" w:color="000000"/>
+              <w:bottom w:val="single" w:sz="8" w:space="0" w:color="000000"/>
+              <w:right w:val="single" w:sz="8" w:space="0" w:color="000000"/>
+            </w:tcBorders>
+            <w:tcMar>
+              <w:top w:w="100" w:type="dxa"/>
+              <w:left w:w="100" w:type="dxa"/>
+              <w:bottom w:w="100" w:type="dxa"/>
+              <w:right w:w="100" w:type="dxa"/>
+            </w:tcMar>
+            <w:hideMark/>
+          </w:tcPr>
+          <w:p>
+            <w:pPr>
+              <w:shd w:val="clear" w:color="auto" w:fill="FFFFFE"/>
+              <w:spacing w:line="270" w:lineRule="atLeast"/>
+              <w:rPr>
+                <w:rFonts w:ascii="Courier New" w:eastAsia="Times New Roman" w:hAnsi="Courier New" w:cs="Courier New"/>
+                <w:color w:val="000000"/>
+                <w:sz w:val="18"/>
+                <w:szCs w:val="18"/>
+                <w:lang w:val="en-US"/>
+              </w:rPr>
+            </w:pPr>
+            <w:r>
+              <w:rPr>
+                <w:rFonts w:ascii="Courier New" w:eastAsia="Times New Roman" w:hAnsi="Courier New" w:cs="Courier New"/>
+                <w:color w:val="000000"/>
+                <w:sz w:val="18"/>
+                <w:szCs w:val="18"/>
+                <w:lang w:val="en-US"/>
+              </w:rPr>
+              <w:t>{</w:t>
+            </w:r>
+          </w:p>
+          <w:p>
+            <w:pPr>
+              <w:shd w:val="clear" w:color="auto" w:fill="FFFFFE"/>
+              <w:spacing w:line="270" w:lineRule="atLeast"/>
+              <w:rPr>
+                <w:rFonts w:ascii="Courier New" w:eastAsia="Times New Roman" w:hAnsi="Courier New" w:cs="Courier New"/>
+                <w:color w:val="000000"/>
+                <w:sz w:val="18"/>
+                <w:szCs w:val="18"/>
+                <w:lang w:val="en-US"/>
+              </w:rPr>
+            </w:pPr>
+            <w:r>
+              <w:rPr>
+                <w:rFonts w:ascii="Courier New" w:eastAsia="Times New Roman" w:hAnsi="Courier New" w:cs="Courier New"/>
+                <w:color w:val="000000"/>
+                <w:sz w:val="18"/>
+                <w:szCs w:val="18"/>
+                <w:lang w:val="en-US"/>
+              </w:rPr>
+              <w:t>    </w:t>
+            </w:r>
+            <w:r>
+              <w:rPr>
+                <w:rFonts w:ascii="Courier New" w:eastAsia="Times New Roman" w:hAnsi="Courier New" w:cs="Courier New"/>
+                <w:color w:val="A31515"/>
+                <w:sz w:val="18"/>
+                <w:szCs w:val="18"/>
+                <w:lang w:val="en-US"/>
+              </w:rPr>
+              <w:t>"message"</w:t>
+            </w:r>
+            <w:r>
+              <w:rPr>
+                <w:rFonts w:ascii="Courier New" w:eastAsia="Times New Roman" w:hAnsi="Courier New" w:cs="Courier New"/>
+                <w:color w:val="000000"/>
+                <w:sz w:val="18"/>
+                <w:szCs w:val="18"/>
+                <w:lang w:val="en-US"/>
+              </w:rPr>
+              <w:t>: </w:t>
+            </w:r>
+            <w:r>
+              <w:rPr>
+                <w:rFonts w:ascii="Courier New" w:eastAsia="Times New Roman" w:hAnsi="Courier New" w:cs="Courier New"/>
+                <w:color w:val="0451A5"/>
+                <w:sz w:val="18"/>
+                <w:szCs w:val="18"/>
+                <w:lang w:val="en-US"/>
+              </w:rPr>
+              <w:t>"Success!"</w:t>
+            </w:r>
+            <w:r>
+              <w:rPr>
+                <w:rFonts w:ascii="Courier New" w:eastAsia="Times New Roman" w:hAnsi="Courier New" w:cs="Courier New"/>
+                <w:color w:val="000000"/>
+                <w:sz w:val="18"/>
+                <w:szCs w:val="18"/>
+                <w:lang w:val="en-US"/>
+              </w:rPr>
+              <w:t>,</w:t>
+            </w:r>
+          </w:p>
+          <w:p>
+            <w:pPr>
+              <w:shd w:val="clear" w:color="auto" w:fill="FFFFFE"/>
+              <w:spacing w:line="270" w:lineRule="atLeast"/>
+              <w:rPr>
+                <w:rFonts w:ascii="Courier New" w:eastAsia="Times New Roman" w:hAnsi="Courier New" w:cs="Courier New"/>
+                <w:color w:val="000000"/>
+                <w:sz w:val="18"/>
+                <w:szCs w:val="18"/>
+                <w:lang w:val="en-US"/>
+              </w:rPr>
+            </w:pPr>
+            <w:r>
+              <w:rPr>
+                <w:rFonts w:ascii="Courier New" w:eastAsia="Times New Roman" w:hAnsi="Courier New" w:cs="Courier New"/>
+                <w:color w:val="000000"/>
+                <w:sz w:val="18"/>
+                <w:szCs w:val="18"/>
+                <w:lang w:val="en-US"/>
+              </w:rPr>
+              <w:t>    </w:t>
+            </w:r>
+            <w:r>
+              <w:rPr>
+                <w:rFonts w:ascii="Courier New" w:eastAsia="Times New Roman" w:hAnsi="Courier New" w:cs="Courier New"/>
+                <w:color w:val="A31515"/>
+                <w:sz w:val="18"/>
+                <w:szCs w:val="18"/>
+                <w:lang w:val="en-US"/>
+              </w:rPr>
+              <w:t>"result"</w:t>
+            </w:r>
+            <w:r>
+              <w:rPr>
+                <w:rFonts w:ascii="Courier New" w:eastAsia="Times New Roman" w:hAnsi="Courier New" w:cs="Courier New"/>
+                <w:color w:val="000000"/>
+                <w:sz w:val="18"/>
+                <w:szCs w:val="18"/>
+                <w:lang w:val="en-US"/>
+              </w:rPr>
+              <w:t>: {</w:t>
+            </w:r>
+          </w:p>
+          <w:p>
+            <w:pPr>
+              <w:shd w:val="clear" w:color="auto" w:fill="FFFFFE"/>
+              <w:spacing w:line="270" w:lineRule="atLeast"/>
+              <w:rPr>
+                <w:rFonts w:ascii="Courier New" w:eastAsia="Times New Roman" w:hAnsi="Courier New" w:cs="Courier New"/>
+                <w:color w:val="0451A5"/>
+                <w:sz w:val="18"/>
+                <w:szCs w:val="18"/>
+                <w:lang w:val="en-US"/>
+              </w:rPr>
+            </w:pPr>
+            <w:r>
+              <w:rPr>
+                <w:rFonts w:ascii="Courier New" w:eastAsia="Times New Roman" w:hAnsi="Courier New" w:cs="Courier New"/>
+                <w:color w:val="000000"/>
+                <w:sz w:val="18"/>
+                <w:szCs w:val="18"/>
+                <w:lang w:val="en-US"/>
+              </w:rPr>
+              <w:t>        </w:t>
+            </w:r>
+            <w:r>
+              <w:rPr>
+                <w:rFonts w:ascii="Courier New" w:eastAsia="Times New Roman" w:hAnsi="Courier New" w:cs="Courier New"/>
+                <w:color w:val="A31515"/>
+                <w:sz w:val="18"/>
+                <w:szCs w:val="18"/>
+                <w:lang w:val="en-US"/>
+              </w:rPr>
+              <w:t>"url"</w:t>
+            </w:r>
+            <w:r>
+              <w:rPr>
+                <w:rFonts w:ascii="Courier New" w:eastAsia="Times New Roman" w:hAnsi="Courier New" w:cs="Courier New"/>
+                <w:color w:val="000000"/>
+                <w:sz w:val="18"/>
+                <w:szCs w:val="18"/>
+                <w:lang w:val="en-US"/>
+              </w:rPr>
+              <w:t>: </w:t>
+            </w:r>
+            <w:r>
+              <w:rPr>
+                <w:rFonts w:ascii="Courier New" w:eastAsia="Times New Roman" w:hAnsi="Courier New" w:cs="Courier New"/>
+                <w:color w:val="0451A5"/>
+                <w:sz w:val="18"/>
+                <w:szCs w:val="18"/>
+                <w:lang w:val="en-US"/>
+              </w:rPr>
+              <w:t>"https://sandbox.vnpayment.vn/paymentv2/vpcpay.ht</w:t>
+            </w:r>
+          </w:p>
+          <w:p>
+            <w:pPr>
+              <w:shd w:val="clear" w:color="auto" w:fill="FFFFFE"/>
+              <w:spacing w:line="270" w:lineRule="atLeast"/>
+              <w:rPr>
+                <w:rFonts w:ascii="Courier New" w:eastAsia="Times New Roman" w:hAnsi="Courier New" w:cs="Courier New"/>
+                <w:color w:val="0451A5"/>
+                <w:sz w:val="18"/>
+                <w:szCs w:val="18"/>
+                <w:lang w:val="en-US"/>
+              </w:rPr>
+            </w:pPr>
+            <w:r>
+              <w:rPr>
+                <w:rFonts w:ascii="Courier New" w:eastAsia="Times New Roman" w:hAnsi="Courier New" w:cs="Courier New"/>
+                <w:color w:val="0451A5"/>
+                <w:sz w:val="18"/>
+                <w:szCs w:val="18"/>
+                <w:lang w:val="en-US"/>
+              </w:rPr>
+              <w:t>ml?vnp_Amount=82995700&amp;vnp_Command=pay&amp;vnp_CreateDate=20230625225</w:t>
+            </w:r>
+          </w:p>
+          <w:p>
+            <w:pPr>
+              <w:shd w:val="clear" w:color="auto" w:fill="FFFFFE"/>
+              <w:spacing w:line="270" w:lineRule="atLeast"/>
+              <w:rPr>
+                <w:rFonts w:ascii="Courier New" w:eastAsia="Times New Roman" w:hAnsi="Courier New" w:cs="Courier New"/>
+                <w:color w:val="0451A5"/>
+                <w:sz w:val="18"/>
+                <w:szCs w:val="18"/>
+                <w:lang w:val="en-US"/>
+              </w:rPr>
+            </w:pPr>
+            <w:r>
+              <w:rPr>
+                <w:rFonts w:ascii="Courier New" w:eastAsia="Times New Roman" w:hAnsi="Courier New" w:cs="Courier New"/>
+                <w:color w:val="0451A5"/>
+                <w:sz w:val="18"/>
+                <w:szCs w:val="18"/>
+                <w:lang w:val="en-US"/>
+              </w:rPr>
+              <w:t>037&amp;vnp_CurrCode=VND&amp;vnp_ExpireDate=20230625230537&amp;vnp_IpAddr=1</w:t>
+            </w:r>
+          </w:p>
+          <w:p>
+            <w:pPr>
+              <w:shd w:val="clear" w:color="auto" w:fill="FFFFFE"/>
+              <w:spacing w:line="270" w:lineRule="atLeast"/>
+              <w:rPr>
+                <w:rFonts w:ascii="Courier New" w:eastAsia="Times New Roman" w:hAnsi="Courier New" w:cs="Courier New"/>
+                <w:color w:val="0451A5"/>
+                <w:sz w:val="18"/>
+                <w:szCs w:val="18"/>
+                <w:lang w:val="en-US"/>
+              </w:rPr>
+            </w:pPr>
+            <w:r>
+              <w:rPr>
+                <w:rFonts w:ascii="Courier New" w:eastAsia="Times New Roman" w:hAnsi="Courier New" w:cs="Courier New"/>
+                <w:color w:val="0451A5"/>
+                <w:sz w:val="18"/>
+                <w:szCs w:val="18"/>
+                <w:lang w:val="en-US"/>
+              </w:rPr>
+              <w:t>72.28.0.1&amp;vnp_Locale=vn&amp;vnp_OrderInfo=Thanh+toan+don+hang+so+4.</w:t>
+            </w:r>
+          </w:p>
+          <w:p>
+            <w:pPr>
+              <w:shd w:val="clear" w:color="auto" w:fill="FFFFFE"/>
+              <w:spacing w:line="270" w:lineRule="atLeast"/>
+              <w:rPr>
+                <w:rFonts w:ascii="Courier New" w:eastAsia="Times New Roman" w:hAnsi="Courier New" w:cs="Courier New"/>
+                <w:color w:val="0451A5"/>
+                <w:sz w:val="18"/>
+                <w:szCs w:val="18"/>
+                <w:lang w:val="en-US"/>
+              </w:rPr>
+            </w:pPr>
+            <w:r>
+              <w:rPr>
+                <w:rFonts w:ascii="Courier New" w:eastAsia="Times New Roman" w:hAnsi="Courier New" w:cs="Courier New"/>
+                <w:color w:val="0451A5"/>
+                <w:sz w:val="18"/>
+                <w:szCs w:val="18"/>
+                <w:lang w:val="en-US"/>
+              </w:rPr>
+              <w:t>&amp;vnp_OrderType=130000&amp;vnp_ReturnUrl=https%3A%2F%2Fttv-local.com%3</w:t>
+            </w:r>
+          </w:p>
+          <w:p>
+            <w:pPr>
+              <w:shd w:val="clear" w:color="auto" w:fill="FFFFFE"/>
+              <w:spacing w:line="270" w:lineRule="atLeast"/>
+              <w:rPr>
+                <w:rFonts w:ascii="Courier New" w:eastAsia="Times New Roman" w:hAnsi="Courier New" w:cs="Courier New"/>
+                <w:color w:val="0451A5"/>
+                <w:sz w:val="18"/>
+                <w:szCs w:val="18"/>
+                <w:lang w:val="en-US"/>
+              </w:rPr>
+            </w:pPr>
+            <w:r>
+              <w:rPr>
+                <w:rFonts w:ascii="Courier New" w:eastAsia="Times New Roman" w:hAnsi="Courier New" w:cs="Courier New"/>
+                <w:color w:val="0451A5"/>
+                <w:sz w:val="18"/>
+                <w:szCs w:val="18"/>
+                <w:lang w:val="en-US"/>
+              </w:rPr>
+              <w:t>A8109%2F&amp;vnp_TmnCode=PLPAZE7V&amp;vnp_TxnRef=310555&amp;vnp</w:t>
+            </w:r>
+          </w:p>
+          <w:p>
+            <w:pPr>
+              <w:shd w:val="clear" w:color="auto" w:fill="FFFFFE"/>
+              <w:spacing w:line="270" w:lineRule="atLeast"/>
+              <w:rPr>
+                <w:rFonts w:ascii="Courier New" w:eastAsia="Times New Roman" w:hAnsi="Courier New" w:cs="Courier New"/>
+                <w:color w:val="0451A5"/>
+                <w:sz w:val="18"/>
+                <w:szCs w:val="18"/>
+                <w:lang w:val="en-US"/>
+              </w:rPr>
+            </w:pPr>
+            <w:r>
+              <w:rPr>
+                <w:rFonts w:ascii="Courier New" w:eastAsia="Times New Roman" w:hAnsi="Courier New" w:cs="Courier New"/>
+                <w:color w:val="0451A5"/>
+                <w:sz w:val="18"/>
+                <w:szCs w:val="18"/>
+                <w:lang w:val="en-US"/>
+              </w:rPr>
+              <w:t>_Version=2.1.0&amp;vnp_SecureHash=6c9aeca03a6034e1d73cc3821d0df1c66c</w:t>
+            </w:r>
+          </w:p>
+          <w:p>
+            <w:pPr>
+              <w:shd w:val="clear" w:color="auto" w:fill="FFFFFE"/>
+              <w:spacing w:line="270" w:lineRule="atLeast"/>
+              <w:rPr>
+                <w:rFonts w:ascii="Courier New" w:eastAsia="Times New Roman" w:hAnsi="Courier New" w:cs="Courier New"/>
+                <w:color w:val="0451A5"/>
+                <w:sz w:val="18"/>
+                <w:szCs w:val="18"/>
+                <w:lang w:val="en-US"/>
+              </w:rPr>
+            </w:pPr>
+            <w:r>
+              <w:rPr>
+                <w:rFonts w:ascii="Courier New" w:eastAsia="Times New Roman" w:hAnsi="Courier New" w:cs="Courier New"/>
+                <w:color w:val="0451A5"/>
+                <w:sz w:val="18"/>
+                <w:szCs w:val="18"/>
+                <w:lang w:val="en-US"/>
+              </w:rPr>
+              <w:t>cf924705d61d1ff819d96cdb2bee2d04cfbbc1329e904e4e018abebcd64c5f01</w:t>
+            </w:r>
+          </w:p>
+          <w:p>
+            <w:pPr>
+              <w:shd w:val="clear" w:color="auto" w:fill="FFFFFE"/>
+              <w:spacing w:line="270" w:lineRule="atLeast"/>
+              <w:rPr>
+                <w:rFonts w:ascii="Courier New" w:eastAsia="Times New Roman" w:hAnsi="Courier New" w:cs="Courier New"/>
+                <w:color w:val="000000"/>
+                <w:sz w:val="18"/>
+                <w:szCs w:val="18"/>
+                <w:lang w:val="en-US"/>
+              </w:rPr>
+            </w:pPr>
+            <w:r>
+              <w:rPr>
+                <w:rFonts w:ascii="Courier New" w:eastAsia="Times New Roman" w:hAnsi="Courier New" w:cs="Courier New"/>
+                <w:color w:val="0451A5"/>
+                <w:sz w:val="18"/>
+                <w:szCs w:val="18"/>
+                <w:lang w:val="en-US"/>
+              </w:rPr>
+              <w:t>938779dc27cf8d9f48602b6875c5bc"</w:t>
+            </w:r>
+            <w:r>
+              <w:rPr>
+                <w:rFonts w:ascii="Courier New" w:eastAsia="Times New Roman" w:hAnsi="Courier New" w:cs="Courier New"/>
+                <w:color w:val="000000"/>
+                <w:sz w:val="18"/>
+                <w:szCs w:val="18"/>
+                <w:lang w:val="en-US"/>
+              </w:rPr>
+              <w:t>,</w:t>
+            </w:r>
+          </w:p>
+          <w:p>
+            <w:pPr>
+              <w:shd w:val="clear" w:color="auto" w:fill="FFFFFE"/>
+              <w:spacing w:line="270" w:lineRule="atLeast"/>
+              <w:rPr>
+                <w:rFonts w:ascii="Courier New" w:eastAsia="Times New Roman" w:hAnsi="Courier New" w:cs="Courier New"/>
+                <w:color w:val="000000"/>
+                <w:sz w:val="18"/>
+                <w:szCs w:val="18"/>
+                <w:lang w:val="en-US"/>
+              </w:rPr>
+            </w:pPr>
+            <w:r>
+              <w:rPr>
+                <w:rFonts w:ascii="Courier New" w:eastAsia="Times New Roman" w:hAnsi="Courier New" w:cs="Courier New"/>
+                <w:color w:val="000000"/>
+                <w:sz w:val="18"/>
+                <w:szCs w:val="18"/>
+                <w:lang w:val="en-US"/>
+              </w:rPr>
+              <w:t>        </w:t>
+            </w:r>
+            <w:r>
+              <w:rPr>
+                <w:rFonts w:ascii="Courier New" w:eastAsia="Times New Roman" w:hAnsi="Courier New" w:cs="Courier New"/>
+                <w:color w:val="A31515"/>
+                <w:sz w:val="18"/>
+                <w:szCs w:val="18"/>
+                <w:lang w:val="en-US"/>
+              </w:rPr>
+              <w:t>"expired_in"</w:t>
+            </w:r>
+            <w:r>
+              <w:rPr>
+                <w:rFonts w:ascii="Courier New" w:eastAsia="Times New Roman" w:hAnsi="Courier New" w:cs="Courier New"/>
+                <w:color w:val="000000"/>
+                <w:sz w:val="18"/>
+                <w:szCs w:val="18"/>
+                <w:lang w:val="en-US"/>
+              </w:rPr>
+              <w:t>: </w:t>
+            </w:r>
+            <w:r>
+              <w:rPr>
+                <w:rFonts w:ascii="Courier New" w:eastAsia="Times New Roman" w:hAnsi="Courier New" w:cs="Courier New"/>
+                <w:color w:val="0451A5"/>
+                <w:sz w:val="18"/>
+                <w:szCs w:val="18"/>
+                <w:lang w:val="en-US"/>
+              </w:rPr>
+              <w:t>"20230625230537"</w:t>
+            </w:r>
+          </w:p>
+          <w:p>
+            <w:pPr>
+              <w:shd w:val="clear" w:color="auto" w:fill="FFFFFE"/>
+              <w:spacing w:line="270" w:lineRule="atLeast"/>
+              <w:rPr>
+                <w:rFonts w:ascii="Courier New" w:eastAsia="Times New Roman" w:hAnsi="Courier New" w:cs="Courier New"/>
+                <w:color w:val="000000"/>
+                <w:sz w:val="18"/>
+                <w:szCs w:val="18"/>
+                <w:lang w:val="en-US"/>
+              </w:rPr>
+            </w:pPr>
+            <w:r>
+              <w:rPr>
+                <w:rFonts w:ascii="Courier New" w:eastAsia="Times New Roman" w:hAnsi="Courier New" w:cs="Courier New"/>
+                <w:color w:val="000000"/>
+                <w:sz w:val="18"/>
+                <w:szCs w:val="18"/>
+                <w:lang w:val="en-US"/>
+              </w:rPr>
+              <w:t>    }</w:t>
             </w:r>
           </w:p>
           <w:p>
@@ -39485,7 +40607,7 @@
   <w:style w:type="paragraph" w:default="1" w:styleId="Normal">
     <w:name w:val="Normal"/>
     <w:qFormat/>
-    <w:rsid w:val="00670322"/>
+    <w:rsid w:val="00D058DC"/>
   </w:style>
   <w:style w:type="paragraph" w:styleId="Heading1">
     <w:name w:val="heading 1"/>
@@ -40142,7 +41264,7 @@
 </file>
 
 <file path=customXml/itemProps1.xml><?xml version="1.0" encoding="utf-8"?>
-<ds:datastoreItem xmlns:ds="http://schemas.openxmlformats.org/officeDocument/2006/customXml" ds:itemID="{CAACE25D-585A-43CB-AD43-8BAABE650561}">
+<ds:datastoreItem xmlns:ds="http://schemas.openxmlformats.org/officeDocument/2006/customXml" ds:itemID="{C512BFBC-A578-40E8-90C0-75A2D9440FB5}">
   <ds:schemaRefs>
     <ds:schemaRef ds:uri="http://schemas.openxmlformats.org/officeDocument/2006/bibliography"/>
   </ds:schemaRefs>

</xml_diff>

<commit_message>
[Update] Update API get cart.
</commit_message>
<xml_diff>
--- a/config/backup/api/document.docx
+++ b/config/backup/api/document.docx
@@ -67,10 +67,9 @@
       <w:pPr>
         <w:ind w:left="1440"/>
         <w:rPr>
-          <w:color w:val="FF0000"/>
+          <w:color w:val="212121"/>
           <w:sz w:val="24"/>
           <w:szCs w:val="24"/>
-          <w:highlight w:val="white"/>
         </w:rPr>
       </w:pPr>
       <w:r>
@@ -78,9 +77,18 @@
           <w:color w:val="212121"/>
           <w:sz w:val="24"/>
           <w:szCs w:val="24"/>
-          <w:highlight w:val="white"/>
         </w:rPr>
-        <w:t>53e3332f-2a75-4492-9a6c-a92bdc37561b</w:t>
+        <w:t>58dc70b3-f6b8-4a80-a9fc-8598f4ff62b</w:t>
+      </w:r>
+      <w:bookmarkStart w:id="2" w:name="_GoBack"/>
+      <w:bookmarkEnd w:id="2"/>
+      <w:r>
+        <w:rPr>
+          <w:color w:val="212121"/>
+          <w:sz w:val="24"/>
+          <w:szCs w:val="24"/>
+        </w:rPr>
+        <w:t>7</w:t>
       </w:r>
     </w:p>
     <w:p>
@@ -115,8 +123,9 @@
     </w:p>
     <w:p>
       <w:pPr>
-        <w:ind w:left="1440"/>
+        <w:ind w:left="720"/>
         <w:rPr>
+          <w:color w:val="212121"/>
           <w:sz w:val="24"/>
           <w:szCs w:val="24"/>
         </w:rPr>
@@ -126,9 +135,8 @@
           <w:color w:val="212121"/>
           <w:sz w:val="24"/>
           <w:szCs w:val="24"/>
-          <w:highlight w:val="white"/>
         </w:rPr>
-        <w:t>encPajhJR4nQgpA5EkfL6XJL0ijYkTd2</w:t>
+        <w:t>53e3332f-2a75-4492-9a6c-a92bdc37561b</w:t>
       </w:r>
     </w:p>
     <w:p>
@@ -189,8 +197,8 @@
       </w:r>
     </w:p>
     <w:p>
-      <w:bookmarkStart w:id="2" w:name="_z9ox8kk9sa8h" w:colFirst="0" w:colLast="0"/>
-      <w:bookmarkEnd w:id="2"/>
+      <w:bookmarkStart w:id="3" w:name="_z9ox8kk9sa8h" w:colFirst="0" w:colLast="0"/>
+      <w:bookmarkEnd w:id="3"/>
     </w:p>
     <w:p>
       <w:pPr>
@@ -1613,8 +1621,8 @@
       <w:pPr>
         <w:pStyle w:val="Heading3"/>
       </w:pPr>
-      <w:bookmarkStart w:id="3" w:name="_piw6ecemotxp" w:colFirst="0" w:colLast="0"/>
-      <w:bookmarkEnd w:id="3"/>
+      <w:bookmarkStart w:id="4" w:name="_piw6ecemotxp" w:colFirst="0" w:colLast="0"/>
+      <w:bookmarkEnd w:id="4"/>
       <w:r>
         <w:t>Sign in with refresh token</w:t>
       </w:r>
@@ -2876,8 +2884,8 @@
       <w:pPr>
         <w:pStyle w:val="Heading3"/>
       </w:pPr>
-      <w:bookmarkStart w:id="4" w:name="_m1l3i0ardiwx" w:colFirst="0" w:colLast="0"/>
-      <w:bookmarkEnd w:id="4"/>
+      <w:bookmarkStart w:id="5" w:name="_m1l3i0ardiwx" w:colFirst="0" w:colLast="0"/>
+      <w:bookmarkEnd w:id="5"/>
       <w:r>
         <w:t>Register</w:t>
       </w:r>
@@ -8718,8 +8726,8 @@
       <w:pPr>
         <w:pStyle w:val="Heading3"/>
       </w:pPr>
-      <w:bookmarkStart w:id="5" w:name="_36km4znovps6" w:colFirst="0" w:colLast="0"/>
-      <w:bookmarkEnd w:id="5"/>
+      <w:bookmarkStart w:id="6" w:name="_36km4znovps6" w:colFirst="0" w:colLast="0"/>
+      <w:bookmarkEnd w:id="6"/>
       <w:r>
         <w:t>User Logout</w:t>
       </w:r>
@@ -33222,7 +33230,7 @@
                 <w:szCs w:val="18"/>
                 <w:lang w:val="en-US"/>
               </w:rPr>
-              <w:t>"cart_id"</w:t>
+              <w:t>"cart_quantity"</w:t>
             </w:r>
             <w:r>
               <w:rPr>
@@ -33242,7 +33250,7 @@
                 <w:szCs w:val="18"/>
                 <w:lang w:val="en-US"/>
               </w:rPr>
-              <w:t>"202"</w:t>
+              <w:t>"250"</w:t>
             </w:r>
             <w:r>
               <w:rPr>
@@ -33285,6 +33293,631 @@
                 <w:szCs w:val="18"/>
                 <w:lang w:val="en-US"/>
               </w:rPr>
+              <w:t>"product_id"</w:t>
+            </w:r>
+            <w:r>
+              <w:rPr>
+                <w:rFonts w:ascii="Courier New" w:eastAsia="Times New Roman" w:hAnsi="Courier New" w:cs="Courier New"/>
+                <w:color w:val="000000"/>
+                <w:sz w:val="18"/>
+                <w:szCs w:val="18"/>
+                <w:lang w:val="en-US"/>
+              </w:rPr>
+              <w:t>: </w:t>
+            </w:r>
+            <w:r>
+              <w:rPr>
+                <w:rFonts w:ascii="Courier New" w:eastAsia="Times New Roman" w:hAnsi="Courier New" w:cs="Courier New"/>
+                <w:color w:val="0451A5"/>
+                <w:sz w:val="18"/>
+                <w:szCs w:val="18"/>
+                <w:lang w:val="en-US"/>
+              </w:rPr>
+              <w:t>"6"</w:t>
+            </w:r>
+            <w:r>
+              <w:rPr>
+                <w:rFonts w:ascii="Courier New" w:eastAsia="Times New Roman" w:hAnsi="Courier New" w:cs="Courier New"/>
+                <w:color w:val="000000"/>
+                <w:sz w:val="18"/>
+                <w:szCs w:val="18"/>
+                <w:lang w:val="en-US"/>
+              </w:rPr>
+              <w:t>,</w:t>
+            </w:r>
+          </w:p>
+          <w:p>
+            <w:pPr>
+              <w:shd w:val="clear" w:color="auto" w:fill="FFFFFE"/>
+              <w:spacing w:line="270" w:lineRule="atLeast"/>
+              <w:rPr>
+                <w:rFonts w:ascii="Courier New" w:eastAsia="Times New Roman" w:hAnsi="Courier New" w:cs="Courier New"/>
+                <w:color w:val="000000"/>
+                <w:sz w:val="18"/>
+                <w:szCs w:val="18"/>
+                <w:lang w:val="en-US"/>
+              </w:rPr>
+            </w:pPr>
+            <w:r>
+              <w:rPr>
+                <w:rFonts w:ascii="Courier New" w:eastAsia="Times New Roman" w:hAnsi="Courier New" w:cs="Courier New"/>
+                <w:color w:val="000000"/>
+                <w:sz w:val="18"/>
+                <w:szCs w:val="18"/>
+                <w:lang w:val="en-US"/>
+              </w:rPr>
+              <w:t>            </w:t>
+            </w:r>
+            <w:r>
+              <w:rPr>
+                <w:rFonts w:ascii="Courier New" w:eastAsia="Times New Roman" w:hAnsi="Courier New" w:cs="Courier New"/>
+                <w:color w:val="A31515"/>
+                <w:sz w:val="18"/>
+                <w:szCs w:val="18"/>
+                <w:lang w:val="en-US"/>
+              </w:rPr>
+              <w:t>"product_quantity"</w:t>
+            </w:r>
+            <w:r>
+              <w:rPr>
+                <w:rFonts w:ascii="Courier New" w:eastAsia="Times New Roman" w:hAnsi="Courier New" w:cs="Courier New"/>
+                <w:color w:val="000000"/>
+                <w:sz w:val="18"/>
+                <w:szCs w:val="18"/>
+                <w:lang w:val="en-US"/>
+              </w:rPr>
+              <w:t>: </w:t>
+            </w:r>
+            <w:r>
+              <w:rPr>
+                <w:rFonts w:ascii="Courier New" w:eastAsia="Times New Roman" w:hAnsi="Courier New" w:cs="Courier New"/>
+                <w:color w:val="0451A5"/>
+                <w:sz w:val="18"/>
+                <w:szCs w:val="18"/>
+                <w:lang w:val="en-US"/>
+              </w:rPr>
+              <w:t>"920"</w:t>
+            </w:r>
+            <w:r>
+              <w:rPr>
+                <w:rFonts w:ascii="Courier New" w:eastAsia="Times New Roman" w:hAnsi="Courier New" w:cs="Courier New"/>
+                <w:color w:val="000000"/>
+                <w:sz w:val="18"/>
+                <w:szCs w:val="18"/>
+                <w:lang w:val="en-US"/>
+              </w:rPr>
+              <w:t>,</w:t>
+            </w:r>
+          </w:p>
+          <w:p>
+            <w:pPr>
+              <w:shd w:val="clear" w:color="auto" w:fill="FFFFFE"/>
+              <w:spacing w:line="270" w:lineRule="atLeast"/>
+              <w:rPr>
+                <w:rFonts w:ascii="Courier New" w:eastAsia="Times New Roman" w:hAnsi="Courier New" w:cs="Courier New"/>
+                <w:color w:val="000000"/>
+                <w:sz w:val="18"/>
+                <w:szCs w:val="18"/>
+                <w:lang w:val="en-US"/>
+              </w:rPr>
+            </w:pPr>
+            <w:r>
+              <w:rPr>
+                <w:rFonts w:ascii="Courier New" w:eastAsia="Times New Roman" w:hAnsi="Courier New" w:cs="Courier New"/>
+                <w:color w:val="000000"/>
+                <w:sz w:val="18"/>
+                <w:szCs w:val="18"/>
+                <w:lang w:val="en-US"/>
+              </w:rPr>
+              <w:t>            </w:t>
+            </w:r>
+            <w:r>
+              <w:rPr>
+                <w:rFonts w:ascii="Courier New" w:eastAsia="Times New Roman" w:hAnsi="Courier New" w:cs="Courier New"/>
+                <w:color w:val="A31515"/>
+                <w:sz w:val="18"/>
+                <w:szCs w:val="18"/>
+                <w:lang w:val="en-US"/>
+              </w:rPr>
+              <w:t>"product_label"</w:t>
+            </w:r>
+            <w:r>
+              <w:rPr>
+                <w:rFonts w:ascii="Courier New" w:eastAsia="Times New Roman" w:hAnsi="Courier New" w:cs="Courier New"/>
+                <w:color w:val="000000"/>
+                <w:sz w:val="18"/>
+                <w:szCs w:val="18"/>
+                <w:lang w:val="en-US"/>
+              </w:rPr>
+              <w:t>: </w:t>
+            </w:r>
+            <w:r>
+              <w:rPr>
+                <w:rFonts w:ascii="Courier New" w:eastAsia="Times New Roman" w:hAnsi="Courier New" w:cs="Courier New"/>
+                <w:color w:val="0451A5"/>
+                <w:sz w:val="18"/>
+                <w:szCs w:val="18"/>
+                <w:lang w:val="en-US"/>
+              </w:rPr>
+              <w:t>"Ghế đẹp làm bằng da"</w:t>
+            </w:r>
+            <w:r>
+              <w:rPr>
+                <w:rFonts w:ascii="Courier New" w:eastAsia="Times New Roman" w:hAnsi="Courier New" w:cs="Courier New"/>
+                <w:color w:val="000000"/>
+                <w:sz w:val="18"/>
+                <w:szCs w:val="18"/>
+                <w:lang w:val="en-US"/>
+              </w:rPr>
+              <w:t>,</w:t>
+            </w:r>
+          </w:p>
+          <w:p>
+            <w:pPr>
+              <w:shd w:val="clear" w:color="auto" w:fill="FFFFFE"/>
+              <w:spacing w:line="270" w:lineRule="atLeast"/>
+              <w:rPr>
+                <w:rFonts w:ascii="Courier New" w:eastAsia="Times New Roman" w:hAnsi="Courier New" w:cs="Courier New"/>
+                <w:color w:val="000000"/>
+                <w:sz w:val="18"/>
+                <w:szCs w:val="18"/>
+                <w:lang w:val="en-US"/>
+              </w:rPr>
+            </w:pPr>
+            <w:r>
+              <w:rPr>
+                <w:rFonts w:ascii="Courier New" w:eastAsia="Times New Roman" w:hAnsi="Courier New" w:cs="Courier New"/>
+                <w:color w:val="000000"/>
+                <w:sz w:val="18"/>
+                <w:szCs w:val="18"/>
+                <w:lang w:val="en-US"/>
+              </w:rPr>
+              <w:t>            </w:t>
+            </w:r>
+            <w:r>
+              <w:rPr>
+                <w:rFonts w:ascii="Courier New" w:eastAsia="Times New Roman" w:hAnsi="Courier New" w:cs="Courier New"/>
+                <w:color w:val="A31515"/>
+                <w:sz w:val="18"/>
+                <w:szCs w:val="18"/>
+                <w:lang w:val="en-US"/>
+              </w:rPr>
+              <w:t>"product_media"</w:t>
+            </w:r>
+            <w:r>
+              <w:rPr>
+                <w:rFonts w:ascii="Courier New" w:eastAsia="Times New Roman" w:hAnsi="Courier New" w:cs="Courier New"/>
+                <w:color w:val="000000"/>
+                <w:sz w:val="18"/>
+                <w:szCs w:val="18"/>
+                <w:lang w:val="en-US"/>
+              </w:rPr>
+              <w:t>: </w:t>
+            </w:r>
+            <w:r>
+              <w:rPr>
+                <w:rFonts w:ascii="Courier New" w:eastAsia="Times New Roman" w:hAnsi="Courier New" w:cs="Courier New"/>
+                <w:color w:val="0451A5"/>
+                <w:sz w:val="18"/>
+                <w:szCs w:val="18"/>
+                <w:lang w:val="en-US"/>
+              </w:rPr>
+              <w:t>"/sites/default/files/2023-05/Gh%E1%BA%BF%20%C4%91%E1%BA%B9p%20l%C3%A0m%20b%E1%BA%B1ng%20da.jpg"</w:t>
+            </w:r>
+            <w:r>
+              <w:rPr>
+                <w:rFonts w:ascii="Courier New" w:eastAsia="Times New Roman" w:hAnsi="Courier New" w:cs="Courier New"/>
+                <w:color w:val="000000"/>
+                <w:sz w:val="18"/>
+                <w:szCs w:val="18"/>
+                <w:lang w:val="en-US"/>
+              </w:rPr>
+              <w:t>,</w:t>
+            </w:r>
+          </w:p>
+          <w:p>
+            <w:pPr>
+              <w:shd w:val="clear" w:color="auto" w:fill="FFFFFE"/>
+              <w:spacing w:line="270" w:lineRule="atLeast"/>
+              <w:rPr>
+                <w:rFonts w:ascii="Courier New" w:eastAsia="Times New Roman" w:hAnsi="Courier New" w:cs="Courier New"/>
+                <w:color w:val="000000"/>
+                <w:sz w:val="18"/>
+                <w:szCs w:val="18"/>
+                <w:lang w:val="en-US"/>
+              </w:rPr>
+            </w:pPr>
+            <w:r>
+              <w:rPr>
+                <w:rFonts w:ascii="Courier New" w:eastAsia="Times New Roman" w:hAnsi="Courier New" w:cs="Courier New"/>
+                <w:color w:val="000000"/>
+                <w:sz w:val="18"/>
+                <w:szCs w:val="18"/>
+                <w:lang w:val="en-US"/>
+              </w:rPr>
+              <w:t>            </w:t>
+            </w:r>
+            <w:r>
+              <w:rPr>
+                <w:rFonts w:ascii="Courier New" w:eastAsia="Times New Roman" w:hAnsi="Courier New" w:cs="Courier New"/>
+                <w:color w:val="A31515"/>
+                <w:sz w:val="18"/>
+                <w:szCs w:val="18"/>
+                <w:lang w:val="en-US"/>
+              </w:rPr>
+              <w:t>"product_description"</w:t>
+            </w:r>
+            <w:r>
+              <w:rPr>
+                <w:rFonts w:ascii="Courier New" w:eastAsia="Times New Roman" w:hAnsi="Courier New" w:cs="Courier New"/>
+                <w:color w:val="000000"/>
+                <w:sz w:val="18"/>
+                <w:szCs w:val="18"/>
+                <w:lang w:val="en-US"/>
+              </w:rPr>
+              <w:t>: </w:t>
+            </w:r>
+            <w:r>
+              <w:rPr>
+                <w:rFonts w:ascii="Courier New" w:eastAsia="Times New Roman" w:hAnsi="Courier New" w:cs="Courier New"/>
+                <w:color w:val="0451A5"/>
+                <w:sz w:val="18"/>
+                <w:szCs w:val="18"/>
+                <w:lang w:val="en-US"/>
+              </w:rPr>
+              <w:t>"&lt;p&gt;Facilisis gravis iriure mauris utinam ymo. Ad patria praemitto quis tamen tincidunt venio. Abigo eligo ideo occuro oppeto paratus ulciscor. Melior pneum ratis typicus. Consequat hos huic iaceo ludus nisl quis torqueo ullamcorper. At iaceo sed tation. Diam molior quia. Abdo feugiat metuo nimis quidne similis virtus. Bene</w:t>
+            </w:r>
+            <w:r>
+              <w:rPr>
+                <w:rFonts w:ascii="Courier New" w:eastAsia="Times New Roman" w:hAnsi="Courier New" w:cs="Courier New"/>
+                <w:color w:val="0451A5"/>
+                <w:sz w:val="18"/>
+                <w:szCs w:val="18"/>
+                <w:lang w:val="en-US"/>
+              </w:rPr>
+              <w:lastRenderedPageBreak/>
+              <w:t> camur damnum hendrerit molior paratus refoveo secundum. Laoreet refero wisi. Brevitas dolor huic illum iriure mauris nutus sit tamen. Camur esca illum molior premo tation tincidunt. Antehabeo iustum modo odio os si similis verto. Feugiat imputo nisl virtus. Acsi at genitus iusto lobortis oppeto pagus quae vel. Abbas dolore erat esse ille letalis occuro ratis ulciscor uxor. Aptent autem dignissim et hendrerit pecus. Aliquam immitto natu vulpes. Aptent natu saluto tego velit. Adipiscing esca esse fere hos interdico refoveo. Adipiscing cui iusto mauris odio pala vereor. Abico abluo facilisis iusto neque persto quibus veniam vero. Immitto paulatim populus saluto valde velit verto. Et populus vulputate. Olim pecus vero. Distineo eum facilisis probo sed ulciscor. Nutus occuro probo sed. Esse jus paulatim tation te. Abluo acsi amet comis ea et patria sino tego turpis. Amet eligo et exerci. Abico pecus turpis. Decet populus valde. At cogo dolor lucidus neque premo suscipere velit vindico. Eum ludus verto. Ad conventio dolore letalis modo pala utrum velit. Capto et ille in populus vero. Camur consequat diam dignissim facilisi natu obruo sed volutpat. Appellatio damnum elit hos ideo nibh pecus roto. Accumsan capto ibidem loquor paratus premo quidem sagaciter vindico. Huic in pertineo saepius secundum similis ulciscor vereor. Ad adipiscing laoreet nibh oppeto premo quia quibus. Cogo feugiat ludus nutus praesent quis. Minim paulatim persto venio. Blandit dolus illum quae te vicis. Augue comis meus nisl valetudo volutpat. Hos huic loquor nimis proprius sit tation verto. Amet populus quidne. Commoveo diam dolore eum haero inhibeo si te tum vindico. Consequat exerci metuo mos quidem voco. Camur causa decet facilisi iaceo jumentum lucidus neque nostrud obruo. Augue imputo interdico ludus meus molior paulatim quibus. Conventio dolor feugiat quadrum singularis tation ullamcorper volutpat. Aliquam incassum metuo voco. Dignissim feugiat lenis pneum refero sino suscipere ullamcorper virtus. Consequat feugiat neque occuro vel veniam. Ea elit eros illum neque nisl tation. Accumsan iaceo iriure nutus quae refoveo suscipit. Capto ea eu euismod facilisis genitus immitto utinam. Accumsan antehabeo decet esse ex metuo nimis pneum quia saluto. Acsi interdico ludus nisl persto valde verto. Acsi populus velit. Causa in lobortis magna refero si utinam. Conventio hendrerit luptatum sed verto vulputate. Adipiscing aptent distineo ideo nibh plaga probo sed vero. Defui fere nibh odio os pneum. Commodo eligo feugiat iaceo odio refoveo velit vicis. Facilisis imputo in oppeto secundum tation. Dolus erat eros illum iriure natu pala te vulpes. Amet autem conventio iustum metuo. Aliquam amet eros et lucidus probo quae refoveo. Abico autem dolus nobis persto. Acsi camur defui et lobortis ulciscor ullamcorper vi</w:t>
+            </w:r>
+            <w:r>
+              <w:rPr>
+                <w:rFonts w:ascii="Courier New" w:eastAsia="Times New Roman" w:hAnsi="Courier New" w:cs="Courier New"/>
+                <w:color w:val="0451A5"/>
+                <w:sz w:val="18"/>
+                <w:szCs w:val="18"/>
+                <w:lang w:val="en-US"/>
+              </w:rPr>
+              <w:lastRenderedPageBreak/>
+              <w:t>rtus voco. Abico adipiscing appellatio commoveo elit genitus in metuo ulciscor. Abico elit enim luptatum quadrum.&lt;/p&gt;\n"</w:t>
+            </w:r>
+            <w:r>
+              <w:rPr>
+                <w:rFonts w:ascii="Courier New" w:eastAsia="Times New Roman" w:hAnsi="Courier New" w:cs="Courier New"/>
+                <w:color w:val="000000"/>
+                <w:sz w:val="18"/>
+                <w:szCs w:val="18"/>
+                <w:lang w:val="en-US"/>
+              </w:rPr>
+              <w:t>,</w:t>
+            </w:r>
+          </w:p>
+          <w:p>
+            <w:pPr>
+              <w:shd w:val="clear" w:color="auto" w:fill="FFFFFE"/>
+              <w:spacing w:line="270" w:lineRule="atLeast"/>
+              <w:rPr>
+                <w:rFonts w:ascii="Courier New" w:eastAsia="Times New Roman" w:hAnsi="Courier New" w:cs="Courier New"/>
+                <w:color w:val="000000"/>
+                <w:sz w:val="18"/>
+                <w:szCs w:val="18"/>
+                <w:lang w:val="en-US"/>
+              </w:rPr>
+            </w:pPr>
+            <w:r>
+              <w:rPr>
+                <w:rFonts w:ascii="Courier New" w:eastAsia="Times New Roman" w:hAnsi="Courier New" w:cs="Courier New"/>
+                <w:color w:val="000000"/>
+                <w:sz w:val="18"/>
+                <w:szCs w:val="18"/>
+                <w:lang w:val="en-US"/>
+              </w:rPr>
+              <w:t>            </w:t>
+            </w:r>
+            <w:r>
+              <w:rPr>
+                <w:rFonts w:ascii="Courier New" w:eastAsia="Times New Roman" w:hAnsi="Courier New" w:cs="Courier New"/>
+                <w:color w:val="A31515"/>
+                <w:sz w:val="18"/>
+                <w:szCs w:val="18"/>
+                <w:lang w:val="en-US"/>
+              </w:rPr>
+              <w:t>"product_price"</w:t>
+            </w:r>
+            <w:r>
+              <w:rPr>
+                <w:rFonts w:ascii="Courier New" w:eastAsia="Times New Roman" w:hAnsi="Courier New" w:cs="Courier New"/>
+                <w:color w:val="000000"/>
+                <w:sz w:val="18"/>
+                <w:szCs w:val="18"/>
+                <w:lang w:val="en-US"/>
+              </w:rPr>
+              <w:t>: </w:t>
+            </w:r>
+            <w:r>
+              <w:rPr>
+                <w:rFonts w:ascii="Courier New" w:eastAsia="Times New Roman" w:hAnsi="Courier New" w:cs="Courier New"/>
+                <w:color w:val="0451A5"/>
+                <w:sz w:val="18"/>
+                <w:szCs w:val="18"/>
+                <w:lang w:val="en-US"/>
+              </w:rPr>
+              <w:t>"98937400"</w:t>
+            </w:r>
+            <w:r>
+              <w:rPr>
+                <w:rFonts w:ascii="Courier New" w:eastAsia="Times New Roman" w:hAnsi="Courier New" w:cs="Courier New"/>
+                <w:color w:val="000000"/>
+                <w:sz w:val="18"/>
+                <w:szCs w:val="18"/>
+                <w:lang w:val="en-US"/>
+              </w:rPr>
+              <w:t>,</w:t>
+            </w:r>
+          </w:p>
+          <w:p>
+            <w:pPr>
+              <w:shd w:val="clear" w:color="auto" w:fill="FFFFFE"/>
+              <w:spacing w:line="270" w:lineRule="atLeast"/>
+              <w:rPr>
+                <w:rFonts w:ascii="Courier New" w:eastAsia="Times New Roman" w:hAnsi="Courier New" w:cs="Courier New"/>
+                <w:color w:val="000000"/>
+                <w:sz w:val="18"/>
+                <w:szCs w:val="18"/>
+                <w:lang w:val="en-US"/>
+              </w:rPr>
+            </w:pPr>
+            <w:r>
+              <w:rPr>
+                <w:rFonts w:ascii="Courier New" w:eastAsia="Times New Roman" w:hAnsi="Courier New" w:cs="Courier New"/>
+                <w:color w:val="000000"/>
+                <w:sz w:val="18"/>
+                <w:szCs w:val="18"/>
+                <w:lang w:val="en-US"/>
+              </w:rPr>
+              <w:t>            </w:t>
+            </w:r>
+            <w:r>
+              <w:rPr>
+                <w:rFonts w:ascii="Courier New" w:eastAsia="Times New Roman" w:hAnsi="Courier New" w:cs="Courier New"/>
+                <w:color w:val="A31515"/>
+                <w:sz w:val="18"/>
+                <w:szCs w:val="18"/>
+                <w:lang w:val="en-US"/>
+              </w:rPr>
+              <w:t>"product_discount"</w:t>
+            </w:r>
+            <w:r>
+              <w:rPr>
+                <w:rFonts w:ascii="Courier New" w:eastAsia="Times New Roman" w:hAnsi="Courier New" w:cs="Courier New"/>
+                <w:color w:val="000000"/>
+                <w:sz w:val="18"/>
+                <w:szCs w:val="18"/>
+                <w:lang w:val="en-US"/>
+              </w:rPr>
+              <w:t>: </w:t>
+            </w:r>
+            <w:r>
+              <w:rPr>
+                <w:rFonts w:ascii="Courier New" w:eastAsia="Times New Roman" w:hAnsi="Courier New" w:cs="Courier New"/>
+                <w:color w:val="0451A5"/>
+                <w:sz w:val="18"/>
+                <w:szCs w:val="18"/>
+                <w:lang w:val="en-US"/>
+              </w:rPr>
+              <w:t>"7"</w:t>
+            </w:r>
+            <w:r>
+              <w:rPr>
+                <w:rFonts w:ascii="Courier New" w:eastAsia="Times New Roman" w:hAnsi="Courier New" w:cs="Courier New"/>
+                <w:color w:val="000000"/>
+                <w:sz w:val="18"/>
+                <w:szCs w:val="18"/>
+                <w:lang w:val="en-US"/>
+              </w:rPr>
+              <w:t>,</w:t>
+            </w:r>
+          </w:p>
+          <w:p>
+            <w:pPr>
+              <w:shd w:val="clear" w:color="auto" w:fill="FFFFFE"/>
+              <w:spacing w:line="270" w:lineRule="atLeast"/>
+              <w:rPr>
+                <w:rFonts w:ascii="Courier New" w:eastAsia="Times New Roman" w:hAnsi="Courier New" w:cs="Courier New"/>
+                <w:color w:val="000000"/>
+                <w:sz w:val="18"/>
+                <w:szCs w:val="18"/>
+                <w:lang w:val="en-US"/>
+              </w:rPr>
+            </w:pPr>
+            <w:r>
+              <w:rPr>
+                <w:rFonts w:ascii="Courier New" w:eastAsia="Times New Roman" w:hAnsi="Courier New" w:cs="Courier New"/>
+                <w:color w:val="000000"/>
+                <w:sz w:val="18"/>
+                <w:szCs w:val="18"/>
+                <w:lang w:val="en-US"/>
+              </w:rPr>
+              <w:t>            </w:t>
+            </w:r>
+            <w:r>
+              <w:rPr>
+                <w:rFonts w:ascii="Courier New" w:eastAsia="Times New Roman" w:hAnsi="Courier New" w:cs="Courier New"/>
+                <w:color w:val="A31515"/>
+                <w:sz w:val="18"/>
+                <w:szCs w:val="18"/>
+                <w:lang w:val="en-US"/>
+              </w:rPr>
+              <w:t>"product_hot"</w:t>
+            </w:r>
+            <w:r>
+              <w:rPr>
+                <w:rFonts w:ascii="Courier New" w:eastAsia="Times New Roman" w:hAnsi="Courier New" w:cs="Courier New"/>
+                <w:color w:val="000000"/>
+                <w:sz w:val="18"/>
+                <w:szCs w:val="18"/>
+                <w:lang w:val="en-US"/>
+              </w:rPr>
+              <w:t>: </w:t>
+            </w:r>
+            <w:r>
+              <w:rPr>
+                <w:rFonts w:ascii="Courier New" w:eastAsia="Times New Roman" w:hAnsi="Courier New" w:cs="Courier New"/>
+                <w:color w:val="0451A5"/>
+                <w:sz w:val="18"/>
+                <w:szCs w:val="18"/>
+                <w:lang w:val="en-US"/>
+              </w:rPr>
+              <w:t>"0"</w:t>
+            </w:r>
+            <w:r>
+              <w:rPr>
+                <w:rFonts w:ascii="Courier New" w:eastAsia="Times New Roman" w:hAnsi="Courier New" w:cs="Courier New"/>
+                <w:color w:val="000000"/>
+                <w:sz w:val="18"/>
+                <w:szCs w:val="18"/>
+                <w:lang w:val="en-US"/>
+              </w:rPr>
+              <w:t>,</w:t>
+            </w:r>
+          </w:p>
+          <w:p>
+            <w:pPr>
+              <w:shd w:val="clear" w:color="auto" w:fill="FFFFFE"/>
+              <w:spacing w:line="270" w:lineRule="atLeast"/>
+              <w:rPr>
+                <w:rFonts w:ascii="Courier New" w:eastAsia="Times New Roman" w:hAnsi="Courier New" w:cs="Courier New"/>
+                <w:color w:val="000000"/>
+                <w:sz w:val="18"/>
+                <w:szCs w:val="18"/>
+                <w:lang w:val="en-US"/>
+              </w:rPr>
+            </w:pPr>
+            <w:r>
+              <w:rPr>
+                <w:rFonts w:ascii="Courier New" w:eastAsia="Times New Roman" w:hAnsi="Courier New" w:cs="Courier New"/>
+                <w:color w:val="000000"/>
+                <w:sz w:val="18"/>
+                <w:szCs w:val="18"/>
+                <w:lang w:val="en-US"/>
+              </w:rPr>
+              <w:t>            </w:t>
+            </w:r>
+            <w:r>
+              <w:rPr>
+                <w:rFonts w:ascii="Courier New" w:eastAsia="Times New Roman" w:hAnsi="Courier New" w:cs="Courier New"/>
+                <w:color w:val="A31515"/>
+                <w:sz w:val="18"/>
+                <w:szCs w:val="18"/>
+                <w:lang w:val="en-US"/>
+              </w:rPr>
+              <w:t>"product_type"</w:t>
+            </w:r>
+            <w:r>
+              <w:rPr>
+                <w:rFonts w:ascii="Courier New" w:eastAsia="Times New Roman" w:hAnsi="Courier New" w:cs="Courier New"/>
+                <w:color w:val="000000"/>
+                <w:sz w:val="18"/>
+                <w:szCs w:val="18"/>
+                <w:lang w:val="en-US"/>
+              </w:rPr>
+              <w:t>: </w:t>
+            </w:r>
+            <w:r>
+              <w:rPr>
+                <w:rFonts w:ascii="Courier New" w:eastAsia="Times New Roman" w:hAnsi="Courier New" w:cs="Courier New"/>
+                <w:color w:val="0451A5"/>
+                <w:sz w:val="18"/>
+                <w:szCs w:val="18"/>
+                <w:lang w:val="en-US"/>
+              </w:rPr>
+              <w:t>"sofa"</w:t>
+            </w:r>
+          </w:p>
+          <w:p>
+            <w:pPr>
+              <w:shd w:val="clear" w:color="auto" w:fill="FFFFFE"/>
+              <w:spacing w:line="270" w:lineRule="atLeast"/>
+              <w:rPr>
+                <w:rFonts w:ascii="Courier New" w:eastAsia="Times New Roman" w:hAnsi="Courier New" w:cs="Courier New"/>
+                <w:color w:val="000000"/>
+                <w:sz w:val="18"/>
+                <w:szCs w:val="18"/>
+                <w:lang w:val="en-US"/>
+              </w:rPr>
+            </w:pPr>
+            <w:r>
+              <w:rPr>
+                <w:rFonts w:ascii="Courier New" w:eastAsia="Times New Roman" w:hAnsi="Courier New" w:cs="Courier New"/>
+                <w:color w:val="000000"/>
+                <w:sz w:val="18"/>
+                <w:szCs w:val="18"/>
+                <w:lang w:val="en-US"/>
+              </w:rPr>
+              <w:t>        },</w:t>
+            </w:r>
+          </w:p>
+          <w:p>
+            <w:pPr>
+              <w:shd w:val="clear" w:color="auto" w:fill="FFFFFE"/>
+              <w:spacing w:line="270" w:lineRule="atLeast"/>
+              <w:rPr>
+                <w:rFonts w:ascii="Courier New" w:eastAsia="Times New Roman" w:hAnsi="Courier New" w:cs="Courier New"/>
+                <w:color w:val="000000"/>
+                <w:sz w:val="18"/>
+                <w:szCs w:val="18"/>
+                <w:lang w:val="en-US"/>
+              </w:rPr>
+            </w:pPr>
+            <w:r>
+              <w:rPr>
+                <w:rFonts w:ascii="Courier New" w:eastAsia="Times New Roman" w:hAnsi="Courier New" w:cs="Courier New"/>
+                <w:color w:val="000000"/>
+                <w:sz w:val="18"/>
+                <w:szCs w:val="18"/>
+                <w:lang w:val="en-US"/>
+              </w:rPr>
+              <w:t>        {</w:t>
+            </w:r>
+          </w:p>
+          <w:p>
+            <w:pPr>
+              <w:shd w:val="clear" w:color="auto" w:fill="FFFFFE"/>
+              <w:spacing w:line="270" w:lineRule="atLeast"/>
+              <w:rPr>
+                <w:rFonts w:ascii="Courier New" w:eastAsia="Times New Roman" w:hAnsi="Courier New" w:cs="Courier New"/>
+                <w:color w:val="000000"/>
+                <w:sz w:val="18"/>
+                <w:szCs w:val="18"/>
+                <w:lang w:val="en-US"/>
+              </w:rPr>
+            </w:pPr>
+            <w:r>
+              <w:rPr>
+                <w:rFonts w:ascii="Courier New" w:eastAsia="Times New Roman" w:hAnsi="Courier New" w:cs="Courier New"/>
+                <w:color w:val="000000"/>
+                <w:sz w:val="18"/>
+                <w:szCs w:val="18"/>
+                <w:lang w:val="en-US"/>
+              </w:rPr>
+              <w:t>            </w:t>
+            </w:r>
+            <w:r>
+              <w:rPr>
+                <w:rFonts w:ascii="Courier New" w:eastAsia="Times New Roman" w:hAnsi="Courier New" w:cs="Courier New"/>
+                <w:color w:val="A31515"/>
+                <w:sz w:val="18"/>
+                <w:szCs w:val="18"/>
+                <w:lang w:val="en-US"/>
+              </w:rPr>
               <w:t>"cart_quantity"</w:t>
             </w:r>
             <w:r>
@@ -33305,6 +33938,447 @@
                 <w:szCs w:val="18"/>
                 <w:lang w:val="en-US"/>
               </w:rPr>
+              <w:t>"50"</w:t>
+            </w:r>
+            <w:r>
+              <w:rPr>
+                <w:rFonts w:ascii="Courier New" w:eastAsia="Times New Roman" w:hAnsi="Courier New" w:cs="Courier New"/>
+                <w:color w:val="000000"/>
+                <w:sz w:val="18"/>
+                <w:szCs w:val="18"/>
+                <w:lang w:val="en-US"/>
+              </w:rPr>
+              <w:t>,</w:t>
+            </w:r>
+          </w:p>
+          <w:p>
+            <w:pPr>
+              <w:shd w:val="clear" w:color="auto" w:fill="FFFFFE"/>
+              <w:spacing w:line="270" w:lineRule="atLeast"/>
+              <w:rPr>
+                <w:rFonts w:ascii="Courier New" w:eastAsia="Times New Roman" w:hAnsi="Courier New" w:cs="Courier New"/>
+                <w:color w:val="000000"/>
+                <w:sz w:val="18"/>
+                <w:szCs w:val="18"/>
+                <w:lang w:val="en-US"/>
+              </w:rPr>
+            </w:pPr>
+            <w:r>
+              <w:rPr>
+                <w:rFonts w:ascii="Courier New" w:eastAsia="Times New Roman" w:hAnsi="Courier New" w:cs="Courier New"/>
+                <w:color w:val="000000"/>
+                <w:sz w:val="18"/>
+                <w:szCs w:val="18"/>
+                <w:lang w:val="en-US"/>
+              </w:rPr>
+              <w:t>            </w:t>
+            </w:r>
+            <w:r>
+              <w:rPr>
+                <w:rFonts w:ascii="Courier New" w:eastAsia="Times New Roman" w:hAnsi="Courier New" w:cs="Courier New"/>
+                <w:color w:val="A31515"/>
+                <w:sz w:val="18"/>
+                <w:szCs w:val="18"/>
+                <w:lang w:val="en-US"/>
+              </w:rPr>
+              <w:t>"product_id"</w:t>
+            </w:r>
+            <w:r>
+              <w:rPr>
+                <w:rFonts w:ascii="Courier New" w:eastAsia="Times New Roman" w:hAnsi="Courier New" w:cs="Courier New"/>
+                <w:color w:val="000000"/>
+                <w:sz w:val="18"/>
+                <w:szCs w:val="18"/>
+                <w:lang w:val="en-US"/>
+              </w:rPr>
+              <w:t>: </w:t>
+            </w:r>
+            <w:r>
+              <w:rPr>
+                <w:rFonts w:ascii="Courier New" w:eastAsia="Times New Roman" w:hAnsi="Courier New" w:cs="Courier New"/>
+                <w:color w:val="0451A5"/>
+                <w:sz w:val="18"/>
+                <w:szCs w:val="18"/>
+                <w:lang w:val="en-US"/>
+              </w:rPr>
+              <w:t>"7"</w:t>
+            </w:r>
+            <w:r>
+              <w:rPr>
+                <w:rFonts w:ascii="Courier New" w:eastAsia="Times New Roman" w:hAnsi="Courier New" w:cs="Courier New"/>
+                <w:color w:val="000000"/>
+                <w:sz w:val="18"/>
+                <w:szCs w:val="18"/>
+                <w:lang w:val="en-US"/>
+              </w:rPr>
+              <w:t>,</w:t>
+            </w:r>
+          </w:p>
+          <w:p>
+            <w:pPr>
+              <w:shd w:val="clear" w:color="auto" w:fill="FFFFFE"/>
+              <w:spacing w:line="270" w:lineRule="atLeast"/>
+              <w:rPr>
+                <w:rFonts w:ascii="Courier New" w:eastAsia="Times New Roman" w:hAnsi="Courier New" w:cs="Courier New"/>
+                <w:color w:val="000000"/>
+                <w:sz w:val="18"/>
+                <w:szCs w:val="18"/>
+                <w:lang w:val="en-US"/>
+              </w:rPr>
+            </w:pPr>
+            <w:r>
+              <w:rPr>
+                <w:rFonts w:ascii="Courier New" w:eastAsia="Times New Roman" w:hAnsi="Courier New" w:cs="Courier New"/>
+                <w:color w:val="000000"/>
+                <w:sz w:val="18"/>
+                <w:szCs w:val="18"/>
+                <w:lang w:val="en-US"/>
+              </w:rPr>
+              <w:t>            </w:t>
+            </w:r>
+            <w:r>
+              <w:rPr>
+                <w:rFonts w:ascii="Courier New" w:eastAsia="Times New Roman" w:hAnsi="Courier New" w:cs="Courier New"/>
+                <w:color w:val="A31515"/>
+                <w:sz w:val="18"/>
+                <w:szCs w:val="18"/>
+                <w:lang w:val="en-US"/>
+              </w:rPr>
+              <w:t>"product_quantity"</w:t>
+            </w:r>
+            <w:r>
+              <w:rPr>
+                <w:rFonts w:ascii="Courier New" w:eastAsia="Times New Roman" w:hAnsi="Courier New" w:cs="Courier New"/>
+                <w:color w:val="000000"/>
+                <w:sz w:val="18"/>
+                <w:szCs w:val="18"/>
+                <w:lang w:val="en-US"/>
+              </w:rPr>
+              <w:t>: </w:t>
+            </w:r>
+            <w:r>
+              <w:rPr>
+                <w:rFonts w:ascii="Courier New" w:eastAsia="Times New Roman" w:hAnsi="Courier New" w:cs="Courier New"/>
+                <w:color w:val="0451A5"/>
+                <w:sz w:val="18"/>
+                <w:szCs w:val="18"/>
+                <w:lang w:val="en-US"/>
+              </w:rPr>
+              <w:t>"849"</w:t>
+            </w:r>
+            <w:r>
+              <w:rPr>
+                <w:rFonts w:ascii="Courier New" w:eastAsia="Times New Roman" w:hAnsi="Courier New" w:cs="Courier New"/>
+                <w:color w:val="000000"/>
+                <w:sz w:val="18"/>
+                <w:szCs w:val="18"/>
+                <w:lang w:val="en-US"/>
+              </w:rPr>
+              <w:t>,</w:t>
+            </w:r>
+          </w:p>
+          <w:p>
+            <w:pPr>
+              <w:shd w:val="clear" w:color="auto" w:fill="FFFFFE"/>
+              <w:spacing w:line="270" w:lineRule="atLeast"/>
+              <w:rPr>
+                <w:rFonts w:ascii="Courier New" w:eastAsia="Times New Roman" w:hAnsi="Courier New" w:cs="Courier New"/>
+                <w:color w:val="000000"/>
+                <w:sz w:val="18"/>
+                <w:szCs w:val="18"/>
+                <w:lang w:val="en-US"/>
+              </w:rPr>
+            </w:pPr>
+            <w:r>
+              <w:rPr>
+                <w:rFonts w:ascii="Courier New" w:eastAsia="Times New Roman" w:hAnsi="Courier New" w:cs="Courier New"/>
+                <w:color w:val="000000"/>
+                <w:sz w:val="18"/>
+                <w:szCs w:val="18"/>
+                <w:lang w:val="en-US"/>
+              </w:rPr>
+              <w:t>            </w:t>
+            </w:r>
+            <w:r>
+              <w:rPr>
+                <w:rFonts w:ascii="Courier New" w:eastAsia="Times New Roman" w:hAnsi="Courier New" w:cs="Courier New"/>
+                <w:color w:val="A31515"/>
+                <w:sz w:val="18"/>
+                <w:szCs w:val="18"/>
+                <w:lang w:val="en-US"/>
+              </w:rPr>
+              <w:t>"product_label"</w:t>
+            </w:r>
+            <w:r>
+              <w:rPr>
+                <w:rFonts w:ascii="Courier New" w:eastAsia="Times New Roman" w:hAnsi="Courier New" w:cs="Courier New"/>
+                <w:color w:val="000000"/>
+                <w:sz w:val="18"/>
+                <w:szCs w:val="18"/>
+                <w:lang w:val="en-US"/>
+              </w:rPr>
+              <w:t>: </w:t>
+            </w:r>
+            <w:r>
+              <w:rPr>
+                <w:rFonts w:ascii="Courier New" w:eastAsia="Times New Roman" w:hAnsi="Courier New" w:cs="Courier New"/>
+                <w:color w:val="0451A5"/>
+                <w:sz w:val="18"/>
+                <w:szCs w:val="18"/>
+                <w:lang w:val="en-US"/>
+              </w:rPr>
+              <w:t>"Ghế dành cho khu nghỉ dưỡng"</w:t>
+            </w:r>
+            <w:r>
+              <w:rPr>
+                <w:rFonts w:ascii="Courier New" w:eastAsia="Times New Roman" w:hAnsi="Courier New" w:cs="Courier New"/>
+                <w:color w:val="000000"/>
+                <w:sz w:val="18"/>
+                <w:szCs w:val="18"/>
+                <w:lang w:val="en-US"/>
+              </w:rPr>
+              <w:t>,</w:t>
+            </w:r>
+          </w:p>
+          <w:p>
+            <w:pPr>
+              <w:shd w:val="clear" w:color="auto" w:fill="FFFFFE"/>
+              <w:spacing w:line="270" w:lineRule="atLeast"/>
+              <w:rPr>
+                <w:rFonts w:ascii="Courier New" w:eastAsia="Times New Roman" w:hAnsi="Courier New" w:cs="Courier New"/>
+                <w:color w:val="000000"/>
+                <w:sz w:val="18"/>
+                <w:szCs w:val="18"/>
+                <w:lang w:val="en-US"/>
+              </w:rPr>
+            </w:pPr>
+            <w:r>
+              <w:rPr>
+                <w:rFonts w:ascii="Courier New" w:eastAsia="Times New Roman" w:hAnsi="Courier New" w:cs="Courier New"/>
+                <w:color w:val="000000"/>
+                <w:sz w:val="18"/>
+                <w:szCs w:val="18"/>
+                <w:lang w:val="en-US"/>
+              </w:rPr>
+              <w:t>            </w:t>
+            </w:r>
+            <w:r>
+              <w:rPr>
+                <w:rFonts w:ascii="Courier New" w:eastAsia="Times New Roman" w:hAnsi="Courier New" w:cs="Courier New"/>
+                <w:color w:val="A31515"/>
+                <w:sz w:val="18"/>
+                <w:szCs w:val="18"/>
+                <w:lang w:val="en-US"/>
+              </w:rPr>
+              <w:t>"product_media"</w:t>
+            </w:r>
+            <w:r>
+              <w:rPr>
+                <w:rFonts w:ascii="Courier New" w:eastAsia="Times New Roman" w:hAnsi="Courier New" w:cs="Courier New"/>
+                <w:color w:val="000000"/>
+                <w:sz w:val="18"/>
+                <w:szCs w:val="18"/>
+                <w:lang w:val="en-US"/>
+              </w:rPr>
+              <w:t>: </w:t>
+            </w:r>
+            <w:r>
+              <w:rPr>
+                <w:rFonts w:ascii="Courier New" w:eastAsia="Times New Roman" w:hAnsi="Courier New" w:cs="Courier New"/>
+                <w:color w:val="0451A5"/>
+                <w:sz w:val="18"/>
+                <w:szCs w:val="18"/>
+                <w:lang w:val="en-US"/>
+              </w:rPr>
+              <w:t>"/sites/default/files/2023-05/Gh%E1%BA%BF%20d%C3%A0nh%20cho%20khu%20ngh%E1%BB%89%20d%C6%B0%E1%BB%A1ng.jpg"</w:t>
+            </w:r>
+            <w:r>
+              <w:rPr>
+                <w:rFonts w:ascii="Courier New" w:eastAsia="Times New Roman" w:hAnsi="Courier New" w:cs="Courier New"/>
+                <w:color w:val="000000"/>
+                <w:sz w:val="18"/>
+                <w:szCs w:val="18"/>
+                <w:lang w:val="en-US"/>
+              </w:rPr>
+              <w:t>,</w:t>
+            </w:r>
+          </w:p>
+          <w:p>
+            <w:pPr>
+              <w:shd w:val="clear" w:color="auto" w:fill="FFFFFE"/>
+              <w:spacing w:line="270" w:lineRule="atLeast"/>
+              <w:rPr>
+                <w:rFonts w:ascii="Courier New" w:eastAsia="Times New Roman" w:hAnsi="Courier New" w:cs="Courier New"/>
+                <w:color w:val="000000"/>
+                <w:sz w:val="18"/>
+                <w:szCs w:val="18"/>
+                <w:lang w:val="en-US"/>
+              </w:rPr>
+            </w:pPr>
+            <w:r>
+              <w:rPr>
+                <w:rFonts w:ascii="Courier New" w:eastAsia="Times New Roman" w:hAnsi="Courier New" w:cs="Courier New"/>
+                <w:color w:val="000000"/>
+                <w:sz w:val="18"/>
+                <w:szCs w:val="18"/>
+                <w:lang w:val="en-US"/>
+              </w:rPr>
+              <w:t>            </w:t>
+            </w:r>
+            <w:r>
+              <w:rPr>
+                <w:rFonts w:ascii="Courier New" w:eastAsia="Times New Roman" w:hAnsi="Courier New" w:cs="Courier New"/>
+                <w:color w:val="A31515"/>
+                <w:sz w:val="18"/>
+                <w:szCs w:val="18"/>
+                <w:lang w:val="en-US"/>
+              </w:rPr>
+              <w:t>"product_description"</w:t>
+            </w:r>
+            <w:r>
+              <w:rPr>
+                <w:rFonts w:ascii="Courier New" w:eastAsia="Times New Roman" w:hAnsi="Courier New" w:cs="Courier New"/>
+                <w:color w:val="000000"/>
+                <w:sz w:val="18"/>
+                <w:szCs w:val="18"/>
+                <w:lang w:val="en-US"/>
+              </w:rPr>
+              <w:t>: </w:t>
+            </w:r>
+            <w:r>
+              <w:rPr>
+                <w:rFonts w:ascii="Courier New" w:eastAsia="Times New Roman" w:hAnsi="Courier New" w:cs="Courier New"/>
+                <w:color w:val="0451A5"/>
+                <w:sz w:val="18"/>
+                <w:szCs w:val="18"/>
+                <w:lang w:val="en-US"/>
+              </w:rPr>
+              <w:t>"&lt;p&gt;Dolus elit ex feugiat lucidus obruo persto quae. Conventio distineo lenis os pecus. Hendrerit mauris ratis. Elit luctus magna si wisi. Eu letalis luctus melior pertineo sudo suscipit. Adipiscing natu os sagaciter tego. Aliquam commoveo probo quidne singularis. Erat et jugis lenis nunc virtus voco. Conventio dolore in jugis proprius sit verto. Commodo iusto lobortis premo saluto secundum tamen ut uxor zelus. Ex modo refero. Elit genitus humo rusticus. Causa persto pertineo sagaciter. Dolor sagaciter sudo suscipit. Dolore humo letalis plaga sudo usitas ut. Eros hendrerit hos illum immitto torqueo tum typicus veniam. Abigo dolore mauris premo. Commoveo inhibeo sagaciter tincidunt. Accumsan distineo dolore humo inhibeo luptatum saluto uxor vero.&lt;/p&gt;\n"</w:t>
+            </w:r>
+            <w:r>
+              <w:rPr>
+                <w:rFonts w:ascii="Courier New" w:eastAsia="Times New Roman" w:hAnsi="Courier New" w:cs="Courier New"/>
+                <w:color w:val="000000"/>
+                <w:sz w:val="18"/>
+                <w:szCs w:val="18"/>
+                <w:lang w:val="en-US"/>
+              </w:rPr>
+              <w:t>,</w:t>
+            </w:r>
+          </w:p>
+          <w:p>
+            <w:pPr>
+              <w:shd w:val="clear" w:color="auto" w:fill="FFFFFE"/>
+              <w:spacing w:line="270" w:lineRule="atLeast"/>
+              <w:rPr>
+                <w:rFonts w:ascii="Courier New" w:eastAsia="Times New Roman" w:hAnsi="Courier New" w:cs="Courier New"/>
+                <w:color w:val="000000"/>
+                <w:sz w:val="18"/>
+                <w:szCs w:val="18"/>
+                <w:lang w:val="en-US"/>
+              </w:rPr>
+            </w:pPr>
+            <w:r>
+              <w:rPr>
+                <w:rFonts w:ascii="Courier New" w:eastAsia="Times New Roman" w:hAnsi="Courier New" w:cs="Courier New"/>
+                <w:color w:val="000000"/>
+                <w:sz w:val="18"/>
+                <w:szCs w:val="18"/>
+                <w:lang w:val="en-US"/>
+              </w:rPr>
+              <w:t>            </w:t>
+            </w:r>
+            <w:r>
+              <w:rPr>
+                <w:rFonts w:ascii="Courier New" w:eastAsia="Times New Roman" w:hAnsi="Courier New" w:cs="Courier New"/>
+                <w:color w:val="A31515"/>
+                <w:sz w:val="18"/>
+                <w:szCs w:val="18"/>
+                <w:lang w:val="en-US"/>
+              </w:rPr>
+              <w:t>"product_price"</w:t>
+            </w:r>
+            <w:r>
+              <w:rPr>
+                <w:rFonts w:ascii="Courier New" w:eastAsia="Times New Roman" w:hAnsi="Courier New" w:cs="Courier New"/>
+                <w:color w:val="000000"/>
+                <w:sz w:val="18"/>
+                <w:szCs w:val="18"/>
+                <w:lang w:val="en-US"/>
+              </w:rPr>
+              <w:t>: </w:t>
+            </w:r>
+            <w:r>
+              <w:rPr>
+                <w:rFonts w:ascii="Courier New" w:eastAsia="Times New Roman" w:hAnsi="Courier New" w:cs="Courier New"/>
+                <w:color w:val="0451A5"/>
+                <w:sz w:val="18"/>
+                <w:szCs w:val="18"/>
+                <w:lang w:val="en-US"/>
+              </w:rPr>
+              <w:t>"66677500"</w:t>
+            </w:r>
+            <w:r>
+              <w:rPr>
+                <w:rFonts w:ascii="Courier New" w:eastAsia="Times New Roman" w:hAnsi="Courier New" w:cs="Courier New"/>
+                <w:color w:val="000000"/>
+                <w:sz w:val="18"/>
+                <w:szCs w:val="18"/>
+                <w:lang w:val="en-US"/>
+              </w:rPr>
+              <w:t>,</w:t>
+            </w:r>
+          </w:p>
+          <w:p>
+            <w:pPr>
+              <w:shd w:val="clear" w:color="auto" w:fill="FFFFFE"/>
+              <w:spacing w:line="270" w:lineRule="atLeast"/>
+              <w:rPr>
+                <w:rFonts w:ascii="Courier New" w:eastAsia="Times New Roman" w:hAnsi="Courier New" w:cs="Courier New"/>
+                <w:color w:val="000000"/>
+                <w:sz w:val="18"/>
+                <w:szCs w:val="18"/>
+                <w:lang w:val="en-US"/>
+              </w:rPr>
+            </w:pPr>
+            <w:r>
+              <w:rPr>
+                <w:rFonts w:ascii="Courier New" w:eastAsia="Times New Roman" w:hAnsi="Courier New" w:cs="Courier New"/>
+                <w:color w:val="000000"/>
+                <w:sz w:val="18"/>
+                <w:szCs w:val="18"/>
+                <w:lang w:val="en-US"/>
+              </w:rPr>
+              <w:t>            </w:t>
+            </w:r>
+            <w:r>
+              <w:rPr>
+                <w:rFonts w:ascii="Courier New" w:eastAsia="Times New Roman" w:hAnsi="Courier New" w:cs="Courier New"/>
+                <w:color w:val="A31515"/>
+                <w:sz w:val="18"/>
+                <w:szCs w:val="18"/>
+                <w:lang w:val="en-US"/>
+              </w:rPr>
+              <w:t>"product_discount"</w:t>
+            </w:r>
+            <w:r>
+              <w:rPr>
+                <w:rFonts w:ascii="Courier New" w:eastAsia="Times New Roman" w:hAnsi="Courier New" w:cs="Courier New"/>
+                <w:color w:val="000000"/>
+                <w:sz w:val="18"/>
+                <w:szCs w:val="18"/>
+                <w:lang w:val="en-US"/>
+              </w:rPr>
+              <w:t>: </w:t>
+            </w:r>
+            <w:r>
+              <w:rPr>
+                <w:rFonts w:ascii="Courier New" w:eastAsia="Times New Roman" w:hAnsi="Courier New" w:cs="Courier New"/>
+                <w:color w:val="0451A5"/>
+                <w:sz w:val="18"/>
+                <w:szCs w:val="18"/>
+                <w:lang w:val="en-US"/>
+              </w:rPr>
               <w:t>"5"</w:t>
             </w:r>
             <w:r>
@@ -33348,7 +34422,7 @@
                 <w:szCs w:val="18"/>
                 <w:lang w:val="en-US"/>
               </w:rPr>
-              <w:t>"product_id"</w:t>
+              <w:t>"product_hot"</w:t>
             </w:r>
             <w:r>
               <w:rPr>
@@ -33368,7 +34442,7 @@
                 <w:szCs w:val="18"/>
                 <w:lang w:val="en-US"/>
               </w:rPr>
-              <w:t>"1223"</w:t>
+              <w:t>"1"</w:t>
             </w:r>
             <w:r>
               <w:rPr>
@@ -33411,7 +34485,7 @@
                 <w:szCs w:val="18"/>
                 <w:lang w:val="en-US"/>
               </w:rPr>
-              <w:t>"product_quantity"</w:t>
+              <w:t>"product_type"</w:t>
             </w:r>
             <w:r>
               <w:rPr>
@@ -33431,1199 +34505,7 @@
                 <w:szCs w:val="18"/>
                 <w:lang w:val="en-US"/>
               </w:rPr>
-              <w:t>"50"</w:t>
-            </w:r>
-            <w:r>
-              <w:rPr>
-                <w:rFonts w:ascii="Courier New" w:eastAsia="Times New Roman" w:hAnsi="Courier New" w:cs="Courier New"/>
-                <w:color w:val="000000"/>
-                <w:sz w:val="18"/>
-                <w:szCs w:val="18"/>
-                <w:lang w:val="en-US"/>
-              </w:rPr>
-              <w:t>,</w:t>
-            </w:r>
-          </w:p>
-          <w:p>
-            <w:pPr>
-              <w:shd w:val="clear" w:color="auto" w:fill="FFFFFE"/>
-              <w:spacing w:line="270" w:lineRule="atLeast"/>
-              <w:rPr>
-                <w:rFonts w:ascii="Courier New" w:eastAsia="Times New Roman" w:hAnsi="Courier New" w:cs="Courier New"/>
-                <w:color w:val="000000"/>
-                <w:sz w:val="18"/>
-                <w:szCs w:val="18"/>
-                <w:lang w:val="en-US"/>
-              </w:rPr>
-            </w:pPr>
-            <w:r>
-              <w:rPr>
-                <w:rFonts w:ascii="Courier New" w:eastAsia="Times New Roman" w:hAnsi="Courier New" w:cs="Courier New"/>
-                <w:color w:val="000000"/>
-                <w:sz w:val="18"/>
-                <w:szCs w:val="18"/>
-                <w:lang w:val="en-US"/>
-              </w:rPr>
-              <w:t>            </w:t>
-            </w:r>
-            <w:r>
-              <w:rPr>
-                <w:rFonts w:ascii="Courier New" w:eastAsia="Times New Roman" w:hAnsi="Courier New" w:cs="Courier New"/>
-                <w:color w:val="A31515"/>
-                <w:sz w:val="18"/>
-                <w:szCs w:val="18"/>
-                <w:lang w:val="en-US"/>
-              </w:rPr>
-              <w:t>"product_label"</w:t>
-            </w:r>
-            <w:r>
-              <w:rPr>
-                <w:rFonts w:ascii="Courier New" w:eastAsia="Times New Roman" w:hAnsi="Courier New" w:cs="Courier New"/>
-                <w:color w:val="000000"/>
-                <w:sz w:val="18"/>
-                <w:szCs w:val="18"/>
-                <w:lang w:val="en-US"/>
-              </w:rPr>
-              <w:t>: </w:t>
-            </w:r>
-            <w:r>
-              <w:rPr>
-                <w:rFonts w:ascii="Courier New" w:eastAsia="Times New Roman" w:hAnsi="Courier New" w:cs="Courier New"/>
-                <w:color w:val="0451A5"/>
-                <w:sz w:val="18"/>
-                <w:szCs w:val="18"/>
-                <w:lang w:val="en-US"/>
-              </w:rPr>
-              <w:t>"Brevitas Exputo Feugiat"</w:t>
-            </w:r>
-            <w:r>
-              <w:rPr>
-                <w:rFonts w:ascii="Courier New" w:eastAsia="Times New Roman" w:hAnsi="Courier New" w:cs="Courier New"/>
-                <w:color w:val="000000"/>
-                <w:sz w:val="18"/>
-                <w:szCs w:val="18"/>
-                <w:lang w:val="en-US"/>
-              </w:rPr>
-              <w:t>,</w:t>
-            </w:r>
-          </w:p>
-          <w:p>
-            <w:pPr>
-              <w:shd w:val="clear" w:color="auto" w:fill="FFFFFE"/>
-              <w:spacing w:line="270" w:lineRule="atLeast"/>
-              <w:rPr>
-                <w:rFonts w:ascii="Courier New" w:eastAsia="Times New Roman" w:hAnsi="Courier New" w:cs="Courier New"/>
-                <w:color w:val="000000"/>
-                <w:sz w:val="18"/>
-                <w:szCs w:val="18"/>
-                <w:lang w:val="en-US"/>
-              </w:rPr>
-            </w:pPr>
-            <w:r>
-              <w:rPr>
-                <w:rFonts w:ascii="Courier New" w:eastAsia="Times New Roman" w:hAnsi="Courier New" w:cs="Courier New"/>
-                <w:color w:val="000000"/>
-                <w:sz w:val="18"/>
-                <w:szCs w:val="18"/>
-                <w:lang w:val="en-US"/>
-              </w:rPr>
-              <w:t>            </w:t>
-            </w:r>
-            <w:r>
-              <w:rPr>
-                <w:rFonts w:ascii="Courier New" w:eastAsia="Times New Roman" w:hAnsi="Courier New" w:cs="Courier New"/>
-                <w:color w:val="A31515"/>
-                <w:sz w:val="18"/>
-                <w:szCs w:val="18"/>
-                <w:lang w:val="en-US"/>
-              </w:rPr>
-              <w:t>"product_media"</w:t>
-            </w:r>
-            <w:r>
-              <w:rPr>
-                <w:rFonts w:ascii="Courier New" w:eastAsia="Times New Roman" w:hAnsi="Courier New" w:cs="Courier New"/>
-                <w:color w:val="000000"/>
-                <w:sz w:val="18"/>
-                <w:szCs w:val="18"/>
-                <w:lang w:val="en-US"/>
-              </w:rPr>
-              <w:t>: </w:t>
-            </w:r>
-            <w:r>
-              <w:rPr>
-                <w:rFonts w:ascii="Courier New" w:eastAsia="Times New Roman" w:hAnsi="Courier New" w:cs="Courier New"/>
-                <w:color w:val="0451A5"/>
-                <w:sz w:val="18"/>
-                <w:szCs w:val="18"/>
-                <w:lang w:val="en-US"/>
-              </w:rPr>
-              <w:t>"https://picsum.photos/200/300.jpg, https://picsum.photos/200/300.jpg, https://picsum.photos/200/300.jpg"</w:t>
-            </w:r>
-            <w:r>
-              <w:rPr>
-                <w:rFonts w:ascii="Courier New" w:eastAsia="Times New Roman" w:hAnsi="Courier New" w:cs="Courier New"/>
-                <w:color w:val="000000"/>
-                <w:sz w:val="18"/>
-                <w:szCs w:val="18"/>
-                <w:lang w:val="en-US"/>
-              </w:rPr>
-              <w:t>,</w:t>
-            </w:r>
-          </w:p>
-          <w:p>
-            <w:pPr>
-              <w:shd w:val="clear" w:color="auto" w:fill="FFFFFE"/>
-              <w:spacing w:line="270" w:lineRule="atLeast"/>
-              <w:rPr>
-                <w:rFonts w:ascii="Courier New" w:eastAsia="Times New Roman" w:hAnsi="Courier New" w:cs="Courier New"/>
-                <w:color w:val="000000"/>
-                <w:sz w:val="18"/>
-                <w:szCs w:val="18"/>
-                <w:lang w:val="en-US"/>
-              </w:rPr>
-            </w:pPr>
-            <w:r>
-              <w:rPr>
-                <w:rFonts w:ascii="Courier New" w:eastAsia="Times New Roman" w:hAnsi="Courier New" w:cs="Courier New"/>
-                <w:color w:val="000000"/>
-                <w:sz w:val="18"/>
-                <w:szCs w:val="18"/>
-                <w:lang w:val="en-US"/>
-              </w:rPr>
-              <w:t>            </w:t>
-            </w:r>
-            <w:r>
-              <w:rPr>
-                <w:rFonts w:ascii="Courier New" w:eastAsia="Times New Roman" w:hAnsi="Courier New" w:cs="Courier New"/>
-                <w:color w:val="A31515"/>
-                <w:sz w:val="18"/>
-                <w:szCs w:val="18"/>
-                <w:lang w:val="en-US"/>
-              </w:rPr>
-              <w:t>"product_description"</w:t>
-            </w:r>
-            <w:r>
-              <w:rPr>
-                <w:rFonts w:ascii="Courier New" w:eastAsia="Times New Roman" w:hAnsi="Courier New" w:cs="Courier New"/>
-                <w:color w:val="000000"/>
-                <w:sz w:val="18"/>
-                <w:szCs w:val="18"/>
-                <w:lang w:val="en-US"/>
-              </w:rPr>
-              <w:t>: </w:t>
-            </w:r>
-            <w:r>
-              <w:rPr>
-                <w:rFonts w:ascii="Courier New" w:eastAsia="Times New Roman" w:hAnsi="Courier New" w:cs="Courier New"/>
-                <w:color w:val="0451A5"/>
-                <w:sz w:val="18"/>
-                <w:szCs w:val="18"/>
-                <w:lang w:val="en-US"/>
-              </w:rPr>
-              <w:t>"Adipiscing conventio erat et occuro quadrum tum voco. Eu mauris persto wisi. Abluo et facilisi letalis lucidus nobis scisco. Pertineo praemitto saepius sed. Defui eu euismod oppeto ulciscor vero. Acsi camur minim odio populus suscipere tum ullamcorper utrum. Bene </w:t>
-            </w:r>
-            <w:r>
-              <w:rPr>
-                <w:rFonts w:ascii="Courier New" w:eastAsia="Times New Roman" w:hAnsi="Courier New" w:cs="Courier New"/>
-                <w:color w:val="0451A5"/>
-                <w:sz w:val="18"/>
-                <w:szCs w:val="18"/>
-                <w:lang w:val="en-US"/>
-              </w:rPr>
-              <w:lastRenderedPageBreak/>
-              <w:t>defui ex incassum plaga si torqueo typicus ut vel. Abdo jus minim natu paratus saluto veniam virtus. Meus occuro sed torqueo uxor. Adipiscing at brevitas causa probo quibus tego utinam valde ymo. Ille jumentum oppeto quia. Macto premo sudo ulciscor velit vereor. Ideo lucidus rusticus. Enim eum iustum luctus macto mauris quibus quidne scisco tum. Adipiscing et humo sed singularis sudo ut. Bene blandit pala volutpat. Appellatio caecus damnum diam esse iusto singularis tation vicis."</w:t>
-            </w:r>
-            <w:r>
-              <w:rPr>
-                <w:rFonts w:ascii="Courier New" w:eastAsia="Times New Roman" w:hAnsi="Courier New" w:cs="Courier New"/>
-                <w:color w:val="000000"/>
-                <w:sz w:val="18"/>
-                <w:szCs w:val="18"/>
-                <w:lang w:val="en-US"/>
-              </w:rPr>
-              <w:t>,</w:t>
-            </w:r>
-          </w:p>
-          <w:p>
-            <w:pPr>
-              <w:shd w:val="clear" w:color="auto" w:fill="FFFFFE"/>
-              <w:spacing w:line="270" w:lineRule="atLeast"/>
-              <w:rPr>
-                <w:rFonts w:ascii="Courier New" w:eastAsia="Times New Roman" w:hAnsi="Courier New" w:cs="Courier New"/>
-                <w:color w:val="000000"/>
-                <w:sz w:val="18"/>
-                <w:szCs w:val="18"/>
-                <w:lang w:val="en-US"/>
-              </w:rPr>
-            </w:pPr>
-            <w:r>
-              <w:rPr>
-                <w:rFonts w:ascii="Courier New" w:eastAsia="Times New Roman" w:hAnsi="Courier New" w:cs="Courier New"/>
-                <w:color w:val="000000"/>
-                <w:sz w:val="18"/>
-                <w:szCs w:val="18"/>
-                <w:lang w:val="en-US"/>
-              </w:rPr>
-              <w:t>            </w:t>
-            </w:r>
-            <w:r>
-              <w:rPr>
-                <w:rFonts w:ascii="Courier New" w:eastAsia="Times New Roman" w:hAnsi="Courier New" w:cs="Courier New"/>
-                <w:color w:val="A31515"/>
-                <w:sz w:val="18"/>
-                <w:szCs w:val="18"/>
-                <w:lang w:val="en-US"/>
-              </w:rPr>
-              <w:t>"product_discount"</w:t>
-            </w:r>
-            <w:r>
-              <w:rPr>
-                <w:rFonts w:ascii="Courier New" w:eastAsia="Times New Roman" w:hAnsi="Courier New" w:cs="Courier New"/>
-                <w:color w:val="000000"/>
-                <w:sz w:val="18"/>
-                <w:szCs w:val="18"/>
-                <w:lang w:val="en-US"/>
-              </w:rPr>
-              <w:t>: </w:t>
-            </w:r>
-            <w:r>
-              <w:rPr>
-                <w:rFonts w:ascii="Courier New" w:eastAsia="Times New Roman" w:hAnsi="Courier New" w:cs="Courier New"/>
-                <w:color w:val="0451A5"/>
-                <w:sz w:val="18"/>
-                <w:szCs w:val="18"/>
-                <w:lang w:val="en-US"/>
-              </w:rPr>
-              <w:t>"776146.00"</w:t>
-            </w:r>
-            <w:r>
-              <w:rPr>
-                <w:rFonts w:ascii="Courier New" w:eastAsia="Times New Roman" w:hAnsi="Courier New" w:cs="Courier New"/>
-                <w:color w:val="000000"/>
-                <w:sz w:val="18"/>
-                <w:szCs w:val="18"/>
-                <w:lang w:val="en-US"/>
-              </w:rPr>
-              <w:t>,</w:t>
-            </w:r>
-          </w:p>
-          <w:p>
-            <w:pPr>
-              <w:shd w:val="clear" w:color="auto" w:fill="FFFFFE"/>
-              <w:spacing w:line="270" w:lineRule="atLeast"/>
-              <w:rPr>
-                <w:rFonts w:ascii="Courier New" w:eastAsia="Times New Roman" w:hAnsi="Courier New" w:cs="Courier New"/>
-                <w:color w:val="000000"/>
-                <w:sz w:val="18"/>
-                <w:szCs w:val="18"/>
-                <w:lang w:val="en-US"/>
-              </w:rPr>
-            </w:pPr>
-            <w:r>
-              <w:rPr>
-                <w:rFonts w:ascii="Courier New" w:eastAsia="Times New Roman" w:hAnsi="Courier New" w:cs="Courier New"/>
-                <w:color w:val="000000"/>
-                <w:sz w:val="18"/>
-                <w:szCs w:val="18"/>
-                <w:lang w:val="en-US"/>
-              </w:rPr>
-              <w:t>            </w:t>
-            </w:r>
-            <w:r>
-              <w:rPr>
-                <w:rFonts w:ascii="Courier New" w:eastAsia="Times New Roman" w:hAnsi="Courier New" w:cs="Courier New"/>
-                <w:color w:val="A31515"/>
-                <w:sz w:val="18"/>
-                <w:szCs w:val="18"/>
-                <w:lang w:val="en-US"/>
-              </w:rPr>
-              <w:t>"product_price"</w:t>
-            </w:r>
-            <w:r>
-              <w:rPr>
-                <w:rFonts w:ascii="Courier New" w:eastAsia="Times New Roman" w:hAnsi="Courier New" w:cs="Courier New"/>
-                <w:color w:val="000000"/>
-                <w:sz w:val="18"/>
-                <w:szCs w:val="18"/>
-                <w:lang w:val="en-US"/>
-              </w:rPr>
-              <w:t>: </w:t>
-            </w:r>
-            <w:r>
-              <w:rPr>
-                <w:rFonts w:ascii="Courier New" w:eastAsia="Times New Roman" w:hAnsi="Courier New" w:cs="Courier New"/>
-                <w:color w:val="0451A5"/>
-                <w:sz w:val="18"/>
-                <w:szCs w:val="18"/>
-                <w:lang w:val="en-US"/>
-              </w:rPr>
-              <w:t>"23618000.00"</w:t>
-            </w:r>
-            <w:r>
-              <w:rPr>
-                <w:rFonts w:ascii="Courier New" w:eastAsia="Times New Roman" w:hAnsi="Courier New" w:cs="Courier New"/>
-                <w:color w:val="000000"/>
-                <w:sz w:val="18"/>
-                <w:szCs w:val="18"/>
-                <w:lang w:val="en-US"/>
-              </w:rPr>
-              <w:t>,</w:t>
-            </w:r>
-          </w:p>
-          <w:p>
-            <w:pPr>
-              <w:shd w:val="clear" w:color="auto" w:fill="FFFFFE"/>
-              <w:spacing w:line="270" w:lineRule="atLeast"/>
-              <w:rPr>
-                <w:rFonts w:ascii="Courier New" w:eastAsia="Times New Roman" w:hAnsi="Courier New" w:cs="Courier New"/>
-                <w:color w:val="000000"/>
-                <w:sz w:val="18"/>
-                <w:szCs w:val="18"/>
-                <w:lang w:val="en-US"/>
-              </w:rPr>
-            </w:pPr>
-            <w:r>
-              <w:rPr>
-                <w:rFonts w:ascii="Courier New" w:eastAsia="Times New Roman" w:hAnsi="Courier New" w:cs="Courier New"/>
-                <w:color w:val="000000"/>
-                <w:sz w:val="18"/>
-                <w:szCs w:val="18"/>
-                <w:lang w:val="en-US"/>
-              </w:rPr>
-              <w:t>            </w:t>
-            </w:r>
-            <w:r>
-              <w:rPr>
-                <w:rFonts w:ascii="Courier New" w:eastAsia="Times New Roman" w:hAnsi="Courier New" w:cs="Courier New"/>
-                <w:color w:val="A31515"/>
-                <w:sz w:val="18"/>
-                <w:szCs w:val="18"/>
-                <w:lang w:val="en-US"/>
-              </w:rPr>
-              <w:t>"product_hot"</w:t>
-            </w:r>
-            <w:r>
-              <w:rPr>
-                <w:rFonts w:ascii="Courier New" w:eastAsia="Times New Roman" w:hAnsi="Courier New" w:cs="Courier New"/>
-                <w:color w:val="000000"/>
-                <w:sz w:val="18"/>
-                <w:szCs w:val="18"/>
-                <w:lang w:val="en-US"/>
-              </w:rPr>
-              <w:t>: </w:t>
-            </w:r>
-            <w:r>
-              <w:rPr>
-                <w:rFonts w:ascii="Courier New" w:eastAsia="Times New Roman" w:hAnsi="Courier New" w:cs="Courier New"/>
-                <w:color w:val="0451A5"/>
-                <w:sz w:val="18"/>
-                <w:szCs w:val="18"/>
-                <w:lang w:val="en-US"/>
-              </w:rPr>
-              <w:t>"1"</w:t>
-            </w:r>
-            <w:r>
-              <w:rPr>
-                <w:rFonts w:ascii="Courier New" w:eastAsia="Times New Roman" w:hAnsi="Courier New" w:cs="Courier New"/>
-                <w:color w:val="000000"/>
-                <w:sz w:val="18"/>
-                <w:szCs w:val="18"/>
-                <w:lang w:val="en-US"/>
-              </w:rPr>
-              <w:t>,</w:t>
-            </w:r>
-          </w:p>
-          <w:p>
-            <w:pPr>
-              <w:shd w:val="clear" w:color="auto" w:fill="FFFFFE"/>
-              <w:spacing w:line="270" w:lineRule="atLeast"/>
-              <w:rPr>
-                <w:rFonts w:ascii="Courier New" w:eastAsia="Times New Roman" w:hAnsi="Courier New" w:cs="Courier New"/>
-                <w:color w:val="000000"/>
-                <w:sz w:val="18"/>
-                <w:szCs w:val="18"/>
-                <w:lang w:val="en-US"/>
-              </w:rPr>
-            </w:pPr>
-            <w:r>
-              <w:rPr>
-                <w:rFonts w:ascii="Courier New" w:eastAsia="Times New Roman" w:hAnsi="Courier New" w:cs="Courier New"/>
-                <w:color w:val="000000"/>
-                <w:sz w:val="18"/>
-                <w:szCs w:val="18"/>
-                <w:lang w:val="en-US"/>
-              </w:rPr>
-              <w:t>            </w:t>
-            </w:r>
-            <w:r>
-              <w:rPr>
-                <w:rFonts w:ascii="Courier New" w:eastAsia="Times New Roman" w:hAnsi="Courier New" w:cs="Courier New"/>
-                <w:color w:val="A31515"/>
-                <w:sz w:val="18"/>
-                <w:szCs w:val="18"/>
-                <w:lang w:val="en-US"/>
-              </w:rPr>
-              <w:t>"product_type"</w:t>
-            </w:r>
-            <w:r>
-              <w:rPr>
-                <w:rFonts w:ascii="Courier New" w:eastAsia="Times New Roman" w:hAnsi="Courier New" w:cs="Courier New"/>
-                <w:color w:val="000000"/>
-                <w:sz w:val="18"/>
-                <w:szCs w:val="18"/>
-                <w:lang w:val="en-US"/>
-              </w:rPr>
-              <w:t>: </w:t>
-            </w:r>
-            <w:r>
-              <w:rPr>
-                <w:rFonts w:ascii="Courier New" w:eastAsia="Times New Roman" w:hAnsi="Courier New" w:cs="Courier New"/>
-                <w:color w:val="0451A5"/>
-                <w:sz w:val="18"/>
-                <w:szCs w:val="18"/>
-                <w:lang w:val="en-US"/>
-              </w:rPr>
-              <w:t>"chair"</w:t>
-            </w:r>
-          </w:p>
-          <w:p>
-            <w:pPr>
-              <w:shd w:val="clear" w:color="auto" w:fill="FFFFFE"/>
-              <w:spacing w:line="270" w:lineRule="atLeast"/>
-              <w:rPr>
-                <w:rFonts w:ascii="Courier New" w:eastAsia="Times New Roman" w:hAnsi="Courier New" w:cs="Courier New"/>
-                <w:color w:val="000000"/>
-                <w:sz w:val="18"/>
-                <w:szCs w:val="18"/>
-                <w:lang w:val="en-US"/>
-              </w:rPr>
-            </w:pPr>
-            <w:r>
-              <w:rPr>
-                <w:rFonts w:ascii="Courier New" w:eastAsia="Times New Roman" w:hAnsi="Courier New" w:cs="Courier New"/>
-                <w:color w:val="000000"/>
-                <w:sz w:val="18"/>
-                <w:szCs w:val="18"/>
-                <w:lang w:val="en-US"/>
-              </w:rPr>
-              <w:t>        },</w:t>
-            </w:r>
-          </w:p>
-          <w:p>
-            <w:pPr>
-              <w:shd w:val="clear" w:color="auto" w:fill="FFFFFE"/>
-              <w:spacing w:line="270" w:lineRule="atLeast"/>
-              <w:rPr>
-                <w:rFonts w:ascii="Courier New" w:eastAsia="Times New Roman" w:hAnsi="Courier New" w:cs="Courier New"/>
-                <w:color w:val="000000"/>
-                <w:sz w:val="18"/>
-                <w:szCs w:val="18"/>
-                <w:lang w:val="en-US"/>
-              </w:rPr>
-            </w:pPr>
-            <w:r>
-              <w:rPr>
-                <w:rFonts w:ascii="Courier New" w:eastAsia="Times New Roman" w:hAnsi="Courier New" w:cs="Courier New"/>
-                <w:color w:val="000000"/>
-                <w:sz w:val="18"/>
-                <w:szCs w:val="18"/>
-                <w:lang w:val="en-US"/>
-              </w:rPr>
-              <w:t>        {</w:t>
-            </w:r>
-          </w:p>
-          <w:p>
-            <w:pPr>
-              <w:shd w:val="clear" w:color="auto" w:fill="FFFFFE"/>
-              <w:spacing w:line="270" w:lineRule="atLeast"/>
-              <w:rPr>
-                <w:rFonts w:ascii="Courier New" w:eastAsia="Times New Roman" w:hAnsi="Courier New" w:cs="Courier New"/>
-                <w:color w:val="000000"/>
-                <w:sz w:val="18"/>
-                <w:szCs w:val="18"/>
-                <w:lang w:val="en-US"/>
-              </w:rPr>
-            </w:pPr>
-            <w:r>
-              <w:rPr>
-                <w:rFonts w:ascii="Courier New" w:eastAsia="Times New Roman" w:hAnsi="Courier New" w:cs="Courier New"/>
-                <w:color w:val="000000"/>
-                <w:sz w:val="18"/>
-                <w:szCs w:val="18"/>
-                <w:lang w:val="en-US"/>
-              </w:rPr>
-              <w:t>            </w:t>
-            </w:r>
-            <w:r>
-              <w:rPr>
-                <w:rFonts w:ascii="Courier New" w:eastAsia="Times New Roman" w:hAnsi="Courier New" w:cs="Courier New"/>
-                <w:color w:val="A31515"/>
-                <w:sz w:val="18"/>
-                <w:szCs w:val="18"/>
-                <w:lang w:val="en-US"/>
-              </w:rPr>
-              <w:t>"cart_id"</w:t>
-            </w:r>
-            <w:r>
-              <w:rPr>
-                <w:rFonts w:ascii="Courier New" w:eastAsia="Times New Roman" w:hAnsi="Courier New" w:cs="Courier New"/>
-                <w:color w:val="000000"/>
-                <w:sz w:val="18"/>
-                <w:szCs w:val="18"/>
-                <w:lang w:val="en-US"/>
-              </w:rPr>
-              <w:t>: </w:t>
-            </w:r>
-            <w:r>
-              <w:rPr>
-                <w:rFonts w:ascii="Courier New" w:eastAsia="Times New Roman" w:hAnsi="Courier New" w:cs="Courier New"/>
-                <w:color w:val="0451A5"/>
-                <w:sz w:val="18"/>
-                <w:szCs w:val="18"/>
-                <w:lang w:val="en-US"/>
-              </w:rPr>
-              <w:t>"202"</w:t>
-            </w:r>
-            <w:r>
-              <w:rPr>
-                <w:rFonts w:ascii="Courier New" w:eastAsia="Times New Roman" w:hAnsi="Courier New" w:cs="Courier New"/>
-                <w:color w:val="000000"/>
-                <w:sz w:val="18"/>
-                <w:szCs w:val="18"/>
-                <w:lang w:val="en-US"/>
-              </w:rPr>
-              <w:t>,</w:t>
-            </w:r>
-          </w:p>
-          <w:p>
-            <w:pPr>
-              <w:shd w:val="clear" w:color="auto" w:fill="FFFFFE"/>
-              <w:spacing w:line="270" w:lineRule="atLeast"/>
-              <w:rPr>
-                <w:rFonts w:ascii="Courier New" w:eastAsia="Times New Roman" w:hAnsi="Courier New" w:cs="Courier New"/>
-                <w:color w:val="000000"/>
-                <w:sz w:val="18"/>
-                <w:szCs w:val="18"/>
-                <w:lang w:val="en-US"/>
-              </w:rPr>
-            </w:pPr>
-            <w:r>
-              <w:rPr>
-                <w:rFonts w:ascii="Courier New" w:eastAsia="Times New Roman" w:hAnsi="Courier New" w:cs="Courier New"/>
-                <w:color w:val="000000"/>
-                <w:sz w:val="18"/>
-                <w:szCs w:val="18"/>
-                <w:lang w:val="en-US"/>
-              </w:rPr>
-              <w:t>            </w:t>
-            </w:r>
-            <w:r>
-              <w:rPr>
-                <w:rFonts w:ascii="Courier New" w:eastAsia="Times New Roman" w:hAnsi="Courier New" w:cs="Courier New"/>
-                <w:color w:val="A31515"/>
-                <w:sz w:val="18"/>
-                <w:szCs w:val="18"/>
-                <w:lang w:val="en-US"/>
-              </w:rPr>
-              <w:t>"cart_quantity"</w:t>
-            </w:r>
-            <w:r>
-              <w:rPr>
-                <w:rFonts w:ascii="Courier New" w:eastAsia="Times New Roman" w:hAnsi="Courier New" w:cs="Courier New"/>
-                <w:color w:val="000000"/>
-                <w:sz w:val="18"/>
-                <w:szCs w:val="18"/>
-                <w:lang w:val="en-US"/>
-              </w:rPr>
-              <w:t>: </w:t>
-            </w:r>
-            <w:r>
-              <w:rPr>
-                <w:rFonts w:ascii="Courier New" w:eastAsia="Times New Roman" w:hAnsi="Courier New" w:cs="Courier New"/>
-                <w:color w:val="0451A5"/>
-                <w:sz w:val="18"/>
-                <w:szCs w:val="18"/>
-                <w:lang w:val="en-US"/>
-              </w:rPr>
-              <w:t>"5"</w:t>
-            </w:r>
-            <w:r>
-              <w:rPr>
-                <w:rFonts w:ascii="Courier New" w:eastAsia="Times New Roman" w:hAnsi="Courier New" w:cs="Courier New"/>
-                <w:color w:val="000000"/>
-                <w:sz w:val="18"/>
-                <w:szCs w:val="18"/>
-                <w:lang w:val="en-US"/>
-              </w:rPr>
-              <w:t>,</w:t>
-            </w:r>
-          </w:p>
-          <w:p>
-            <w:pPr>
-              <w:shd w:val="clear" w:color="auto" w:fill="FFFFFE"/>
-              <w:spacing w:line="270" w:lineRule="atLeast"/>
-              <w:rPr>
-                <w:rFonts w:ascii="Courier New" w:eastAsia="Times New Roman" w:hAnsi="Courier New" w:cs="Courier New"/>
-                <w:color w:val="000000"/>
-                <w:sz w:val="18"/>
-                <w:szCs w:val="18"/>
-                <w:lang w:val="en-US"/>
-              </w:rPr>
-            </w:pPr>
-            <w:r>
-              <w:rPr>
-                <w:rFonts w:ascii="Courier New" w:eastAsia="Times New Roman" w:hAnsi="Courier New" w:cs="Courier New"/>
-                <w:color w:val="000000"/>
-                <w:sz w:val="18"/>
-                <w:szCs w:val="18"/>
-                <w:lang w:val="en-US"/>
-              </w:rPr>
-              <w:t>            </w:t>
-            </w:r>
-            <w:r>
-              <w:rPr>
-                <w:rFonts w:ascii="Courier New" w:eastAsia="Times New Roman" w:hAnsi="Courier New" w:cs="Courier New"/>
-                <w:color w:val="A31515"/>
-                <w:sz w:val="18"/>
-                <w:szCs w:val="18"/>
-                <w:lang w:val="en-US"/>
-              </w:rPr>
-              <w:t>"product_id"</w:t>
-            </w:r>
-            <w:r>
-              <w:rPr>
-                <w:rFonts w:ascii="Courier New" w:eastAsia="Times New Roman" w:hAnsi="Courier New" w:cs="Courier New"/>
-                <w:color w:val="000000"/>
-                <w:sz w:val="18"/>
-                <w:szCs w:val="18"/>
-                <w:lang w:val="en-US"/>
-              </w:rPr>
-              <w:t>: </w:t>
-            </w:r>
-            <w:r>
-              <w:rPr>
-                <w:rFonts w:ascii="Courier New" w:eastAsia="Times New Roman" w:hAnsi="Courier New" w:cs="Courier New"/>
-                <w:color w:val="0451A5"/>
-                <w:sz w:val="18"/>
-                <w:szCs w:val="18"/>
-                <w:lang w:val="en-US"/>
-              </w:rPr>
-              <w:t>"1221"</w:t>
-            </w:r>
-            <w:r>
-              <w:rPr>
-                <w:rFonts w:ascii="Courier New" w:eastAsia="Times New Roman" w:hAnsi="Courier New" w:cs="Courier New"/>
-                <w:color w:val="000000"/>
-                <w:sz w:val="18"/>
-                <w:szCs w:val="18"/>
-                <w:lang w:val="en-US"/>
-              </w:rPr>
-              <w:t>,</w:t>
-            </w:r>
-          </w:p>
-          <w:p>
-            <w:pPr>
-              <w:shd w:val="clear" w:color="auto" w:fill="FFFFFE"/>
-              <w:spacing w:line="270" w:lineRule="atLeast"/>
-              <w:rPr>
-                <w:rFonts w:ascii="Courier New" w:eastAsia="Times New Roman" w:hAnsi="Courier New" w:cs="Courier New"/>
-                <w:color w:val="000000"/>
-                <w:sz w:val="18"/>
-                <w:szCs w:val="18"/>
-                <w:lang w:val="en-US"/>
-              </w:rPr>
-            </w:pPr>
-            <w:r>
-              <w:rPr>
-                <w:rFonts w:ascii="Courier New" w:eastAsia="Times New Roman" w:hAnsi="Courier New" w:cs="Courier New"/>
-                <w:color w:val="000000"/>
-                <w:sz w:val="18"/>
-                <w:szCs w:val="18"/>
-                <w:lang w:val="en-US"/>
-              </w:rPr>
-              <w:t>            </w:t>
-            </w:r>
-            <w:r>
-              <w:rPr>
-                <w:rFonts w:ascii="Courier New" w:eastAsia="Times New Roman" w:hAnsi="Courier New" w:cs="Courier New"/>
-                <w:color w:val="A31515"/>
-                <w:sz w:val="18"/>
-                <w:szCs w:val="18"/>
-                <w:lang w:val="en-US"/>
-              </w:rPr>
-              <w:t>"product_quantity"</w:t>
-            </w:r>
-            <w:r>
-              <w:rPr>
-                <w:rFonts w:ascii="Courier New" w:eastAsia="Times New Roman" w:hAnsi="Courier New" w:cs="Courier New"/>
-                <w:color w:val="000000"/>
-                <w:sz w:val="18"/>
-                <w:szCs w:val="18"/>
-                <w:lang w:val="en-US"/>
-              </w:rPr>
-              <w:t>: </w:t>
-            </w:r>
-            <w:r>
-              <w:rPr>
-                <w:rFonts w:ascii="Courier New" w:eastAsia="Times New Roman" w:hAnsi="Courier New" w:cs="Courier New"/>
-                <w:color w:val="0451A5"/>
-                <w:sz w:val="18"/>
-                <w:szCs w:val="18"/>
-                <w:lang w:val="en-US"/>
-              </w:rPr>
-              <w:t>""</w:t>
-            </w:r>
-            <w:r>
-              <w:rPr>
-                <w:rFonts w:ascii="Courier New" w:eastAsia="Times New Roman" w:hAnsi="Courier New" w:cs="Courier New"/>
-                <w:color w:val="000000"/>
-                <w:sz w:val="18"/>
-                <w:szCs w:val="18"/>
-                <w:lang w:val="en-US"/>
-              </w:rPr>
-              <w:t>,</w:t>
-            </w:r>
-          </w:p>
-          <w:p>
-            <w:pPr>
-              <w:shd w:val="clear" w:color="auto" w:fill="FFFFFE"/>
-              <w:spacing w:line="270" w:lineRule="atLeast"/>
-              <w:rPr>
-                <w:rFonts w:ascii="Courier New" w:eastAsia="Times New Roman" w:hAnsi="Courier New" w:cs="Courier New"/>
-                <w:color w:val="000000"/>
-                <w:sz w:val="18"/>
-                <w:szCs w:val="18"/>
-                <w:lang w:val="en-US"/>
-              </w:rPr>
-            </w:pPr>
-            <w:r>
-              <w:rPr>
-                <w:rFonts w:ascii="Courier New" w:eastAsia="Times New Roman" w:hAnsi="Courier New" w:cs="Courier New"/>
-                <w:color w:val="000000"/>
-                <w:sz w:val="18"/>
-                <w:szCs w:val="18"/>
-                <w:lang w:val="en-US"/>
-              </w:rPr>
-              <w:t>            </w:t>
-            </w:r>
-            <w:r>
-              <w:rPr>
-                <w:rFonts w:ascii="Courier New" w:eastAsia="Times New Roman" w:hAnsi="Courier New" w:cs="Courier New"/>
-                <w:color w:val="A31515"/>
-                <w:sz w:val="18"/>
-                <w:szCs w:val="18"/>
-                <w:lang w:val="en-US"/>
-              </w:rPr>
-              <w:t>"product_label"</w:t>
-            </w:r>
-            <w:r>
-              <w:rPr>
-                <w:rFonts w:ascii="Courier New" w:eastAsia="Times New Roman" w:hAnsi="Courier New" w:cs="Courier New"/>
-                <w:color w:val="000000"/>
-                <w:sz w:val="18"/>
-                <w:szCs w:val="18"/>
-                <w:lang w:val="en-US"/>
-              </w:rPr>
-              <w:t>: </w:t>
-            </w:r>
-            <w:r>
-              <w:rPr>
-                <w:rFonts w:ascii="Courier New" w:eastAsia="Times New Roman" w:hAnsi="Courier New" w:cs="Courier New"/>
-                <w:color w:val="0451A5"/>
-                <w:sz w:val="18"/>
-                <w:szCs w:val="18"/>
-                <w:lang w:val="en-US"/>
-              </w:rPr>
-              <w:t>"Lenis Pala"</w:t>
-            </w:r>
-            <w:r>
-              <w:rPr>
-                <w:rFonts w:ascii="Courier New" w:eastAsia="Times New Roman" w:hAnsi="Courier New" w:cs="Courier New"/>
-                <w:color w:val="000000"/>
-                <w:sz w:val="18"/>
-                <w:szCs w:val="18"/>
-                <w:lang w:val="en-US"/>
-              </w:rPr>
-              <w:t>,</w:t>
-            </w:r>
-          </w:p>
-          <w:p>
-            <w:pPr>
-              <w:shd w:val="clear" w:color="auto" w:fill="FFFFFE"/>
-              <w:spacing w:line="270" w:lineRule="atLeast"/>
-              <w:rPr>
-                <w:rFonts w:ascii="Courier New" w:eastAsia="Times New Roman" w:hAnsi="Courier New" w:cs="Courier New"/>
-                <w:color w:val="000000"/>
-                <w:sz w:val="18"/>
-                <w:szCs w:val="18"/>
-                <w:lang w:val="en-US"/>
-              </w:rPr>
-            </w:pPr>
-            <w:r>
-              <w:rPr>
-                <w:rFonts w:ascii="Courier New" w:eastAsia="Times New Roman" w:hAnsi="Courier New" w:cs="Courier New"/>
-                <w:color w:val="000000"/>
-                <w:sz w:val="18"/>
-                <w:szCs w:val="18"/>
-                <w:lang w:val="en-US"/>
-              </w:rPr>
-              <w:t>            </w:t>
-            </w:r>
-            <w:r>
-              <w:rPr>
-                <w:rFonts w:ascii="Courier New" w:eastAsia="Times New Roman" w:hAnsi="Courier New" w:cs="Courier New"/>
-                <w:color w:val="A31515"/>
-                <w:sz w:val="18"/>
-                <w:szCs w:val="18"/>
-                <w:lang w:val="en-US"/>
-              </w:rPr>
-              <w:t>"product_media"</w:t>
-            </w:r>
-            <w:r>
-              <w:rPr>
-                <w:rFonts w:ascii="Courier New" w:eastAsia="Times New Roman" w:hAnsi="Courier New" w:cs="Courier New"/>
-                <w:color w:val="000000"/>
-                <w:sz w:val="18"/>
-                <w:szCs w:val="18"/>
-                <w:lang w:val="en-US"/>
-              </w:rPr>
-              <w:t>: </w:t>
-            </w:r>
-            <w:r>
-              <w:rPr>
-                <w:rFonts w:ascii="Courier New" w:eastAsia="Times New Roman" w:hAnsi="Courier New" w:cs="Courier New"/>
-                <w:color w:val="0451A5"/>
-                <w:sz w:val="18"/>
-                <w:szCs w:val="18"/>
-                <w:lang w:val="en-US"/>
-              </w:rPr>
-              <w:t>"https://picsum.photos/200/300.jpg, https://picsum.photos/200/300.jpg, https://picsum.photos/200/300.jpg"</w:t>
-            </w:r>
-            <w:r>
-              <w:rPr>
-                <w:rFonts w:ascii="Courier New" w:eastAsia="Times New Roman" w:hAnsi="Courier New" w:cs="Courier New"/>
-                <w:color w:val="000000"/>
-                <w:sz w:val="18"/>
-                <w:szCs w:val="18"/>
-                <w:lang w:val="en-US"/>
-              </w:rPr>
-              <w:t>,</w:t>
-            </w:r>
-          </w:p>
-          <w:p>
-            <w:pPr>
-              <w:shd w:val="clear" w:color="auto" w:fill="FFFFFE"/>
-              <w:spacing w:line="270" w:lineRule="atLeast"/>
-              <w:rPr>
-                <w:rFonts w:ascii="Courier New" w:eastAsia="Times New Roman" w:hAnsi="Courier New" w:cs="Courier New"/>
-                <w:color w:val="000000"/>
-                <w:sz w:val="18"/>
-                <w:szCs w:val="18"/>
-                <w:lang w:val="en-US"/>
-              </w:rPr>
-            </w:pPr>
-            <w:r>
-              <w:rPr>
-                <w:rFonts w:ascii="Courier New" w:eastAsia="Times New Roman" w:hAnsi="Courier New" w:cs="Courier New"/>
-                <w:color w:val="000000"/>
-                <w:sz w:val="18"/>
-                <w:szCs w:val="18"/>
-                <w:lang w:val="en-US"/>
-              </w:rPr>
-              <w:t>            </w:t>
-            </w:r>
-            <w:r>
-              <w:rPr>
-                <w:rFonts w:ascii="Courier New" w:eastAsia="Times New Roman" w:hAnsi="Courier New" w:cs="Courier New"/>
-                <w:color w:val="A31515"/>
-                <w:sz w:val="18"/>
-                <w:szCs w:val="18"/>
-                <w:lang w:val="en-US"/>
-              </w:rPr>
-              <w:t>"product_description"</w:t>
-            </w:r>
-            <w:r>
-              <w:rPr>
-                <w:rFonts w:ascii="Courier New" w:eastAsia="Times New Roman" w:hAnsi="Courier New" w:cs="Courier New"/>
-                <w:color w:val="000000"/>
-                <w:sz w:val="18"/>
-                <w:szCs w:val="18"/>
-                <w:lang w:val="en-US"/>
-              </w:rPr>
-              <w:t>: </w:t>
-            </w:r>
-            <w:r>
-              <w:rPr>
-                <w:rFonts w:ascii="Courier New" w:eastAsia="Times New Roman" w:hAnsi="Courier New" w:cs="Courier New"/>
-                <w:color w:val="0451A5"/>
-                <w:sz w:val="18"/>
-                <w:szCs w:val="18"/>
-                <w:lang w:val="en-US"/>
-              </w:rPr>
-              <w:t>"&lt;p&gt;Camur ea obruo verto vulputate. Iriure quia sino tation. Dignissim eligo euismod ibidem letalis modo quidne tation. Autem causa commoveo duis facilisis lenis refoveo vulpes. Acsi causa cui metuo odio olim quadrum sit sudo veniam. Nimis paulatim praesent. Antehabeo genitus neque nunc. Dolor haero in iriure. Abico hendrerit ludus nulla refero tamen veniam. Abico abigo augue tego vel. Eu ibidem imputo os torqueo. Ad diam eligo exerci oppeto secundum similis suscipit. Camur esse interdico meus nutus odio sagaciter te utinam vindico. Aliquam cogo refoveo vindico vulputate. Et immitto iriure jus luptatum nunc singularis sino tum venio. Appellatio consequat fere iriure mauris nutus olim qui valetudo vindico. Abluo letalis modo vereor. Abico augue cogo jumentum occuro odio. Aliquam comis esca gilvus ille immitto venio. Gilvus inhibeo jugis probo. Enim euismod lenis pertineo quidne saluto ymo. Camur dolus molior nostrud nutus quibus similis uxor ymo. Amet eum fere ibidem lenis utinam vindico. Brevitas esse magna metuo neque os praemitto utinam. Iaceo letalis loquor tation. Acsi antehabeo facilisis fere jugis ludus metuo vero. Appellatio at ex gravis ideo lucidus pertineo probo refoveo sino. Aliquam causa eligo et importunus mos pala pecus usitas. Aliquam brevitas camur defui quadrum vulpes. Bene caecus eu ille incassum lobortis lucidus nostrud nulla sagaciter. Eligo euismod nostrud olim </w:t>
-            </w:r>
-            <w:r>
-              <w:rPr>
-                <w:rFonts w:ascii="Courier New" w:eastAsia="Times New Roman" w:hAnsi="Courier New" w:cs="Courier New"/>
-                <w:color w:val="0451A5"/>
-                <w:sz w:val="18"/>
-                <w:szCs w:val="18"/>
-                <w:lang w:val="en-US"/>
-              </w:rPr>
-              <w:lastRenderedPageBreak/>
-              <w:t>similis ullamcorper validus verto. Molior quae ratis. Bene capto enim esse nisl. Gemino iriure nobis paratus persto quadrum sed. Ad amet augue caecus fere immitto ludus nimis obruo paulatim. Magna mos natu proprius. Distineo inhibeo oppeto pagus paulatim praemitto singularis ut validus zelus. Abico cui facilisis humo olim praesent proprius ratis. Iusto pala roto rusticus similis tamen ullamcorper. Commoveo conventio dolor quadrum quis tum venio. Aliquam ex metuo pecus vindico. Eros facilisis fere ideo imputo lobortis natu odio pala tation. Autem eligo nibh. Antehabeo facilisi luptatum nobis nulla pecus pneum sagaciter velit. Aliquip diam fere in mauris nutus pagus quadrum sit. Decet occuro vel. Capto eros facilisi jus lenis modo odio secundum valetudo. Abluo et melior quae refoveo velit. Abico causa feugiat huic ut utrum validus. Conventio duis haero iaceo. Blandit capto molior ratis. Os ulciscor voco. Eligo eros nobis vulputate. Decet imputo jumentum loquor natu paratus plaga saluto tamen voco. Abdo illum incassum iusto luptatum magna oppeto tamen tincidunt. Ad meus valde. Abico capto commodo defui lobortis turpis usitas vel volutpat vulpes. Abigo duis gemino incassum lucidus oppeto scisco sit tation valde. Inhibeo populus te. Abigo causa molior refero saepius similis. Caecus esca et. Adipiscing ea letalis premo. Antehabeo hos illum pecus qui te zelus. Ex gemino mos natu odio utrum vereor vulputate. Damnum diam eligo esse sagaciter usitas valetudo vulpes. Abluo ad blandit commoveo conventio macto sagaciter vel voco. Dolor ludus meus occuro qui quidem refoveo validus. Abico acsi eligo gravis humo importunus iriure olim similis. Consectetuer dolore haero immitto valde validus veniam. Eligo illum mauris nostrud. Aliquip eligo luptatum nobis nulla os plaga saepius vulputate. Consequat conventio gemino pala sagaciter. Elit nunc similis. Eum illum imputo te valde wisi. Bene camur consectetuer lenis neo occuro persto sudo typicus validus.&lt;/p&gt;\n"</w:t>
-            </w:r>
-            <w:r>
-              <w:rPr>
-                <w:rFonts w:ascii="Courier New" w:eastAsia="Times New Roman" w:hAnsi="Courier New" w:cs="Courier New"/>
-                <w:color w:val="000000"/>
-                <w:sz w:val="18"/>
-                <w:szCs w:val="18"/>
-                <w:lang w:val="en-US"/>
-              </w:rPr>
-              <w:t>,</w:t>
-            </w:r>
-          </w:p>
-          <w:p>
-            <w:pPr>
-              <w:shd w:val="clear" w:color="auto" w:fill="FFFFFE"/>
-              <w:spacing w:line="270" w:lineRule="atLeast"/>
-              <w:rPr>
-                <w:rFonts w:ascii="Courier New" w:eastAsia="Times New Roman" w:hAnsi="Courier New" w:cs="Courier New"/>
-                <w:color w:val="000000"/>
-                <w:sz w:val="18"/>
-                <w:szCs w:val="18"/>
-                <w:lang w:val="en-US"/>
-              </w:rPr>
-            </w:pPr>
-            <w:r>
-              <w:rPr>
-                <w:rFonts w:ascii="Courier New" w:eastAsia="Times New Roman" w:hAnsi="Courier New" w:cs="Courier New"/>
-                <w:color w:val="000000"/>
-                <w:sz w:val="18"/>
-                <w:szCs w:val="18"/>
-                <w:lang w:val="en-US"/>
-              </w:rPr>
-              <w:t>            </w:t>
-            </w:r>
-            <w:r>
-              <w:rPr>
-                <w:rFonts w:ascii="Courier New" w:eastAsia="Times New Roman" w:hAnsi="Courier New" w:cs="Courier New"/>
-                <w:color w:val="A31515"/>
-                <w:sz w:val="18"/>
-                <w:szCs w:val="18"/>
-                <w:lang w:val="en-US"/>
-              </w:rPr>
-              <w:t>"product_discount"</w:t>
-            </w:r>
-            <w:r>
-              <w:rPr>
-                <w:rFonts w:ascii="Courier New" w:eastAsia="Times New Roman" w:hAnsi="Courier New" w:cs="Courier New"/>
-                <w:color w:val="000000"/>
-                <w:sz w:val="18"/>
-                <w:szCs w:val="18"/>
-                <w:lang w:val="en-US"/>
-              </w:rPr>
-              <w:t>: </w:t>
-            </w:r>
-            <w:r>
-              <w:rPr>
-                <w:rFonts w:ascii="Courier New" w:eastAsia="Times New Roman" w:hAnsi="Courier New" w:cs="Courier New"/>
-                <w:color w:val="0451A5"/>
-                <w:sz w:val="18"/>
-                <w:szCs w:val="18"/>
-                <w:lang w:val="en-US"/>
-              </w:rPr>
-              <w:t>"596629.00"</w:t>
-            </w:r>
-            <w:r>
-              <w:rPr>
-                <w:rFonts w:ascii="Courier New" w:eastAsia="Times New Roman" w:hAnsi="Courier New" w:cs="Courier New"/>
-                <w:color w:val="000000"/>
-                <w:sz w:val="18"/>
-                <w:szCs w:val="18"/>
-                <w:lang w:val="en-US"/>
-              </w:rPr>
-              <w:t>,</w:t>
-            </w:r>
-          </w:p>
-          <w:p>
-            <w:pPr>
-              <w:shd w:val="clear" w:color="auto" w:fill="FFFFFE"/>
-              <w:spacing w:line="270" w:lineRule="atLeast"/>
-              <w:rPr>
-                <w:rFonts w:ascii="Courier New" w:eastAsia="Times New Roman" w:hAnsi="Courier New" w:cs="Courier New"/>
-                <w:color w:val="000000"/>
-                <w:sz w:val="18"/>
-                <w:szCs w:val="18"/>
-                <w:lang w:val="en-US"/>
-              </w:rPr>
-            </w:pPr>
-            <w:r>
-              <w:rPr>
-                <w:rFonts w:ascii="Courier New" w:eastAsia="Times New Roman" w:hAnsi="Courier New" w:cs="Courier New"/>
-                <w:color w:val="000000"/>
-                <w:sz w:val="18"/>
-                <w:szCs w:val="18"/>
-                <w:lang w:val="en-US"/>
-              </w:rPr>
-              <w:t>            </w:t>
-            </w:r>
-            <w:r>
-              <w:rPr>
-                <w:rFonts w:ascii="Courier New" w:eastAsia="Times New Roman" w:hAnsi="Courier New" w:cs="Courier New"/>
-                <w:color w:val="A31515"/>
-                <w:sz w:val="18"/>
-                <w:szCs w:val="18"/>
-                <w:lang w:val="en-US"/>
-              </w:rPr>
-              <w:t>"product_price"</w:t>
-            </w:r>
-            <w:r>
-              <w:rPr>
-                <w:rFonts w:ascii="Courier New" w:eastAsia="Times New Roman" w:hAnsi="Courier New" w:cs="Courier New"/>
-                <w:color w:val="000000"/>
-                <w:sz w:val="18"/>
-                <w:szCs w:val="18"/>
-                <w:lang w:val="en-US"/>
-              </w:rPr>
-              <w:t>: </w:t>
-            </w:r>
-            <w:r>
-              <w:rPr>
-                <w:rFonts w:ascii="Courier New" w:eastAsia="Times New Roman" w:hAnsi="Courier New" w:cs="Courier New"/>
-                <w:color w:val="0451A5"/>
-                <w:sz w:val="18"/>
-                <w:szCs w:val="18"/>
-                <w:lang w:val="en-US"/>
-              </w:rPr>
-              <w:t>"21354100.00"</w:t>
-            </w:r>
-            <w:r>
-              <w:rPr>
-                <w:rFonts w:ascii="Courier New" w:eastAsia="Times New Roman" w:hAnsi="Courier New" w:cs="Courier New"/>
-                <w:color w:val="000000"/>
-                <w:sz w:val="18"/>
-                <w:szCs w:val="18"/>
-                <w:lang w:val="en-US"/>
-              </w:rPr>
-              <w:t>,</w:t>
-            </w:r>
-          </w:p>
-          <w:p>
-            <w:pPr>
-              <w:shd w:val="clear" w:color="auto" w:fill="FFFFFE"/>
-              <w:spacing w:line="270" w:lineRule="atLeast"/>
-              <w:rPr>
-                <w:rFonts w:ascii="Courier New" w:eastAsia="Times New Roman" w:hAnsi="Courier New" w:cs="Courier New"/>
-                <w:color w:val="000000"/>
-                <w:sz w:val="18"/>
-                <w:szCs w:val="18"/>
-                <w:lang w:val="en-US"/>
-              </w:rPr>
-            </w:pPr>
-            <w:r>
-              <w:rPr>
-                <w:rFonts w:ascii="Courier New" w:eastAsia="Times New Roman" w:hAnsi="Courier New" w:cs="Courier New"/>
-                <w:color w:val="000000"/>
-                <w:sz w:val="18"/>
-                <w:szCs w:val="18"/>
-                <w:lang w:val="en-US"/>
-              </w:rPr>
-              <w:t>            </w:t>
-            </w:r>
-            <w:r>
-              <w:rPr>
-                <w:rFonts w:ascii="Courier New" w:eastAsia="Times New Roman" w:hAnsi="Courier New" w:cs="Courier New"/>
-                <w:color w:val="A31515"/>
-                <w:sz w:val="18"/>
-                <w:szCs w:val="18"/>
-                <w:lang w:val="en-US"/>
-              </w:rPr>
-              <w:t>"product_hot"</w:t>
-            </w:r>
-            <w:r>
-              <w:rPr>
-                <w:rFonts w:ascii="Courier New" w:eastAsia="Times New Roman" w:hAnsi="Courier New" w:cs="Courier New"/>
-                <w:color w:val="000000"/>
-                <w:sz w:val="18"/>
-                <w:szCs w:val="18"/>
-                <w:lang w:val="en-US"/>
-              </w:rPr>
-              <w:t>: </w:t>
-            </w:r>
-            <w:r>
-              <w:rPr>
-                <w:rFonts w:ascii="Courier New" w:eastAsia="Times New Roman" w:hAnsi="Courier New" w:cs="Courier New"/>
-                <w:color w:val="0451A5"/>
-                <w:sz w:val="18"/>
-                <w:szCs w:val="18"/>
-                <w:lang w:val="en-US"/>
-              </w:rPr>
-              <w:t>"0"</w:t>
-            </w:r>
-            <w:r>
-              <w:rPr>
-                <w:rFonts w:ascii="Courier New" w:eastAsia="Times New Roman" w:hAnsi="Courier New" w:cs="Courier New"/>
-                <w:color w:val="000000"/>
-                <w:sz w:val="18"/>
-                <w:szCs w:val="18"/>
-                <w:lang w:val="en-US"/>
-              </w:rPr>
-              <w:t>,</w:t>
-            </w:r>
-          </w:p>
-          <w:p>
-            <w:pPr>
-              <w:shd w:val="clear" w:color="auto" w:fill="FFFFFE"/>
-              <w:spacing w:line="270" w:lineRule="atLeast"/>
-              <w:rPr>
-                <w:rFonts w:ascii="Courier New" w:eastAsia="Times New Roman" w:hAnsi="Courier New" w:cs="Courier New"/>
-                <w:color w:val="000000"/>
-                <w:sz w:val="18"/>
-                <w:szCs w:val="18"/>
-                <w:lang w:val="en-US"/>
-              </w:rPr>
-            </w:pPr>
-            <w:r>
-              <w:rPr>
-                <w:rFonts w:ascii="Courier New" w:eastAsia="Times New Roman" w:hAnsi="Courier New" w:cs="Courier New"/>
-                <w:color w:val="000000"/>
-                <w:sz w:val="18"/>
-                <w:szCs w:val="18"/>
-                <w:lang w:val="en-US"/>
-              </w:rPr>
-              <w:t>            </w:t>
-            </w:r>
-            <w:r>
-              <w:rPr>
-                <w:rFonts w:ascii="Courier New" w:eastAsia="Times New Roman" w:hAnsi="Courier New" w:cs="Courier New"/>
-                <w:color w:val="A31515"/>
-                <w:sz w:val="18"/>
-                <w:szCs w:val="18"/>
-                <w:lang w:val="en-US"/>
-              </w:rPr>
-              <w:t>"product_type"</w:t>
-            </w:r>
-            <w:r>
-              <w:rPr>
-                <w:rFonts w:ascii="Courier New" w:eastAsia="Times New Roman" w:hAnsi="Courier New" w:cs="Courier New"/>
-                <w:color w:val="000000"/>
-                <w:sz w:val="18"/>
-                <w:szCs w:val="18"/>
-                <w:lang w:val="en-US"/>
-              </w:rPr>
-              <w:t>: </w:t>
-            </w:r>
-            <w:r>
-              <w:rPr>
-                <w:rFonts w:ascii="Courier New" w:eastAsia="Times New Roman" w:hAnsi="Courier New" w:cs="Courier New"/>
-                <w:color w:val="0451A5"/>
-                <w:sz w:val="18"/>
-                <w:szCs w:val="18"/>
-                <w:lang w:val="en-US"/>
-              </w:rPr>
-              <w:t>""</w:t>
+              <w:t>"table"</w:t>
             </w:r>
           </w:p>
           <w:p>
@@ -36729,19 +36611,7 @@
                 <w:szCs w:val="18"/>
                 <w:lang w:val="en-US"/>
               </w:rPr>
-              <w:t>"cart_quanti</w:t>
-            </w:r>
-            <w:bookmarkStart w:id="6" w:name="_GoBack"/>
-            <w:bookmarkEnd w:id="6"/>
-            <w:r>
-              <w:rPr>
-                <w:rFonts w:ascii="Courier New" w:eastAsia="Times New Roman" w:hAnsi="Courier New" w:cs="Courier New"/>
-                <w:color w:val="A31515"/>
-                <w:sz w:val="18"/>
-                <w:szCs w:val="18"/>
-                <w:lang w:val="en-US"/>
-              </w:rPr>
-              <w:t>ty"</w:t>
+              <w:t>"cart_quantity"</w:t>
             </w:r>
             <w:r>
               <w:rPr>
@@ -43963,7 +43833,7 @@
 </file>
 
 <file path=customXml/itemProps1.xml><?xml version="1.0" encoding="utf-8"?>
-<ds:datastoreItem xmlns:ds="http://schemas.openxmlformats.org/officeDocument/2006/customXml" ds:itemID="{683050DC-4BD4-4551-9DB9-82A5894DADDE}">
+<ds:datastoreItem xmlns:ds="http://schemas.openxmlformats.org/officeDocument/2006/customXml" ds:itemID="{AA4CB232-7B50-486B-BBEC-A7BF9E8A1AFB}">
   <ds:schemaRefs>
     <ds:schemaRef ds:uri="http://schemas.openxmlformats.org/officeDocument/2006/bibliography"/>
   </ds:schemaRefs>

</xml_diff>